<commit_message>
Add Success Criteria content for V0.2.0
</commit_message>
<xml_diff>
--- a/Project Write Up/3. Development.docx
+++ b/Project Write Up/3. Development.docx
@@ -1,6 +1,6 @@
 
 <file path=word/document.xml><?xml version="1.0" encoding="utf-8"?>
-<w:document xmlns:wpc="http://schemas.microsoft.com/office/word/2010/wordprocessingCanvas" xmlns:cx="http://schemas.microsoft.com/office/drawing/2014/chartex" xmlns:cx1="http://schemas.microsoft.com/office/drawing/2015/9/8/chartex" xmlns:mc="http://schemas.openxmlformats.org/markup-compatibility/2006" xmlns:o="urn:schemas-microsoft-com:office:office" xmlns:r="http://schemas.openxmlformats.org/officeDocument/2006/relationships" xmlns:m="http://schemas.openxmlformats.org/officeDocument/2006/math" xmlns:v="urn:schemas-microsoft-com:vml" xmlns:wp14="http://schemas.microsoft.com/office/word/2010/wordprocessingDrawing" xmlns:wp="http://schemas.openxmlformats.org/drawingml/2006/wordprocessingDrawing" xmlns:w10="urn:schemas-microsoft-com:office:word" xmlns:w="http://schemas.openxmlformats.org/wordprocessingml/2006/main" xmlns:w14="http://schemas.microsoft.com/office/word/2010/wordml" xmlns:w15="http://schemas.microsoft.com/office/word/2012/wordml" xmlns:w16se="http://schemas.microsoft.com/office/word/2015/wordml/symex" xmlns:wpg="http://schemas.microsoft.com/office/word/2010/wordprocessingGroup" xmlns:wpi="http://schemas.microsoft.com/office/word/2010/wordprocessingInk" xmlns:wne="http://schemas.microsoft.com/office/word/2006/wordml" xmlns:wps="http://schemas.microsoft.com/office/word/2010/wordprocessingShape" mc:Ignorable="w14 w15 w16se wp14">
+<w:document xmlns:wpc="http://schemas.microsoft.com/office/word/2010/wordprocessingCanvas" xmlns:cx="http://schemas.microsoft.com/office/drawing/2014/chartex" xmlns:cx1="http://schemas.microsoft.com/office/drawing/2015/9/8/chartex" xmlns:cx2="http://schemas.microsoft.com/office/drawing/2015/10/21/chartex" xmlns:cx3="http://schemas.microsoft.com/office/drawing/2016/5/9/chartex" xmlns:cx4="http://schemas.microsoft.com/office/drawing/2016/5/10/chartex" xmlns:cx5="http://schemas.microsoft.com/office/drawing/2016/5/11/chartex" xmlns:cx6="http://schemas.microsoft.com/office/drawing/2016/5/12/chartex" xmlns:cx7="http://schemas.microsoft.com/office/drawing/2016/5/13/chartex" xmlns:cx8="http://schemas.microsoft.com/office/drawing/2016/5/14/chartex" xmlns:mc="http://schemas.openxmlformats.org/markup-compatibility/2006" xmlns:aink="http://schemas.microsoft.com/office/drawing/2016/ink" xmlns:am3d="http://schemas.microsoft.com/office/drawing/2017/model3d" xmlns:o="urn:schemas-microsoft-com:office:office" xmlns:r="http://schemas.openxmlformats.org/officeDocument/2006/relationships" xmlns:m="http://schemas.openxmlformats.org/officeDocument/2006/math" xmlns:v="urn:schemas-microsoft-com:vml" xmlns:wp14="http://schemas.microsoft.com/office/word/2010/wordprocessingDrawing" xmlns:wp="http://schemas.openxmlformats.org/drawingml/2006/wordprocessingDrawing" xmlns:w10="urn:schemas-microsoft-com:office:word" xmlns:w="http://schemas.openxmlformats.org/wordprocessingml/2006/main" xmlns:w14="http://schemas.microsoft.com/office/word/2010/wordml" xmlns:w15="http://schemas.microsoft.com/office/word/2012/wordml" xmlns:w16cid="http://schemas.microsoft.com/office/word/2016/wordml/cid" xmlns:w16se="http://schemas.microsoft.com/office/word/2015/wordml/symex" xmlns:wpg="http://schemas.microsoft.com/office/word/2010/wordprocessingGroup" xmlns:wpi="http://schemas.microsoft.com/office/word/2010/wordprocessingInk" xmlns:wne="http://schemas.microsoft.com/office/word/2006/wordml" xmlns:wps="http://schemas.microsoft.com/office/word/2010/wordprocessingShape" mc:Ignorable="w14 w15 w16se w16cid wp14">
   <w:body>
     <w:p>
       <w:pPr>
@@ -31,10 +31,10 @@
         <w:pStyle w:val="Heading3"/>
       </w:pPr>
       <w:r>
-        <w:t>3.1.0</w:t>
-      </w:r>
-      <w:r>
-        <w:t xml:space="preserve"> Version 0.1</w:t>
+        <w:t xml:space="preserve">3.1.0 </w:t>
+      </w:r>
+      <w:r>
+        <w:t>Version 0.1</w:t>
       </w:r>
       <w:r>
         <w:t>.0</w:t>
@@ -46,10 +46,7 @@
         <w:pStyle w:val="Heading4"/>
       </w:pPr>
       <w:r>
-        <w:t>3.1.1.0</w:t>
-      </w:r>
-      <w:r>
-        <w:t xml:space="preserve"> V0.1</w:t>
+        <w:t>V0.1</w:t>
       </w:r>
       <w:r>
         <w:t>.0</w:t>
@@ -211,20 +208,23 @@
         <w:t xml:space="preserve">utton variables </w:t>
       </w:r>
       <w:r>
-        <w:t>were linked to a method so they call the “</w:t>
+        <w:t xml:space="preserve">were linked to a </w:t>
+      </w:r>
+      <w:proofErr w:type="gramStart"/>
+      <w:r>
+        <w:t>method</w:t>
+      </w:r>
+      <w:proofErr w:type="gramEnd"/>
+      <w:r>
+        <w:t xml:space="preserve"> so they call the “</w:t>
       </w:r>
       <w:proofErr w:type="spellStart"/>
-      <w:proofErr w:type="gramStart"/>
       <w:r>
         <w:t>onClick</w:t>
       </w:r>
       <w:proofErr w:type="spellEnd"/>
       <w:r>
-        <w:t>(</w:t>
-      </w:r>
-      <w:proofErr w:type="gramEnd"/>
-      <w:r>
-        <w:t xml:space="preserve">)” function when clicked. </w:t>
+        <w:t xml:space="preserve">()” function when clicked. </w:t>
       </w:r>
     </w:p>
     <w:p>
@@ -312,21 +312,8 @@
       </w:r>
     </w:p>
     <w:p>
-      <w:proofErr w:type="gramStart"/>
-      <w:r>
-        <w:t>A for</w:t>
-      </w:r>
-      <w:proofErr w:type="gramEnd"/>
-      <w:r>
-        <w:t xml:space="preserve">-each loop is used to iterate through the user’s expression by each character. If the current character is empty, a “continue” keyword is used to terminate the processing of the current iteration and continue with </w:t>
-      </w:r>
-      <w:proofErr w:type="gramStart"/>
-      <w:r>
-        <w:t>the for</w:t>
-      </w:r>
-      <w:proofErr w:type="gramEnd"/>
-      <w:r>
-        <w:t>-each loop.</w:t>
+      <w:r>
+        <w:t>A for-each loop is used to iterate through the user’s expression by each character. If the current character is empty, a “continue” keyword is used to terminate the processing of the current iteration and continue with the for-each loop.</w:t>
       </w:r>
     </w:p>
     <w:p>
@@ -358,25 +345,12 @@
         <w:t>current character is retrieved by using “</w:t>
       </w:r>
       <w:proofErr w:type="spellStart"/>
-      <w:proofErr w:type="gramStart"/>
       <w:r>
         <w:t>stack.peek</w:t>
       </w:r>
       <w:proofErr w:type="spellEnd"/>
       <w:r>
-        <w:t>(</w:t>
-      </w:r>
-      <w:proofErr w:type="gramEnd"/>
-      <w:r>
-        <w:t>) / 2”. “.</w:t>
-      </w:r>
-      <w:proofErr w:type="gramStart"/>
-      <w:r>
-        <w:t>peek(</w:t>
-      </w:r>
-      <w:proofErr w:type="gramEnd"/>
-      <w:r>
-        <w:t>)” is used to get the</w:t>
+        <w:t>() / 2”. “.peek()” is used to get the</w:t>
       </w:r>
       <w:r>
         <w:t xml:space="preserve"> value of the top of the stack. This will be the</w:t>
@@ -444,15 +418,7 @@
     </w:p>
     <w:p>
       <w:r>
-        <w:t>If none of these conditions (</w:t>
-      </w:r>
-      <w:proofErr w:type="gramStart"/>
-      <w:r>
-        <w:t>index !</w:t>
-      </w:r>
-      <w:proofErr w:type="gramEnd"/>
-      <w:r>
-        <w:t>= -1, character = “(“ or “)”) are met i.e. the current character is just a digit, the digit is appended to the postfix string.</w:t>
+        <w:t>If none of these conditions (index != -1, character = “(“ or “)”) are met i.e. the current character is just a digit, the digit is appended to the postfix string.</w:t>
       </w:r>
     </w:p>
     <w:p>
@@ -529,52 +495,28 @@
         <w:t>Eac</w:t>
       </w:r>
       <w:r>
-        <w:t xml:space="preserve">h iteration, the method uses a </w:t>
+        <w:t xml:space="preserve">h iteration, the method uses a HashMap made using a for-each loop which goes over the </w:t>
       </w:r>
       <w:proofErr w:type="spellStart"/>
       <w:r>
-        <w:t>HashMap</w:t>
+        <w:t>enum</w:t>
       </w:r>
       <w:proofErr w:type="spellEnd"/>
       <w:r>
-        <w:t xml:space="preserve"> made using a for-each loop which goes over the </w:t>
+        <w:t xml:space="preserve"> “Sign” which contains all the operators and puts each operator into the HashMap. </w:t>
+      </w:r>
+    </w:p>
+    <w:p>
+      <w:r>
+        <w:t xml:space="preserve">The </w:t>
       </w:r>
       <w:proofErr w:type="spellStart"/>
       <w:r>
-        <w:t>enum</w:t>
+        <w:t>evaluateRPN</w:t>
       </w:r>
       <w:proofErr w:type="spellEnd"/>
       <w:r>
-        <w:t xml:space="preserve"> “Sign” which contains all the operators and puts each operator into the </w:t>
-      </w:r>
-      <w:proofErr w:type="spellStart"/>
-      <w:r>
-        <w:t>HashMap</w:t>
-      </w:r>
-      <w:proofErr w:type="spellEnd"/>
-      <w:r>
-        <w:t xml:space="preserve">. </w:t>
-      </w:r>
-    </w:p>
-    <w:p>
-      <w:r>
-        <w:t xml:space="preserve">The </w:t>
-      </w:r>
-      <w:proofErr w:type="spellStart"/>
-      <w:r>
-        <w:t>evaluateRPN</w:t>
-      </w:r>
-      <w:proofErr w:type="spellEnd"/>
-      <w:r>
-        <w:t xml:space="preserve"> can then use the “find” method on the </w:t>
-      </w:r>
-      <w:proofErr w:type="spellStart"/>
-      <w:r>
-        <w:t>HashMap</w:t>
-      </w:r>
-      <w:proofErr w:type="spellEnd"/>
-      <w:r>
-        <w:t xml:space="preserve"> with the parameter of the current token to see if it is an operator. </w:t>
+        <w:t xml:space="preserve"> can then use the “find” method on the HashMap with the parameter of the current token to see if it is an operator. </w:t>
       </w:r>
       <w:r>
         <w:t xml:space="preserve"> If the token is not an operator, it will return “null”.</w:t>
@@ -773,20 +715,11 @@
     <w:p/>
     <w:p/>
     <w:p/>
-    <w:p>
-      <w:bookmarkStart w:id="0" w:name="_GoBack"/>
-      <w:bookmarkEnd w:id="0"/>
-    </w:p>
+    <w:p/>
     <w:p>
       <w:pPr>
         <w:pStyle w:val="Heading4"/>
       </w:pPr>
-      <w:r>
-        <w:t>3.1.0</w:t>
-      </w:r>
-      <w:r>
-        <w:t xml:space="preserve">.2 </w:t>
-      </w:r>
       <w:r>
         <w:t>V0.1</w:t>
       </w:r>
@@ -1968,21 +1901,12 @@
                 <w:sz w:val="16"/>
               </w:rPr>
             </w:pPr>
-            <w:proofErr w:type="spellStart"/>
-            <w:r>
-              <w:rPr>
-                <w:color w:val="000000" w:themeColor="text1"/>
-                <w:sz w:val="16"/>
-              </w:rPr>
-              <w:t>sqrt</w:t>
-            </w:r>
-            <w:proofErr w:type="spellEnd"/>
-            <w:r>
-              <w:rPr>
-                <w:color w:val="000000" w:themeColor="text1"/>
-                <w:sz w:val="16"/>
-              </w:rPr>
-              <w:t>(4</w:t>
+            <w:r>
+              <w:rPr>
+                <w:color w:val="000000" w:themeColor="text1"/>
+                <w:sz w:val="16"/>
+              </w:rPr>
+              <w:t>sqrt(4</w:t>
             </w:r>
             <w:r>
               <w:rPr>
@@ -2267,21 +2191,7 @@
               <w:rPr>
                 <w:sz w:val="16"/>
               </w:rPr>
-              <w:t xml:space="preserve">ation automatically inserts </w:t>
-            </w:r>
-            <w:proofErr w:type="gramStart"/>
-            <w:r>
-              <w:rPr>
-                <w:sz w:val="16"/>
-              </w:rPr>
-              <w:t>“ “</w:t>
-            </w:r>
-            <w:proofErr w:type="gramEnd"/>
-            <w:r>
-              <w:rPr>
-                <w:sz w:val="16"/>
-              </w:rPr>
-              <w:t xml:space="preserve"> </w:t>
+              <w:t xml:space="preserve">ation automatically inserts “ “ </w:t>
             </w:r>
             <w:r>
               <w:rPr>
@@ -2593,7 +2503,10 @@
         <w:pStyle w:val="Heading3"/>
       </w:pPr>
       <w:r>
-        <w:t>3.1.1 Version 0.1.1</w:t>
+        <w:t xml:space="preserve">3.1.1 </w:t>
+      </w:r>
+      <w:r>
+        <w:t>Version 0.1.1</w:t>
       </w:r>
     </w:p>
     <w:p/>
@@ -2602,7 +2515,7 @@
         <w:pStyle w:val="Heading4"/>
       </w:pPr>
       <w:r>
-        <w:t>3.1.1.1 V0.1.1– Success Criteria</w:t>
+        <w:t>V0.1.1– Success Criteria</w:t>
       </w:r>
     </w:p>
     <w:p/>
@@ -2658,16 +2571,11 @@
       <w:r>
         <w:t>.</w:t>
       </w:r>
-      <w:proofErr w:type="gramStart"/>
       <w:r>
         <w:t>replaceAll</w:t>
       </w:r>
       <w:r>
-        <w:t>(</w:t>
-      </w:r>
-      <w:proofErr w:type="gramEnd"/>
-      <w:r>
-        <w:t>)</w:t>
+        <w:t>()</w:t>
       </w:r>
       <w:r>
         <w:t xml:space="preserve">” and the regex expression “(‘.(?=.)’, ‘$0 ’). </w:t>
@@ -2695,68 +2603,39 @@
     </w:p>
     <w:p>
       <w:r>
-        <w:t>This function checks if the character before it is a digit, e.g. “4(2)” or a closing bracket, e.g. “(2</w:t>
+        <w:t>This function checks if the character before it is a digit, e.g. “4(2)” or a closing bracket, e.g. “(2)(2)”</w:t>
+      </w:r>
+      <w:r>
+        <w:t>. If the check is positive, a StringBuilder is made and a multiplication sign and the appropriate whitespace is inserted into the string. This is done using the StringBuilder operation “.replace()”.</w:t>
+      </w:r>
+    </w:p>
+    <w:p>
+      <w:r>
+        <w:t xml:space="preserve">This iteration also included the implementation of a root function. This was created by adding a button to the main XML file and linking it to the </w:t>
+      </w:r>
+      <w:proofErr w:type="spellStart"/>
+      <w:r>
+        <w:t>MainActivity</w:t>
+      </w:r>
+      <w:proofErr w:type="spellEnd"/>
+      <w:r>
+        <w:t xml:space="preserve"> </w:t>
       </w:r>
       <w:proofErr w:type="gramStart"/>
       <w:r>
-        <w:t>)(</w:t>
+        <w:t>class</w:t>
       </w:r>
       <w:proofErr w:type="gramEnd"/>
       <w:r>
-        <w:t>2)”</w:t>
-      </w:r>
-      <w:r>
-        <w:t xml:space="preserve">. If the check is positive, a </w:t>
+        <w:t xml:space="preserve"> so it would call </w:t>
       </w:r>
       <w:proofErr w:type="spellStart"/>
       <w:r>
-        <w:t>StringBuilder</w:t>
+        <w:t>onClick</w:t>
       </w:r>
       <w:proofErr w:type="spellEnd"/>
       <w:r>
-        <w:t xml:space="preserve"> is made and a multiplication sign and the appropriate whitespace is inserted into the string. This is done using the </w:t>
-      </w:r>
-      <w:proofErr w:type="spellStart"/>
-      <w:r>
-        <w:t>StringBuilder</w:t>
-      </w:r>
-      <w:proofErr w:type="spellEnd"/>
-      <w:r>
-        <w:t xml:space="preserve"> operation “.</w:t>
-      </w:r>
-      <w:proofErr w:type="gramStart"/>
-      <w:r>
-        <w:t>replace(</w:t>
-      </w:r>
-      <w:proofErr w:type="gramEnd"/>
-      <w:r>
-        <w:t>)”.</w:t>
-      </w:r>
-    </w:p>
-    <w:p>
-      <w:r>
-        <w:t xml:space="preserve">This iteration also included the implementation of a root function. This was created by adding a button to the main XML file and linking it to the </w:t>
-      </w:r>
-      <w:proofErr w:type="spellStart"/>
-      <w:r>
-        <w:t>MainActivity</w:t>
-      </w:r>
-      <w:proofErr w:type="spellEnd"/>
-      <w:r>
-        <w:t xml:space="preserve"> class so it would call </w:t>
-      </w:r>
-      <w:proofErr w:type="spellStart"/>
-      <w:proofErr w:type="gramStart"/>
-      <w:r>
-        <w:t>onClick</w:t>
-      </w:r>
-      <w:proofErr w:type="spellEnd"/>
-      <w:r>
-        <w:t>(</w:t>
-      </w:r>
-      <w:proofErr w:type="gramEnd"/>
-      <w:r>
-        <w:t xml:space="preserve">) when the button is clicked. When the root button is clicked, it inserts the radical sign </w:t>
+        <w:t xml:space="preserve">() when the button is clicked. When the root button is clicked, it inserts the radical sign </w:t>
       </w:r>
       <w:r>
         <w:t>(</w:t>
@@ -2795,15 +2674,7 @@
         </w:rPr>
       </w:pPr>
       <w:r>
-        <w:t xml:space="preserve">Extra parameters were also created to calculate the user’s inputted roots. The roots are calculated by using Java’s Math library: </w:t>
-      </w:r>
-      <w:proofErr w:type="gramStart"/>
-      <w:r>
-        <w:t>Math.pow(</w:t>
-      </w:r>
-      <w:proofErr w:type="gramEnd"/>
-      <w:r>
-        <w:t xml:space="preserve">base, 1.0 / root). This is because </w:t>
+        <w:t xml:space="preserve">Extra parameters were also created to calculate the user’s inputted roots. The roots are calculated by using Java’s Math library: Math.pow(base, 1.0 / root). This is because </w:t>
       </w:r>
       <w:r>
         <w:t xml:space="preserve">mathematically </w:t>
@@ -3020,7 +2891,7 @@
         <w:pStyle w:val="Heading4"/>
       </w:pPr>
       <w:r>
-        <w:t>3.1.1.2 V0.1.1 – Testing</w:t>
+        <w:t>V0.1.1 – Testing</w:t>
       </w:r>
     </w:p>
     <w:p/>
@@ -4199,7 +4070,10 @@
         <w:pStyle w:val="Heading3"/>
       </w:pPr>
       <w:r>
-        <w:t>3.1.2 Version 0.1.2</w:t>
+        <w:t xml:space="preserve">3.1.2 </w:t>
+      </w:r>
+      <w:r>
+        <w:t>Version 0.1.2</w:t>
       </w:r>
     </w:p>
     <w:p/>
@@ -4208,7 +4082,7 @@
         <w:pStyle w:val="Heading4"/>
       </w:pPr>
       <w:r>
-        <w:t>3.1.2.1 V0.1.2 – Success Criteria</w:t>
+        <w:t>V0.1.2 – Success Criteria</w:t>
       </w:r>
     </w:p>
     <w:p/>
@@ -4292,7 +4166,6 @@
         <w:t xml:space="preserve"> “.</w:t>
       </w:r>
       <w:proofErr w:type="spellStart"/>
-      <w:proofErr w:type="gramStart"/>
       <w:r>
         <w:t>setText</w:t>
       </w:r>
@@ -4301,7 +4174,6 @@
         <w:t>(</w:t>
       </w:r>
       <w:proofErr w:type="spellStart"/>
-      <w:proofErr w:type="gramEnd"/>
       <w:r>
         <w:t>Html.fromHtml</w:t>
       </w:r>
@@ -4399,7 +4271,7 @@
         <w:pStyle w:val="Heading4"/>
       </w:pPr>
       <w:r>
-        <w:t>3.1.2.2 V0.1.2 – Testing</w:t>
+        <w:t>V0.1.2 – Testing</w:t>
       </w:r>
     </w:p>
     <w:p/>
@@ -4845,7 +4717,269 @@
     </w:tbl>
     <w:p/>
     <w:p/>
+    <w:p>
+      <w:pPr>
+        <w:pStyle w:val="Heading3"/>
+      </w:pPr>
+      <w:r>
+        <w:t>3.1.3 Version 0.2.0</w:t>
+      </w:r>
+    </w:p>
     <w:p/>
+    <w:p>
+      <w:pPr>
+        <w:pStyle w:val="Heading4"/>
+      </w:pPr>
+      <w:r>
+        <w:t>V0.2.0 – Success Criteria</w:t>
+      </w:r>
+    </w:p>
+    <w:p/>
+    <w:p>
+      <w:r>
+        <w:t>Version 0.2 is intended to complete the success criteria:</w:t>
+      </w:r>
+    </w:p>
+    <w:p>
+      <w:pPr>
+        <w:pStyle w:val="ListParagraph"/>
+        <w:numPr>
+          <w:ilvl w:val="0"/>
+          <w:numId w:val="5"/>
+        </w:numPr>
+      </w:pPr>
+      <w:r>
+        <w:t>“</w:t>
+      </w:r>
+      <w:r>
+        <w:t>Cursor controls that will move the cursor around the equation.</w:t>
+      </w:r>
+      <w:r>
+        <w:t>”</w:t>
+      </w:r>
+    </w:p>
+    <w:p>
+      <w:r>
+        <w:t>This means that for Version 0.2 to be considered successful, the app must have functionality that allows the user to traverse through the equation using cursor buttons. This will enable the user to edit their expression without either clearing it using “AC” or deleting part of it.</w:t>
+      </w:r>
+    </w:p>
+    <w:p>
+      <w:r>
+        <w:t>This was completed by introducing a variable that kept track of the user position in the expression’s string.</w:t>
+      </w:r>
+    </w:p>
+    <w:p>
+      <w:r>
+        <w:t xml:space="preserve">This variable was incremated every time the user added to </w:t>
+      </w:r>
+      <w:r>
+        <w:t>the expression and was decreased whenever the user deleted something from the expression.</w:t>
+      </w:r>
+    </w:p>
+    <w:p>
+      <w:r>
+        <w:t>Two buttons were also added which were given the IDs of “</w:t>
+      </w:r>
+      <w:proofErr w:type="spellStart"/>
+      <w:r>
+        <w:t>shiftLeft</w:t>
+      </w:r>
+      <w:proofErr w:type="spellEnd"/>
+      <w:r>
+        <w:t>” and “</w:t>
+      </w:r>
+      <w:proofErr w:type="spellStart"/>
+      <w:r>
+        <w:t>shiftRight</w:t>
+      </w:r>
+      <w:proofErr w:type="spellEnd"/>
+      <w:r>
+        <w:t>”. They were both linked to a function that would either decrease or increase the position variable by one depending on which button was clicked.</w:t>
+      </w:r>
+    </w:p>
+    <w:p>
+      <w:r>
+        <w:t xml:space="preserve">In this function, a vertical slash character (“|”) is </w:t>
+      </w:r>
+      <w:r>
+        <w:t xml:space="preserve">also </w:t>
+      </w:r>
+      <w:r>
+        <w:t>added to the string in the current position index so the user has a graphical representation of where the position index is.</w:t>
+      </w:r>
+    </w:p>
+    <w:p>
+      <w:r>
+        <w:t>To finish the implementation of this success criteria, the method that handles the insertion of the user’s input to the expression was changed from adding the input to the end of the string. Instead, it would use a StringBuilder and insert the user’s input at the position index.</w:t>
+      </w:r>
+    </w:p>
+    <w:p/>
+    <w:p/>
+    <w:p/>
+    <w:p/>
+    <w:p/>
+    <w:p/>
+    <w:p/>
+    <w:p>
+      <w:r>
+        <w:rPr>
+          <w:noProof/>
+        </w:rPr>
+        <w:lastRenderedPageBreak/>
+        <w:drawing>
+          <wp:anchor distT="0" distB="0" distL="114300" distR="114300" simplePos="0" relativeHeight="251664384" behindDoc="1" locked="0" layoutInCell="1" allowOverlap="1" wp14:anchorId="61E6CB3E">
+            <wp:simplePos x="0" y="0"/>
+            <wp:positionH relativeFrom="column">
+              <wp:align>right</wp:align>
+            </wp:positionH>
+            <wp:positionV relativeFrom="paragraph">
+              <wp:posOffset>276225</wp:posOffset>
+            </wp:positionV>
+            <wp:extent cx="1179830" cy="2171700"/>
+            <wp:effectExtent l="0" t="0" r="1270" b="0"/>
+            <wp:wrapTight wrapText="bothSides">
+              <wp:wrapPolygon edited="0">
+                <wp:start x="0" y="0"/>
+                <wp:lineTo x="0" y="21411"/>
+                <wp:lineTo x="21274" y="21411"/>
+                <wp:lineTo x="21274" y="0"/>
+                <wp:lineTo x="0" y="0"/>
+              </wp:wrapPolygon>
+            </wp:wrapTight>
+            <wp:docPr id="10" name="Picture 10"/>
+            <wp:cNvGraphicFramePr>
+              <a:graphicFrameLocks xmlns:a="http://schemas.openxmlformats.org/drawingml/2006/main" noChangeAspect="1"/>
+            </wp:cNvGraphicFramePr>
+            <a:graphic xmlns:a="http://schemas.openxmlformats.org/drawingml/2006/main">
+              <a:graphicData uri="http://schemas.openxmlformats.org/drawingml/2006/picture">
+                <pic:pic xmlns:pic="http://schemas.openxmlformats.org/drawingml/2006/picture">
+                  <pic:nvPicPr>
+                    <pic:cNvPr id="1" name=""/>
+                    <pic:cNvPicPr/>
+                  </pic:nvPicPr>
+                  <pic:blipFill>
+                    <a:blip r:embed="rId10" cstate="print">
+                      <a:extLst>
+                        <a:ext uri="{28A0092B-C50C-407E-A947-70E740481C1C}">
+                          <a14:useLocalDpi xmlns:a14="http://schemas.microsoft.com/office/drawing/2010/main" val="0"/>
+                        </a:ext>
+                      </a:extLst>
+                    </a:blip>
+                    <a:stretch>
+                      <a:fillRect/>
+                    </a:stretch>
+                  </pic:blipFill>
+                  <pic:spPr>
+                    <a:xfrm>
+                      <a:off x="0" y="0"/>
+                      <a:ext cx="1179830" cy="2171700"/>
+                    </a:xfrm>
+                    <a:prstGeom prst="rect">
+                      <a:avLst/>
+                    </a:prstGeom>
+                  </pic:spPr>
+                </pic:pic>
+              </a:graphicData>
+            </a:graphic>
+            <wp14:sizeRelH relativeFrom="page">
+              <wp14:pctWidth>0</wp14:pctWidth>
+            </wp14:sizeRelH>
+            <wp14:sizeRelV relativeFrom="page">
+              <wp14:pctHeight>0</wp14:pctHeight>
+            </wp14:sizeRelV>
+          </wp:anchor>
+        </w:drawing>
+      </w:r>
+      <w:r>
+        <w:t>Version 0.2.0:</w:t>
+      </w:r>
+    </w:p>
+    <w:p>
+      <w:r>
+        <w:rPr>
+          <w:noProof/>
+        </w:rPr>
+        <w:drawing>
+          <wp:anchor distT="0" distB="0" distL="114300" distR="114300" simplePos="0" relativeHeight="251663360" behindDoc="1" locked="0" layoutInCell="1" allowOverlap="1" wp14:anchorId="048CF832">
+            <wp:simplePos x="0" y="0"/>
+            <wp:positionH relativeFrom="margin">
+              <wp:align>left</wp:align>
+            </wp:positionH>
+            <wp:positionV relativeFrom="paragraph">
+              <wp:posOffset>7620</wp:posOffset>
+            </wp:positionV>
+            <wp:extent cx="1195705" cy="2200275"/>
+            <wp:effectExtent l="0" t="0" r="4445" b="9525"/>
+            <wp:wrapTight wrapText="bothSides">
+              <wp:wrapPolygon edited="0">
+                <wp:start x="0" y="0"/>
+                <wp:lineTo x="0" y="21506"/>
+                <wp:lineTo x="21336" y="21506"/>
+                <wp:lineTo x="21336" y="0"/>
+                <wp:lineTo x="0" y="0"/>
+              </wp:wrapPolygon>
+            </wp:wrapTight>
+            <wp:docPr id="9" name="Picture 9"/>
+            <wp:cNvGraphicFramePr>
+              <a:graphicFrameLocks xmlns:a="http://schemas.openxmlformats.org/drawingml/2006/main" noChangeAspect="1"/>
+            </wp:cNvGraphicFramePr>
+            <a:graphic xmlns:a="http://schemas.openxmlformats.org/drawingml/2006/main">
+              <a:graphicData uri="http://schemas.openxmlformats.org/drawingml/2006/picture">
+                <pic:pic xmlns:pic="http://schemas.openxmlformats.org/drawingml/2006/picture">
+                  <pic:nvPicPr>
+                    <pic:cNvPr id="1" name=""/>
+                    <pic:cNvPicPr/>
+                  </pic:nvPicPr>
+                  <pic:blipFill>
+                    <a:blip r:embed="rId11" cstate="print">
+                      <a:extLst>
+                        <a:ext uri="{28A0092B-C50C-407E-A947-70E740481C1C}">
+                          <a14:useLocalDpi xmlns:a14="http://schemas.microsoft.com/office/drawing/2010/main" val="0"/>
+                        </a:ext>
+                      </a:extLst>
+                    </a:blip>
+                    <a:stretch>
+                      <a:fillRect/>
+                    </a:stretch>
+                  </pic:blipFill>
+                  <pic:spPr>
+                    <a:xfrm>
+                      <a:off x="0" y="0"/>
+                      <a:ext cx="1195705" cy="2200275"/>
+                    </a:xfrm>
+                    <a:prstGeom prst="rect">
+                      <a:avLst/>
+                    </a:prstGeom>
+                  </pic:spPr>
+                </pic:pic>
+              </a:graphicData>
+            </a:graphic>
+            <wp14:sizeRelH relativeFrom="page">
+              <wp14:pctWidth>0</wp14:pctWidth>
+            </wp14:sizeRelH>
+            <wp14:sizeRelV relativeFrom="page">
+              <wp14:pctHeight>0</wp14:pctHeight>
+            </wp14:sizeRelV>
+          </wp:anchor>
+        </w:drawing>
+      </w:r>
+    </w:p>
+    <w:p>
+      <w:r>
+        <w:t>These screenshots show how the cursor can</w:t>
+      </w:r>
+      <w:r>
+        <w:t xml:space="preserve"> used to edit the expression by inserting a number and it will give the correct </w:t>
+      </w:r>
+      <w:r>
+        <w:t>result</w:t>
+      </w:r>
+      <w:bookmarkStart w:id="0" w:name="_GoBack"/>
+      <w:bookmarkEnd w:id="0"/>
+      <w:r>
+        <w:t>.</w:t>
+      </w:r>
+    </w:p>
     <w:sectPr>
       <w:pgSz w:w="11906" w:h="16838"/>
       <w:pgMar w:top="1440" w:right="1440" w:bottom="1440" w:left="1440" w:header="708" w:footer="708" w:gutter="0"/>
@@ -4857,8 +4991,121 @@
 </file>
 
 <file path=word/numbering.xml><?xml version="1.0" encoding="utf-8"?>
-<w:numbering xmlns:wpc="http://schemas.microsoft.com/office/word/2010/wordprocessingCanvas" xmlns:cx="http://schemas.microsoft.com/office/drawing/2014/chartex" xmlns:cx1="http://schemas.microsoft.com/office/drawing/2015/9/8/chartex" xmlns:mc="http://schemas.openxmlformats.org/markup-compatibility/2006" xmlns:o="urn:schemas-microsoft-com:office:office" xmlns:r="http://schemas.openxmlformats.org/officeDocument/2006/relationships" xmlns:m="http://schemas.openxmlformats.org/officeDocument/2006/math" xmlns:v="urn:schemas-microsoft-com:vml" xmlns:wp14="http://schemas.microsoft.com/office/word/2010/wordprocessingDrawing" xmlns:wp="http://schemas.openxmlformats.org/drawingml/2006/wordprocessingDrawing" xmlns:w10="urn:schemas-microsoft-com:office:word" xmlns:w="http://schemas.openxmlformats.org/wordprocessingml/2006/main" xmlns:w14="http://schemas.microsoft.com/office/word/2010/wordml" xmlns:w15="http://schemas.microsoft.com/office/word/2012/wordml" xmlns:w16se="http://schemas.microsoft.com/office/word/2015/wordml/symex" xmlns:wpg="http://schemas.microsoft.com/office/word/2010/wordprocessingGroup" xmlns:wpi="http://schemas.microsoft.com/office/word/2010/wordprocessingInk" xmlns:wne="http://schemas.microsoft.com/office/word/2006/wordml" xmlns:wps="http://schemas.microsoft.com/office/word/2010/wordprocessingShape" mc:Ignorable="w14 w15 w16se wp14">
+<w:numbering xmlns:wpc="http://schemas.microsoft.com/office/word/2010/wordprocessingCanvas" xmlns:cx="http://schemas.microsoft.com/office/drawing/2014/chartex" xmlns:cx1="http://schemas.microsoft.com/office/drawing/2015/9/8/chartex" xmlns:cx2="http://schemas.microsoft.com/office/drawing/2015/10/21/chartex" xmlns:cx3="http://schemas.microsoft.com/office/drawing/2016/5/9/chartex" xmlns:cx4="http://schemas.microsoft.com/office/drawing/2016/5/10/chartex" xmlns:cx5="http://schemas.microsoft.com/office/drawing/2016/5/11/chartex" xmlns:cx6="http://schemas.microsoft.com/office/drawing/2016/5/12/chartex" xmlns:cx7="http://schemas.microsoft.com/office/drawing/2016/5/13/chartex" xmlns:cx8="http://schemas.microsoft.com/office/drawing/2016/5/14/chartex" xmlns:mc="http://schemas.openxmlformats.org/markup-compatibility/2006" xmlns:aink="http://schemas.microsoft.com/office/drawing/2016/ink" xmlns:am3d="http://schemas.microsoft.com/office/drawing/2017/model3d" xmlns:o="urn:schemas-microsoft-com:office:office" xmlns:r="http://schemas.openxmlformats.org/officeDocument/2006/relationships" xmlns:m="http://schemas.openxmlformats.org/officeDocument/2006/math" xmlns:v="urn:schemas-microsoft-com:vml" xmlns:wp14="http://schemas.microsoft.com/office/word/2010/wordprocessingDrawing" xmlns:wp="http://schemas.openxmlformats.org/drawingml/2006/wordprocessingDrawing" xmlns:w10="urn:schemas-microsoft-com:office:word" xmlns:w="http://schemas.openxmlformats.org/wordprocessingml/2006/main" xmlns:w14="http://schemas.microsoft.com/office/word/2010/wordml" xmlns:w15="http://schemas.microsoft.com/office/word/2012/wordml" xmlns:w16cid="http://schemas.microsoft.com/office/word/2016/wordml/cid" xmlns:w16se="http://schemas.microsoft.com/office/word/2015/wordml/symex" xmlns:wpg="http://schemas.microsoft.com/office/word/2010/wordprocessingGroup" xmlns:wpi="http://schemas.microsoft.com/office/word/2010/wordprocessingInk" xmlns:wne="http://schemas.microsoft.com/office/word/2006/wordml" xmlns:wps="http://schemas.microsoft.com/office/word/2010/wordprocessingShape" mc:Ignorable="w14 w15 w16se w16cid wp14">
   <w:abstractNum w:abstractNumId="0" w15:restartNumberingAfterBreak="0">
+    <w:nsid w:val="06FF1F95"/>
+    <w:multiLevelType w:val="hybridMultilevel"/>
+    <w:tmpl w:val="B75E39D8"/>
+    <w:lvl w:ilvl="0" w:tplc="08090001">
+      <w:start w:val="1"/>
+      <w:numFmt w:val="bullet"/>
+      <w:lvlText w:val=""/>
+      <w:lvlJc w:val="left"/>
+      <w:pPr>
+        <w:ind w:left="720" w:hanging="360"/>
+      </w:pPr>
+      <w:rPr>
+        <w:rFonts w:ascii="Symbol" w:hAnsi="Symbol" w:hint="default"/>
+      </w:rPr>
+    </w:lvl>
+    <w:lvl w:ilvl="1" w:tplc="08090003" w:tentative="1">
+      <w:start w:val="1"/>
+      <w:numFmt w:val="bullet"/>
+      <w:lvlText w:val="o"/>
+      <w:lvlJc w:val="left"/>
+      <w:pPr>
+        <w:ind w:left="1440" w:hanging="360"/>
+      </w:pPr>
+      <w:rPr>
+        <w:rFonts w:ascii="Courier New" w:hAnsi="Courier New" w:cs="Courier New" w:hint="default"/>
+      </w:rPr>
+    </w:lvl>
+    <w:lvl w:ilvl="2" w:tplc="08090005" w:tentative="1">
+      <w:start w:val="1"/>
+      <w:numFmt w:val="bullet"/>
+      <w:lvlText w:val=""/>
+      <w:lvlJc w:val="left"/>
+      <w:pPr>
+        <w:ind w:left="2160" w:hanging="360"/>
+      </w:pPr>
+      <w:rPr>
+        <w:rFonts w:ascii="Wingdings" w:hAnsi="Wingdings" w:hint="default"/>
+      </w:rPr>
+    </w:lvl>
+    <w:lvl w:ilvl="3" w:tplc="08090001" w:tentative="1">
+      <w:start w:val="1"/>
+      <w:numFmt w:val="bullet"/>
+      <w:lvlText w:val=""/>
+      <w:lvlJc w:val="left"/>
+      <w:pPr>
+        <w:ind w:left="2880" w:hanging="360"/>
+      </w:pPr>
+      <w:rPr>
+        <w:rFonts w:ascii="Symbol" w:hAnsi="Symbol" w:hint="default"/>
+      </w:rPr>
+    </w:lvl>
+    <w:lvl w:ilvl="4" w:tplc="08090003" w:tentative="1">
+      <w:start w:val="1"/>
+      <w:numFmt w:val="bullet"/>
+      <w:lvlText w:val="o"/>
+      <w:lvlJc w:val="left"/>
+      <w:pPr>
+        <w:ind w:left="3600" w:hanging="360"/>
+      </w:pPr>
+      <w:rPr>
+        <w:rFonts w:ascii="Courier New" w:hAnsi="Courier New" w:cs="Courier New" w:hint="default"/>
+      </w:rPr>
+    </w:lvl>
+    <w:lvl w:ilvl="5" w:tplc="08090005" w:tentative="1">
+      <w:start w:val="1"/>
+      <w:numFmt w:val="bullet"/>
+      <w:lvlText w:val=""/>
+      <w:lvlJc w:val="left"/>
+      <w:pPr>
+        <w:ind w:left="4320" w:hanging="360"/>
+      </w:pPr>
+      <w:rPr>
+        <w:rFonts w:ascii="Wingdings" w:hAnsi="Wingdings" w:hint="default"/>
+      </w:rPr>
+    </w:lvl>
+    <w:lvl w:ilvl="6" w:tplc="08090001" w:tentative="1">
+      <w:start w:val="1"/>
+      <w:numFmt w:val="bullet"/>
+      <w:lvlText w:val=""/>
+      <w:lvlJc w:val="left"/>
+      <w:pPr>
+        <w:ind w:left="5040" w:hanging="360"/>
+      </w:pPr>
+      <w:rPr>
+        <w:rFonts w:ascii="Symbol" w:hAnsi="Symbol" w:hint="default"/>
+      </w:rPr>
+    </w:lvl>
+    <w:lvl w:ilvl="7" w:tplc="08090003" w:tentative="1">
+      <w:start w:val="1"/>
+      <w:numFmt w:val="bullet"/>
+      <w:lvlText w:val="o"/>
+      <w:lvlJc w:val="left"/>
+      <w:pPr>
+        <w:ind w:left="5760" w:hanging="360"/>
+      </w:pPr>
+      <w:rPr>
+        <w:rFonts w:ascii="Courier New" w:hAnsi="Courier New" w:cs="Courier New" w:hint="default"/>
+      </w:rPr>
+    </w:lvl>
+    <w:lvl w:ilvl="8" w:tplc="08090005" w:tentative="1">
+      <w:start w:val="1"/>
+      <w:numFmt w:val="bullet"/>
+      <w:lvlText w:val=""/>
+      <w:lvlJc w:val="left"/>
+      <w:pPr>
+        <w:ind w:left="6480" w:hanging="360"/>
+      </w:pPr>
+      <w:rPr>
+        <w:rFonts w:ascii="Wingdings" w:hAnsi="Wingdings" w:hint="default"/>
+      </w:rPr>
+    </w:lvl>
+  </w:abstractNum>
+  <w:abstractNum w:abstractNumId="1" w15:restartNumberingAfterBreak="0">
     <w:nsid w:val="2CD813C6"/>
     <w:multiLevelType w:val="hybridMultilevel"/>
     <w:tmpl w:val="0DFA9652"/>
@@ -4947,7 +5194,7 @@
       </w:pPr>
     </w:lvl>
   </w:abstractNum>
-  <w:abstractNum w:abstractNumId="1" w15:restartNumberingAfterBreak="0">
+  <w:abstractNum w:abstractNumId="2" w15:restartNumberingAfterBreak="0">
     <w:nsid w:val="4E321416"/>
     <w:multiLevelType w:val="hybridMultilevel"/>
     <w:tmpl w:val="660AF30C"/>
@@ -5035,7 +5282,7 @@
       </w:pPr>
     </w:lvl>
   </w:abstractNum>
-  <w:abstractNum w:abstractNumId="2" w15:restartNumberingAfterBreak="0">
+  <w:abstractNum w:abstractNumId="3" w15:restartNumberingAfterBreak="0">
     <w:nsid w:val="55EE5B4D"/>
     <w:multiLevelType w:val="hybridMultilevel"/>
     <w:tmpl w:val="DE8E8AF6"/>
@@ -5148,7 +5395,7 @@
       </w:rPr>
     </w:lvl>
   </w:abstractNum>
-  <w:abstractNum w:abstractNumId="3" w15:restartNumberingAfterBreak="0">
+  <w:abstractNum w:abstractNumId="4" w15:restartNumberingAfterBreak="0">
     <w:nsid w:val="60305535"/>
     <w:multiLevelType w:val="hybridMultilevel"/>
     <w:tmpl w:val="56EADE94"/>
@@ -5262,22 +5509,25 @@
     </w:lvl>
   </w:abstractNum>
   <w:num w:numId="1">
+    <w:abstractNumId w:val="3"/>
+  </w:num>
+  <w:num w:numId="2">
+    <w:abstractNumId w:val="1"/>
+  </w:num>
+  <w:num w:numId="3">
     <w:abstractNumId w:val="2"/>
   </w:num>
-  <w:num w:numId="2">
+  <w:num w:numId="4">
+    <w:abstractNumId w:val="4"/>
+  </w:num>
+  <w:num w:numId="5">
     <w:abstractNumId w:val="0"/>
-  </w:num>
-  <w:num w:numId="3">
-    <w:abstractNumId w:val="1"/>
-  </w:num>
-  <w:num w:numId="4">
-    <w:abstractNumId w:val="3"/>
   </w:num>
 </w:numbering>
 </file>
 
 <file path=word/styles.xml><?xml version="1.0" encoding="utf-8"?>
-<w:styles xmlns:mc="http://schemas.openxmlformats.org/markup-compatibility/2006" xmlns:r="http://schemas.openxmlformats.org/officeDocument/2006/relationships" xmlns:w="http://schemas.openxmlformats.org/wordprocessingml/2006/main" xmlns:w14="http://schemas.microsoft.com/office/word/2010/wordml" xmlns:w15="http://schemas.microsoft.com/office/word/2012/wordml" xmlns:w16se="http://schemas.microsoft.com/office/word/2015/wordml/symex" mc:Ignorable="w14 w15 w16se">
+<w:styles xmlns:mc="http://schemas.openxmlformats.org/markup-compatibility/2006" xmlns:r="http://schemas.openxmlformats.org/officeDocument/2006/relationships" xmlns:w="http://schemas.openxmlformats.org/wordprocessingml/2006/main" xmlns:w14="http://schemas.microsoft.com/office/word/2010/wordml" xmlns:w15="http://schemas.microsoft.com/office/word/2012/wordml" xmlns:w16cid="http://schemas.microsoft.com/office/word/2016/wordml/cid" xmlns:w16se="http://schemas.microsoft.com/office/word/2015/wordml/symex" mc:Ignorable="w14 w15 w16se w16cid">
   <w:docDefaults>
     <w:rPrDefault>
       <w:rPr>
@@ -5293,7 +5543,7 @@
       </w:pPr>
     </w:pPrDefault>
   </w:docDefaults>
-  <w:latentStyles w:defLockedState="0" w:defUIPriority="99" w:defSemiHidden="0" w:defUnhideWhenUsed="0" w:defQFormat="0" w:count="371">
+  <w:latentStyles w:defLockedState="0" w:defUIPriority="99" w:defSemiHidden="0" w:defUnhideWhenUsed="0" w:defQFormat="0" w:count="375">
     <w:lsdException w:name="Normal" w:uiPriority="0" w:qFormat="1"/>
     <w:lsdException w:name="heading 1" w:uiPriority="9" w:qFormat="1"/>
     <w:lsdException w:name="heading 2" w:semiHidden="1" w:uiPriority="9" w:unhideWhenUsed="1" w:qFormat="1"/>
@@ -5399,7 +5649,6 @@
     <w:lsdException w:name="HTML Sample" w:semiHidden="1" w:unhideWhenUsed="1"/>
     <w:lsdException w:name="HTML Typewriter" w:semiHidden="1" w:unhideWhenUsed="1"/>
     <w:lsdException w:name="HTML Variable" w:semiHidden="1" w:unhideWhenUsed="1"/>
-    <w:lsdException w:name="Normal Table" w:semiHidden="1" w:unhideWhenUsed="1"/>
     <w:lsdException w:name="annotation subject" w:semiHidden="1" w:unhideWhenUsed="1"/>
     <w:lsdException w:name="No List" w:semiHidden="1" w:unhideWhenUsed="1"/>
     <w:lsdException w:name="Outline List 1" w:semiHidden="1" w:unhideWhenUsed="1"/>
@@ -5443,10 +5692,8 @@
     <w:lsdException w:name="Table Elegant" w:semiHidden="1" w:unhideWhenUsed="1"/>
     <w:lsdException w:name="Table Professional" w:semiHidden="1" w:unhideWhenUsed="1"/>
     <w:lsdException w:name="Table Subtle 1" w:semiHidden="1" w:unhideWhenUsed="1"/>
-    <w:lsdException w:name="Table Subtle 2" w:semiHidden="1" w:unhideWhenUsed="1"/>
     <w:lsdException w:name="Table Web 1" w:semiHidden="1" w:unhideWhenUsed="1"/>
     <w:lsdException w:name="Table Web 2" w:semiHidden="1" w:unhideWhenUsed="1"/>
-    <w:lsdException w:name="Table Web 3" w:semiHidden="1" w:unhideWhenUsed="1"/>
     <w:lsdException w:name="Balloon Text" w:semiHidden="1" w:unhideWhenUsed="1"/>
     <w:lsdException w:name="Table Grid" w:uiPriority="39"/>
     <w:lsdException w:name="Table Theme" w:semiHidden="1" w:unhideWhenUsed="1"/>
@@ -5665,6 +5912,10 @@
     <w:lsdException w:name="List Table 5 Dark Accent 6" w:uiPriority="50"/>
     <w:lsdException w:name="List Table 6 Colorful Accent 6" w:uiPriority="51"/>
     <w:lsdException w:name="List Table 7 Colorful Accent 6" w:uiPriority="52"/>
+    <w:lsdException w:name="Mention" w:semiHidden="1" w:unhideWhenUsed="1"/>
+    <w:lsdException w:name="Smart Hyperlink" w:semiHidden="1" w:unhideWhenUsed="1"/>
+    <w:lsdException w:name="Hashtag" w:semiHidden="1" w:unhideWhenUsed="1"/>
+    <w:lsdException w:name="Unresolved Mention" w:semiHidden="1" w:unhideWhenUsed="1"/>
   </w:latentStyles>
   <w:style w:type="paragraph" w:default="1" w:styleId="Normal">
     <w:name w:val="Normal"/>

</xml_diff>

<commit_message>
Update development document to include screenshots of code
</commit_message>
<xml_diff>
--- a/Project Write Up/3. Development.docx
+++ b/Project Write Up/3. Development.docx
@@ -381,13 +381,94 @@
       <w:r>
         <w:t>. This is stored in a variable called “prec1”.</w:t>
       </w:r>
+      <w:r>
+        <w:rPr>
+          <w:noProof/>
+        </w:rPr>
+        <w:drawing>
+          <wp:anchor distT="0" distB="0" distL="114300" distR="114300" simplePos="0" relativeHeight="251665408" behindDoc="1" locked="0" layoutInCell="1" allowOverlap="1" wp14:anchorId="117B7D01">
+            <wp:simplePos x="0" y="0"/>
+            <wp:positionH relativeFrom="column">
+              <wp:posOffset>3091815</wp:posOffset>
+            </wp:positionH>
+            <wp:positionV relativeFrom="paragraph">
+              <wp:posOffset>281852</wp:posOffset>
+            </wp:positionV>
+            <wp:extent cx="2640330" cy="3024505"/>
+            <wp:effectExtent l="0" t="0" r="7620" b="4445"/>
+            <wp:wrapTight wrapText="bothSides">
+              <wp:wrapPolygon edited="0">
+                <wp:start x="0" y="0"/>
+                <wp:lineTo x="0" y="21496"/>
+                <wp:lineTo x="21506" y="21496"/>
+                <wp:lineTo x="21506" y="0"/>
+                <wp:lineTo x="0" y="0"/>
+              </wp:wrapPolygon>
+            </wp:wrapTight>
+            <wp:docPr id="7" name="Picture 7"/>
+            <wp:cNvGraphicFramePr>
+              <a:graphicFrameLocks xmlns:a="http://schemas.openxmlformats.org/drawingml/2006/main" noChangeAspect="1"/>
+            </wp:cNvGraphicFramePr>
+            <a:graphic xmlns:a="http://schemas.openxmlformats.org/drawingml/2006/main">
+              <a:graphicData uri="http://schemas.openxmlformats.org/drawingml/2006/picture">
+                <pic:pic xmlns:pic="http://schemas.openxmlformats.org/drawingml/2006/picture">
+                  <pic:nvPicPr>
+                    <pic:cNvPr id="1" name=""/>
+                    <pic:cNvPicPr/>
+                  </pic:nvPicPr>
+                  <pic:blipFill rotWithShape="1">
+                    <a:blip r:embed="rId5" cstate="print">
+                      <a:extLst>
+                        <a:ext uri="{28A0092B-C50C-407E-A947-70E740481C1C}">
+                          <a14:useLocalDpi xmlns:a14="http://schemas.microsoft.com/office/drawing/2010/main" val="0"/>
+                        </a:ext>
+                      </a:extLst>
+                    </a:blip>
+                    <a:srcRect t="12398"/>
+                    <a:stretch/>
+                  </pic:blipFill>
+                  <pic:spPr bwMode="auto">
+                    <a:xfrm>
+                      <a:off x="0" y="0"/>
+                      <a:ext cx="2640330" cy="3024505"/>
+                    </a:xfrm>
+                    <a:prstGeom prst="rect">
+                      <a:avLst/>
+                    </a:prstGeom>
+                    <a:ln>
+                      <a:noFill/>
+                    </a:ln>
+                    <a:extLst>
+                      <a:ext uri="{53640926-AAD7-44D8-BBD7-CCE9431645EC}">
+                        <a14:shadowObscured xmlns:a14="http://schemas.microsoft.com/office/drawing/2010/main"/>
+                      </a:ext>
+                    </a:extLst>
+                  </pic:spPr>
+                </pic:pic>
+              </a:graphicData>
+            </a:graphic>
+            <wp14:sizeRelH relativeFrom="page">
+              <wp14:pctWidth>0</wp14:pctWidth>
+            </wp14:sizeRelH>
+            <wp14:sizeRelV relativeFrom="page">
+              <wp14:pctHeight>0</wp14:pctHeight>
+            </wp14:sizeRelV>
+          </wp:anchor>
+        </w:drawing>
+      </w:r>
     </w:p>
     <w:p>
       <w:r>
         <w:t xml:space="preserve">If </w:t>
       </w:r>
       <w:r>
-        <w:t xml:space="preserve">the previous operator’s precedence is greater than the second one or they are equal (as long as the current operator is not a power), the index of the previous operator is popped off the stack and </w:t>
+        <w:t>the previous operator’s precedence is greater than the second one or they are equal (</w:t>
+      </w:r>
+      <w:r>
+        <w:t>if</w:t>
+      </w:r>
+      <w:r>
+        <w:t xml:space="preserve"> the current operator is not a power), the index of the previous operator is popped off the stack and </w:t>
       </w:r>
       <w:r>
         <w:t>its</w:t>
@@ -432,204 +513,478 @@
       <w:proofErr w:type="spellEnd"/>
       <w:r>
         <w:t xml:space="preserve"> method returns the string it has made.</w:t>
-      </w:r>
-    </w:p>
-    <w:p>
-      <w:r>
-        <w:t xml:space="preserve">In the </w:t>
-      </w:r>
-      <w:proofErr w:type="spellStart"/>
-      <w:r>
-        <w:t>MainActivity</w:t>
-      </w:r>
-      <w:proofErr w:type="spellEnd"/>
-      <w:r>
-        <w:t xml:space="preserve"> class, the postfix can be calculated by calling the </w:t>
-      </w:r>
-      <w:proofErr w:type="spellStart"/>
-      <w:r>
-        <w:t>infixToPostfix</w:t>
-      </w:r>
-      <w:proofErr w:type="spellEnd"/>
-      <w:r>
-        <w:t xml:space="preserve"> method on the user’s input expression string.</w:t>
-      </w:r>
-    </w:p>
-    <w:p>
-      <w:r>
-        <w:t xml:space="preserve">The </w:t>
-      </w:r>
-      <w:proofErr w:type="spellStart"/>
-      <w:r>
-        <w:t>evaluateRPN</w:t>
-      </w:r>
-      <w:proofErr w:type="spellEnd"/>
-      <w:r>
-        <w:t xml:space="preserve"> method can then be used on the postfix string to calculate the answer to the user’s expression.</w:t>
-      </w:r>
-    </w:p>
-    <w:p>
-      <w:r>
-        <w:t xml:space="preserve">The </w:t>
-      </w:r>
-      <w:proofErr w:type="spellStart"/>
-      <w:r>
-        <w:t>evaluateRPN</w:t>
-      </w:r>
-      <w:proofErr w:type="spellEnd"/>
-      <w:r>
-        <w:t xml:space="preserve"> method works by first creating a stack </w:t>
-      </w:r>
-      <w:r>
-        <w:t xml:space="preserve">with a data type of double </w:t>
-      </w:r>
-      <w:r>
-        <w:t xml:space="preserve">called “tokens” and then running a for-each loop where the loop iterates over an array created from the postfix that has been split </w:t>
-      </w:r>
-      <w:r>
-        <w:t>up on the whitespace.</w:t>
-      </w:r>
-    </w:p>
-    <w:p>
-      <w:r>
-        <w:t>Eac</w:t>
-      </w:r>
-      <w:r>
-        <w:t xml:space="preserve">h iteration, the method uses a HashMap made using a for-each loop which goes over the </w:t>
-      </w:r>
-      <w:proofErr w:type="spellStart"/>
-      <w:r>
-        <w:t>enum</w:t>
-      </w:r>
-      <w:proofErr w:type="spellEnd"/>
-      <w:r>
-        <w:t xml:space="preserve"> “Sign” which contains all the operators and puts each operator into the HashMap. </w:t>
-      </w:r>
-    </w:p>
-    <w:p>
-      <w:r>
-        <w:t xml:space="preserve">The </w:t>
-      </w:r>
-      <w:proofErr w:type="spellStart"/>
-      <w:r>
-        <w:t>evaluateRPN</w:t>
-      </w:r>
-      <w:proofErr w:type="spellEnd"/>
-      <w:r>
-        <w:t xml:space="preserve"> can then use the “find” method on the HashMap with the parameter of the current token to see if it is an operator. </w:t>
-      </w:r>
-      <w:r>
-        <w:t xml:space="preserve"> If the token is not an operator, it will return “null”.</w:t>
-      </w:r>
-    </w:p>
-    <w:p>
-      <w:r>
-        <w:t>If the token is an operator</w:t>
-      </w:r>
-      <w:r>
-        <w:t xml:space="preserve">, the operator is applied to the last two elements of the stack using the </w:t>
-      </w:r>
-      <w:proofErr w:type="spellStart"/>
-      <w:r>
-        <w:t>calcSign</w:t>
-      </w:r>
-      <w:proofErr w:type="spellEnd"/>
-      <w:r>
-        <w:t xml:space="preserve"> method</w:t>
-      </w:r>
-      <w:r>
-        <w:t xml:space="preserve"> and the </w:t>
-      </w:r>
-      <w:proofErr w:type="spellStart"/>
-      <w:r>
-        <w:t>enum</w:t>
-      </w:r>
-      <w:proofErr w:type="spellEnd"/>
-      <w:r>
-        <w:t xml:space="preserve"> data type (which contains all the operators and returns the result for each one).</w:t>
-      </w:r>
-    </w:p>
-    <w:p>
-      <w:r>
-        <w:t xml:space="preserve">The </w:t>
-      </w:r>
-      <w:proofErr w:type="spellStart"/>
-      <w:r>
-        <w:t>calcSign</w:t>
-      </w:r>
-      <w:proofErr w:type="spellEnd"/>
-      <w:r>
-        <w:t xml:space="preserve"> method</w:t>
-      </w:r>
-      <w:r>
-        <w:t xml:space="preserve"> returns the stack after the tokens have been popped </w:t>
-      </w:r>
-      <w:r>
-        <w:t>off</w:t>
-      </w:r>
-      <w:r>
-        <w:t>, the result of the two with the operator has been calculated and then the result has</w:t>
-      </w:r>
-      <w:r>
-        <w:t xml:space="preserve"> been pushed back on.</w:t>
-      </w:r>
-      <w:r>
-        <w:t xml:space="preserve"> </w:t>
-      </w:r>
-    </w:p>
-    <w:p>
-      <w:r>
-        <w:t xml:space="preserve">If the current token is not an operator, it must be a number and therefore the </w:t>
-      </w:r>
-      <w:r>
-        <w:t>token is converted from a string to a double and then pushed onto the stack.</w:t>
-      </w:r>
-    </w:p>
-    <w:p>
-      <w:r>
-        <w:t>At the end of the iteration, the only thing left in the stack will be a single double data type which is the result of the user’s input expression.</w:t>
-      </w:r>
-    </w:p>
-    <w:p>
-      <w:r>
-        <w:t xml:space="preserve">This </w:t>
-      </w:r>
-      <w:r>
-        <w:t>value is</w:t>
-      </w:r>
-      <w:r>
-        <w:t xml:space="preserve"> returned where it can be displayed to the user using a </w:t>
-      </w:r>
-      <w:proofErr w:type="spellStart"/>
-      <w:r>
-        <w:t>TextView</w:t>
-      </w:r>
-      <w:proofErr w:type="spellEnd"/>
-      <w:r>
-        <w:t>.</w:t>
       </w:r>
     </w:p>
     <w:p/>
     <w:p/>
-    <w:p/>
-    <w:p/>
-    <w:p/>
-    <w:p/>
-    <w:p/>
-    <w:p/>
-    <w:p>
-      <w:r>
-        <w:lastRenderedPageBreak/>
-        <w:t>Version 0.1.0:</w:t>
-      </w:r>
-    </w:p>
-    <w:p>
-      <w:pPr>
+    <w:p>
+      <w:r>
+        <w:t>The source code that handles this is shown below:</w:t>
+      </w:r>
+    </w:p>
+    <w:p>
+      <w:r>
         <w:rPr>
           <w:noProof/>
-          <w:lang w:eastAsia="en-GB"/>
         </w:rPr>
-      </w:pPr>
+        <w:drawing>
+          <wp:anchor distT="0" distB="0" distL="114300" distR="114300" simplePos="0" relativeHeight="251666432" behindDoc="1" locked="0" layoutInCell="1" allowOverlap="1" wp14:anchorId="36D306ED">
+            <wp:simplePos x="0" y="0"/>
+            <wp:positionH relativeFrom="column">
+              <wp:posOffset>1501</wp:posOffset>
+            </wp:positionH>
+            <wp:positionV relativeFrom="paragraph">
+              <wp:posOffset>0</wp:posOffset>
+            </wp:positionV>
+            <wp:extent cx="2640864" cy="3197757"/>
+            <wp:effectExtent l="0" t="0" r="7620" b="3175"/>
+            <wp:wrapTight wrapText="bothSides">
+              <wp:wrapPolygon edited="0">
+                <wp:start x="0" y="0"/>
+                <wp:lineTo x="0" y="21493"/>
+                <wp:lineTo x="21506" y="21493"/>
+                <wp:lineTo x="21506" y="0"/>
+                <wp:lineTo x="0" y="0"/>
+              </wp:wrapPolygon>
+            </wp:wrapTight>
+            <wp:docPr id="6" name="Picture 6"/>
+            <wp:cNvGraphicFramePr>
+              <a:graphicFrameLocks xmlns:a="http://schemas.openxmlformats.org/drawingml/2006/main" noChangeAspect="1"/>
+            </wp:cNvGraphicFramePr>
+            <a:graphic xmlns:a="http://schemas.openxmlformats.org/drawingml/2006/main">
+              <a:graphicData uri="http://schemas.openxmlformats.org/drawingml/2006/picture">
+                <pic:pic xmlns:pic="http://schemas.openxmlformats.org/drawingml/2006/picture">
+                  <pic:nvPicPr>
+                    <pic:cNvPr id="1" name=""/>
+                    <pic:cNvPicPr/>
+                  </pic:nvPicPr>
+                  <pic:blipFill rotWithShape="1">
+                    <a:blip r:embed="rId6" cstate="print">
+                      <a:extLst>
+                        <a:ext uri="{28A0092B-C50C-407E-A947-70E740481C1C}">
+                          <a14:useLocalDpi xmlns:a14="http://schemas.microsoft.com/office/drawing/2010/main" val="0"/>
+                        </a:ext>
+                      </a:extLst>
+                    </a:blip>
+                    <a:srcRect t="3214" b="4195"/>
+                    <a:stretch/>
+                  </pic:blipFill>
+                  <pic:spPr bwMode="auto">
+                    <a:xfrm>
+                      <a:off x="0" y="0"/>
+                      <a:ext cx="2640864" cy="3197757"/>
+                    </a:xfrm>
+                    <a:prstGeom prst="rect">
+                      <a:avLst/>
+                    </a:prstGeom>
+                    <a:ln>
+                      <a:noFill/>
+                    </a:ln>
+                    <a:extLst>
+                      <a:ext uri="{53640926-AAD7-44D8-BBD7-CCE9431645EC}">
+                        <a14:shadowObscured xmlns:a14="http://schemas.microsoft.com/office/drawing/2010/main"/>
+                      </a:ext>
+                    </a:extLst>
+                  </pic:spPr>
+                </pic:pic>
+              </a:graphicData>
+            </a:graphic>
+            <wp14:sizeRelH relativeFrom="page">
+              <wp14:pctWidth>0</wp14:pctWidth>
+            </wp14:sizeRelH>
+            <wp14:sizeRelV relativeFrom="page">
+              <wp14:pctHeight>0</wp14:pctHeight>
+            </wp14:sizeRelV>
+          </wp:anchor>
+        </w:drawing>
+      </w:r>
+    </w:p>
+    <w:p>
+      <w:r>
+        <w:t xml:space="preserve">In the </w:t>
+      </w:r>
+      <w:proofErr w:type="spellStart"/>
+      <w:r>
+        <w:t>MainActivity</w:t>
+      </w:r>
+      <w:proofErr w:type="spellEnd"/>
+      <w:r>
+        <w:t xml:space="preserve"> class, the postfix can be </w:t>
+      </w:r>
+      <w:r>
+        <w:t>found</w:t>
+      </w:r>
+      <w:r>
+        <w:t xml:space="preserve"> by calling the </w:t>
+      </w:r>
+      <w:proofErr w:type="spellStart"/>
+      <w:r>
+        <w:t>infixToPostfix</w:t>
+      </w:r>
+      <w:proofErr w:type="spellEnd"/>
+      <w:r>
+        <w:t xml:space="preserve"> method on the user’s input expression string.</w:t>
+      </w:r>
+    </w:p>
+    <w:p>
+      <w:r>
+        <w:t xml:space="preserve">The </w:t>
+      </w:r>
+      <w:proofErr w:type="spellStart"/>
+      <w:r>
+        <w:t>evaluateRPN</w:t>
+      </w:r>
+      <w:proofErr w:type="spellEnd"/>
+      <w:r>
+        <w:t xml:space="preserve"> method can then be used on the postfix string to calculate the answer to the user’s expression.</w:t>
+      </w:r>
+    </w:p>
+    <w:p>
+      <w:r>
+        <w:t xml:space="preserve">The </w:t>
+      </w:r>
+      <w:proofErr w:type="spellStart"/>
+      <w:r>
+        <w:t>evaluateRPN</w:t>
+      </w:r>
+      <w:proofErr w:type="spellEnd"/>
+      <w:r>
+        <w:t xml:space="preserve"> method works by first creating a stack </w:t>
+      </w:r>
+      <w:r>
+        <w:t xml:space="preserve">with a data type of double </w:t>
+      </w:r>
+      <w:r>
+        <w:t xml:space="preserve">called “tokens” and then running a for-each loop where the loop iterates over an array created from the postfix that has been split </w:t>
+      </w:r>
+      <w:r>
+        <w:t>up on the whitespace.</w:t>
+      </w:r>
+    </w:p>
+    <w:p>
+      <w:r>
+        <w:t>Eac</w:t>
+      </w:r>
+      <w:r>
+        <w:t xml:space="preserve">h iteration, the method uses a HashMap made using a for-each loop which goes over the </w:t>
+      </w:r>
+      <w:proofErr w:type="spellStart"/>
+      <w:r>
+        <w:t>enum</w:t>
+      </w:r>
+      <w:proofErr w:type="spellEnd"/>
+      <w:r>
+        <w:t xml:space="preserve"> “Sign” which contains all the operators and puts each operator into the HashMap. </w:t>
+      </w:r>
+    </w:p>
+    <w:p>
+      <w:r>
+        <w:lastRenderedPageBreak/>
+        <w:t xml:space="preserve">The </w:t>
+      </w:r>
+      <w:proofErr w:type="spellStart"/>
+      <w:r>
+        <w:t>evaluateRPN</w:t>
+      </w:r>
+      <w:proofErr w:type="spellEnd"/>
+      <w:r>
+        <w:t xml:space="preserve"> can then use the “find” method on the HashMap with the parameter of the current token to see if it is an operator. </w:t>
+      </w:r>
+      <w:r>
+        <w:t xml:space="preserve"> If the token is not an operator, it will return “null”.</w:t>
+      </w:r>
+    </w:p>
+    <w:p>
+      <w:r>
+        <w:t>If the token is an operator</w:t>
+      </w:r>
+      <w:r>
+        <w:t xml:space="preserve">, the operator is applied to the last two elements of the stack using the </w:t>
+      </w:r>
+      <w:proofErr w:type="spellStart"/>
+      <w:r>
+        <w:t>calcSign</w:t>
+      </w:r>
+      <w:proofErr w:type="spellEnd"/>
+      <w:r>
+        <w:t xml:space="preserve"> method</w:t>
+      </w:r>
+      <w:r>
+        <w:t xml:space="preserve"> and the </w:t>
+      </w:r>
+      <w:proofErr w:type="spellStart"/>
+      <w:r>
+        <w:t>enum</w:t>
+      </w:r>
+      <w:proofErr w:type="spellEnd"/>
+      <w:r>
+        <w:t xml:space="preserve"> data type (which contains all the operators and returns the result for each one).</w:t>
+      </w:r>
+    </w:p>
+    <w:p>
+      <w:r>
+        <w:t xml:space="preserve">The </w:t>
+      </w:r>
+      <w:proofErr w:type="spellStart"/>
+      <w:r>
+        <w:t>calcSign</w:t>
+      </w:r>
+      <w:proofErr w:type="spellEnd"/>
+      <w:r>
+        <w:t xml:space="preserve"> method</w:t>
+      </w:r>
+      <w:r>
+        <w:t xml:space="preserve"> returns the stack after the tokens have been popped </w:t>
+      </w:r>
+      <w:r>
+        <w:t>off</w:t>
+      </w:r>
+      <w:r>
+        <w:t>, the result of the two with the operator has been calculated and then the result has</w:t>
+      </w:r>
+      <w:r>
+        <w:t xml:space="preserve"> been pushed back on.</w:t>
+      </w:r>
+      <w:r>
+        <w:t xml:space="preserve"> </w:t>
+      </w:r>
+    </w:p>
+    <w:p>
+      <w:r>
+        <w:t xml:space="preserve">If the current token is not an operator, it must be a number and therefore the </w:t>
+      </w:r>
+      <w:r>
+        <w:t>token is converted from a string to a double and then pushed onto the stack.</w:t>
+      </w:r>
+    </w:p>
+    <w:p>
+      <w:r>
+        <w:t>At the end of the iteration, the only thing left in the stack will be a single double data type which is the result of the user’s input expression.</w:t>
+      </w:r>
+    </w:p>
+    <w:p>
+      <w:r>
+        <w:t xml:space="preserve">This </w:t>
+      </w:r>
+      <w:r>
+        <w:t>value is</w:t>
+      </w:r>
+      <w:r>
+        <w:t xml:space="preserve"> returned where it can be displayed to the user using a </w:t>
+      </w:r>
+      <w:proofErr w:type="spellStart"/>
+      <w:r>
+        <w:t>TextView</w:t>
+      </w:r>
+      <w:proofErr w:type="spellEnd"/>
+      <w:r>
+        <w:t>.</w:t>
+      </w:r>
+    </w:p>
+    <w:p>
+      <w:r>
+        <w:t>The source code that handles this is shown below:</w:t>
+      </w:r>
+    </w:p>
+    <w:p>
+      <w:r>
+        <w:rPr>
+          <w:noProof/>
+        </w:rPr>
+        <w:drawing>
+          <wp:inline distT="0" distB="0" distL="0" distR="0" wp14:anchorId="6855E855" wp14:editId="1039BF08">
+            <wp:extent cx="2640659" cy="2905885"/>
+            <wp:effectExtent l="0" t="0" r="7620" b="8890"/>
+            <wp:docPr id="8" name="Picture 8"/>
+            <wp:cNvGraphicFramePr>
+              <a:graphicFrameLocks xmlns:a="http://schemas.openxmlformats.org/drawingml/2006/main" noChangeAspect="1"/>
+            </wp:cNvGraphicFramePr>
+            <a:graphic xmlns:a="http://schemas.openxmlformats.org/drawingml/2006/main">
+              <a:graphicData uri="http://schemas.openxmlformats.org/drawingml/2006/picture">
+                <pic:pic xmlns:pic="http://schemas.openxmlformats.org/drawingml/2006/picture">
+                  <pic:nvPicPr>
+                    <pic:cNvPr id="1" name=""/>
+                    <pic:cNvPicPr/>
+                  </pic:nvPicPr>
+                  <pic:blipFill rotWithShape="1">
+                    <a:blip r:embed="rId7"/>
+                    <a:srcRect b="15853"/>
+                    <a:stretch/>
+                  </pic:blipFill>
+                  <pic:spPr bwMode="auto">
+                    <a:xfrm>
+                      <a:off x="0" y="0"/>
+                      <a:ext cx="2640965" cy="2906221"/>
+                    </a:xfrm>
+                    <a:prstGeom prst="rect">
+                      <a:avLst/>
+                    </a:prstGeom>
+                    <a:ln>
+                      <a:noFill/>
+                    </a:ln>
+                    <a:extLst>
+                      <a:ext uri="{53640926-AAD7-44D8-BBD7-CCE9431645EC}">
+                        <a14:shadowObscured xmlns:a14="http://schemas.microsoft.com/office/drawing/2010/main"/>
+                      </a:ext>
+                    </a:extLst>
+                  </pic:spPr>
+                </pic:pic>
+              </a:graphicData>
+            </a:graphic>
+          </wp:inline>
+        </w:drawing>
+      </w:r>
+    </w:p>
+    <w:p>
+      <w:pPr>
+        <w:rPr>
+          <w:noProof/>
+        </w:rPr>
+      </w:pPr>
+    </w:p>
+    <w:p>
+      <w:pPr>
+        <w:rPr>
+          <w:noProof/>
+        </w:rPr>
+      </w:pPr>
+    </w:p>
+    <w:p>
+      <w:pPr>
+        <w:rPr>
+          <w:noProof/>
+        </w:rPr>
+      </w:pPr>
+      <w:r>
+        <w:rPr>
+          <w:noProof/>
+        </w:rPr>
+        <w:drawing>
+          <wp:anchor distT="0" distB="0" distL="114300" distR="114300" simplePos="0" relativeHeight="251667456" behindDoc="1" locked="0" layoutInCell="1" allowOverlap="1" wp14:anchorId="265F7F41">
+            <wp:simplePos x="0" y="0"/>
+            <wp:positionH relativeFrom="margin">
+              <wp:posOffset>3089170</wp:posOffset>
+            </wp:positionH>
+            <wp:positionV relativeFrom="paragraph">
+              <wp:posOffset>2922270</wp:posOffset>
+            </wp:positionV>
+            <wp:extent cx="2640965" cy="1681063"/>
+            <wp:effectExtent l="0" t="0" r="6985" b="0"/>
+            <wp:wrapTight wrapText="bothSides">
+              <wp:wrapPolygon edited="0">
+                <wp:start x="0" y="0"/>
+                <wp:lineTo x="0" y="21298"/>
+                <wp:lineTo x="21501" y="21298"/>
+                <wp:lineTo x="21501" y="0"/>
+                <wp:lineTo x="0" y="0"/>
+              </wp:wrapPolygon>
+            </wp:wrapTight>
+            <wp:docPr id="14" name="Picture 14"/>
+            <wp:cNvGraphicFramePr>
+              <a:graphicFrameLocks xmlns:a="http://schemas.openxmlformats.org/drawingml/2006/main" noChangeAspect="1"/>
+            </wp:cNvGraphicFramePr>
+            <a:graphic xmlns:a="http://schemas.openxmlformats.org/drawingml/2006/main">
+              <a:graphicData uri="http://schemas.openxmlformats.org/drawingml/2006/picture">
+                <pic:pic xmlns:pic="http://schemas.openxmlformats.org/drawingml/2006/picture">
+                  <pic:nvPicPr>
+                    <pic:cNvPr id="1" name=""/>
+                    <pic:cNvPicPr/>
+                  </pic:nvPicPr>
+                  <pic:blipFill rotWithShape="1">
+                    <a:blip r:embed="rId8" cstate="print">
+                      <a:extLst>
+                        <a:ext uri="{28A0092B-C50C-407E-A947-70E740481C1C}">
+                          <a14:useLocalDpi xmlns:a14="http://schemas.microsoft.com/office/drawing/2010/main" val="0"/>
+                        </a:ext>
+                      </a:extLst>
+                    </a:blip>
+                    <a:srcRect t="51327"/>
+                    <a:stretch/>
+                  </pic:blipFill>
+                  <pic:spPr bwMode="auto">
+                    <a:xfrm>
+                      <a:off x="0" y="0"/>
+                      <a:ext cx="2640965" cy="1681063"/>
+                    </a:xfrm>
+                    <a:prstGeom prst="rect">
+                      <a:avLst/>
+                    </a:prstGeom>
+                    <a:ln>
+                      <a:noFill/>
+                    </a:ln>
+                    <a:extLst>
+                      <a:ext uri="{53640926-AAD7-44D8-BBD7-CCE9431645EC}">
+                        <a14:shadowObscured xmlns:a14="http://schemas.microsoft.com/office/drawing/2010/main"/>
+                      </a:ext>
+                    </a:extLst>
+                  </pic:spPr>
+                </pic:pic>
+              </a:graphicData>
+            </a:graphic>
+            <wp14:sizeRelH relativeFrom="page">
+              <wp14:pctWidth>0</wp14:pctWidth>
+            </wp14:sizeRelH>
+            <wp14:sizeRelV relativeFrom="page">
+              <wp14:pctHeight>0</wp14:pctHeight>
+            </wp14:sizeRelV>
+          </wp:anchor>
+        </w:drawing>
+      </w:r>
+      <w:r>
+        <w:rPr>
+          <w:noProof/>
+        </w:rPr>
+        <w:drawing>
+          <wp:inline distT="0" distB="0" distL="0" distR="0" wp14:anchorId="4926C24A" wp14:editId="1409EF56">
+            <wp:extent cx="2640747" cy="2922449"/>
+            <wp:effectExtent l="0" t="0" r="7620" b="0"/>
+            <wp:docPr id="13" name="Picture 13"/>
+            <wp:cNvGraphicFramePr>
+              <a:graphicFrameLocks xmlns:a="http://schemas.openxmlformats.org/drawingml/2006/main" noChangeAspect="1"/>
+            </wp:cNvGraphicFramePr>
+            <a:graphic xmlns:a="http://schemas.openxmlformats.org/drawingml/2006/main">
+              <a:graphicData uri="http://schemas.openxmlformats.org/drawingml/2006/picture">
+                <pic:pic xmlns:pic="http://schemas.openxmlformats.org/drawingml/2006/picture">
+                  <pic:nvPicPr>
+                    <pic:cNvPr id="1" name=""/>
+                    <pic:cNvPicPr/>
+                  </pic:nvPicPr>
+                  <pic:blipFill rotWithShape="1">
+                    <a:blip r:embed="rId9"/>
+                    <a:srcRect t="8123" b="7255"/>
+                    <a:stretch/>
+                  </pic:blipFill>
+                  <pic:spPr bwMode="auto">
+                    <a:xfrm>
+                      <a:off x="0" y="0"/>
+                      <a:ext cx="2640965" cy="2922691"/>
+                    </a:xfrm>
+                    <a:prstGeom prst="rect">
+                      <a:avLst/>
+                    </a:prstGeom>
+                    <a:ln>
+                      <a:noFill/>
+                    </a:ln>
+                    <a:extLst>
+                      <a:ext uri="{53640926-AAD7-44D8-BBD7-CCE9431645EC}">
+                        <a14:shadowObscured xmlns:a14="http://schemas.microsoft.com/office/drawing/2010/main"/>
+                      </a:ext>
+                    </a:extLst>
+                  </pic:spPr>
+                </pic:pic>
+              </a:graphicData>
+            </a:graphic>
+          </wp:inline>
+        </w:drawing>
+      </w:r>
+    </w:p>
+    <w:p/>
+    <w:p>
+      <w:r>
+        <w:t>Version 0.1.0:</w:t>
+      </w:r>
+    </w:p>
+    <w:p>
       <w:r>
         <w:rPr>
           <w:noProof/>
@@ -638,11 +993,11 @@
         <w:drawing>
           <wp:anchor distT="0" distB="0" distL="114300" distR="114300" simplePos="0" relativeHeight="251660288" behindDoc="1" locked="0" layoutInCell="1" allowOverlap="1">
             <wp:simplePos x="0" y="0"/>
-            <wp:positionH relativeFrom="margin">
+            <wp:positionH relativeFrom="column">
               <wp:align>left</wp:align>
             </wp:positionH>
             <wp:positionV relativeFrom="paragraph">
-              <wp:posOffset>69215</wp:posOffset>
+              <wp:posOffset>0</wp:posOffset>
             </wp:positionV>
             <wp:extent cx="1143000" cy="2352040"/>
             <wp:effectExtent l="0" t="0" r="0" b="0"/>
@@ -669,7 +1024,7 @@
                     </pic:cNvPicPr>
                   </pic:nvPicPr>
                   <pic:blipFill>
-                    <a:blip r:embed="rId5" cstate="print">
+                    <a:blip r:embed="rId10" cstate="print">
                       <a:extLst>
                         <a:ext uri="{28A0092B-C50C-407E-A947-70E740481C1C}">
                           <a14:useLocalDpi xmlns:a14="http://schemas.microsoft.com/office/drawing/2010/main" val="0"/>
@@ -745,6 +1100,7 @@
           <w:noProof/>
           <w:lang w:eastAsia="en-GB"/>
         </w:rPr>
+        <w:lastRenderedPageBreak/>
         <w:drawing>
           <wp:anchor distT="0" distB="0" distL="114300" distR="114300" simplePos="0" relativeHeight="251658240" behindDoc="1" locked="0" layoutInCell="1" allowOverlap="1">
             <wp:simplePos x="0" y="0"/>
@@ -779,7 +1135,7 @@
                     </pic:cNvPicPr>
                   </pic:nvPicPr>
                   <pic:blipFill>
-                    <a:blip r:embed="rId6" cstate="print">
+                    <a:blip r:embed="rId11" cstate="print">
                       <a:extLst>
                         <a:ext uri="{28A0092B-C50C-407E-A947-70E740481C1C}">
                           <a14:useLocalDpi xmlns:a14="http://schemas.microsoft.com/office/drawing/2010/main" val="0"/>
@@ -842,7 +1198,7 @@
                     </pic:cNvPicPr>
                   </pic:nvPicPr>
                   <pic:blipFill>
-                    <a:blip r:embed="rId7" cstate="print">
+                    <a:blip r:embed="rId12" cstate="print">
                       <a:extLst>
                         <a:ext uri="{28A0092B-C50C-407E-A947-70E740481C1C}">
                           <a14:useLocalDpi xmlns:a14="http://schemas.microsoft.com/office/drawing/2010/main" val="0"/>
@@ -1505,7 +1861,6 @@
                 <w:color w:val="000000" w:themeColor="text1"/>
                 <w:sz w:val="16"/>
               </w:rPr>
-              <w:lastRenderedPageBreak/>
               <w:t xml:space="preserve">Test BODMAS precedence in an expression with different operators but no brackets to simplify it. </w:t>
             </w:r>
           </w:p>
@@ -1864,7 +2219,15 @@
                 <w:color w:val="000000" w:themeColor="text1"/>
                 <w:sz w:val="16"/>
               </w:rPr>
-              <w:t>When interpreting the user’s input expressions, insert multiplication operators where needed before evaluating the expression.</w:t>
+              <w:t>When interpreti</w:t>
+            </w:r>
+            <w:r>
+              <w:rPr>
+                <w:color w:val="000000" w:themeColor="text1"/>
+                <w:sz w:val="16"/>
+              </w:rPr>
+              <w:lastRenderedPageBreak/>
+              <w:t>ng the user’s input expressions, insert multiplication operators where needed before evaluating the expression.</w:t>
             </w:r>
           </w:p>
         </w:tc>
@@ -1886,6 +2249,7 @@
                 <w:color w:val="000000" w:themeColor="text1"/>
                 <w:sz w:val="16"/>
               </w:rPr>
+              <w:lastRenderedPageBreak/>
               <w:t>Test that square root function works correctly.</w:t>
             </w:r>
           </w:p>
@@ -2210,7 +2574,13 @@
               <w:rPr>
                 <w:sz w:val="16"/>
               </w:rPr>
-              <w:t>The “DEL” input does not include the whitespace that was inserted by the application. To delete this as well, the user needs to input “DEL” multiple times.</w:t>
+              <w:t>The “DEL” input does not include the whitespac</w:t>
+            </w:r>
+            <w:r>
+              <w:rPr>
+                <w:sz w:val="16"/>
+              </w:rPr>
+              <w:t>e that was inserted by the application. To delete this as well, the user needs to input “DEL” multiple times.</w:t>
             </w:r>
           </w:p>
           <w:p>
@@ -2286,15 +2656,7 @@
                 <w:color w:val="000000" w:themeColor="text1"/>
                 <w:sz w:val="18"/>
               </w:rPr>
-              <w:t xml:space="preserve">To fix this, first remove all whitespace in </w:t>
-            </w:r>
-            <w:r>
-              <w:rPr>
-                <w:color w:val="000000" w:themeColor="text1"/>
-                <w:sz w:val="18"/>
-              </w:rPr>
-              <w:lastRenderedPageBreak/>
-              <w:t xml:space="preserve">the string. </w:t>
+              <w:t xml:space="preserve">To fix this, first remove all whitespace in the string. </w:t>
             </w:r>
           </w:p>
           <w:p>
@@ -2362,22 +2724,29 @@
                 <w:color w:val="000000" w:themeColor="text1"/>
                 <w:sz w:val="16"/>
               </w:rPr>
+              <w:t xml:space="preserve">Test “AC” button to ensure that it deletes the entire expression and wipes anything in the </w:t>
+            </w:r>
+            <w:r>
+              <w:rPr>
+                <w:color w:val="000000" w:themeColor="text1"/>
+                <w:sz w:val="16"/>
+              </w:rPr>
+              <w:t>calculator’s</w:t>
+            </w:r>
+            <w:r>
+              <w:rPr>
+                <w:color w:val="000000" w:themeColor="text1"/>
+                <w:sz w:val="16"/>
+              </w:rPr>
+              <w:t xml:space="preserve"> </w:t>
+            </w:r>
+            <w:r>
+              <w:rPr>
+                <w:color w:val="000000" w:themeColor="text1"/>
+                <w:sz w:val="16"/>
+              </w:rPr>
               <w:lastRenderedPageBreak/>
-              <w:t xml:space="preserve">Test “AC” button to ensure that it deletes the entire expression and wipes anything in the </w:t>
-            </w:r>
-            <w:r>
-              <w:rPr>
-                <w:color w:val="000000" w:themeColor="text1"/>
-                <w:sz w:val="16"/>
-              </w:rPr>
-              <w:t>calculator’s</w:t>
-            </w:r>
-            <w:r>
-              <w:rPr>
-                <w:color w:val="000000" w:themeColor="text1"/>
-                <w:sz w:val="16"/>
-              </w:rPr>
-              <w:t xml:space="preserve"> memory that should be non-volatile.</w:t>
+              <w:t>memory that should be non-volatile.</w:t>
             </w:r>
           </w:p>
         </w:tc>
@@ -2397,6 +2766,7 @@
                 <w:color w:val="000000" w:themeColor="text1"/>
                 <w:sz w:val="16"/>
               </w:rPr>
+              <w:lastRenderedPageBreak/>
               <w:t>Click “AC” on expression:</w:t>
             </w:r>
           </w:p>
@@ -2563,10 +2933,7 @@
     </w:p>
     <w:p>
       <w:r>
-        <w:t xml:space="preserve">This bug was fixed by removing all whitespace from the expression, then deleting the last </w:t>
-      </w:r>
-      <w:r>
-        <w:t>character from the string. Then whitespace was inserted back into the string. This was done using the string function “</w:t>
+        <w:t>This bug was fixed by removing all whitespace from the expression, then deleting the last character from the string. Then whitespace was inserted back into the string. This was done using the string function “</w:t>
       </w:r>
       <w:r>
         <w:t>.</w:t>
@@ -2583,15 +2950,13 @@
     </w:p>
     <w:p>
       <w:r>
-        <w:t>This regex expression replaces all characters in the string with itself and space except the last character.</w:t>
-      </w:r>
-    </w:p>
-    <w:p>
-      <w:pPr>
-        <w:rPr>
-          <w:color w:val="FF0000"/>
-        </w:rPr>
-      </w:pPr>
+        <w:t>This regex expression replaces all characters in the string with itself and space except the last character</w:t>
+      </w:r>
+      <w:r>
+        <w:t>.</w:t>
+      </w:r>
+    </w:p>
+    <w:p>
       <w:r>
         <w:t xml:space="preserve">In this iteration, the bug where using brackets as shorthand for multiplication was not interpreted correctly was also fixed. </w:t>
       </w:r>
@@ -2770,8 +3135,134 @@
           <w:color w:val="222222"/>
           <w:shd w:val="clear" w:color="auto" w:fill="FFFFFF"/>
         </w:rPr>
-        <w:t xml:space="preserve">Squaring numbers is the one of most common power used by students and therefore having a shortcut button makes the process of using the calculator much more efficient. This is important </w:t>
-      </w:r>
+        <w:t xml:space="preserve">Squaring numbers is the one of most common power used by students and therefore having a shortcut button makes the process of using the calculator much more efficient. This is important as it leaves the user to focus and spend their time and focus on other things. </w:t>
+      </w:r>
+    </w:p>
+    <w:p>
+      <w:pPr>
+        <w:rPr>
+          <w:rFonts w:cs="Arial"/>
+          <w:color w:val="222222"/>
+          <w:shd w:val="clear" w:color="auto" w:fill="FFFFFF"/>
+        </w:rPr>
+      </w:pPr>
+      <w:r>
+        <w:rPr>
+          <w:rFonts w:cs="Arial"/>
+          <w:color w:val="222222"/>
+          <w:shd w:val="clear" w:color="auto" w:fill="FFFFFF"/>
+        </w:rPr>
+        <w:t>The square root shortcut button acts similarly to this, it automatically adds a square root because square roots are the most common roots used.</w:t>
+      </w:r>
+    </w:p>
+    <w:p>
+      <w:pPr>
+        <w:rPr>
+          <w:rFonts w:cs="Arial"/>
+          <w:color w:val="222222"/>
+          <w:shd w:val="clear" w:color="auto" w:fill="FFFFFF"/>
+        </w:rPr>
+      </w:pPr>
+      <w:r>
+        <w:rPr>
+          <w:rFonts w:cs="Arial"/>
+          <w:color w:val="222222"/>
+          <w:shd w:val="clear" w:color="auto" w:fill="FFFFFF"/>
+        </w:rPr>
+        <w:t>The source code showing the improvements to the “DEL” button:</w:t>
+      </w:r>
+    </w:p>
+    <w:p>
+      <w:pPr>
+        <w:rPr>
+          <w:rFonts w:cs="Arial"/>
+          <w:color w:val="222222"/>
+          <w:shd w:val="clear" w:color="auto" w:fill="FFFFFF"/>
+        </w:rPr>
+      </w:pPr>
+      <w:r>
+        <w:rPr>
+          <w:noProof/>
+        </w:rPr>
+        <w:drawing>
+          <wp:inline distT="0" distB="0" distL="0" distR="0" wp14:anchorId="6BC9E31B" wp14:editId="3B32EC26">
+            <wp:extent cx="2640415" cy="1361552"/>
+            <wp:effectExtent l="0" t="0" r="7620" b="0"/>
+            <wp:docPr id="15" name="Picture 15"/>
+            <wp:cNvGraphicFramePr>
+              <a:graphicFrameLocks xmlns:a="http://schemas.openxmlformats.org/drawingml/2006/main" noChangeAspect="1"/>
+            </wp:cNvGraphicFramePr>
+            <a:graphic xmlns:a="http://schemas.openxmlformats.org/drawingml/2006/main">
+              <a:graphicData uri="http://schemas.openxmlformats.org/drawingml/2006/picture">
+                <pic:pic xmlns:pic="http://schemas.openxmlformats.org/drawingml/2006/picture">
+                  <pic:nvPicPr>
+                    <pic:cNvPr id="1" name=""/>
+                    <pic:cNvPicPr/>
+                  </pic:nvPicPr>
+                  <pic:blipFill rotWithShape="1">
+                    <a:blip r:embed="rId13"/>
+                    <a:srcRect t="26487" b="33628"/>
+                    <a:stretch/>
+                  </pic:blipFill>
+                  <pic:spPr bwMode="auto">
+                    <a:xfrm>
+                      <a:off x="0" y="0"/>
+                      <a:ext cx="2640965" cy="1361836"/>
+                    </a:xfrm>
+                    <a:prstGeom prst="rect">
+                      <a:avLst/>
+                    </a:prstGeom>
+                    <a:ln>
+                      <a:noFill/>
+                    </a:ln>
+                    <a:extLst>
+                      <a:ext uri="{53640926-AAD7-44D8-BBD7-CCE9431645EC}">
+                        <a14:shadowObscured xmlns:a14="http://schemas.microsoft.com/office/drawing/2010/main"/>
+                      </a:ext>
+                    </a:extLst>
+                  </pic:spPr>
+                </pic:pic>
+              </a:graphicData>
+            </a:graphic>
+          </wp:inline>
+        </w:drawing>
+      </w:r>
+    </w:p>
+    <w:p>
+      <w:pPr>
+        <w:rPr>
+          <w:rFonts w:cs="Arial"/>
+          <w:color w:val="222222"/>
+          <w:shd w:val="clear" w:color="auto" w:fill="FFFFFF"/>
+        </w:rPr>
+      </w:pPr>
+    </w:p>
+    <w:p>
+      <w:pPr>
+        <w:rPr>
+          <w:rFonts w:cs="Arial"/>
+          <w:color w:val="222222"/>
+          <w:shd w:val="clear" w:color="auto" w:fill="FFFFFF"/>
+        </w:rPr>
+      </w:pPr>
+    </w:p>
+    <w:p>
+      <w:pPr>
+        <w:rPr>
+          <w:rFonts w:cs="Arial"/>
+          <w:color w:val="222222"/>
+          <w:shd w:val="clear" w:color="auto" w:fill="FFFFFF"/>
+        </w:rPr>
+      </w:pPr>
+    </w:p>
+    <w:p>
+      <w:pPr>
+        <w:rPr>
+          <w:rFonts w:cs="Arial"/>
+          <w:color w:val="222222"/>
+          <w:shd w:val="clear" w:color="auto" w:fill="FFFFFF"/>
+        </w:rPr>
+      </w:pPr>
       <w:r>
         <w:rPr>
           <w:rFonts w:cs="Arial"/>
@@ -2779,7 +3270,7 @@
           <w:shd w:val="clear" w:color="auto" w:fill="FFFFFF"/>
         </w:rPr>
         <w:lastRenderedPageBreak/>
-        <w:t xml:space="preserve">as it leaves the user to focus and spend their time and focus on other things. </w:t>
+        <w:t>The source code correcting bracket shorthand:</w:t>
       </w:r>
     </w:p>
     <w:p>
@@ -2792,11 +3283,50 @@
       </w:pPr>
       <w:r>
         <w:rPr>
-          <w:rFonts w:cs="Arial"/>
-          <w:color w:val="222222"/>
-          <w:shd w:val="clear" w:color="auto" w:fill="FFFFFF"/>
+          <w:noProof/>
         </w:rPr>
-        <w:t>The square root shortcut button acts similarly to this, it automatically adds a square root because square roots are the most common roots used.</w:t>
+        <w:drawing>
+          <wp:inline distT="0" distB="0" distL="0" distR="0" wp14:anchorId="37846E36" wp14:editId="7D4B8AC3">
+            <wp:extent cx="2640554" cy="1984550"/>
+            <wp:effectExtent l="0" t="0" r="7620" b="0"/>
+            <wp:docPr id="16" name="Picture 16"/>
+            <wp:cNvGraphicFramePr>
+              <a:graphicFrameLocks xmlns:a="http://schemas.openxmlformats.org/drawingml/2006/main" noChangeAspect="1"/>
+            </wp:cNvGraphicFramePr>
+            <a:graphic xmlns:a="http://schemas.openxmlformats.org/drawingml/2006/main">
+              <a:graphicData uri="http://schemas.openxmlformats.org/drawingml/2006/picture">
+                <pic:pic xmlns:pic="http://schemas.openxmlformats.org/drawingml/2006/picture">
+                  <pic:nvPicPr>
+                    <pic:cNvPr id="1" name=""/>
+                    <pic:cNvPicPr/>
+                  </pic:nvPicPr>
+                  <pic:blipFill rotWithShape="1">
+                    <a:blip r:embed="rId14"/>
+                    <a:srcRect t="19150" b="23966"/>
+                    <a:stretch/>
+                  </pic:blipFill>
+                  <pic:spPr bwMode="auto">
+                    <a:xfrm>
+                      <a:off x="0" y="0"/>
+                      <a:ext cx="2640965" cy="1984859"/>
+                    </a:xfrm>
+                    <a:prstGeom prst="rect">
+                      <a:avLst/>
+                    </a:prstGeom>
+                    <a:ln>
+                      <a:noFill/>
+                    </a:ln>
+                    <a:extLst>
+                      <a:ext uri="{53640926-AAD7-44D8-BBD7-CCE9431645EC}">
+                        <a14:shadowObscured xmlns:a14="http://schemas.microsoft.com/office/drawing/2010/main"/>
+                      </a:ext>
+                    </a:extLst>
+                  </pic:spPr>
+                </pic:pic>
+              </a:graphicData>
+            </a:graphic>
+          </wp:inline>
+        </w:drawing>
       </w:r>
     </w:p>
     <w:p>
@@ -2843,7 +3373,7 @@
                     </pic:cNvPicPr>
                   </pic:nvPicPr>
                   <pic:blipFill>
-                    <a:blip r:embed="rId8" cstate="print">
+                    <a:blip r:embed="rId15" cstate="print">
                       <a:extLst>
                         <a:ext uri="{28A0092B-C50C-407E-A947-70E740481C1C}">
                           <a14:useLocalDpi xmlns:a14="http://schemas.microsoft.com/office/drawing/2010/main" val="0"/>
@@ -3176,7 +3706,14 @@
                 <w:color w:val="000000" w:themeColor="text1"/>
                 <w:sz w:val="16"/>
               </w:rPr>
-              <w:t>Test how brackets are handled when used as shorthand for multiplication.</w:t>
+              <w:t xml:space="preserve">Test how brackets are </w:t>
+            </w:r>
+            <w:r>
+              <w:rPr>
+                <w:color w:val="000000" w:themeColor="text1"/>
+                <w:sz w:val="16"/>
+              </w:rPr>
+              <w:t>handled when used as shorthand for multiplication.</w:t>
             </w:r>
           </w:p>
         </w:tc>
@@ -4155,7 +4692,11 @@
     </w:p>
     <w:p>
       <w:r>
-        <w:t>To improve the appearance of the display I created a different string that included HTML tags to apply mark up to the string. For example, when the user clicks the power button, the next number entered is surrounded by “&lt;sup&gt;&lt;/sup” tags. When a string with &lt;sup&gt; tags is applied</w:t>
+        <w:t xml:space="preserve">To improve the appearance of the display I created a different string that included HTML tags to apply mark up to the string. For example, when the user </w:t>
+      </w:r>
+      <w:r>
+        <w:lastRenderedPageBreak/>
+        <w:t>clicks the power button, the next number entered is surrounded by “&lt;sup&gt;&lt;/sup” tags. When a string with &lt;sup&gt; tags is applied</w:t>
       </w:r>
       <w:r>
         <w:t xml:space="preserve"> such as:</w:t>
@@ -4184,7 +4725,15 @@
     </w:p>
     <w:p>
       <w:r>
-        <w:t>The HTML is applied to the display string so it appears as “2 + 4</w:t>
+        <w:t xml:space="preserve">The HTML is applied to the display </w:t>
+      </w:r>
+      <w:proofErr w:type="gramStart"/>
+      <w:r>
+        <w:t>string</w:t>
+      </w:r>
+      <w:proofErr w:type="gramEnd"/>
+      <w:r>
+        <w:t xml:space="preserve"> so it appears as “2 + 4</w:t>
       </w:r>
       <w:r>
         <w:rPr>
@@ -4198,8 +4747,113 @@
     </w:p>
     <w:p>
       <w:r>
-        <w:lastRenderedPageBreak/>
-        <w:t>This change was also implemented for roots.</w:t>
+        <w:rPr>
+          <w:noProof/>
+        </w:rPr>
+        <w:drawing>
+          <wp:inline distT="0" distB="0" distL="0" distR="0" wp14:anchorId="088E40DC" wp14:editId="5E1EC567">
+            <wp:extent cx="2640645" cy="2179122"/>
+            <wp:effectExtent l="0" t="0" r="7620" b="0"/>
+            <wp:docPr id="18" name="Picture 18"/>
+            <wp:cNvGraphicFramePr>
+              <a:graphicFrameLocks xmlns:a="http://schemas.openxmlformats.org/drawingml/2006/main" noChangeAspect="1"/>
+            </wp:cNvGraphicFramePr>
+            <a:graphic xmlns:a="http://schemas.openxmlformats.org/drawingml/2006/main">
+              <a:graphicData uri="http://schemas.openxmlformats.org/drawingml/2006/picture">
+                <pic:pic xmlns:pic="http://schemas.openxmlformats.org/drawingml/2006/picture">
+                  <pic:nvPicPr>
+                    <pic:cNvPr id="1" name=""/>
+                    <pic:cNvPicPr/>
+                  </pic:nvPicPr>
+                  <pic:blipFill rotWithShape="1">
+                    <a:blip r:embed="rId16"/>
+                    <a:srcRect t="20135" b="10794"/>
+                    <a:stretch/>
+                  </pic:blipFill>
+                  <pic:spPr bwMode="auto">
+                    <a:xfrm>
+                      <a:off x="0" y="0"/>
+                      <a:ext cx="2640965" cy="2179386"/>
+                    </a:xfrm>
+                    <a:prstGeom prst="rect">
+                      <a:avLst/>
+                    </a:prstGeom>
+                    <a:ln>
+                      <a:noFill/>
+                    </a:ln>
+                    <a:extLst>
+                      <a:ext uri="{53640926-AAD7-44D8-BBD7-CCE9431645EC}">
+                        <a14:shadowObscured xmlns:a14="http://schemas.microsoft.com/office/drawing/2010/main"/>
+                      </a:ext>
+                    </a:extLst>
+                  </pic:spPr>
+                </pic:pic>
+              </a:graphicData>
+            </a:graphic>
+          </wp:inline>
+        </w:drawing>
+      </w:r>
+    </w:p>
+    <w:p>
+      <w:r>
+        <w:t>This change was also implemented for roots</w:t>
+      </w:r>
+      <w:r>
+        <w:t>:</w:t>
+      </w:r>
+    </w:p>
+    <w:p>
+      <w:r>
+        <w:rPr>
+          <w:noProof/>
+        </w:rPr>
+        <w:drawing>
+          <wp:inline distT="0" distB="0" distL="0" distR="0" wp14:anchorId="62512BD4" wp14:editId="620DBB20">
+            <wp:extent cx="2640946" cy="1460665"/>
+            <wp:effectExtent l="0" t="0" r="7620" b="6350"/>
+            <wp:docPr id="17" name="Picture 17"/>
+            <wp:cNvGraphicFramePr>
+              <a:graphicFrameLocks xmlns:a="http://schemas.openxmlformats.org/drawingml/2006/main" noChangeAspect="1"/>
+            </wp:cNvGraphicFramePr>
+            <a:graphic xmlns:a="http://schemas.openxmlformats.org/drawingml/2006/main">
+              <a:graphicData uri="http://schemas.openxmlformats.org/drawingml/2006/picture">
+                <pic:pic xmlns:pic="http://schemas.openxmlformats.org/drawingml/2006/picture">
+                  <pic:nvPicPr>
+                    <pic:cNvPr id="1" name=""/>
+                    <pic:cNvPicPr/>
+                  </pic:nvPicPr>
+                  <pic:blipFill rotWithShape="1">
+                    <a:blip r:embed="rId17"/>
+                    <a:srcRect t="32331" b="26028"/>
+                    <a:stretch/>
+                  </pic:blipFill>
+                  <pic:spPr bwMode="auto">
+                    <a:xfrm>
+                      <a:off x="0" y="0"/>
+                      <a:ext cx="2640965" cy="1460675"/>
+                    </a:xfrm>
+                    <a:prstGeom prst="rect">
+                      <a:avLst/>
+                    </a:prstGeom>
+                    <a:ln>
+                      <a:noFill/>
+                    </a:ln>
+                    <a:extLst>
+                      <a:ext uri="{53640926-AAD7-44D8-BBD7-CCE9431645EC}">
+                        <a14:shadowObscured xmlns:a14="http://schemas.microsoft.com/office/drawing/2010/main"/>
+                      </a:ext>
+                    </a:extLst>
+                  </pic:spPr>
+                </pic:pic>
+              </a:graphicData>
+            </a:graphic>
+          </wp:inline>
+        </w:drawing>
+      </w:r>
+    </w:p>
+    <w:p>
+      <w:r>
+        <w:t>Implementing mark up for roots required a different function as the HTML tags had to be inserted retroactively into the string.</w:t>
       </w:r>
     </w:p>
     <w:p>
@@ -4215,8 +4869,8 @@
         </w:rPr>
         <w:drawing>
           <wp:inline distT="0" distB="0" distL="0" distR="0">
-            <wp:extent cx="1419225" cy="2920427"/>
-            <wp:effectExtent l="0" t="0" r="0" b="0"/>
+            <wp:extent cx="1129086" cy="2323390"/>
+            <wp:effectExtent l="0" t="0" r="0" b="1270"/>
             <wp:docPr id="2" name="Picture 2" descr="C:\Users\2dennyd\Downloads\Screenshot_20181008-150736_Calculator.jpg"/>
             <wp:cNvGraphicFramePr>
               <a:graphicFrameLocks xmlns:a="http://schemas.openxmlformats.org/drawingml/2006/main" noChangeAspect="1"/>
@@ -4231,7 +4885,7 @@
                     </pic:cNvPicPr>
                   </pic:nvPicPr>
                   <pic:blipFill>
-                    <a:blip r:embed="rId9" cstate="print">
+                    <a:blip r:embed="rId18" cstate="print">
                       <a:extLst>
                         <a:ext uri="{28A0092B-C50C-407E-A947-70E740481C1C}">
                           <a14:useLocalDpi xmlns:a14="http://schemas.microsoft.com/office/drawing/2010/main" val="0"/>
@@ -4246,7 +4900,7 @@
                   <pic:spPr bwMode="auto">
                     <a:xfrm>
                       <a:off x="0" y="0"/>
-                      <a:ext cx="1420219" cy="2922473"/>
+                      <a:ext cx="1132603" cy="2330628"/>
                     </a:xfrm>
                     <a:prstGeom prst="rect">
                       <a:avLst/>
@@ -4749,13 +5403,7 @@
         </w:numPr>
       </w:pPr>
       <w:r>
-        <w:t>“</w:t>
-      </w:r>
-      <w:r>
-        <w:t>Cursor controls that will move the cursor around the equation.</w:t>
-      </w:r>
-      <w:r>
-        <w:t>”</w:t>
+        <w:t>“Cursor controls that will move the cursor around the equation.”</w:t>
       </w:r>
     </w:p>
     <w:p>
@@ -4770,6 +5418,7 @@
     </w:p>
     <w:p>
       <w:r>
+        <w:lastRenderedPageBreak/>
         <w:t xml:space="preserve">This variable was incremated every time the user added to </w:t>
       </w:r>
       <w:r>
@@ -4813,19 +5462,11 @@
         <w:t>To finish the implementation of this success criteria, the method that handles the insertion of the user’s input to the expression was changed from adding the input to the end of the string. Instead, it would use a StringBuilder and insert the user’s input at the position index.</w:t>
       </w:r>
     </w:p>
-    <w:p/>
-    <w:p/>
-    <w:p/>
-    <w:p/>
-    <w:p/>
-    <w:p/>
-    <w:p/>
     <w:p>
       <w:r>
         <w:rPr>
           <w:noProof/>
         </w:rPr>
-        <w:lastRenderedPageBreak/>
         <w:drawing>
           <wp:anchor distT="0" distB="0" distL="114300" distR="114300" simplePos="0" relativeHeight="251664384" behindDoc="1" locked="0" layoutInCell="1" allowOverlap="1" wp14:anchorId="61E6CB3E">
             <wp:simplePos x="0" y="0"/>
@@ -4858,7 +5499,7 @@
                     <pic:cNvPicPr/>
                   </pic:nvPicPr>
                   <pic:blipFill>
-                    <a:blip r:embed="rId10" cstate="print">
+                    <a:blip r:embed="rId19" cstate="print">
                       <a:extLst>
                         <a:ext uri="{28A0092B-C50C-407E-A947-70E740481C1C}">
                           <a14:useLocalDpi xmlns:a14="http://schemas.microsoft.com/office/drawing/2010/main" val="0"/>
@@ -4931,7 +5572,7 @@
                     <pic:cNvPicPr/>
                   </pic:nvPicPr>
                   <pic:blipFill>
-                    <a:blip r:embed="rId11" cstate="print">
+                    <a:blip r:embed="rId20" cstate="print">
                       <a:extLst>
                         <a:ext uri="{28A0092B-C50C-407E-A947-70E740481C1C}">
                           <a14:useLocalDpi xmlns:a14="http://schemas.microsoft.com/office/drawing/2010/main" val="0"/>
@@ -4974,11 +5615,25 @@
       <w:r>
         <w:t>result</w:t>
       </w:r>
+      <w:r>
+        <w:t>.</w:t>
+      </w:r>
+    </w:p>
+    <w:p>
+      <w:pPr>
+        <w:pStyle w:val="Heading4"/>
+      </w:pPr>
+      <w:r>
+        <w:t>V0.2.0 – Testing</w:t>
+      </w:r>
+    </w:p>
+    <w:p/>
+    <w:p>
+      <w:r>
+        <w:t>While testing Version 0.2.0, I noticed</w:t>
+      </w:r>
       <w:bookmarkStart w:id="0" w:name="_GoBack"/>
       <w:bookmarkEnd w:id="0"/>
-      <w:r>
-        <w:t>.</w:t>
-      </w:r>
     </w:p>
     <w:sectPr>
       <w:pgSz w:w="11906" w:h="16838"/>
@@ -5649,6 +6304,7 @@
     <w:lsdException w:name="HTML Sample" w:semiHidden="1" w:unhideWhenUsed="1"/>
     <w:lsdException w:name="HTML Typewriter" w:semiHidden="1" w:unhideWhenUsed="1"/>
     <w:lsdException w:name="HTML Variable" w:semiHidden="1" w:unhideWhenUsed="1"/>
+    <w:lsdException w:name="Normal Table" w:semiHidden="1" w:unhideWhenUsed="1"/>
     <w:lsdException w:name="annotation subject" w:semiHidden="1" w:unhideWhenUsed="1"/>
     <w:lsdException w:name="No List" w:semiHidden="1" w:unhideWhenUsed="1"/>
     <w:lsdException w:name="Outline List 1" w:semiHidden="1" w:unhideWhenUsed="1"/>
@@ -5692,8 +6348,10 @@
     <w:lsdException w:name="Table Elegant" w:semiHidden="1" w:unhideWhenUsed="1"/>
     <w:lsdException w:name="Table Professional" w:semiHidden="1" w:unhideWhenUsed="1"/>
     <w:lsdException w:name="Table Subtle 1" w:semiHidden="1" w:unhideWhenUsed="1"/>
+    <w:lsdException w:name="Table Subtle 2" w:semiHidden="1" w:unhideWhenUsed="1"/>
     <w:lsdException w:name="Table Web 1" w:semiHidden="1" w:unhideWhenUsed="1"/>
     <w:lsdException w:name="Table Web 2" w:semiHidden="1" w:unhideWhenUsed="1"/>
+    <w:lsdException w:name="Table Web 3" w:semiHidden="1" w:unhideWhenUsed="1"/>
     <w:lsdException w:name="Balloon Text" w:semiHidden="1" w:unhideWhenUsed="1"/>
     <w:lsdException w:name="Table Grid" w:uiPriority="39"/>
     <w:lsdException w:name="Table Theme" w:semiHidden="1" w:unhideWhenUsed="1"/>

</xml_diff>

<commit_message>
Add source code images to V0.2.0
</commit_message>
<xml_diff>
--- a/Project Write Up/3. Development.docx
+++ b/Project Write Up/3. Development.docx
@@ -6,6 +6,8 @@
       <w:pPr>
         <w:pStyle w:val="Heading1"/>
       </w:pPr>
+      <w:bookmarkStart w:id="0" w:name="_GoBack"/>
+      <w:bookmarkEnd w:id="0"/>
       <w:r>
         <w:t xml:space="preserve">3. </w:t>
       </w:r>
@@ -5940,6 +5942,60 @@
     </w:p>
     <w:p>
       <w:r>
+        <w:t>The code that handles the user moving through their expression:</w:t>
+      </w:r>
+    </w:p>
+    <w:p>
+      <w:r>
+        <w:rPr>
+          <w:noProof/>
+        </w:rPr>
+        <w:drawing>
+          <wp:inline distT="0" distB="0" distL="0" distR="0" wp14:anchorId="68858577" wp14:editId="78EF788A">
+            <wp:extent cx="2637694" cy="1915944"/>
+            <wp:effectExtent l="0" t="0" r="0" b="8255"/>
+            <wp:docPr id="11" name="Picture 11"/>
+            <wp:cNvGraphicFramePr>
+              <a:graphicFrameLocks xmlns:a="http://schemas.openxmlformats.org/drawingml/2006/main" noChangeAspect="1"/>
+            </wp:cNvGraphicFramePr>
+            <a:graphic xmlns:a="http://schemas.openxmlformats.org/drawingml/2006/main">
+              <a:graphicData uri="http://schemas.openxmlformats.org/drawingml/2006/picture">
+                <pic:pic xmlns:pic="http://schemas.openxmlformats.org/drawingml/2006/picture">
+                  <pic:nvPicPr>
+                    <pic:cNvPr id="1" name=""/>
+                    <pic:cNvPicPr/>
+                  </pic:nvPicPr>
+                  <pic:blipFill rotWithShape="1">
+                    <a:blip r:embed="rId19"/>
+                    <a:srcRect l="16953" t="29962" r="41832" b="14773"/>
+                    <a:stretch/>
+                  </pic:blipFill>
+                  <pic:spPr bwMode="auto">
+                    <a:xfrm>
+                      <a:off x="0" y="0"/>
+                      <a:ext cx="2672839" cy="1941472"/>
+                    </a:xfrm>
+                    <a:prstGeom prst="rect">
+                      <a:avLst/>
+                    </a:prstGeom>
+                    <a:ln>
+                      <a:noFill/>
+                    </a:ln>
+                    <a:extLst>
+                      <a:ext uri="{53640926-AAD7-44D8-BBD7-CCE9431645EC}">
+                        <a14:shadowObscured xmlns:a14="http://schemas.microsoft.com/office/drawing/2010/main"/>
+                      </a:ext>
+                    </a:extLst>
+                  </pic:spPr>
+                </pic:pic>
+              </a:graphicData>
+            </a:graphic>
+          </wp:inline>
+        </w:drawing>
+      </w:r>
+    </w:p>
+    <w:p>
+      <w:r>
         <w:rPr>
           <w:noProof/>
         </w:rPr>
@@ -5975,7 +6031,7 @@
                     <pic:cNvPicPr/>
                   </pic:nvPicPr>
                   <pic:blipFill>
-                    <a:blip r:embed="rId19" cstate="print">
+                    <a:blip r:embed="rId20" cstate="print">
                       <a:extLst>
                         <a:ext uri="{28A0092B-C50C-407E-A947-70E740481C1C}">
                           <a14:useLocalDpi xmlns:a14="http://schemas.microsoft.com/office/drawing/2010/main" val="0"/>
@@ -6048,7 +6104,7 @@
                     <pic:cNvPicPr/>
                   </pic:nvPicPr>
                   <pic:blipFill>
-                    <a:blip r:embed="rId20" cstate="print">
+                    <a:blip r:embed="rId21" cstate="print">
                       <a:extLst>
                         <a:ext uri="{28A0092B-C50C-407E-A947-70E740481C1C}">
                           <a14:useLocalDpi xmlns:a14="http://schemas.microsoft.com/office/drawing/2010/main" val="0"/>
@@ -6106,13 +6162,7 @@
     <w:p/>
     <w:p>
       <w:r>
-        <w:t xml:space="preserve">Whilst testing Version 0.2.0, I noticed that the foundation of the project was not built as efficiently as it could have </w:t>
-      </w:r>
-      <w:r>
-        <w:t>been,</w:t>
-      </w:r>
-      <w:r>
-        <w:t xml:space="preserve"> and this will affect the process of adding further features to the project.</w:t>
+        <w:t>Whilst testing Version 0.2.0, I noticed that the foundation of the project was not built as efficiently as it could have been, and this will affect the process of adding further features to the project.</w:t>
       </w:r>
     </w:p>
     <w:p>
@@ -6136,10 +6186,7 @@
       </w:r>
       <w:proofErr w:type="spellEnd"/>
       <w:r>
-        <w:t xml:space="preserve"> class </w:t>
-      </w:r>
-      <w:r>
-        <w:t>(which handles the process of converting the user’s input into an answer) did not experience these same problems.</w:t>
+        <w:t xml:space="preserve"> class (which handles the process of converting the user’s input into an answer) did not experience these same problems.</w:t>
       </w:r>
     </w:p>
     <w:p>
@@ -6201,6 +6248,7 @@
     </w:p>
     <w:p>
       <w:r>
+        <w:lastRenderedPageBreak/>
         <w:t xml:space="preserve">This </w:t>
       </w:r>
       <w:r>
@@ -6218,91 +6266,87 @@
         <w:t>parts of the source code</w:t>
       </w:r>
       <w:r>
+        <w:t xml:space="preserve"> that handles the graphical user interface and the user’s input.</w:t>
+      </w:r>
+    </w:p>
+    <w:p>
+      <w:r>
+        <w:t xml:space="preserve">For example, I will streamline the process of the user entering input. I will remove the many separate buttons and instead of using </w:t>
+      </w:r>
+      <w:proofErr w:type="spellStart"/>
+      <w:r>
+        <w:rPr>
+          <w:i/>
+        </w:rPr>
+        <w:t>OnClickListeners</w:t>
+      </w:r>
+      <w:proofErr w:type="spellEnd"/>
+      <w:r>
+        <w:t xml:space="preserve"> I will use the </w:t>
+      </w:r>
+      <w:proofErr w:type="spellStart"/>
+      <w:r>
+        <w:rPr>
+          <w:i/>
+        </w:rPr>
+        <w:t>onClick</w:t>
+      </w:r>
+      <w:proofErr w:type="spellEnd"/>
+      <w:r>
+        <w:t xml:space="preserve"> XML characteristic which will call a specific method. </w:t>
+      </w:r>
+    </w:p>
+    <w:p>
+      <w:r>
+        <w:t xml:space="preserve">With this, I can group the buttons into similar groups and each set of groups will call their own method. For example, </w:t>
+      </w:r>
+      <w:r>
+        <w:t>all</w:t>
+      </w:r>
+      <w:r>
+        <w:t xml:space="preserve"> the digit buttons (0-9) will call the </w:t>
+      </w:r>
+      <w:proofErr w:type="spellStart"/>
+      <w:r>
+        <w:rPr>
+          <w:i/>
+        </w:rPr>
+        <w:t>inputDigit</w:t>
+      </w:r>
+      <w:proofErr w:type="spellEnd"/>
+      <w:r>
+        <w:t xml:space="preserve"> method and all</w:t>
+      </w:r>
+      <w:r>
+        <w:t xml:space="preserve"> operator buttons (+, -, </w:t>
+      </w:r>
+      <w:r>
+        <w:t>÷</w:t>
+      </w:r>
+      <w:r>
+        <w:t xml:space="preserve">, </w:t>
+      </w:r>
+      <w:r>
+        <w:t>×</w:t>
+      </w:r>
+      <w:r>
+        <w:t xml:space="preserve">, etc.) will call the </w:t>
+      </w:r>
+      <w:proofErr w:type="spellStart"/>
+      <w:r>
+        <w:rPr>
+          <w:i/>
+        </w:rPr>
+        <w:t>inputOperator</w:t>
+      </w:r>
+      <w:proofErr w:type="spellEnd"/>
+      <w:r>
+        <w:rPr>
+          <w:i/>
+        </w:rPr>
         <w:t xml:space="preserve"> </w:t>
       </w:r>
       <w:r>
-        <w:t>that handles the graphical user interface and the user’s input.</w:t>
-      </w:r>
-    </w:p>
-    <w:p>
-      <w:r>
-        <w:t xml:space="preserve">For example, I will streamline the process of the user entering input. I will remove the many separate buttons and instead of using </w:t>
-      </w:r>
-      <w:proofErr w:type="spellStart"/>
-      <w:r>
-        <w:rPr>
-          <w:i/>
-        </w:rPr>
-        <w:t>OnClickListeners</w:t>
-      </w:r>
-      <w:proofErr w:type="spellEnd"/>
-      <w:r>
-        <w:t xml:space="preserve"> I will use the </w:t>
-      </w:r>
-      <w:proofErr w:type="spellStart"/>
-      <w:r>
-        <w:rPr>
-          <w:i/>
-        </w:rPr>
-        <w:t>onClick</w:t>
-      </w:r>
-      <w:proofErr w:type="spellEnd"/>
-      <w:r>
-        <w:t xml:space="preserve"> XML characteristic which will call a specific method. </w:t>
-      </w:r>
-    </w:p>
-    <w:p>
-      <w:r>
-        <w:lastRenderedPageBreak/>
-        <w:t xml:space="preserve">With this, I can group the buttons into similar groups and each set of groups will call their own method. For example, </w:t>
-      </w:r>
-      <w:r>
-        <w:t>all</w:t>
-      </w:r>
-      <w:r>
-        <w:t xml:space="preserve"> the digit buttons (0-9) will call the </w:t>
-      </w:r>
-      <w:proofErr w:type="spellStart"/>
-      <w:r>
-        <w:rPr>
-          <w:i/>
-        </w:rPr>
-        <w:t>inputDigit</w:t>
-      </w:r>
-      <w:proofErr w:type="spellEnd"/>
-      <w:r>
-        <w:t xml:space="preserve"> method and all</w:t>
-      </w:r>
-      <w:r>
-        <w:t xml:space="preserve"> operator buttons (+, -, </w:t>
-      </w:r>
-      <w:r>
-        <w:t>÷</w:t>
-      </w:r>
-      <w:r>
-        <w:t xml:space="preserve">, </w:t>
-      </w:r>
-      <w:r>
-        <w:t>×</w:t>
-      </w:r>
-      <w:r>
-        <w:t xml:space="preserve">, etc.) will call the </w:t>
-      </w:r>
-      <w:proofErr w:type="spellStart"/>
-      <w:r>
-        <w:rPr>
-          <w:i/>
-        </w:rPr>
-        <w:t>inputOperator</w:t>
-      </w:r>
-      <w:proofErr w:type="spellEnd"/>
-      <w:r>
-        <w:rPr>
-          <w:i/>
-        </w:rPr>
-        <w:t xml:space="preserve"> </w:t>
-      </w:r>
-      <w:r>
         <w:t>method.</w:t>
       </w:r>
     </w:p>
@@ -6320,12 +6364,7 @@
         <w:t xml:space="preserve"> XML characteristic to define </w:t>
       </w:r>
       <w:r>
-        <w:t>which input (i.e. which digit or operator) to insert into the string depending on which button wa</w:t>
-      </w:r>
-      <w:bookmarkStart w:id="0" w:name="_GoBack"/>
-      <w:bookmarkEnd w:id="0"/>
-      <w:r>
-        <w:t>s clicked.</w:t>
+        <w:t>which input (i.e. which digit or operator) to insert into the string depending on which button was clicked.</w:t>
       </w:r>
     </w:p>
     <w:p/>

</xml_diff>

<commit_message>
Add V0.3.0 Success Criteria with source code images
</commit_message>
<xml_diff>
--- a/Project Write Up/3. Development.docx
+++ b/Project Write Up/3. Development.docx
@@ -6,8 +6,6 @@
       <w:pPr>
         <w:pStyle w:val="Heading1"/>
       </w:pPr>
-      <w:bookmarkStart w:id="0" w:name="_GoBack"/>
-      <w:bookmarkEnd w:id="0"/>
       <w:r>
         <w:t xml:space="preserve">3. </w:t>
       </w:r>
@@ -251,14 +249,12 @@
       <w:r>
         <w:t xml:space="preserve">In the </w:t>
       </w:r>
-      <w:proofErr w:type="spellStart"/>
       <w:r>
         <w:rPr>
           <w:i/>
         </w:rPr>
         <w:t>MainActvitity</w:t>
       </w:r>
-      <w:proofErr w:type="spellEnd"/>
       <w:r>
         <w:t xml:space="preserve"> class, </w:t>
       </w:r>
@@ -268,14 +264,12 @@
       <w:r>
         <w:t xml:space="preserve"> For example, the buttons were linked to Button variables and the calculator display was linked to a </w:t>
       </w:r>
-      <w:proofErr w:type="spellStart"/>
       <w:r>
         <w:rPr>
           <w:i/>
         </w:rPr>
         <w:t>TextView</w:t>
       </w:r>
-      <w:proofErr w:type="spellEnd"/>
       <w:r>
         <w:t xml:space="preserve"> variable.</w:t>
       </w:r>
@@ -284,27 +278,21 @@
       <w:r>
         <w:t xml:space="preserve">The buttons variables were set an </w:t>
       </w:r>
-      <w:proofErr w:type="spellStart"/>
-      <w:proofErr w:type="gramStart"/>
       <w:r>
         <w:rPr>
           <w:i/>
         </w:rPr>
         <w:t>OnClickListener</w:t>
       </w:r>
-      <w:proofErr w:type="spellEnd"/>
-      <w:proofErr w:type="gramEnd"/>
       <w:r>
         <w:t xml:space="preserve"> so they called the </w:t>
       </w:r>
-      <w:proofErr w:type="spellStart"/>
       <w:r>
         <w:rPr>
           <w:i/>
         </w:rPr>
         <w:t>onClick</w:t>
       </w:r>
-      <w:proofErr w:type="spellEnd"/>
       <w:r>
         <w:t xml:space="preserve"> method when tapped.</w:t>
       </w:r>
@@ -319,111 +307,87 @@
         <w:t>Ea</w:t>
       </w:r>
       <w:r>
-        <w:t xml:space="preserve">ch button case adds the input of the button into the </w:t>
-      </w:r>
-      <w:proofErr w:type="gramStart"/>
-      <w:r>
-        <w:t>expression</w:t>
-      </w:r>
-      <w:proofErr w:type="gramEnd"/>
-      <w:r>
-        <w:t xml:space="preserve"> so it can later be used in the </w:t>
-      </w:r>
-      <w:proofErr w:type="spellStart"/>
+        <w:t xml:space="preserve">ch button case adds the input of the button into the expression so it can later be used in the </w:t>
+      </w:r>
+      <w:r>
+        <w:rPr>
+          <w:i/>
+        </w:rPr>
+        <w:t xml:space="preserve">ShuntingYard </w:t>
+      </w:r>
+      <w:r>
+        <w:t>class.</w:t>
+      </w:r>
+    </w:p>
+    <w:p>
+      <w:r>
+        <w:t>There are also special cases, such as the “AC” button which wipes all data, and the “DEL” button which removes the last character of the expression.</w:t>
+      </w:r>
+    </w:p>
+    <w:p>
+      <w:r>
+        <w:t>When the equals button is pressed (“=”), a validation is first run to ensure that the expression string is not empty.</w:t>
+      </w:r>
+    </w:p>
+    <w:p>
+      <w:r>
+        <w:t xml:space="preserve">This is done to prevent an error occurring when the string is passed </w:t>
+      </w:r>
+      <w:r>
+        <w:t>to the</w:t>
+      </w:r>
+      <w:r>
+        <w:t xml:space="preserve"> </w:t>
+      </w:r>
       <w:r>
         <w:rPr>
           <w:i/>
         </w:rPr>
         <w:t>ShuntingYard</w:t>
       </w:r>
-      <w:proofErr w:type="spellEnd"/>
-      <w:r>
-        <w:rPr>
-          <w:i/>
-        </w:rPr>
+      <w:r>
         <w:t xml:space="preserve"> </w:t>
       </w:r>
       <w:r>
-        <w:t>class.</w:t>
-      </w:r>
-    </w:p>
-    <w:p>
-      <w:r>
-        <w:t>There are also special cases, such as the “AC” button which wipes all data, and the “DEL” button which removes the last character of the expression.</w:t>
-      </w:r>
-    </w:p>
-    <w:p>
-      <w:r>
-        <w:t>When the equals button is pressed (“=”), a validation is first run to ensure that the expression string is not empty.</w:t>
-      </w:r>
-    </w:p>
-    <w:p>
-      <w:r>
-        <w:t xml:space="preserve">This is done to prevent an error occurring when the string is passed </w:t>
-      </w:r>
-      <w:r>
-        <w:t>to the</w:t>
-      </w:r>
-      <w:r>
-        <w:t xml:space="preserve"> </w:t>
-      </w:r>
-      <w:proofErr w:type="spellStart"/>
+        <w:rPr>
+          <w:i/>
+        </w:rPr>
+        <w:t>infixToPostfix</w:t>
+      </w:r>
+      <w:r>
+        <w:t xml:space="preserve"> method.</w:t>
+      </w:r>
+    </w:p>
+    <w:p>
+      <w:r>
+        <w:t>If the validation check is failed, the stack trace is logged and an error message is shown to the user.</w:t>
+      </w:r>
+    </w:p>
+    <w:p>
+      <w:r>
+        <w:t xml:space="preserve">If the validation check is successful, the answer is passed </w:t>
+      </w:r>
+      <w:r>
+        <w:t>to</w:t>
+      </w:r>
+      <w:r>
+        <w:t xml:space="preserve"> the </w:t>
+      </w:r>
       <w:r>
         <w:rPr>
           <w:i/>
         </w:rPr>
         <w:t>ShuntingYard</w:t>
       </w:r>
-      <w:proofErr w:type="spellEnd"/>
-      <w:r>
-        <w:t xml:space="preserve"> </w:t>
-      </w:r>
-      <w:proofErr w:type="spellStart"/>
+      <w:r>
+        <w:t xml:space="preserve"> method called </w:t>
+      </w:r>
       <w:r>
         <w:rPr>
           <w:i/>
         </w:rPr>
         <w:t>infixToPostfix</w:t>
       </w:r>
-      <w:proofErr w:type="spellEnd"/>
-      <w:r>
-        <w:t xml:space="preserve"> method.</w:t>
-      </w:r>
-    </w:p>
-    <w:p>
-      <w:r>
-        <w:t>If the validation check is failed, the stack trace is logged and an error message is shown to the user.</w:t>
-      </w:r>
-    </w:p>
-    <w:p>
-      <w:r>
-        <w:t xml:space="preserve">If the validation check is successful, the answer is passed </w:t>
-      </w:r>
-      <w:r>
-        <w:t>to</w:t>
-      </w:r>
-      <w:r>
-        <w:t xml:space="preserve"> the </w:t>
-      </w:r>
-      <w:proofErr w:type="spellStart"/>
-      <w:r>
-        <w:rPr>
-          <w:i/>
-        </w:rPr>
-        <w:t>ShuntingYard</w:t>
-      </w:r>
-      <w:proofErr w:type="spellEnd"/>
-      <w:r>
-        <w:t xml:space="preserve"> method called </w:t>
-      </w:r>
-      <w:proofErr w:type="spellStart"/>
-      <w:r>
-        <w:rPr>
-          <w:i/>
-        </w:rPr>
-        <w:t>infixToPostfix</w:t>
-      </w:r>
-      <w:proofErr w:type="spellEnd"/>
       <w:r>
         <w:t>. This method converts the user’s expression into Reverse Polish Notation.</w:t>
       </w:r>
@@ -496,19 +460,11 @@
       <w:r>
         <w:t>“</w:t>
       </w:r>
-      <w:proofErr w:type="spellStart"/>
-      <w:r>
-        <w:rPr>
-          <w:i/>
-        </w:rPr>
-        <w:t>stack.peek</w:t>
-      </w:r>
-      <w:proofErr w:type="spellEnd"/>
-      <w:r>
-        <w:rPr>
-          <w:i/>
-        </w:rPr>
-        <w:t>() / 2</w:t>
+      <w:r>
+        <w:rPr>
+          <w:i/>
+        </w:rPr>
+        <w:t>stack.peek() / 2</w:t>
       </w:r>
       <w:r>
         <w:rPr>
@@ -599,6 +555,7 @@
       <w:r>
         <w:rPr>
           <w:noProof/>
+          <w:lang w:eastAsia="en-GB"/>
         </w:rPr>
         <w:drawing>
           <wp:anchor distT="0" distB="0" distL="114300" distR="114300" simplePos="0" relativeHeight="251665408" behindDoc="1" locked="0" layoutInCell="1" allowOverlap="1" wp14:anchorId="117B7D01">
@@ -727,14 +684,12 @@
       <w:r>
         <w:t xml:space="preserve">Finally, the </w:t>
       </w:r>
-      <w:proofErr w:type="spellStart"/>
       <w:r>
         <w:rPr>
           <w:i/>
         </w:rPr>
         <w:t>infixToPostfix</w:t>
       </w:r>
-      <w:proofErr w:type="spellEnd"/>
       <w:r>
         <w:t xml:space="preserve"> method returns the string it has made.</w:t>
       </w:r>
@@ -742,7 +697,17 @@
     <w:p/>
     <w:p/>
     <w:p>
-      <w:r>
+      <w:pPr>
+        <w:rPr>
+          <w:i/>
+          <w:sz w:val="18"/>
+        </w:rPr>
+      </w:pPr>
+      <w:r>
+        <w:rPr>
+          <w:i/>
+          <w:sz w:val="18"/>
+        </w:rPr>
         <w:t>The source code that handles this is shown below:</w:t>
       </w:r>
     </w:p>
@@ -750,6 +715,7 @@
       <w:r>
         <w:rPr>
           <w:noProof/>
+          <w:lang w:eastAsia="en-GB"/>
         </w:rPr>
         <w:drawing>
           <wp:anchor distT="0" distB="0" distL="114300" distR="114300" simplePos="0" relativeHeight="251666432" behindDoc="1" locked="0" layoutInCell="1" allowOverlap="1" wp14:anchorId="36D306ED">
@@ -827,14 +793,12 @@
       <w:r>
         <w:t xml:space="preserve">In the </w:t>
       </w:r>
-      <w:proofErr w:type="spellStart"/>
       <w:r>
         <w:rPr>
           <w:i/>
         </w:rPr>
         <w:t>MainActivity</w:t>
       </w:r>
-      <w:proofErr w:type="spellEnd"/>
       <w:r>
         <w:t xml:space="preserve"> class, the postfix can be </w:t>
       </w:r>
@@ -844,14 +808,12 @@
       <w:r>
         <w:t xml:space="preserve"> by calling the </w:t>
       </w:r>
-      <w:proofErr w:type="spellStart"/>
       <w:r>
         <w:rPr>
           <w:i/>
         </w:rPr>
         <w:t>infixToPostfix</w:t>
       </w:r>
-      <w:proofErr w:type="spellEnd"/>
       <w:r>
         <w:t xml:space="preserve"> method on the user’s input expression string.</w:t>
       </w:r>
@@ -860,14 +822,12 @@
       <w:r>
         <w:t xml:space="preserve">The </w:t>
       </w:r>
-      <w:proofErr w:type="spellStart"/>
       <w:r>
         <w:rPr>
           <w:i/>
         </w:rPr>
         <w:t>evaluateRPN</w:t>
       </w:r>
-      <w:proofErr w:type="spellEnd"/>
       <w:r>
         <w:t xml:space="preserve"> method can then be used on the postfix string to calculate the answer to the user’s expression.</w:t>
       </w:r>
@@ -876,14 +836,12 @@
       <w:r>
         <w:t xml:space="preserve">The </w:t>
       </w:r>
-      <w:proofErr w:type="spellStart"/>
       <w:r>
         <w:rPr>
           <w:i/>
         </w:rPr>
         <w:t>evaluateRPN</w:t>
       </w:r>
-      <w:proofErr w:type="spellEnd"/>
       <w:r>
         <w:t xml:space="preserve"> method works by first creating a stack </w:t>
       </w:r>
@@ -904,14 +862,12 @@
       <w:r>
         <w:t xml:space="preserve">h iteration, the method uses a HashMap made using a for-each loop which goes over the </w:t>
       </w:r>
-      <w:proofErr w:type="spellStart"/>
       <w:r>
         <w:rPr>
           <w:i/>
         </w:rPr>
         <w:t>enum</w:t>
       </w:r>
-      <w:proofErr w:type="spellEnd"/>
       <w:r>
         <w:t xml:space="preserve"> </w:t>
       </w:r>
@@ -933,14 +889,12 @@
         <w:lastRenderedPageBreak/>
         <w:t xml:space="preserve">The </w:t>
       </w:r>
-      <w:proofErr w:type="spellStart"/>
       <w:r>
         <w:rPr>
           <w:i/>
         </w:rPr>
         <w:t>evaluateRPN</w:t>
       </w:r>
-      <w:proofErr w:type="spellEnd"/>
       <w:r>
         <w:t xml:space="preserve"> can then use the </w:t>
       </w:r>
@@ -973,28 +927,24 @@
       <w:r>
         <w:t xml:space="preserve">, the operator is applied to the last two elements of the stack using the </w:t>
       </w:r>
-      <w:proofErr w:type="spellStart"/>
       <w:r>
         <w:rPr>
           <w:i/>
         </w:rPr>
         <w:t>calcSign</w:t>
       </w:r>
-      <w:proofErr w:type="spellEnd"/>
       <w:r>
         <w:t xml:space="preserve"> method</w:t>
       </w:r>
       <w:r>
         <w:t xml:space="preserve"> and the </w:t>
       </w:r>
-      <w:proofErr w:type="spellStart"/>
       <w:r>
         <w:rPr>
           <w:i/>
         </w:rPr>
         <w:t>enum</w:t>
       </w:r>
-      <w:proofErr w:type="spellEnd"/>
       <w:r>
         <w:t xml:space="preserve"> data type (which contains all the operators and returns the result for each one).</w:t>
       </w:r>
@@ -1003,14 +953,12 @@
       <w:r>
         <w:t xml:space="preserve">The </w:t>
       </w:r>
-      <w:proofErr w:type="spellStart"/>
       <w:r>
         <w:rPr>
           <w:i/>
         </w:rPr>
         <w:t>calcSign</w:t>
       </w:r>
-      <w:proofErr w:type="spellEnd"/>
       <w:r>
         <w:t xml:space="preserve"> method</w:t>
       </w:r>
@@ -1053,20 +1001,28 @@
       <w:r>
         <w:t xml:space="preserve"> returned where it can be displayed to the user using a </w:t>
       </w:r>
-      <w:proofErr w:type="spellStart"/>
       <w:r>
         <w:rPr>
           <w:i/>
         </w:rPr>
         <w:t>TextView</w:t>
       </w:r>
-      <w:proofErr w:type="spellEnd"/>
       <w:r>
         <w:t>.</w:t>
       </w:r>
     </w:p>
     <w:p>
-      <w:r>
+      <w:pPr>
+        <w:rPr>
+          <w:i/>
+          <w:sz w:val="18"/>
+        </w:rPr>
+      </w:pPr>
+      <w:r>
+        <w:rPr>
+          <w:i/>
+          <w:sz w:val="18"/>
+        </w:rPr>
         <w:t>The source code that handles this is shown below:</w:t>
       </w:r>
     </w:p>
@@ -1074,11 +1030,12 @@
       <w:r>
         <w:rPr>
           <w:noProof/>
+          <w:lang w:eastAsia="en-GB"/>
         </w:rPr>
         <w:drawing>
           <wp:inline distT="0" distB="0" distL="0" distR="0" wp14:anchorId="6855E855" wp14:editId="1039BF08">
-            <wp:extent cx="2640659" cy="2905885"/>
-            <wp:effectExtent l="0" t="0" r="7620" b="8890"/>
+            <wp:extent cx="2640330" cy="2618443"/>
+            <wp:effectExtent l="0" t="0" r="7620" b="0"/>
             <wp:docPr id="8" name="Picture 8"/>
             <wp:cNvGraphicFramePr>
               <a:graphicFrameLocks xmlns:a="http://schemas.openxmlformats.org/drawingml/2006/main" noChangeAspect="1"/>
@@ -1092,13 +1049,13 @@
                   </pic:nvPicPr>
                   <pic:blipFill rotWithShape="1">
                     <a:blip r:embed="rId7"/>
-                    <a:srcRect b="15853"/>
+                    <a:srcRect t="8314" b="15853"/>
                     <a:stretch/>
                   </pic:blipFill>
                   <pic:spPr bwMode="auto">
                     <a:xfrm>
                       <a:off x="0" y="0"/>
-                      <a:ext cx="2640965" cy="2906221"/>
+                      <a:ext cx="2640965" cy="2619073"/>
                     </a:xfrm>
                     <a:prstGeom prst="rect">
                       <a:avLst/>
@@ -1142,6 +1099,7 @@
       <w:r>
         <w:rPr>
           <w:noProof/>
+          <w:lang w:eastAsia="en-GB"/>
         </w:rPr>
         <w:drawing>
           <wp:anchor distT="0" distB="0" distL="114300" distR="114300" simplePos="0" relativeHeight="251667456" behindDoc="1" locked="0" layoutInCell="1" allowOverlap="1" wp14:anchorId="265F7F41">
@@ -1217,6 +1175,7 @@
       <w:r>
         <w:rPr>
           <w:noProof/>
+          <w:lang w:eastAsia="en-GB"/>
         </w:rPr>
         <w:drawing>
           <wp:inline distT="0" distB="0" distL="0" distR="0" wp14:anchorId="4926C24A" wp14:editId="1409EF56">
@@ -3239,14 +3198,12 @@
         </w:rPr>
         <w:t>.</w:t>
       </w:r>
-      <w:proofErr w:type="spellStart"/>
       <w:r>
         <w:rPr>
           <w:i/>
         </w:rPr>
         <w:t>replaceAll</w:t>
       </w:r>
-      <w:proofErr w:type="spellEnd"/>
       <w:r>
         <w:t xml:space="preserve"> and the regex expression </w:t>
       </w:r>
@@ -3338,33 +3295,21 @@
       <w:r>
         <w:t xml:space="preserve">button to the main XML file and linking it to the </w:t>
       </w:r>
-      <w:proofErr w:type="spellStart"/>
       <w:r>
         <w:rPr>
           <w:i/>
         </w:rPr>
         <w:t>MainActivity</w:t>
       </w:r>
-      <w:proofErr w:type="spellEnd"/>
-      <w:r>
-        <w:t xml:space="preserve"> </w:t>
-      </w:r>
-      <w:proofErr w:type="gramStart"/>
-      <w:r>
-        <w:t>class</w:t>
-      </w:r>
-      <w:proofErr w:type="gramEnd"/>
-      <w:r>
-        <w:t xml:space="preserve"> so it would call </w:t>
-      </w:r>
-      <w:proofErr w:type="spellStart"/>
+      <w:r>
+        <w:t xml:space="preserve"> class so it would call </w:t>
+      </w:r>
       <w:r>
         <w:rPr>
           <w:i/>
         </w:rPr>
         <w:t>onClick</w:t>
       </w:r>
-      <w:proofErr w:type="spellEnd"/>
       <w:r>
         <w:t xml:space="preserve"> when the button is clicked. When the root button is clicked, it inserts the radical sign </w:t>
       </w:r>
@@ -3387,14 +3332,12 @@
       <w:r>
         <w:t xml:space="preserve">The radical sign was then included in the </w:t>
       </w:r>
-      <w:proofErr w:type="spellStart"/>
       <w:r>
         <w:rPr>
           <w:i/>
         </w:rPr>
         <w:t>ShuntingYard</w:t>
       </w:r>
-      <w:proofErr w:type="spellEnd"/>
       <w:r>
         <w:t xml:space="preserve"> class to assign </w:t>
       </w:r>
@@ -3418,19 +3361,11 @@
       <w:r>
         <w:t>“</w:t>
       </w:r>
-      <w:proofErr w:type="spellStart"/>
-      <w:r>
-        <w:rPr>
-          <w:i/>
-        </w:rPr>
-        <w:t>Math.pow</w:t>
-      </w:r>
-      <w:proofErr w:type="spellEnd"/>
-      <w:r>
-        <w:rPr>
-          <w:i/>
-        </w:rPr>
-        <w:t>(base, 1.0 / root)</w:t>
+      <w:r>
+        <w:rPr>
+          <w:i/>
+        </w:rPr>
+        <w:t>Math.pow(base, 1.0 / root)</w:t>
       </w:r>
       <w:r>
         <w:rPr>
@@ -3546,30 +3481,19 @@
       <w:pPr>
         <w:rPr>
           <w:rFonts w:cs="Arial"/>
+          <w:i/>
+          <w:sz w:val="18"/>
           <w:shd w:val="clear" w:color="auto" w:fill="FFFFFF"/>
         </w:rPr>
       </w:pPr>
       <w:r>
         <w:rPr>
           <w:rFonts w:cs="Arial"/>
+          <w:i/>
+          <w:sz w:val="18"/>
           <w:shd w:val="clear" w:color="auto" w:fill="FFFFFF"/>
         </w:rPr>
-        <w:t xml:space="preserve">The source code showing the improvements to the </w:t>
-      </w:r>
-      <w:r>
-        <w:rPr>
-          <w:rFonts w:cs="Arial"/>
-          <w:i/>
-          <w:shd w:val="clear" w:color="auto" w:fill="FFFFFF"/>
-        </w:rPr>
-        <w:t>DEL</w:t>
-      </w:r>
-      <w:r>
-        <w:rPr>
-          <w:rFonts w:cs="Arial"/>
-          <w:shd w:val="clear" w:color="auto" w:fill="FFFFFF"/>
-        </w:rPr>
-        <w:t xml:space="preserve"> button:</w:t>
+        <w:t>The source code showing the improvements to the DEL button:</w:t>
       </w:r>
     </w:p>
     <w:p>
@@ -3583,6 +3507,7 @@
       <w:r>
         <w:rPr>
           <w:noProof/>
+          <w:lang w:eastAsia="en-GB"/>
         </w:rPr>
         <w:drawing>
           <wp:inline distT="0" distB="0" distL="0" distR="0" wp14:anchorId="6BC9E31B" wp14:editId="3B32EC26">
@@ -3668,12 +3593,25 @@
       <w:pPr>
         <w:rPr>
           <w:rFonts w:cs="Arial"/>
+          <w:color w:val="222222"/>
           <w:shd w:val="clear" w:color="auto" w:fill="FFFFFF"/>
         </w:rPr>
       </w:pPr>
-      <w:r>
+    </w:p>
+    <w:p>
+      <w:pPr>
         <w:rPr>
           <w:rFonts w:cs="Arial"/>
+          <w:i/>
+          <w:sz w:val="18"/>
+          <w:shd w:val="clear" w:color="auto" w:fill="FFFFFF"/>
+        </w:rPr>
+      </w:pPr>
+      <w:r>
+        <w:rPr>
+          <w:rFonts w:cs="Arial"/>
+          <w:i/>
+          <w:sz w:val="18"/>
           <w:shd w:val="clear" w:color="auto" w:fill="FFFFFF"/>
         </w:rPr>
         <w:lastRenderedPageBreak/>
@@ -3691,6 +3629,7 @@
       <w:r>
         <w:rPr>
           <w:noProof/>
+          <w:lang w:eastAsia="en-GB"/>
         </w:rPr>
         <w:drawing>
           <wp:inline distT="0" distB="0" distL="0" distR="0" wp14:anchorId="37846E36" wp14:editId="7D4B8AC3">
@@ -4377,7 +4316,6 @@
               </w:rPr>
               <w:t xml:space="preserve">any </w:t>
             </w:r>
-            <w:proofErr w:type="spellStart"/>
             <w:r>
               <w:rPr>
                 <w:sz w:val="16"/>
@@ -4404,18 +4342,7 @@
                 <w:szCs w:val="16"/>
                 <w:shd w:val="clear" w:color="auto" w:fill="FFFFFF"/>
               </w:rPr>
-              <w:t>x</w:t>
-            </w:r>
-            <w:proofErr w:type="spellEnd"/>
-            <w:r>
-              <w:rPr>
-                <w:rFonts w:cs="Arial"/>
-                <w:color w:val="222222"/>
-                <w:sz w:val="16"/>
-                <w:szCs w:val="16"/>
-                <w:shd w:val="clear" w:color="auto" w:fill="FFFFFF"/>
-              </w:rPr>
-              <w:t xml:space="preserve"> expression to test that the root and base are working correctly.</w:t>
+              <w:t>x expression to test that the root and base are working correctly.</w:t>
             </w:r>
           </w:p>
         </w:tc>
@@ -5066,11 +4993,7 @@
         <w:t xml:space="preserve">powers. </w:t>
       </w:r>
       <w:r>
-        <w:t>However, in mathematics powers are usually shown using superscript, e.g. “</w:t>
-      </w:r>
-      <w:proofErr w:type="spellStart"/>
-      <w:r>
-        <w:t>x</w:t>
+        <w:t>However, in mathematics powers are usually shown using superscript, e.g. “x</w:t>
       </w:r>
       <w:r>
         <w:rPr>
@@ -5078,7 +5001,6 @@
         </w:rPr>
         <w:t>y</w:t>
       </w:r>
-      <w:proofErr w:type="spellEnd"/>
       <w:r>
         <w:t>”.</w:t>
       </w:r>
@@ -5149,35 +5071,7 @@
         <w:rPr>
           <w:i/>
         </w:rPr>
-        <w:t>.</w:t>
-      </w:r>
-      <w:proofErr w:type="spellStart"/>
-      <w:r>
-        <w:rPr>
-          <w:i/>
-        </w:rPr>
-        <w:t>setText</w:t>
-      </w:r>
-      <w:proofErr w:type="spellEnd"/>
-      <w:r>
-        <w:rPr>
-          <w:i/>
-        </w:rPr>
-        <w:t>(</w:t>
-      </w:r>
-      <w:proofErr w:type="spellStart"/>
-      <w:r>
-        <w:rPr>
-          <w:i/>
-        </w:rPr>
-        <w:t>Html.fromHtml</w:t>
-      </w:r>
-      <w:proofErr w:type="spellEnd"/>
-      <w:r>
-        <w:rPr>
-          <w:i/>
-        </w:rPr>
-        <w:t>(‘2 + 4 &lt;sup&gt;2&lt;/sup&gt;’))</w:t>
+        <w:t>.setText(Html.fromHtml(‘2 + 4 &lt;sup&gt;2&lt;/sup&gt;’))</w:t>
       </w:r>
       <w:r>
         <w:rPr>
@@ -5187,24 +5081,48 @@
       </w:r>
     </w:p>
     <w:p>
-      <w:r>
+      <w:pPr>
+        <w:rPr>
+          <w:i/>
+          <w:sz w:val="18"/>
+        </w:rPr>
+      </w:pPr>
+      <w:r>
+        <w:rPr>
+          <w:i/>
+          <w:sz w:val="18"/>
+        </w:rPr>
         <w:t xml:space="preserve">The HTML is applied to the display </w:t>
       </w:r>
       <w:proofErr w:type="gramStart"/>
       <w:r>
+        <w:rPr>
+          <w:i/>
+          <w:sz w:val="18"/>
+        </w:rPr>
         <w:t>string</w:t>
       </w:r>
       <w:proofErr w:type="gramEnd"/>
       <w:r>
+        <w:rPr>
+          <w:i/>
+          <w:sz w:val="18"/>
+        </w:rPr>
         <w:t xml:space="preserve"> so it appears as “2 + 4</w:t>
       </w:r>
       <w:r>
         <w:rPr>
+          <w:i/>
+          <w:sz w:val="18"/>
           <w:vertAlign w:val="superscript"/>
         </w:rPr>
         <w:t>2</w:t>
       </w:r>
       <w:r>
+        <w:rPr>
+          <w:i/>
+          <w:sz w:val="18"/>
+        </w:rPr>
         <w:t>”.</w:t>
       </w:r>
     </w:p>
@@ -5212,6 +5130,7 @@
       <w:r>
         <w:rPr>
           <w:noProof/>
+          <w:lang w:eastAsia="en-GB"/>
         </w:rPr>
         <w:drawing>
           <wp:inline distT="0" distB="0" distL="0" distR="0" wp14:anchorId="088E40DC" wp14:editId="5E1EC567">
@@ -5258,10 +5177,24 @@
       </w:r>
     </w:p>
     <w:p>
-      <w:r>
+      <w:pPr>
+        <w:rPr>
+          <w:i/>
+          <w:sz w:val="18"/>
+        </w:rPr>
+      </w:pPr>
+      <w:r>
+        <w:rPr>
+          <w:i/>
+          <w:sz w:val="18"/>
+        </w:rPr>
         <w:t>This change was also implemented for roots</w:t>
       </w:r>
       <w:r>
+        <w:rPr>
+          <w:i/>
+          <w:sz w:val="18"/>
+        </w:rPr>
         <w:t>:</w:t>
       </w:r>
     </w:p>
@@ -5269,6 +5202,7 @@
       <w:r>
         <w:rPr>
           <w:noProof/>
+          <w:lang w:eastAsia="en-GB"/>
         </w:rPr>
         <w:drawing>
           <wp:inline distT="0" distB="0" distL="0" distR="0" wp14:anchorId="62512BD4" wp14:editId="620DBB20">
@@ -5901,25 +5835,21 @@
       <w:r>
         <w:t xml:space="preserve">Two buttons were also added which were given the IDs of </w:t>
       </w:r>
-      <w:proofErr w:type="spellStart"/>
       <w:r>
         <w:rPr>
           <w:i/>
         </w:rPr>
         <w:t>shiftLeft</w:t>
       </w:r>
-      <w:proofErr w:type="spellEnd"/>
       <w:r>
         <w:t xml:space="preserve"> and </w:t>
       </w:r>
-      <w:proofErr w:type="spellStart"/>
       <w:r>
         <w:rPr>
           <w:i/>
         </w:rPr>
         <w:t>shiftRight</w:t>
       </w:r>
-      <w:proofErr w:type="spellEnd"/>
       <w:r>
         <w:t>. They were both linked to a function that would either decrease or increase the position variable by one depending on which button was clicked.</w:t>
       </w:r>
@@ -5941,7 +5871,17 @@
       </w:r>
     </w:p>
     <w:p>
-      <w:r>
+      <w:pPr>
+        <w:rPr>
+          <w:i/>
+          <w:sz w:val="18"/>
+        </w:rPr>
+      </w:pPr>
+      <w:r>
+        <w:rPr>
+          <w:i/>
+          <w:sz w:val="18"/>
+        </w:rPr>
         <w:t>The code that handles the user moving through their expression:</w:t>
       </w:r>
     </w:p>
@@ -5949,6 +5889,7 @@
       <w:r>
         <w:rPr>
           <w:noProof/>
+          <w:lang w:eastAsia="en-GB"/>
         </w:rPr>
         <w:drawing>
           <wp:inline distT="0" distB="0" distL="0" distR="0" wp14:anchorId="68858577" wp14:editId="78EF788A">
@@ -5998,6 +5939,7 @@
       <w:r>
         <w:rPr>
           <w:noProof/>
+          <w:lang w:eastAsia="en-GB"/>
         </w:rPr>
         <w:drawing>
           <wp:anchor distT="0" distB="0" distL="114300" distR="114300" simplePos="0" relativeHeight="251664384" behindDoc="1" locked="0" layoutInCell="1" allowOverlap="1" wp14:anchorId="61E6CB3E">
@@ -6071,6 +6013,7 @@
       <w:r>
         <w:rPr>
           <w:noProof/>
+          <w:lang w:eastAsia="en-GB"/>
         </w:rPr>
         <w:drawing>
           <wp:anchor distT="0" distB="0" distL="114300" distR="114300" simplePos="0" relativeHeight="251663360" behindDoc="1" locked="0" layoutInCell="1" allowOverlap="1" wp14:anchorId="048CF832">
@@ -6167,24 +6110,14 @@
     </w:p>
     <w:p>
       <w:r>
-        <w:t xml:space="preserve">The source of this inefficiency </w:t>
-      </w:r>
-      <w:proofErr w:type="gramStart"/>
-      <w:r>
-        <w:t>was located in</w:t>
-      </w:r>
-      <w:proofErr w:type="gramEnd"/>
-      <w:r>
-        <w:t xml:space="preserve"> the main calculator Java class which handled the user’s interactions and the GUI. The </w:t>
-      </w:r>
-      <w:proofErr w:type="spellStart"/>
+        <w:t xml:space="preserve">The source of this inefficiency was located in the main calculator Java class which handled the user’s interactions and the GUI. The </w:t>
+      </w:r>
       <w:r>
         <w:rPr>
           <w:i/>
         </w:rPr>
         <w:t>ShuntingYard</w:t>
       </w:r>
-      <w:proofErr w:type="spellEnd"/>
       <w:r>
         <w:t xml:space="preserve"> class (which handles the process of converting the user’s input into an answer) did not experience these same problems.</w:t>
       </w:r>
@@ -6201,25 +6134,21 @@
       <w:r>
         <w:t xml:space="preserve">For example, each button the user could tap to enter input into the calculator was linked to an </w:t>
       </w:r>
-      <w:proofErr w:type="spellStart"/>
       <w:r>
         <w:rPr>
           <w:i/>
         </w:rPr>
         <w:t>OnClickListener</w:t>
       </w:r>
-      <w:proofErr w:type="spellEnd"/>
       <w:r>
         <w:t xml:space="preserve"> in the main activity. This overrode  the android superclass </w:t>
       </w:r>
-      <w:proofErr w:type="spellStart"/>
       <w:r>
         <w:rPr>
           <w:i/>
         </w:rPr>
         <w:t>onClick</w:t>
       </w:r>
-      <w:proofErr w:type="spellEnd"/>
       <w:r>
         <w:t xml:space="preserve"> and handled each button separately using a switch-case statement. This was a very inefficient method to implement functionality for the buttons because it meant </w:t>
       </w:r>
@@ -6273,120 +6202,616 @@
       <w:r>
         <w:t xml:space="preserve">For example, I will streamline the process of the user entering input. I will remove the many separate buttons and instead of using </w:t>
       </w:r>
+      <w:r>
+        <w:rPr>
+          <w:i/>
+        </w:rPr>
+        <w:t>OnClickListeners</w:t>
+      </w:r>
+      <w:r>
+        <w:t xml:space="preserve"> I will use the </w:t>
+      </w:r>
+      <w:r>
+        <w:rPr>
+          <w:i/>
+        </w:rPr>
+        <w:t>onClick</w:t>
+      </w:r>
+      <w:r>
+        <w:t xml:space="preserve"> XML characteristic which will call a specific method. </w:t>
+      </w:r>
+    </w:p>
+    <w:p>
+      <w:r>
+        <w:t xml:space="preserve">With this, I can group the buttons into similar groups and each set of groups will call their own method. For example, </w:t>
+      </w:r>
+      <w:r>
+        <w:t>all</w:t>
+      </w:r>
+      <w:r>
+        <w:t xml:space="preserve"> the digit buttons (0-9) will call the </w:t>
+      </w:r>
+      <w:r>
+        <w:rPr>
+          <w:i/>
+        </w:rPr>
+        <w:t>inputDigit</w:t>
+      </w:r>
+      <w:r>
+        <w:t xml:space="preserve"> method and all</w:t>
+      </w:r>
+      <w:r>
+        <w:t xml:space="preserve"> operator buttons (+, -, </w:t>
+      </w:r>
+      <w:r>
+        <w:t>÷</w:t>
+      </w:r>
+      <w:r>
+        <w:t xml:space="preserve">, </w:t>
+      </w:r>
+      <w:r>
+        <w:t>×</w:t>
+      </w:r>
+      <w:r>
+        <w:t xml:space="preserve">, etc.) will call the </w:t>
+      </w:r>
+      <w:r>
+        <w:rPr>
+          <w:i/>
+        </w:rPr>
+        <w:t xml:space="preserve">inputOperator </w:t>
+      </w:r>
+      <w:r>
+        <w:t>method.</w:t>
+      </w:r>
+    </w:p>
+    <w:p>
+      <w:r>
+        <w:t xml:space="preserve">I can use the </w:t>
+      </w:r>
+      <w:r>
+        <w:rPr>
+          <w:i/>
+        </w:rPr>
+        <w:t>tag</w:t>
+      </w:r>
+      <w:r>
+        <w:t xml:space="preserve"> XML characteristic to define </w:t>
+      </w:r>
+      <w:r>
+        <w:t>which input (i.e. which digit or operator) to insert into the string depending on which button was clicked.</w:t>
+      </w:r>
+    </w:p>
+    <w:p>
+      <w:pPr>
+        <w:pStyle w:val="Heading3"/>
+      </w:pPr>
+      <w:r>
+        <w:t>3.1.4 Version 0.3.0</w:t>
+      </w:r>
+    </w:p>
+    <w:p/>
+    <w:p>
+      <w:pPr>
+        <w:pStyle w:val="Heading4"/>
+      </w:pPr>
+      <w:r>
+        <w:t>V0.3.0 – Success Criteria</w:t>
+      </w:r>
+    </w:p>
+    <w:p/>
+    <w:p>
+      <w:r>
+        <w:t>The success criteria for Version 0.3.0 covers refactoring the parts of the source code that are relevant to the calculators GUI and handling of the input.</w:t>
+      </w:r>
+      <w:r>
+        <w:t xml:space="preserve"> This does not include the </w:t>
+      </w:r>
+      <w:r>
+        <w:rPr>
+          <w:i/>
+        </w:rPr>
+        <w:t>ShuntingYard</w:t>
+      </w:r>
+      <w:r>
+        <w:t xml:space="preserve"> class.</w:t>
+      </w:r>
+    </w:p>
+    <w:p>
+      <w:r>
+        <w:t>The project was improved by changing the way the input buttons were handled to input the user’s choices.</w:t>
+      </w:r>
+    </w:p>
+    <w:p>
+      <w:r>
+        <w:t xml:space="preserve">In Version 0.2.0, each individual was linked to the overridden </w:t>
+      </w:r>
+      <w:r>
+        <w:rPr>
+          <w:i/>
+        </w:rPr>
+        <w:t xml:space="preserve">onClick </w:t>
+      </w:r>
+      <w:r>
+        <w:t>method</w:t>
+      </w:r>
+      <w:r>
+        <w:t xml:space="preserve"> using </w:t>
+      </w:r>
+      <w:r>
+        <w:rPr>
+          <w:i/>
+        </w:rPr>
+        <w:t>OnClickListeners</w:t>
+      </w:r>
+      <w:r>
+        <w:t>. This lead to having a very large function that handled each button specifically. This was incredibly in</w:t>
+      </w:r>
+      <w:bookmarkStart w:id="0" w:name="_GoBack"/>
+      <w:bookmarkEnd w:id="0"/>
+      <w:r>
+        <w:t>efficient and hard to manage whenever changes had to be made.</w:t>
+      </w:r>
+    </w:p>
+    <w:p>
+      <w:r>
+        <w:t xml:space="preserve">In Version 0.3.0 I made the changes of using the XML characteristic </w:t>
+      </w:r>
+      <w:r>
+        <w:rPr>
+          <w:i/>
+        </w:rPr>
+        <w:t>onClick</w:t>
+      </w:r>
+      <w:r>
+        <w:t xml:space="preserve"> to link each group of buttons (e.g. digits or operators) to their own method. In the method, the input was found using </w:t>
+      </w:r>
+      <w:r>
+        <w:t xml:space="preserve">the XML characteristic </w:t>
+      </w:r>
+      <w:r>
+        <w:rPr>
+          <w:i/>
+        </w:rPr>
+        <w:t>tag</w:t>
+      </w:r>
+      <w:r>
+        <w:t xml:space="preserve"> where the tag was the value to be inputted into the expression.</w:t>
+      </w:r>
+    </w:p>
+    <w:p>
+      <w:r>
+        <w:t>Changing the project to use this method means that the amount of duplicate code is severely cut down and so the project is made much more efficient to manage and to run.</w:t>
+      </w:r>
+      <w:r>
+        <w:t xml:space="preserve"> Because each group of buttons links to the same method, </w:t>
+      </w:r>
+      <w:r>
+        <w:t>less code is required to achieve the same result.</w:t>
+      </w:r>
+    </w:p>
+    <w:p>
+      <w:r>
+        <w:t xml:space="preserve">This also means that when I make slight changes to the process, I only </w:t>
+      </w:r>
+      <w:proofErr w:type="gramStart"/>
+      <w:r>
+        <w:t>have to</w:t>
+      </w:r>
+      <w:proofErr w:type="gramEnd"/>
+      <w:r>
+        <w:t xml:space="preserve"> make one change to the button groups function rather than going through multiple cases and making individual changes.</w:t>
+      </w:r>
+    </w:p>
+    <w:p>
+      <w:pPr>
+        <w:rPr>
+          <w:i/>
+          <w:sz w:val="18"/>
+        </w:rPr>
+      </w:pPr>
+      <w:r>
+        <w:rPr>
+          <w:i/>
+          <w:sz w:val="18"/>
+        </w:rPr>
+        <w:t>The source code that handles the digit/operator inputs and the AC button input:</w:t>
+      </w:r>
+    </w:p>
+    <w:p>
+      <w:r>
+        <w:rPr>
+          <w:noProof/>
+        </w:rPr>
+        <w:drawing>
+          <wp:inline distT="0" distB="0" distL="0" distR="0" wp14:anchorId="19EF074B" wp14:editId="01F78445">
+            <wp:extent cx="2715260" cy="2854674"/>
+            <wp:effectExtent l="0" t="0" r="8890" b="3175"/>
+            <wp:docPr id="25" name="Picture 25"/>
+            <wp:cNvGraphicFramePr>
+              <a:graphicFrameLocks xmlns:a="http://schemas.openxmlformats.org/drawingml/2006/main" noChangeAspect="1"/>
+            </wp:cNvGraphicFramePr>
+            <a:graphic xmlns:a="http://schemas.openxmlformats.org/drawingml/2006/main">
+              <a:graphicData uri="http://schemas.openxmlformats.org/drawingml/2006/picture">
+                <pic:pic xmlns:pic="http://schemas.openxmlformats.org/drawingml/2006/picture">
+                  <pic:nvPicPr>
+                    <pic:cNvPr id="1" name=""/>
+                    <pic:cNvPicPr/>
+                  </pic:nvPicPr>
+                  <pic:blipFill rotWithShape="1">
+                    <a:blip r:embed="rId22"/>
+                    <a:srcRect l="19382" t="13130" r="20096" b="7327"/>
+                    <a:stretch/>
+                  </pic:blipFill>
+                  <pic:spPr bwMode="auto">
+                    <a:xfrm>
+                      <a:off x="0" y="0"/>
+                      <a:ext cx="2741366" cy="2882120"/>
+                    </a:xfrm>
+                    <a:prstGeom prst="rect">
+                      <a:avLst/>
+                    </a:prstGeom>
+                    <a:ln>
+                      <a:noFill/>
+                    </a:ln>
+                    <a:extLst>
+                      <a:ext uri="{53640926-AAD7-44D8-BBD7-CCE9431645EC}">
+                        <a14:shadowObscured xmlns:a14="http://schemas.microsoft.com/office/drawing/2010/main"/>
+                      </a:ext>
+                    </a:extLst>
+                  </pic:spPr>
+                </pic:pic>
+              </a:graphicData>
+            </a:graphic>
+          </wp:inline>
+        </w:drawing>
+      </w:r>
+    </w:p>
+    <w:p>
+      <w:pPr>
+        <w:rPr>
+          <w:i/>
+          <w:sz w:val="18"/>
+        </w:rPr>
+      </w:pPr>
+      <w:r>
+        <w:rPr>
+          <w:i/>
+          <w:sz w:val="18"/>
+        </w:rPr>
+        <w:t xml:space="preserve">Example XML button with new tag and </w:t>
+      </w:r>
       <w:proofErr w:type="spellStart"/>
       <w:r>
         <w:rPr>
           <w:i/>
-        </w:rPr>
-        <w:t>OnClickListeners</w:t>
+          <w:sz w:val="18"/>
+        </w:rPr>
+        <w:t>onClick</w:t>
       </w:r>
       <w:proofErr w:type="spellEnd"/>
       <w:r>
-        <w:t xml:space="preserve"> I will use the </w:t>
-      </w:r>
-      <w:proofErr w:type="spellStart"/>
-      <w:r>
-        <w:rPr>
-          <w:i/>
-        </w:rPr>
-        <w:t>onClick</w:t>
-      </w:r>
-      <w:proofErr w:type="spellEnd"/>
-      <w:r>
-        <w:t xml:space="preserve"> XML characteristic which will call a specific method. </w:t>
-      </w:r>
-    </w:p>
-    <w:p>
-      <w:r>
-        <w:t xml:space="preserve">With this, I can group the buttons into similar groups and each set of groups will call their own method. For example, </w:t>
-      </w:r>
-      <w:r>
-        <w:t>all</w:t>
-      </w:r>
-      <w:r>
-        <w:t xml:space="preserve"> the digit buttons (0-9) will call the </w:t>
-      </w:r>
-      <w:proofErr w:type="spellStart"/>
-      <w:r>
-        <w:rPr>
-          <w:i/>
-        </w:rPr>
-        <w:t>inputDigit</w:t>
-      </w:r>
-      <w:proofErr w:type="spellEnd"/>
-      <w:r>
-        <w:t xml:space="preserve"> method and all</w:t>
-      </w:r>
-      <w:r>
-        <w:t xml:space="preserve"> operator buttons (+, -, </w:t>
-      </w:r>
-      <w:r>
-        <w:t>÷</w:t>
-      </w:r>
-      <w:r>
-        <w:t xml:space="preserve">, </w:t>
-      </w:r>
-      <w:r>
-        <w:t>×</w:t>
-      </w:r>
-      <w:r>
-        <w:t xml:space="preserve">, etc.) will call the </w:t>
-      </w:r>
-      <w:proofErr w:type="spellStart"/>
-      <w:r>
-        <w:rPr>
-          <w:i/>
-        </w:rPr>
-        <w:t>inputOperator</w:t>
-      </w:r>
-      <w:proofErr w:type="spellEnd"/>
-      <w:r>
-        <w:rPr>
-          <w:i/>
-        </w:rPr>
+        <w:rPr>
+          <w:i/>
+          <w:sz w:val="18"/>
+        </w:rPr>
+        <w:t xml:space="preserve"> characteristics (outlined):</w:t>
+      </w:r>
+    </w:p>
+    <w:p>
+      <w:r>
+        <w:rPr>
+          <w:noProof/>
+        </w:rPr>
+        <mc:AlternateContent>
+          <mc:Choice Requires="wps">
+            <w:drawing>
+              <wp:anchor distT="0" distB="0" distL="114300" distR="114300" simplePos="0" relativeHeight="251670528" behindDoc="0" locked="0" layoutInCell="1" allowOverlap="1" wp14:anchorId="42933E9E" wp14:editId="25D60DC4">
+                <wp:simplePos x="0" y="0"/>
+                <wp:positionH relativeFrom="column">
+                  <wp:posOffset>437103</wp:posOffset>
+                </wp:positionH>
+                <wp:positionV relativeFrom="paragraph">
+                  <wp:posOffset>467088</wp:posOffset>
+                </wp:positionV>
+                <wp:extent cx="798844" cy="125604"/>
+                <wp:effectExtent l="0" t="0" r="20320" b="27305"/>
+                <wp:wrapNone/>
+                <wp:docPr id="23" name="Rectangle 23"/>
+                <wp:cNvGraphicFramePr/>
+                <a:graphic xmlns:a="http://schemas.openxmlformats.org/drawingml/2006/main">
+                  <a:graphicData uri="http://schemas.microsoft.com/office/word/2010/wordprocessingShape">
+                    <wps:wsp>
+                      <wps:cNvSpPr/>
+                      <wps:spPr>
+                        <a:xfrm>
+                          <a:off x="0" y="0"/>
+                          <a:ext cx="798844" cy="125604"/>
+                        </a:xfrm>
+                        <a:prstGeom prst="rect">
+                          <a:avLst/>
+                        </a:prstGeom>
+                        <a:noFill/>
+                        <a:ln>
+                          <a:solidFill>
+                            <a:srgbClr val="FF0000"/>
+                          </a:solidFill>
+                        </a:ln>
+                      </wps:spPr>
+                      <wps:style>
+                        <a:lnRef idx="2">
+                          <a:schemeClr val="accent1">
+                            <a:shade val="50000"/>
+                          </a:schemeClr>
+                        </a:lnRef>
+                        <a:fillRef idx="1">
+                          <a:schemeClr val="accent1"/>
+                        </a:fillRef>
+                        <a:effectRef idx="0">
+                          <a:schemeClr val="accent1"/>
+                        </a:effectRef>
+                        <a:fontRef idx="minor">
+                          <a:schemeClr val="lt1"/>
+                        </a:fontRef>
+                      </wps:style>
+                      <wps:bodyPr rot="0" spcFirstLastPara="0" vertOverflow="overflow" horzOverflow="overflow" vert="horz" wrap="square" lIns="91440" tIns="45720" rIns="91440" bIns="45720" numCol="1" spcCol="0" rtlCol="0" fromWordArt="0" anchor="ctr" anchorCtr="0" forceAA="0" compatLnSpc="1">
+                        <a:prstTxWarp prst="textNoShape">
+                          <a:avLst/>
+                        </a:prstTxWarp>
+                        <a:noAutofit/>
+                      </wps:bodyPr>
+                    </wps:wsp>
+                  </a:graphicData>
+                </a:graphic>
+                <wp14:sizeRelH relativeFrom="margin">
+                  <wp14:pctWidth>0</wp14:pctWidth>
+                </wp14:sizeRelH>
+              </wp:anchor>
+            </w:drawing>
+          </mc:Choice>
+          <mc:Fallback>
+            <w:pict>
+              <v:rect w14:anchorId="536D4EC8" id="Rectangle 23" o:spid="_x0000_s1026" style="position:absolute;margin-left:34.4pt;margin-top:36.8pt;width:62.9pt;height:9.9pt;z-index:251670528;visibility:visible;mso-wrap-style:square;mso-width-percent:0;mso-wrap-distance-left:9pt;mso-wrap-distance-top:0;mso-wrap-distance-right:9pt;mso-wrap-distance-bottom:0;mso-position-horizontal:absolute;mso-position-horizontal-relative:text;mso-position-vertical:absolute;mso-position-vertical-relative:text;mso-width-percent:0;mso-width-relative:margin;v-text-anchor:middle" o:gfxdata="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" filled="f" strokecolor="red" strokeweight="1pt"/>
+            </w:pict>
+          </mc:Fallback>
+        </mc:AlternateContent>
+      </w:r>
+      <w:r>
+        <w:rPr>
+          <w:noProof/>
+        </w:rPr>
+        <w:drawing>
+          <wp:inline distT="0" distB="0" distL="0" distR="0" wp14:anchorId="1FDACDEE" wp14:editId="281AE001">
+            <wp:extent cx="2737485" cy="873021"/>
+            <wp:effectExtent l="0" t="0" r="5715" b="3810"/>
+            <wp:docPr id="24" name="Picture 24"/>
+            <wp:cNvGraphicFramePr>
+              <a:graphicFrameLocks xmlns:a="http://schemas.openxmlformats.org/drawingml/2006/main" noChangeAspect="1"/>
+            </wp:cNvGraphicFramePr>
+            <a:graphic xmlns:a="http://schemas.openxmlformats.org/drawingml/2006/main">
+              <a:graphicData uri="http://schemas.openxmlformats.org/drawingml/2006/picture">
+                <pic:pic xmlns:pic="http://schemas.openxmlformats.org/drawingml/2006/picture">
+                  <pic:nvPicPr>
+                    <pic:cNvPr id="1" name=""/>
+                    <pic:cNvPicPr/>
+                  </pic:nvPicPr>
+                  <pic:blipFill rotWithShape="1">
+                    <a:blip r:embed="rId23"/>
+                    <a:srcRect l="19352" t="27350" r="20035" b="48486"/>
+                    <a:stretch/>
+                  </pic:blipFill>
+                  <pic:spPr bwMode="auto">
+                    <a:xfrm>
+                      <a:off x="0" y="0"/>
+                      <a:ext cx="2764637" cy="881680"/>
+                    </a:xfrm>
+                    <a:prstGeom prst="rect">
+                      <a:avLst/>
+                    </a:prstGeom>
+                    <a:ln>
+                      <a:noFill/>
+                    </a:ln>
+                    <a:extLst>
+                      <a:ext uri="{53640926-AAD7-44D8-BBD7-CCE9431645EC}">
+                        <a14:shadowObscured xmlns:a14="http://schemas.microsoft.com/office/drawing/2010/main"/>
+                      </a:ext>
+                    </a:extLst>
+                  </pic:spPr>
+                </pic:pic>
+              </a:graphicData>
+            </a:graphic>
+          </wp:inline>
+        </w:drawing>
+      </w:r>
+    </w:p>
+    <w:p>
+      <w:r>
+        <w:t xml:space="preserve">Another change made in V0.3.0 was to create new methods called </w:t>
+      </w:r>
+      <w:r>
+        <w:rPr>
+          <w:i/>
+        </w:rPr>
+        <w:t>updateDisplay</w:t>
+      </w:r>
+      <w:r>
+        <w:t xml:space="preserve"> and </w:t>
+      </w:r>
+      <w:r>
+        <w:rPr>
+          <w:i/>
+        </w:rPr>
+        <w:t>removePositionMarker.</w:t>
+      </w:r>
+      <w:r>
         <w:t xml:space="preserve"> </w:t>
       </w:r>
       <w:r>
-        <w:t>method.</w:t>
-      </w:r>
-    </w:p>
-    <w:p>
-      <w:r>
-        <w:t xml:space="preserve">I can use the </w:t>
-      </w:r>
-      <w:r>
-        <w:rPr>
-          <w:i/>
-        </w:rPr>
-        <w:t>tag</w:t>
-      </w:r>
-      <w:r>
-        <w:t xml:space="preserve"> XML characteristic to define </w:t>
-      </w:r>
-      <w:r>
-        <w:t>which input (i.e. which digit or operator) to insert into the string depending on which button was clicked.</w:t>
-      </w:r>
-    </w:p>
-    <w:p/>
-    <w:p>
-      <w:pPr>
-        <w:pStyle w:val="Heading3"/>
-      </w:pPr>
-      <w:r>
-        <w:t>3.1.4 Version 0.3.0</w:t>
-      </w:r>
-    </w:p>
-    <w:p/>
+        <w:t xml:space="preserve">The </w:t>
+      </w:r>
+      <w:r>
+        <w:rPr>
+          <w:i/>
+        </w:rPr>
+        <w:t>removePositionMarker</w:t>
+      </w:r>
+      <w:r>
+        <w:t xml:space="preserve"> </w:t>
+      </w:r>
+      <w:r>
+        <w:t xml:space="preserve">method </w:t>
+      </w:r>
+      <w:r>
+        <w:t>removes all the underscores (character used to denote the user’s position in the expression) in the expression.</w:t>
+      </w:r>
+    </w:p>
+    <w:p>
+      <w:r>
+        <w:t xml:space="preserve">This method is used in </w:t>
+      </w:r>
+      <w:r>
+        <w:rPr>
+          <w:i/>
+        </w:rPr>
+        <w:t xml:space="preserve">updateDisplay </w:t>
+      </w:r>
+      <w:r>
+        <w:t xml:space="preserve">to ensure the string is clean before updating the position marker and then updating the </w:t>
+      </w:r>
+      <w:r>
+        <w:rPr>
+          <w:i/>
+        </w:rPr>
+        <w:t>TextView</w:t>
+      </w:r>
+      <w:r>
+        <w:t xml:space="preserve"> that shows the calculators output.</w:t>
+      </w:r>
+    </w:p>
+    <w:p>
+      <w:r>
+        <w:rPr>
+          <w:i/>
+        </w:rPr>
+        <w:lastRenderedPageBreak/>
+        <w:t>The method updateDisplay</w:t>
+      </w:r>
+      <w:r>
+        <w:t xml:space="preserve"> is called whenever the user makes a change to their expression such as inputting a number to traversing through the expression. </w:t>
+      </w:r>
+    </w:p>
+    <w:p>
+      <w:r>
+        <w:t>Using a separate method to handle this is improved upon the previous version because it reduces the amount of duplicate code required and makes the projects source code much more understandable.</w:t>
+      </w:r>
+    </w:p>
+    <w:p>
+      <w:pPr>
+        <w:rPr>
+          <w:i/>
+          <w:sz w:val="18"/>
+        </w:rPr>
+      </w:pPr>
+      <w:r>
+        <w:rPr>
+          <w:i/>
+          <w:sz w:val="18"/>
+        </w:rPr>
+        <w:t>Methods</w:t>
+      </w:r>
+      <w:r>
+        <w:rPr>
+          <w:i/>
+          <w:sz w:val="18"/>
+        </w:rPr>
+        <w:t xml:space="preserve"> that update the GUI</w:t>
+      </w:r>
+      <w:r>
+        <w:rPr>
+          <w:i/>
+          <w:sz w:val="18"/>
+        </w:rPr>
+        <w:t xml:space="preserve"> when invoked</w:t>
+      </w:r>
+      <w:r>
+        <w:rPr>
+          <w:i/>
+          <w:sz w:val="18"/>
+        </w:rPr>
+        <w:t>:</w:t>
+      </w:r>
+    </w:p>
+    <w:p>
+      <w:r>
+        <w:rPr>
+          <w:noProof/>
+        </w:rPr>
+        <w:drawing>
+          <wp:inline distT="0" distB="0" distL="0" distR="0" wp14:anchorId="7FAE86C2" wp14:editId="6574CDB7">
+            <wp:extent cx="2737590" cy="1374177"/>
+            <wp:effectExtent l="0" t="0" r="5715" b="0"/>
+            <wp:docPr id="26" name="Picture 26"/>
+            <wp:cNvGraphicFramePr>
+              <a:graphicFrameLocks xmlns:a="http://schemas.openxmlformats.org/drawingml/2006/main" noChangeAspect="1"/>
+            </wp:cNvGraphicFramePr>
+            <a:graphic xmlns:a="http://schemas.openxmlformats.org/drawingml/2006/main">
+              <a:graphicData uri="http://schemas.openxmlformats.org/drawingml/2006/picture">
+                <pic:pic xmlns:pic="http://schemas.openxmlformats.org/drawingml/2006/picture">
+                  <pic:nvPicPr>
+                    <pic:cNvPr id="1" name=""/>
+                    <pic:cNvPicPr/>
+                  </pic:nvPicPr>
+                  <pic:blipFill rotWithShape="1">
+                    <a:blip r:embed="rId24"/>
+                    <a:srcRect l="19546" t="47000" r="19896" b="15000"/>
+                    <a:stretch/>
+                  </pic:blipFill>
+                  <pic:spPr bwMode="auto">
+                    <a:xfrm>
+                      <a:off x="0" y="0"/>
+                      <a:ext cx="2754168" cy="1382498"/>
+                    </a:xfrm>
+                    <a:prstGeom prst="rect">
+                      <a:avLst/>
+                    </a:prstGeom>
+                    <a:ln>
+                      <a:noFill/>
+                    </a:ln>
+                    <a:extLst>
+                      <a:ext uri="{53640926-AAD7-44D8-BBD7-CCE9431645EC}">
+                        <a14:shadowObscured xmlns:a14="http://schemas.microsoft.com/office/drawing/2010/main"/>
+                      </a:ext>
+                    </a:extLst>
+                  </pic:spPr>
+                </pic:pic>
+              </a:graphicData>
+            </a:graphic>
+          </wp:inline>
+        </w:drawing>
+      </w:r>
+    </w:p>
+    <w:p>
+      <w:r>
+        <w:t xml:space="preserve">However, some parts of the previous version did not require refactoring. For example, the method </w:t>
+      </w:r>
+      <w:r>
+        <w:rPr>
+          <w:i/>
+        </w:rPr>
+        <w:t>validateBracketMultiplication</w:t>
+      </w:r>
+      <w:r>
+        <w:t xml:space="preserve"> which allows the user to use brackets as shorthand for multiplication (e.g. “5(2) = 5*(2)”) remained the same. This method already functioned properly and did not require any changes except being ported to the new class.</w:t>
+      </w:r>
+    </w:p>
     <w:p>
       <w:pPr>
         <w:pStyle w:val="Heading4"/>
       </w:pPr>
       <w:r>
-        <w:t>V0.3.0 – Success Criteria</w:t>
-      </w:r>
-    </w:p>
-    <w:p/>
-    <w:p/>
+        <w:t>V0.3.0 – Testing</w:t>
+      </w:r>
+    </w:p>
     <w:p/>
     <w:sectPr>
       <w:pgSz w:w="11906" w:h="16838"/>
@@ -7057,7 +7482,6 @@
     <w:lsdException w:name="HTML Sample" w:semiHidden="1" w:unhideWhenUsed="1"/>
     <w:lsdException w:name="HTML Typewriter" w:semiHidden="1" w:unhideWhenUsed="1"/>
     <w:lsdException w:name="HTML Variable" w:semiHidden="1" w:unhideWhenUsed="1"/>
-    <w:lsdException w:name="Normal Table" w:semiHidden="1" w:unhideWhenUsed="1"/>
     <w:lsdException w:name="annotation subject" w:semiHidden="1" w:unhideWhenUsed="1"/>
     <w:lsdException w:name="No List" w:semiHidden="1" w:unhideWhenUsed="1"/>
     <w:lsdException w:name="Outline List 1" w:semiHidden="1" w:unhideWhenUsed="1"/>
@@ -7101,10 +7525,8 @@
     <w:lsdException w:name="Table Elegant" w:semiHidden="1" w:unhideWhenUsed="1"/>
     <w:lsdException w:name="Table Professional" w:semiHidden="1" w:unhideWhenUsed="1"/>
     <w:lsdException w:name="Table Subtle 1" w:semiHidden="1" w:unhideWhenUsed="1"/>
-    <w:lsdException w:name="Table Subtle 2" w:semiHidden="1" w:unhideWhenUsed="1"/>
     <w:lsdException w:name="Table Web 1" w:semiHidden="1" w:unhideWhenUsed="1"/>
     <w:lsdException w:name="Table Web 2" w:semiHidden="1" w:unhideWhenUsed="1"/>
-    <w:lsdException w:name="Table Web 3" w:semiHidden="1" w:unhideWhenUsed="1"/>
     <w:lsdException w:name="Balloon Text" w:semiHidden="1" w:unhideWhenUsed="1"/>
     <w:lsdException w:name="Table Grid" w:uiPriority="39"/>
     <w:lsdException w:name="Table Theme" w:semiHidden="1" w:unhideWhenUsed="1"/>
@@ -7426,7 +7848,6 @@
   <w:style w:type="character" w:default="1" w:styleId="DefaultParagraphFont">
     <w:name w:val="Default Paragraph Font"/>
     <w:uiPriority w:val="1"/>
-    <w:semiHidden/>
     <w:unhideWhenUsed/>
   </w:style>
   <w:style w:type="table" w:default="1" w:styleId="TableNormal">

</xml_diff>

<commit_message>
Start test section of V0.3.0
</commit_message>
<xml_diff>
--- a/Project Write Up/3. Development.docx
+++ b/Project Write Up/3. Development.docx
@@ -5447,7 +5447,15 @@
             <w:tcW w:w="988" w:type="dxa"/>
           </w:tcPr>
           <w:p>
-            <w:r>
+            <w:pPr>
+              <w:rPr>
+                <w:sz w:val="18"/>
+              </w:rPr>
+            </w:pPr>
+            <w:r>
+              <w:rPr>
+                <w:sz w:val="18"/>
+              </w:rPr>
               <w:t>Ensure powers are displayed correctly.</w:t>
             </w:r>
           </w:p>
@@ -5457,7 +5465,15 @@
             <w:tcW w:w="786" w:type="dxa"/>
           </w:tcPr>
           <w:p>
-            <w:r>
+            <w:pPr>
+              <w:rPr>
+                <w:sz w:val="18"/>
+              </w:rPr>
+            </w:pPr>
+            <w:r>
+              <w:rPr>
+                <w:sz w:val="18"/>
+              </w:rPr>
               <w:t>3^2</w:t>
             </w:r>
           </w:p>
@@ -5467,11 +5483,20 @@
             <w:tcW w:w="822" w:type="dxa"/>
           </w:tcPr>
           <w:p>
-            <w:r>
+            <w:pPr>
+              <w:rPr>
+                <w:sz w:val="18"/>
+              </w:rPr>
+            </w:pPr>
+            <w:r>
+              <w:rPr>
+                <w:sz w:val="18"/>
+              </w:rPr>
               <w:t>3</w:t>
             </w:r>
             <w:r>
               <w:rPr>
+                <w:sz w:val="18"/>
                 <w:vertAlign w:val="superscript"/>
               </w:rPr>
               <w:t>2</w:t>
@@ -5485,14 +5510,19 @@
           <w:p>
             <w:pPr>
               <w:rPr>
+                <w:sz w:val="18"/>
                 <w:vertAlign w:val="subscript"/>
               </w:rPr>
             </w:pPr>
             <w:r>
+              <w:rPr>
+                <w:sz w:val="18"/>
+              </w:rPr>
               <w:t>3</w:t>
             </w:r>
             <w:r>
               <w:rPr>
+                <w:sz w:val="18"/>
                 <w:vertAlign w:val="superscript"/>
               </w:rPr>
               <w:t>2</w:t>
@@ -5504,7 +5534,15 @@
             <w:tcW w:w="819" w:type="dxa"/>
           </w:tcPr>
           <w:p>
-            <w:r>
+            <w:pPr>
+              <w:rPr>
+                <w:sz w:val="18"/>
+              </w:rPr>
+            </w:pPr>
+            <w:r>
+              <w:rPr>
+                <w:sz w:val="18"/>
+              </w:rPr>
               <w:t>N/A</w:t>
             </w:r>
           </w:p>
@@ -5516,7 +5554,15 @@
             <w:tcW w:w="988" w:type="dxa"/>
           </w:tcPr>
           <w:p>
-            <w:r>
+            <w:pPr>
+              <w:rPr>
+                <w:sz w:val="18"/>
+              </w:rPr>
+            </w:pPr>
+            <w:r>
+              <w:rPr>
+                <w:sz w:val="18"/>
+              </w:rPr>
               <w:t>Ensure roots are displayed correctly.</w:t>
             </w:r>
           </w:p>
@@ -5526,13 +5572,22 @@
             <w:tcW w:w="786" w:type="dxa"/>
           </w:tcPr>
           <w:p>
-            <w:r>
+            <w:pPr>
+              <w:rPr>
+                <w:sz w:val="18"/>
+              </w:rPr>
+            </w:pPr>
+            <w:r>
+              <w:rPr>
+                <w:sz w:val="18"/>
+              </w:rPr>
               <w:t>3</w:t>
             </w:r>
             <w:r>
               <w:rPr>
                 <w:rFonts w:ascii="Arial" w:hAnsi="Arial" w:cs="Arial"/>
                 <w:color w:val="222222"/>
+                <w:sz w:val="18"/>
                 <w:shd w:val="clear" w:color="auto" w:fill="FFFFFF"/>
               </w:rPr>
               <w:t>√2</w:t>
@@ -5544,8 +5599,14 @@
             <w:tcW w:w="822" w:type="dxa"/>
           </w:tcPr>
           <w:p>
-            <w:r>
-              <w:rPr>
+            <w:pPr>
+              <w:rPr>
+                <w:sz w:val="18"/>
+              </w:rPr>
+            </w:pPr>
+            <w:r>
+              <w:rPr>
+                <w:sz w:val="18"/>
                 <w:vertAlign w:val="superscript"/>
               </w:rPr>
               <w:t>3</w:t>
@@ -5554,6 +5615,7 @@
               <w:rPr>
                 <w:rFonts w:ascii="Arial" w:hAnsi="Arial" w:cs="Arial"/>
                 <w:color w:val="222222"/>
+                <w:sz w:val="18"/>
                 <w:shd w:val="clear" w:color="auto" w:fill="FFFFFF"/>
               </w:rPr>
               <w:t>√2</w:t>
@@ -5565,8 +5627,14 @@
             <w:tcW w:w="734" w:type="dxa"/>
           </w:tcPr>
           <w:p>
-            <w:r>
-              <w:rPr>
+            <w:pPr>
+              <w:rPr>
+                <w:sz w:val="18"/>
+              </w:rPr>
+            </w:pPr>
+            <w:r>
+              <w:rPr>
+                <w:sz w:val="18"/>
                 <w:vertAlign w:val="superscript"/>
               </w:rPr>
               <w:t>3</w:t>
@@ -5575,6 +5643,7 @@
               <w:rPr>
                 <w:rFonts w:ascii="Arial" w:hAnsi="Arial" w:cs="Arial"/>
                 <w:color w:val="222222"/>
+                <w:sz w:val="18"/>
                 <w:shd w:val="clear" w:color="auto" w:fill="FFFFFF"/>
               </w:rPr>
               <w:t>√2</w:t>
@@ -5586,11 +5655,25 @@
             <w:tcW w:w="819" w:type="dxa"/>
           </w:tcPr>
           <w:p>
-            <w:r>
+            <w:pPr>
+              <w:rPr>
+                <w:sz w:val="18"/>
+              </w:rPr>
+            </w:pPr>
+            <w:r>
+              <w:rPr>
+                <w:sz w:val="18"/>
+              </w:rPr>
               <w:t>N/A</w:t>
             </w:r>
           </w:p>
-          <w:p/>
+          <w:p>
+            <w:pPr>
+              <w:rPr>
+                <w:sz w:val="18"/>
+              </w:rPr>
+            </w:pPr>
+          </w:p>
         </w:tc>
       </w:tr>
       <w:tr>
@@ -5599,13 +5682,27 @@
             <w:tcW w:w="988" w:type="dxa"/>
           </w:tcPr>
           <w:p>
-            <w:r>
+            <w:pPr>
+              <w:rPr>
+                <w:sz w:val="18"/>
+              </w:rPr>
+            </w:pPr>
+            <w:r>
+              <w:rPr>
+                <w:sz w:val="18"/>
+              </w:rPr>
               <w:t>Ensure multi-digit numbers as a power</w:t>
             </w:r>
             <w:r>
+              <w:rPr>
+                <w:sz w:val="18"/>
+              </w:rPr>
               <w:t xml:space="preserve"> are</w:t>
             </w:r>
             <w:r>
+              <w:rPr>
+                <w:sz w:val="18"/>
+              </w:rPr>
               <w:t xml:space="preserve"> displayed correctly.</w:t>
             </w:r>
           </w:p>
@@ -5615,7 +5712,15 @@
             <w:tcW w:w="786" w:type="dxa"/>
           </w:tcPr>
           <w:p>
-            <w:r>
+            <w:pPr>
+              <w:rPr>
+                <w:sz w:val="18"/>
+              </w:rPr>
+            </w:pPr>
+            <w:r>
+              <w:rPr>
+                <w:sz w:val="18"/>
+              </w:rPr>
               <w:t>3^100</w:t>
             </w:r>
           </w:p>
@@ -5627,14 +5732,19 @@
           <w:p>
             <w:pPr>
               <w:rPr>
+                <w:sz w:val="18"/>
                 <w:vertAlign w:val="superscript"/>
               </w:rPr>
             </w:pPr>
             <w:r>
+              <w:rPr>
+                <w:sz w:val="18"/>
+              </w:rPr>
               <w:t>3</w:t>
             </w:r>
             <w:r>
               <w:rPr>
+                <w:sz w:val="18"/>
                 <w:vertAlign w:val="superscript"/>
               </w:rPr>
               <w:t>100</w:t>
@@ -5648,14 +5758,19 @@
           <w:p>
             <w:pPr>
               <w:rPr>
+                <w:sz w:val="18"/>
                 <w:vertAlign w:val="superscript"/>
               </w:rPr>
             </w:pPr>
             <w:r>
+              <w:rPr>
+                <w:sz w:val="18"/>
+              </w:rPr>
               <w:t>3</w:t>
             </w:r>
             <w:r>
               <w:rPr>
+                <w:sz w:val="18"/>
                 <w:vertAlign w:val="superscript"/>
               </w:rPr>
               <w:t>100</w:t>
@@ -5667,7 +5782,15 @@
             <w:tcW w:w="819" w:type="dxa"/>
           </w:tcPr>
           <w:p>
-            <w:r>
+            <w:pPr>
+              <w:rPr>
+                <w:sz w:val="18"/>
+              </w:rPr>
+            </w:pPr>
+            <w:r>
+              <w:rPr>
+                <w:sz w:val="18"/>
+              </w:rPr>
               <w:t>N/A</w:t>
             </w:r>
           </w:p>
@@ -5679,7 +5802,15 @@
             <w:tcW w:w="988" w:type="dxa"/>
           </w:tcPr>
           <w:p>
-            <w:r>
+            <w:pPr>
+              <w:rPr>
+                <w:sz w:val="18"/>
+              </w:rPr>
+            </w:pPr>
+            <w:r>
+              <w:rPr>
+                <w:sz w:val="18"/>
+              </w:rPr>
               <w:t>Ensure multi-digit numbers as roots are displayed correctly.</w:t>
             </w:r>
           </w:p>
@@ -5691,16 +5822,21 @@
           <w:p>
             <w:pPr>
               <w:rPr>
+                <w:sz w:val="18"/>
                 <w:vertAlign w:val="superscript"/>
               </w:rPr>
             </w:pPr>
             <w:r>
+              <w:rPr>
+                <w:sz w:val="18"/>
+              </w:rPr>
               <w:t>100</w:t>
             </w:r>
             <w:r>
               <w:rPr>
                 <w:rFonts w:ascii="Arial" w:hAnsi="Arial" w:cs="Arial"/>
                 <w:color w:val="222222"/>
+                <w:sz w:val="18"/>
                 <w:shd w:val="clear" w:color="auto" w:fill="FFFFFF"/>
               </w:rPr>
               <w:t>√2</w:t>
@@ -5712,8 +5848,14 @@
             <w:tcW w:w="822" w:type="dxa"/>
           </w:tcPr>
           <w:p>
-            <w:r>
-              <w:rPr>
+            <w:pPr>
+              <w:rPr>
+                <w:sz w:val="18"/>
+              </w:rPr>
+            </w:pPr>
+            <w:r>
+              <w:rPr>
+                <w:sz w:val="18"/>
                 <w:vertAlign w:val="superscript"/>
               </w:rPr>
               <w:t>100</w:t>
@@ -5722,6 +5864,7 @@
               <w:rPr>
                 <w:rFonts w:ascii="Arial" w:hAnsi="Arial" w:cs="Arial"/>
                 <w:color w:val="222222"/>
+                <w:sz w:val="18"/>
                 <w:shd w:val="clear" w:color="auto" w:fill="FFFFFF"/>
               </w:rPr>
               <w:t>√2</w:t>
@@ -5735,11 +5878,13 @@
           <w:p>
             <w:pPr>
               <w:rPr>
+                <w:sz w:val="18"/>
                 <w:vertAlign w:val="subscript"/>
               </w:rPr>
             </w:pPr>
             <w:r>
               <w:rPr>
+                <w:sz w:val="18"/>
                 <w:vertAlign w:val="superscript"/>
               </w:rPr>
               <w:t>100</w:t>
@@ -5748,6 +5893,7 @@
               <w:rPr>
                 <w:rFonts w:ascii="Arial" w:hAnsi="Arial" w:cs="Arial"/>
                 <w:color w:val="222222"/>
+                <w:sz w:val="18"/>
                 <w:shd w:val="clear" w:color="auto" w:fill="FFFFFF"/>
               </w:rPr>
               <w:t>√2</w:t>
@@ -5759,14 +5905,21 @@
             <w:tcW w:w="819" w:type="dxa"/>
           </w:tcPr>
           <w:p>
-            <w:r>
+            <w:pPr>
+              <w:rPr>
+                <w:sz w:val="18"/>
+              </w:rPr>
+            </w:pPr>
+            <w:r>
+              <w:rPr>
+                <w:sz w:val="18"/>
+              </w:rPr>
               <w:t>N/A</w:t>
             </w:r>
           </w:p>
         </w:tc>
       </w:tr>
     </w:tbl>
-    <w:p/>
     <w:p/>
     <w:p>
       <w:pPr>
@@ -5824,34 +5977,37 @@
     </w:p>
     <w:p>
       <w:r>
+        <w:t xml:space="preserve">This variable was incremated every time the user added to </w:t>
+      </w:r>
+      <w:r>
+        <w:t>the expression and was decreased whenever the user deleted something from the expression.</w:t>
+      </w:r>
+    </w:p>
+    <w:p>
+      <w:r>
+        <w:t xml:space="preserve">Two buttons were also added which were given the IDs of </w:t>
+      </w:r>
+      <w:r>
+        <w:rPr>
+          <w:i/>
+        </w:rPr>
+        <w:t>shiftLeft</w:t>
+      </w:r>
+      <w:r>
+        <w:t xml:space="preserve"> and </w:t>
+      </w:r>
+      <w:r>
+        <w:rPr>
+          <w:i/>
+        </w:rPr>
+        <w:t>shiftRight</w:t>
+      </w:r>
+      <w:r>
+        <w:t xml:space="preserve">. They were both </w:t>
+      </w:r>
+      <w:r>
         <w:lastRenderedPageBreak/>
-        <w:t xml:space="preserve">This variable was incremated every time the user added to </w:t>
-      </w:r>
-      <w:r>
-        <w:t>the expression and was decreased whenever the user deleted something from the expression.</w:t>
-      </w:r>
-    </w:p>
-    <w:p>
-      <w:r>
-        <w:t xml:space="preserve">Two buttons were also added which were given the IDs of </w:t>
-      </w:r>
-      <w:r>
-        <w:rPr>
-          <w:i/>
-        </w:rPr>
-        <w:t>shiftLeft</w:t>
-      </w:r>
-      <w:r>
-        <w:t xml:space="preserve"> and </w:t>
-      </w:r>
-      <w:r>
-        <w:rPr>
-          <w:i/>
-        </w:rPr>
-        <w:t>shiftRight</w:t>
-      </w:r>
-      <w:r>
-        <w:t>. They were both linked to a function that would either decrease or increase the position variable by one depending on which button was clicked.</w:t>
+        <w:t>linked to a function that would either decrease or increase the position variable by one depending on which button was clicked.</w:t>
       </w:r>
     </w:p>
     <w:p>
@@ -6094,6 +6250,8 @@
         <w:t>.</w:t>
       </w:r>
     </w:p>
+    <w:p/>
+    <w:p/>
     <w:p>
       <w:pPr>
         <w:pStyle w:val="Heading4"/>
@@ -6177,15 +6335,15 @@
     </w:p>
     <w:p>
       <w:r>
+        <w:t xml:space="preserve">This </w:t>
+      </w:r>
+      <w:r>
+        <w:t>logical error was caused due to the lack of structure in the codebase which reduced the source codes readability and so lead to the code being difficult to understand and maintain.</w:t>
+      </w:r>
+    </w:p>
+    <w:p>
+      <w:r>
         <w:lastRenderedPageBreak/>
-        <w:t xml:space="preserve">This </w:t>
-      </w:r>
-      <w:r>
-        <w:t>logical error was caused due to the lack of structure in the codebase which reduced the source codes readability and so lead to the code being difficult to understand and maintain.</w:t>
-      </w:r>
-    </w:p>
-    <w:p>
-      <w:r>
         <w:t xml:space="preserve">In order to amend this, the next version will consist largely of refactoring </w:t>
       </w:r>
       <w:r>
@@ -6345,12 +6503,7 @@
         <w:t>OnClickListeners</w:t>
       </w:r>
       <w:r>
-        <w:t>. This lead to having a very large function that handled each button specifically. This was incredibly in</w:t>
-      </w:r>
-      <w:bookmarkStart w:id="0" w:name="_GoBack"/>
-      <w:bookmarkEnd w:id="0"/>
-      <w:r>
-        <w:t>efficient and hard to manage whenever changes had to be made.</w:t>
+        <w:t>. This lead to having a very large function that handled each button specifically. This was incredibly inefficient and hard to manage whenever changes had to be made.</w:t>
       </w:r>
     </w:p>
     <w:p>
@@ -6364,10 +6517,7 @@
         <w:t>onClick</w:t>
       </w:r>
       <w:r>
-        <w:t xml:space="preserve"> to link each group of buttons (e.g. digits or operators) to their own method. In the method, the input was found using </w:t>
-      </w:r>
-      <w:r>
-        <w:t xml:space="preserve">the XML characteristic </w:t>
+        <w:t xml:space="preserve"> to link each group of buttons (e.g. digits or operators) to their own method. In the method, the input was found using the XML characteristic </w:t>
       </w:r>
       <w:r>
         <w:rPr>
@@ -6381,7 +6531,10 @@
     </w:p>
     <w:p>
       <w:r>
-        <w:t>Changing the project to use this method means that the amount of duplicate code is severely cut down and so the project is made much more efficient to manage and to run.</w:t>
+        <w:t xml:space="preserve">Changing the project to use this method means that the amount of duplicate code is severely cut down and so the project is made much more </w:t>
+      </w:r>
+      <w:r>
+        <w:t>efficient to manage and to run.</w:t>
       </w:r>
       <w:r>
         <w:t xml:space="preserve"> Because each group of buttons links to the same method, </w:t>
@@ -6693,15 +6846,15 @@
         <w:rPr>
           <w:i/>
         </w:rPr>
+        <w:t>The method updateDisplay</w:t>
+      </w:r>
+      <w:r>
+        <w:t xml:space="preserve"> is called whenever the user makes a change to their expression such as inputting a number to traversing through the expression. </w:t>
+      </w:r>
+    </w:p>
+    <w:p>
+      <w:r>
         <w:lastRenderedPageBreak/>
-        <w:t>The method updateDisplay</w:t>
-      </w:r>
-      <w:r>
-        <w:t xml:space="preserve"> is called whenever the user makes a change to their expression such as inputting a number to traversing through the expression. </w:t>
-      </w:r>
-    </w:p>
-    <w:p>
-      <w:r>
         <w:t>Using a separate method to handle this is improved upon the previous version because it reduces the amount of duplicate code required and makes the projects source code much more understandable.</w:t>
       </w:r>
     </w:p>
@@ -6717,14 +6870,7 @@
           <w:i/>
           <w:sz w:val="18"/>
         </w:rPr>
-        <w:t>Methods</w:t>
-      </w:r>
-      <w:r>
-        <w:rPr>
-          <w:i/>
-          <w:sz w:val="18"/>
-        </w:rPr>
-        <w:t xml:space="preserve"> that update the GUI</w:t>
+        <w:t>Methods that update the GUI</w:t>
       </w:r>
       <w:r>
         <w:rPr>
@@ -6812,6 +6958,824 @@
         <w:t>V0.3.0 – Testing</w:t>
       </w:r>
     </w:p>
+    <w:p/>
+    <w:tbl>
+      <w:tblPr>
+        <w:tblStyle w:val="TableGrid"/>
+        <w:tblW w:w="0" w:type="auto"/>
+        <w:tblLook w:val="04A0" w:firstRow="1" w:lastRow="0" w:firstColumn="1" w:lastColumn="0" w:noHBand="0" w:noVBand="1"/>
+      </w:tblPr>
+      <w:tblGrid>
+        <w:gridCol w:w="910"/>
+        <w:gridCol w:w="785"/>
+        <w:gridCol w:w="910"/>
+        <w:gridCol w:w="910"/>
+        <w:gridCol w:w="634"/>
+      </w:tblGrid>
+      <w:tr>
+        <w:tc>
+          <w:tcPr>
+            <w:tcW w:w="910" w:type="dxa"/>
+          </w:tcPr>
+          <w:p>
+            <w:pPr>
+              <w:rPr>
+                <w:color w:val="000000" w:themeColor="text1"/>
+                <w:sz w:val="16"/>
+              </w:rPr>
+            </w:pPr>
+            <w:r>
+              <w:rPr>
+                <w:color w:val="000000" w:themeColor="text1"/>
+                <w:sz w:val="16"/>
+              </w:rPr>
+              <w:t>Reason</w:t>
+            </w:r>
+          </w:p>
+        </w:tc>
+        <w:tc>
+          <w:tcPr>
+            <w:tcW w:w="785" w:type="dxa"/>
+          </w:tcPr>
+          <w:p>
+            <w:pPr>
+              <w:rPr>
+                <w:color w:val="000000" w:themeColor="text1"/>
+                <w:sz w:val="16"/>
+              </w:rPr>
+            </w:pPr>
+            <w:r>
+              <w:rPr>
+                <w:color w:val="000000" w:themeColor="text1"/>
+                <w:sz w:val="16"/>
+              </w:rPr>
+              <w:t>Input</w:t>
+            </w:r>
+          </w:p>
+        </w:tc>
+        <w:tc>
+          <w:tcPr>
+            <w:tcW w:w="910" w:type="dxa"/>
+          </w:tcPr>
+          <w:p>
+            <w:pPr>
+              <w:rPr>
+                <w:color w:val="000000" w:themeColor="text1"/>
+                <w:sz w:val="16"/>
+              </w:rPr>
+            </w:pPr>
+            <w:r>
+              <w:rPr>
+                <w:color w:val="000000" w:themeColor="text1"/>
+                <w:sz w:val="16"/>
+              </w:rPr>
+              <w:t>Expected</w:t>
+            </w:r>
+          </w:p>
+        </w:tc>
+        <w:tc>
+          <w:tcPr>
+            <w:tcW w:w="910" w:type="dxa"/>
+          </w:tcPr>
+          <w:p>
+            <w:pPr>
+              <w:rPr>
+                <w:color w:val="000000" w:themeColor="text1"/>
+                <w:sz w:val="16"/>
+              </w:rPr>
+            </w:pPr>
+            <w:r>
+              <w:rPr>
+                <w:color w:val="000000" w:themeColor="text1"/>
+                <w:sz w:val="16"/>
+              </w:rPr>
+              <w:t>Actual</w:t>
+            </w:r>
+          </w:p>
+        </w:tc>
+        <w:tc>
+          <w:tcPr>
+            <w:tcW w:w="634" w:type="dxa"/>
+          </w:tcPr>
+          <w:p>
+            <w:pPr>
+              <w:rPr>
+                <w:color w:val="000000" w:themeColor="text1"/>
+                <w:sz w:val="16"/>
+              </w:rPr>
+            </w:pPr>
+            <w:r>
+              <w:rPr>
+                <w:color w:val="000000" w:themeColor="text1"/>
+                <w:sz w:val="16"/>
+              </w:rPr>
+              <w:t>Required Actions</w:t>
+            </w:r>
+          </w:p>
+        </w:tc>
+      </w:tr>
+      <w:tr>
+        <w:tc>
+          <w:tcPr>
+            <w:tcW w:w="910" w:type="dxa"/>
+          </w:tcPr>
+          <w:p>
+            <w:pPr>
+              <w:rPr>
+                <w:sz w:val="18"/>
+              </w:rPr>
+            </w:pPr>
+            <w:r>
+              <w:rPr>
+                <w:sz w:val="18"/>
+              </w:rPr>
+              <w:t>Test digit inputs work correctly.</w:t>
+            </w:r>
+          </w:p>
+        </w:tc>
+        <w:tc>
+          <w:tcPr>
+            <w:tcW w:w="785" w:type="dxa"/>
+          </w:tcPr>
+          <w:p>
+            <w:pPr>
+              <w:rPr>
+                <w:sz w:val="18"/>
+              </w:rPr>
+            </w:pPr>
+            <w:r>
+              <w:rPr>
+                <w:sz w:val="18"/>
+              </w:rPr>
+              <w:t>Any digit, e.g. “4”</w:t>
+            </w:r>
+          </w:p>
+        </w:tc>
+        <w:tc>
+          <w:tcPr>
+            <w:tcW w:w="910" w:type="dxa"/>
+          </w:tcPr>
+          <w:p>
+            <w:pPr>
+              <w:rPr>
+                <w:sz w:val="18"/>
+              </w:rPr>
+            </w:pPr>
+            <w:r>
+              <w:rPr>
+                <w:sz w:val="18"/>
+              </w:rPr>
+              <w:t>GUI shows “4”</w:t>
+            </w:r>
+          </w:p>
+        </w:tc>
+        <w:tc>
+          <w:tcPr>
+            <w:tcW w:w="910" w:type="dxa"/>
+          </w:tcPr>
+          <w:p>
+            <w:pPr>
+              <w:rPr>
+                <w:sz w:val="18"/>
+              </w:rPr>
+            </w:pPr>
+            <w:r>
+              <w:rPr>
+                <w:sz w:val="18"/>
+              </w:rPr>
+              <w:t>GUI is updated to show “4”</w:t>
+            </w:r>
+          </w:p>
+        </w:tc>
+        <w:tc>
+          <w:tcPr>
+            <w:tcW w:w="634" w:type="dxa"/>
+          </w:tcPr>
+          <w:p>
+            <w:pPr>
+              <w:rPr>
+                <w:sz w:val="18"/>
+              </w:rPr>
+            </w:pPr>
+            <w:r>
+              <w:rPr>
+                <w:sz w:val="18"/>
+              </w:rPr>
+              <w:t>N/A</w:t>
+            </w:r>
+          </w:p>
+        </w:tc>
+      </w:tr>
+      <w:tr>
+        <w:tc>
+          <w:tcPr>
+            <w:tcW w:w="910" w:type="dxa"/>
+          </w:tcPr>
+          <w:p>
+            <w:pPr>
+              <w:rPr>
+                <w:sz w:val="18"/>
+              </w:rPr>
+            </w:pPr>
+            <w:r>
+              <w:rPr>
+                <w:sz w:val="18"/>
+              </w:rPr>
+              <w:t>Test operator inputs work correctly.</w:t>
+            </w:r>
+          </w:p>
+        </w:tc>
+        <w:tc>
+          <w:tcPr>
+            <w:tcW w:w="785" w:type="dxa"/>
+          </w:tcPr>
+          <w:p>
+            <w:pPr>
+              <w:rPr>
+                <w:sz w:val="18"/>
+              </w:rPr>
+            </w:pPr>
+            <w:r>
+              <w:rPr>
+                <w:sz w:val="18"/>
+              </w:rPr>
+              <w:t>Any operator e.g. “-“</w:t>
+            </w:r>
+          </w:p>
+        </w:tc>
+        <w:tc>
+          <w:tcPr>
+            <w:tcW w:w="910" w:type="dxa"/>
+          </w:tcPr>
+          <w:p>
+            <w:pPr>
+              <w:rPr>
+                <w:sz w:val="18"/>
+              </w:rPr>
+            </w:pPr>
+            <w:r>
+              <w:rPr>
+                <w:sz w:val="18"/>
+              </w:rPr>
+              <w:t>GUI is updated to show “-“</w:t>
+            </w:r>
+          </w:p>
+        </w:tc>
+        <w:tc>
+          <w:tcPr>
+            <w:tcW w:w="910" w:type="dxa"/>
+          </w:tcPr>
+          <w:p>
+            <w:pPr>
+              <w:rPr>
+                <w:sz w:val="18"/>
+              </w:rPr>
+            </w:pPr>
+            <w:r>
+              <w:rPr>
+                <w:sz w:val="18"/>
+              </w:rPr>
+              <w:t>GUI is updated to show “-“</w:t>
+            </w:r>
+          </w:p>
+        </w:tc>
+        <w:tc>
+          <w:tcPr>
+            <w:tcW w:w="634" w:type="dxa"/>
+          </w:tcPr>
+          <w:p>
+            <w:pPr>
+              <w:rPr>
+                <w:sz w:val="18"/>
+              </w:rPr>
+            </w:pPr>
+            <w:r>
+              <w:rPr>
+                <w:sz w:val="18"/>
+              </w:rPr>
+              <w:t>N/A</w:t>
+            </w:r>
+          </w:p>
+        </w:tc>
+      </w:tr>
+      <w:tr>
+        <w:tc>
+          <w:tcPr>
+            <w:tcW w:w="910" w:type="dxa"/>
+          </w:tcPr>
+          <w:p>
+            <w:pPr>
+              <w:rPr>
+                <w:sz w:val="18"/>
+              </w:rPr>
+            </w:pPr>
+            <w:r>
+              <w:rPr>
+                <w:sz w:val="18"/>
+              </w:rPr>
+              <w:t>Test bracket inputs work correctly.</w:t>
+            </w:r>
+          </w:p>
+        </w:tc>
+        <w:tc>
+          <w:tcPr>
+            <w:tcW w:w="785" w:type="dxa"/>
+          </w:tcPr>
+          <w:p>
+            <w:pPr>
+              <w:rPr>
+                <w:sz w:val="18"/>
+              </w:rPr>
+            </w:pPr>
+            <w:r>
+              <w:rPr>
+                <w:sz w:val="18"/>
+              </w:rPr>
+              <w:t>Input “(“ and “)”.</w:t>
+            </w:r>
+          </w:p>
+        </w:tc>
+        <w:tc>
+          <w:tcPr>
+            <w:tcW w:w="910" w:type="dxa"/>
+          </w:tcPr>
+          <w:p>
+            <w:pPr>
+              <w:rPr>
+                <w:sz w:val="18"/>
+              </w:rPr>
+            </w:pPr>
+            <w:r>
+              <w:rPr>
+                <w:sz w:val="18"/>
+              </w:rPr>
+              <w:t xml:space="preserve">GUI is updated to show brackets and they are interpreted correctly by the </w:t>
+            </w:r>
+            <w:r>
+              <w:rPr>
+                <w:i/>
+                <w:sz w:val="18"/>
+              </w:rPr>
+              <w:t xml:space="preserve">ShuntingYard </w:t>
+            </w:r>
+            <w:r>
+              <w:rPr>
+                <w:sz w:val="18"/>
+              </w:rPr>
+              <w:t>class.</w:t>
+            </w:r>
+          </w:p>
+        </w:tc>
+        <w:tc>
+          <w:tcPr>
+            <w:tcW w:w="910" w:type="dxa"/>
+          </w:tcPr>
+          <w:p>
+            <w:pPr>
+              <w:rPr>
+                <w:sz w:val="18"/>
+              </w:rPr>
+            </w:pPr>
+            <w:r>
+              <w:rPr>
+                <w:sz w:val="18"/>
+              </w:rPr>
+              <w:t xml:space="preserve">GUI is updated to show brackets and they are interpreted correctly by the </w:t>
+            </w:r>
+            <w:r>
+              <w:rPr>
+                <w:i/>
+                <w:sz w:val="18"/>
+              </w:rPr>
+              <w:t xml:space="preserve">ShuntingYard </w:t>
+            </w:r>
+            <w:r>
+              <w:rPr>
+                <w:sz w:val="18"/>
+              </w:rPr>
+              <w:t>class.</w:t>
+            </w:r>
+          </w:p>
+        </w:tc>
+        <w:tc>
+          <w:tcPr>
+            <w:tcW w:w="634" w:type="dxa"/>
+          </w:tcPr>
+          <w:p>
+            <w:pPr>
+              <w:rPr>
+                <w:sz w:val="18"/>
+              </w:rPr>
+            </w:pPr>
+            <w:r>
+              <w:rPr>
+                <w:sz w:val="18"/>
+              </w:rPr>
+              <w:t>N/A</w:t>
+            </w:r>
+          </w:p>
+        </w:tc>
+      </w:tr>
+      <w:tr>
+        <w:tc>
+          <w:tcPr>
+            <w:tcW w:w="910" w:type="dxa"/>
+          </w:tcPr>
+          <w:p>
+            <w:r>
+              <w:rPr>
+                <w:sz w:val="18"/>
+              </w:rPr>
+              <w:t xml:space="preserve">Test expression to ensure they are </w:t>
+            </w:r>
+            <w:r>
+              <w:rPr>
+                <w:sz w:val="18"/>
+              </w:rPr>
+              <w:t xml:space="preserve">being interpreted correctly by the </w:t>
+            </w:r>
+            <w:r>
+              <w:rPr>
+                <w:i/>
+                <w:sz w:val="18"/>
+              </w:rPr>
+              <w:t xml:space="preserve">ShuntingYard </w:t>
+            </w:r>
+            <w:r>
+              <w:rPr>
+                <w:sz w:val="18"/>
+              </w:rPr>
+              <w:t>class.</w:t>
+            </w:r>
+          </w:p>
+        </w:tc>
+        <w:tc>
+          <w:tcPr>
+            <w:tcW w:w="785" w:type="dxa"/>
+          </w:tcPr>
+          <w:p>
+            <w:pPr>
+              <w:rPr>
+                <w:sz w:val="18"/>
+              </w:rPr>
+            </w:pPr>
+            <w:r>
+              <w:rPr>
+                <w:sz w:val="18"/>
+              </w:rPr>
+              <w:t>An expression e.g.</w:t>
+            </w:r>
+          </w:p>
+          <w:p>
+            <w:pPr>
+              <w:rPr>
+                <w:sz w:val="18"/>
+              </w:rPr>
+            </w:pPr>
+            <w:r>
+              <w:rPr>
+                <w:sz w:val="18"/>
+              </w:rPr>
+              <w:t>“4(3+2^2)”</w:t>
+            </w:r>
+          </w:p>
+        </w:tc>
+        <w:tc>
+          <w:tcPr>
+            <w:tcW w:w="910" w:type="dxa"/>
+          </w:tcPr>
+          <w:p>
+            <w:pPr>
+              <w:rPr>
+                <w:sz w:val="18"/>
+              </w:rPr>
+            </w:pPr>
+            <w:r>
+              <w:rPr>
+                <w:sz w:val="18"/>
+              </w:rPr>
+              <w:t xml:space="preserve">“28” is outputted. </w:t>
+            </w:r>
+          </w:p>
+        </w:tc>
+        <w:tc>
+          <w:tcPr>
+            <w:tcW w:w="910" w:type="dxa"/>
+          </w:tcPr>
+          <w:p>
+            <w:pPr>
+              <w:rPr>
+                <w:sz w:val="18"/>
+              </w:rPr>
+            </w:pPr>
+            <w:r>
+              <w:rPr>
+                <w:sz w:val="18"/>
+              </w:rPr>
+              <w:t>“28” is outputted.</w:t>
+            </w:r>
+          </w:p>
+        </w:tc>
+        <w:tc>
+          <w:tcPr>
+            <w:tcW w:w="634" w:type="dxa"/>
+          </w:tcPr>
+          <w:p>
+            <w:pPr>
+              <w:rPr>
+                <w:sz w:val="18"/>
+              </w:rPr>
+            </w:pPr>
+            <w:r>
+              <w:rPr>
+                <w:sz w:val="18"/>
+              </w:rPr>
+              <w:t>N/A</w:t>
+            </w:r>
+          </w:p>
+        </w:tc>
+      </w:tr>
+      <w:tr>
+        <w:tc>
+          <w:tcPr>
+            <w:tcW w:w="910" w:type="dxa"/>
+          </w:tcPr>
+          <w:p>
+            <w:pPr>
+              <w:rPr>
+                <w:sz w:val="18"/>
+              </w:rPr>
+            </w:pPr>
+            <w:r>
+              <w:rPr>
+                <w:sz w:val="18"/>
+              </w:rPr>
+              <w:t>Test whether shift left/right buttons update position correctly.</w:t>
+            </w:r>
+          </w:p>
+        </w:tc>
+        <w:tc>
+          <w:tcPr>
+            <w:tcW w:w="785" w:type="dxa"/>
+          </w:tcPr>
+          <w:p>
+            <w:pPr>
+              <w:rPr>
+                <w:sz w:val="18"/>
+              </w:rPr>
+            </w:pPr>
+            <w:r>
+              <w:rPr>
+                <w:sz w:val="18"/>
+              </w:rPr>
+              <w:t>Tap left/right button.</w:t>
+            </w:r>
+          </w:p>
+        </w:tc>
+        <w:tc>
+          <w:tcPr>
+            <w:tcW w:w="910" w:type="dxa"/>
+          </w:tcPr>
+          <w:p>
+            <w:pPr>
+              <w:rPr>
+                <w:sz w:val="18"/>
+              </w:rPr>
+            </w:pPr>
+            <w:r>
+              <w:rPr>
+                <w:sz w:val="18"/>
+              </w:rPr>
+              <w:t>Position increases if right button and decreases if left button.</w:t>
+            </w:r>
+          </w:p>
+        </w:tc>
+        <w:tc>
+          <w:tcPr>
+            <w:tcW w:w="910" w:type="dxa"/>
+          </w:tcPr>
+          <w:p>
+            <w:pPr>
+              <w:rPr>
+                <w:sz w:val="18"/>
+              </w:rPr>
+            </w:pPr>
+            <w:r>
+              <w:rPr>
+                <w:sz w:val="18"/>
+              </w:rPr>
+              <w:t>Position increases if right button and decreases if left button.</w:t>
+            </w:r>
+          </w:p>
+        </w:tc>
+        <w:tc>
+          <w:tcPr>
+            <w:tcW w:w="634" w:type="dxa"/>
+          </w:tcPr>
+          <w:p>
+            <w:pPr>
+              <w:rPr>
+                <w:sz w:val="18"/>
+              </w:rPr>
+            </w:pPr>
+            <w:r>
+              <w:rPr>
+                <w:sz w:val="18"/>
+              </w:rPr>
+              <w:t>N/A</w:t>
+            </w:r>
+          </w:p>
+        </w:tc>
+      </w:tr>
+      <w:tr>
+        <w:tc>
+          <w:tcPr>
+            <w:tcW w:w="910" w:type="dxa"/>
+          </w:tcPr>
+          <w:p>
+            <w:pPr>
+              <w:rPr>
+                <w:sz w:val="18"/>
+              </w:rPr>
+            </w:pPr>
+            <w:bookmarkStart w:id="0" w:name="_GoBack"/>
+            <w:bookmarkEnd w:id="0"/>
+          </w:p>
+        </w:tc>
+        <w:tc>
+          <w:tcPr>
+            <w:tcW w:w="785" w:type="dxa"/>
+          </w:tcPr>
+          <w:p>
+            <w:pPr>
+              <w:rPr>
+                <w:sz w:val="18"/>
+              </w:rPr>
+            </w:pPr>
+          </w:p>
+        </w:tc>
+        <w:tc>
+          <w:tcPr>
+            <w:tcW w:w="910" w:type="dxa"/>
+          </w:tcPr>
+          <w:p>
+            <w:pPr>
+              <w:rPr>
+                <w:sz w:val="18"/>
+              </w:rPr>
+            </w:pPr>
+          </w:p>
+        </w:tc>
+        <w:tc>
+          <w:tcPr>
+            <w:tcW w:w="910" w:type="dxa"/>
+          </w:tcPr>
+          <w:p>
+            <w:pPr>
+              <w:rPr>
+                <w:sz w:val="18"/>
+              </w:rPr>
+            </w:pPr>
+          </w:p>
+        </w:tc>
+        <w:tc>
+          <w:tcPr>
+            <w:tcW w:w="634" w:type="dxa"/>
+          </w:tcPr>
+          <w:p>
+            <w:pPr>
+              <w:rPr>
+                <w:sz w:val="18"/>
+              </w:rPr>
+            </w:pPr>
+          </w:p>
+        </w:tc>
+      </w:tr>
+      <w:tr>
+        <w:tc>
+          <w:tcPr>
+            <w:tcW w:w="910" w:type="dxa"/>
+          </w:tcPr>
+          <w:p>
+            <w:pPr>
+              <w:rPr>
+                <w:sz w:val="18"/>
+              </w:rPr>
+            </w:pPr>
+          </w:p>
+        </w:tc>
+        <w:tc>
+          <w:tcPr>
+            <w:tcW w:w="785" w:type="dxa"/>
+          </w:tcPr>
+          <w:p>
+            <w:pPr>
+              <w:rPr>
+                <w:sz w:val="18"/>
+              </w:rPr>
+            </w:pPr>
+          </w:p>
+        </w:tc>
+        <w:tc>
+          <w:tcPr>
+            <w:tcW w:w="910" w:type="dxa"/>
+          </w:tcPr>
+          <w:p>
+            <w:pPr>
+              <w:rPr>
+                <w:sz w:val="18"/>
+              </w:rPr>
+            </w:pPr>
+          </w:p>
+        </w:tc>
+        <w:tc>
+          <w:tcPr>
+            <w:tcW w:w="910" w:type="dxa"/>
+          </w:tcPr>
+          <w:p>
+            <w:pPr>
+              <w:rPr>
+                <w:sz w:val="18"/>
+              </w:rPr>
+            </w:pPr>
+          </w:p>
+        </w:tc>
+        <w:tc>
+          <w:tcPr>
+            <w:tcW w:w="634" w:type="dxa"/>
+          </w:tcPr>
+          <w:p>
+            <w:pPr>
+              <w:rPr>
+                <w:sz w:val="18"/>
+              </w:rPr>
+            </w:pPr>
+          </w:p>
+        </w:tc>
+      </w:tr>
+      <w:tr>
+        <w:tc>
+          <w:tcPr>
+            <w:tcW w:w="910" w:type="dxa"/>
+          </w:tcPr>
+          <w:p>
+            <w:pPr>
+              <w:rPr>
+                <w:sz w:val="18"/>
+              </w:rPr>
+            </w:pPr>
+          </w:p>
+        </w:tc>
+        <w:tc>
+          <w:tcPr>
+            <w:tcW w:w="785" w:type="dxa"/>
+          </w:tcPr>
+          <w:p>
+            <w:pPr>
+              <w:rPr>
+                <w:sz w:val="18"/>
+              </w:rPr>
+            </w:pPr>
+          </w:p>
+        </w:tc>
+        <w:tc>
+          <w:tcPr>
+            <w:tcW w:w="910" w:type="dxa"/>
+          </w:tcPr>
+          <w:p>
+            <w:pPr>
+              <w:rPr>
+                <w:sz w:val="18"/>
+              </w:rPr>
+            </w:pPr>
+          </w:p>
+        </w:tc>
+        <w:tc>
+          <w:tcPr>
+            <w:tcW w:w="910" w:type="dxa"/>
+          </w:tcPr>
+          <w:p>
+            <w:pPr>
+              <w:rPr>
+                <w:sz w:val="18"/>
+              </w:rPr>
+            </w:pPr>
+          </w:p>
+        </w:tc>
+        <w:tc>
+          <w:tcPr>
+            <w:tcW w:w="634" w:type="dxa"/>
+          </w:tcPr>
+          <w:p>
+            <w:pPr>
+              <w:rPr>
+                <w:sz w:val="18"/>
+              </w:rPr>
+            </w:pPr>
+          </w:p>
+        </w:tc>
+      </w:tr>
+    </w:tbl>
     <w:p/>
     <w:sectPr>
       <w:pgSz w:w="11906" w:h="16838"/>
@@ -7482,6 +8446,7 @@
     <w:lsdException w:name="HTML Sample" w:semiHidden="1" w:unhideWhenUsed="1"/>
     <w:lsdException w:name="HTML Typewriter" w:semiHidden="1" w:unhideWhenUsed="1"/>
     <w:lsdException w:name="HTML Variable" w:semiHidden="1" w:unhideWhenUsed="1"/>
+    <w:lsdException w:name="Normal Table" w:semiHidden="1" w:unhideWhenUsed="1"/>
     <w:lsdException w:name="annotation subject" w:semiHidden="1" w:unhideWhenUsed="1"/>
     <w:lsdException w:name="No List" w:semiHidden="1" w:unhideWhenUsed="1"/>
     <w:lsdException w:name="Outline List 1" w:semiHidden="1" w:unhideWhenUsed="1"/>
@@ -7525,8 +8490,10 @@
     <w:lsdException w:name="Table Elegant" w:semiHidden="1" w:unhideWhenUsed="1"/>
     <w:lsdException w:name="Table Professional" w:semiHidden="1" w:unhideWhenUsed="1"/>
     <w:lsdException w:name="Table Subtle 1" w:semiHidden="1" w:unhideWhenUsed="1"/>
+    <w:lsdException w:name="Table Subtle 2" w:semiHidden="1" w:unhideWhenUsed="1"/>
     <w:lsdException w:name="Table Web 1" w:semiHidden="1" w:unhideWhenUsed="1"/>
     <w:lsdException w:name="Table Web 2" w:semiHidden="1" w:unhideWhenUsed="1"/>
+    <w:lsdException w:name="Table Web 3" w:semiHidden="1" w:unhideWhenUsed="1"/>
     <w:lsdException w:name="Balloon Text" w:semiHidden="1" w:unhideWhenUsed="1"/>
     <w:lsdException w:name="Table Grid" w:uiPriority="39"/>
     <w:lsdException w:name="Table Theme" w:semiHidden="1" w:unhideWhenUsed="1"/>

</xml_diff>

<commit_message>
Start Success Criteria of Version 0.4.0
</commit_message>
<xml_diff>
--- a/Project Write Up/3. Development.docx
+++ b/Project Write Up/3. Development.docx
@@ -1,6 +1,6 @@
 
 <file path=word/document.xml><?xml version="1.0" encoding="utf-8"?>
-<w:document xmlns:wpc="http://schemas.microsoft.com/office/word/2010/wordprocessingCanvas" xmlns:cx="http://schemas.microsoft.com/office/drawing/2014/chartex" xmlns:cx1="http://schemas.microsoft.com/office/drawing/2015/9/8/chartex" xmlns:cx2="http://schemas.microsoft.com/office/drawing/2015/10/21/chartex" xmlns:cx3="http://schemas.microsoft.com/office/drawing/2016/5/9/chartex" xmlns:cx4="http://schemas.microsoft.com/office/drawing/2016/5/10/chartex" xmlns:cx5="http://schemas.microsoft.com/office/drawing/2016/5/11/chartex" xmlns:cx6="http://schemas.microsoft.com/office/drawing/2016/5/12/chartex" xmlns:cx7="http://schemas.microsoft.com/office/drawing/2016/5/13/chartex" xmlns:cx8="http://schemas.microsoft.com/office/drawing/2016/5/14/chartex" xmlns:mc="http://schemas.openxmlformats.org/markup-compatibility/2006" xmlns:aink="http://schemas.microsoft.com/office/drawing/2016/ink" xmlns:am3d="http://schemas.microsoft.com/office/drawing/2017/model3d" xmlns:o="urn:schemas-microsoft-com:office:office" xmlns:r="http://schemas.openxmlformats.org/officeDocument/2006/relationships" xmlns:m="http://schemas.openxmlformats.org/officeDocument/2006/math" xmlns:v="urn:schemas-microsoft-com:vml" xmlns:wp14="http://schemas.microsoft.com/office/word/2010/wordprocessingDrawing" xmlns:wp="http://schemas.openxmlformats.org/drawingml/2006/wordprocessingDrawing" xmlns:w10="urn:schemas-microsoft-com:office:word" xmlns:w="http://schemas.openxmlformats.org/wordprocessingml/2006/main" xmlns:w14="http://schemas.microsoft.com/office/word/2010/wordml" xmlns:w15="http://schemas.microsoft.com/office/word/2012/wordml" xmlns:w16cid="http://schemas.microsoft.com/office/word/2016/wordml/cid" xmlns:w16se="http://schemas.microsoft.com/office/word/2015/wordml/symex" xmlns:wpg="http://schemas.microsoft.com/office/word/2010/wordprocessingGroup" xmlns:wpi="http://schemas.microsoft.com/office/word/2010/wordprocessingInk" xmlns:wne="http://schemas.microsoft.com/office/word/2006/wordml" xmlns:wps="http://schemas.microsoft.com/office/word/2010/wordprocessingShape" mc:Ignorable="w14 w15 w16se w16cid wp14">
+<w:document xmlns:wpc="http://schemas.microsoft.com/office/word/2010/wordprocessingCanvas" xmlns:cx="http://schemas.microsoft.com/office/drawing/2014/chartex" xmlns:cx1="http://schemas.microsoft.com/office/drawing/2015/9/8/chartex" xmlns:mc="http://schemas.openxmlformats.org/markup-compatibility/2006" xmlns:o="urn:schemas-microsoft-com:office:office" xmlns:r="http://schemas.openxmlformats.org/officeDocument/2006/relationships" xmlns:m="http://schemas.openxmlformats.org/officeDocument/2006/math" xmlns:v="urn:schemas-microsoft-com:vml" xmlns:wp14="http://schemas.microsoft.com/office/word/2010/wordprocessingDrawing" xmlns:wp="http://schemas.openxmlformats.org/drawingml/2006/wordprocessingDrawing" xmlns:w10="urn:schemas-microsoft-com:office:word" xmlns:w="http://schemas.openxmlformats.org/wordprocessingml/2006/main" xmlns:w14="http://schemas.microsoft.com/office/word/2010/wordml" xmlns:w15="http://schemas.microsoft.com/office/word/2012/wordml" xmlns:w16se="http://schemas.microsoft.com/office/word/2015/wordml/symex" xmlns:wpg="http://schemas.microsoft.com/office/word/2010/wordprocessingGroup" xmlns:wpi="http://schemas.microsoft.com/office/word/2010/wordprocessingInk" xmlns:wne="http://schemas.microsoft.com/office/word/2006/wordml" xmlns:wps="http://schemas.microsoft.com/office/word/2010/wordprocessingShape" mc:Ignorable="w14 w15 w16se wp14">
   <w:body>
     <w:p>
       <w:pPr>
@@ -416,8 +416,13 @@
       </w:r>
     </w:p>
     <w:p>
-      <w:r>
-        <w:t xml:space="preserve">A for-each loop is used to iterate through the user’s expression by each character. If the current character is empty, a </w:t>
+      <w:proofErr w:type="gramStart"/>
+      <w:r>
+        <w:t>A for</w:t>
+      </w:r>
+      <w:proofErr w:type="gramEnd"/>
+      <w:r>
+        <w:t xml:space="preserve">-each loop is used to iterate through the user’s expression by each character. If the current character is empty, a </w:t>
       </w:r>
       <w:r>
         <w:rPr>
@@ -426,7 +431,15 @@
         <w:t>continue</w:t>
       </w:r>
       <w:r>
-        <w:t xml:space="preserve"> keyword is used to terminate the processing of the current iteration and continue with the for-each loop.</w:t>
+        <w:t xml:space="preserve"> keyword is used to terminate the processing of the current iteration and continue with </w:t>
+      </w:r>
+      <w:proofErr w:type="gramStart"/>
+      <w:r>
+        <w:t>the for</w:t>
+      </w:r>
+      <w:proofErr w:type="gramEnd"/>
+      <w:r>
+        <w:t>-each loop.</w:t>
       </w:r>
     </w:p>
     <w:p>
@@ -434,7 +447,15 @@
         <w:t xml:space="preserve">Variables are made to denote the current character and the </w:t>
       </w:r>
       <w:r>
-        <w:t>index of the character in the operator string. If the character is not an operator, it will not exist in the string and therefore getting its index will return “-1”.</w:t>
+        <w:t xml:space="preserve">index of the character in the operator string. If the character is not an operator, </w:t>
+      </w:r>
+      <w:proofErr w:type="gramStart"/>
+      <w:r>
+        <w:t>it</w:t>
+      </w:r>
+      <w:proofErr w:type="gramEnd"/>
+      <w:r>
+        <w:t xml:space="preserve"> will not exist in the string and therefore getting its index will return “-1”.</w:t>
       </w:r>
     </w:p>
     <w:p/>
@@ -460,11 +481,19 @@
       <w:r>
         <w:t>“</w:t>
       </w:r>
-      <w:r>
-        <w:rPr>
-          <w:i/>
-        </w:rPr>
-        <w:t>stack.peek() / 2</w:t>
+      <w:proofErr w:type="gramStart"/>
+      <w:r>
+        <w:rPr>
+          <w:i/>
+        </w:rPr>
+        <w:t>stack.peek(</w:t>
+      </w:r>
+      <w:proofErr w:type="gramEnd"/>
+      <w:r>
+        <w:rPr>
+          <w:i/>
+        </w:rPr>
+        <w:t>) / 2</w:t>
       </w:r>
       <w:r>
         <w:rPr>
@@ -677,7 +706,15 @@
     </w:p>
     <w:p>
       <w:r>
-        <w:t>If none of these conditions (index != -1, character = “(“ or “)”) are met i.e. the current character is just a digit, the digit is appended to the postfix string.</w:t>
+        <w:t>If none of these conditions (</w:t>
+      </w:r>
+      <w:proofErr w:type="gramStart"/>
+      <w:r>
+        <w:t>index !</w:t>
+      </w:r>
+      <w:proofErr w:type="gramEnd"/>
+      <w:r>
+        <w:t>= -1, character = “(“ or “)”) are met i.e. the current character is just a digit, the digit is appended to the postfix string.</w:t>
       </w:r>
     </w:p>
     <w:p>
@@ -860,7 +897,23 @@
         <w:t>Eac</w:t>
       </w:r>
       <w:r>
-        <w:t xml:space="preserve">h iteration, the method uses a HashMap made using a for-each loop which goes over the </w:t>
+        <w:t xml:space="preserve">h iteration, the method uses a </w:t>
+      </w:r>
+      <w:proofErr w:type="spellStart"/>
+      <w:r>
+        <w:t>HashMap</w:t>
+      </w:r>
+      <w:proofErr w:type="spellEnd"/>
+      <w:r>
+        <w:t xml:space="preserve"> made using </w:t>
+      </w:r>
+      <w:proofErr w:type="gramStart"/>
+      <w:r>
+        <w:t>a for</w:t>
+      </w:r>
+      <w:proofErr w:type="gramEnd"/>
+      <w:r>
+        <w:t xml:space="preserve">-each loop which goes over the </w:t>
       </w:r>
       <w:r>
         <w:rPr>
@@ -881,7 +934,15 @@
         <w:t>ign</w:t>
       </w:r>
       <w:r>
-        <w:t xml:space="preserve"> which contains all the operators and puts each operator into the HashMap. </w:t>
+        <w:t xml:space="preserve"> which contains all the operators and puts each operator into the </w:t>
+      </w:r>
+      <w:proofErr w:type="spellStart"/>
+      <w:r>
+        <w:t>HashMap</w:t>
+      </w:r>
+      <w:proofErr w:type="spellEnd"/>
+      <w:r>
+        <w:t xml:space="preserve">. </w:t>
       </w:r>
     </w:p>
     <w:p>
@@ -907,12 +968,14 @@
       <w:r>
         <w:t xml:space="preserve">method on the </w:t>
       </w:r>
+      <w:proofErr w:type="spellStart"/>
       <w:r>
         <w:rPr>
           <w:i/>
         </w:rPr>
         <w:t>HashMap</w:t>
       </w:r>
+      <w:proofErr w:type="spellEnd"/>
       <w:r>
         <w:t xml:space="preserve"> with the parameter of the current token to see if it is an operator. </w:t>
       </w:r>
@@ -1607,7 +1670,13 @@
     </w:p>
     <w:p>
       <w:r>
-        <w:t>Another problem with version 0.1 is that the functionality for roots was not completed in the first iteration of the iterative development process. However, this can be resolved in the next iteration.</w:t>
+        <w:t>Another problem with version 0.1 is that the functionality for roots was not completed in the first iteration of the iterative develo</w:t>
+      </w:r>
+      <w:r>
+        <w:t>pment process. However, this will</w:t>
+      </w:r>
+      <w:r>
+        <w:t xml:space="preserve"> be resolved in the next iteration.</w:t>
       </w:r>
     </w:p>
     <w:tbl>
@@ -2513,12 +2582,21 @@
                 <w:sz w:val="16"/>
               </w:rPr>
             </w:pPr>
-            <w:r>
-              <w:rPr>
-                <w:color w:val="000000" w:themeColor="text1"/>
-                <w:sz w:val="16"/>
-              </w:rPr>
-              <w:t>sqrt(4</w:t>
+            <w:proofErr w:type="spellStart"/>
+            <w:r>
+              <w:rPr>
+                <w:color w:val="000000" w:themeColor="text1"/>
+                <w:sz w:val="16"/>
+              </w:rPr>
+              <w:t>sqrt</w:t>
+            </w:r>
+            <w:proofErr w:type="spellEnd"/>
+            <w:r>
+              <w:rPr>
+                <w:color w:val="000000" w:themeColor="text1"/>
+                <w:sz w:val="16"/>
+              </w:rPr>
+              <w:t>(4</w:t>
             </w:r>
             <w:r>
               <w:rPr>
@@ -2803,7 +2881,21 @@
               <w:rPr>
                 <w:sz w:val="16"/>
               </w:rPr>
-              <w:t xml:space="preserve">ation automatically inserts “ “ </w:t>
+              <w:t xml:space="preserve">ation automatically inserts </w:t>
+            </w:r>
+            <w:proofErr w:type="gramStart"/>
+            <w:r>
+              <w:rPr>
+                <w:sz w:val="16"/>
+              </w:rPr>
+              <w:t>“ “</w:t>
+            </w:r>
+            <w:proofErr w:type="gramEnd"/>
+            <w:r>
+              <w:rPr>
+                <w:sz w:val="16"/>
+              </w:rPr>
+              <w:t xml:space="preserve"> </w:t>
             </w:r>
             <w:r>
               <w:rPr>
@@ -3214,7 +3306,21 @@
         <w:rPr>
           <w:i/>
         </w:rPr>
-        <w:t>(‘.(?=.)’, ‘$0 ’)</w:t>
+        <w:t>(‘</w:t>
+      </w:r>
+      <w:proofErr w:type="gramStart"/>
+      <w:r>
+        <w:rPr>
+          <w:i/>
+        </w:rPr>
+        <w:t>.(</w:t>
+      </w:r>
+      <w:proofErr w:type="gramEnd"/>
+      <w:r>
+        <w:rPr>
+          <w:i/>
+        </w:rPr>
+        <w:t>?=.)’, ‘$0 ’)</w:t>
       </w:r>
       <w:r>
         <w:rPr>
@@ -3252,26 +3358,38 @@
     </w:p>
     <w:p>
       <w:r>
-        <w:t>This function checks if the character before it is a digit, e.g. “4(2)” or a closing bracket, e.g. “(2)(2)”</w:t>
+        <w:t>This function checks if the character before it is a digit, e.g. “4(2)” or a closing bracket, e.g. “(2</w:t>
+      </w:r>
+      <w:proofErr w:type="gramStart"/>
+      <w:r>
+        <w:t>)(</w:t>
+      </w:r>
+      <w:proofErr w:type="gramEnd"/>
+      <w:r>
+        <w:t>2)”</w:t>
       </w:r>
       <w:r>
         <w:t xml:space="preserve">. If the check is positive, a </w:t>
       </w:r>
+      <w:proofErr w:type="spellStart"/>
       <w:r>
         <w:rPr>
           <w:i/>
         </w:rPr>
         <w:t>StringBuilder</w:t>
       </w:r>
+      <w:proofErr w:type="spellEnd"/>
       <w:r>
         <w:t xml:space="preserve"> is made and a multiplication sign and the appropriate whitespace is inserted into the string. This is done using the </w:t>
       </w:r>
+      <w:proofErr w:type="spellStart"/>
       <w:r>
         <w:rPr>
           <w:i/>
         </w:rPr>
         <w:t>StringBuilder</w:t>
       </w:r>
+      <w:proofErr w:type="spellEnd"/>
       <w:r>
         <w:t xml:space="preserve"> </w:t>
       </w:r>
@@ -3361,11 +3479,19 @@
       <w:r>
         <w:t>“</w:t>
       </w:r>
-      <w:r>
-        <w:rPr>
-          <w:i/>
-        </w:rPr>
-        <w:t>Math.pow(base, 1.0 / root)</w:t>
+      <w:proofErr w:type="gramStart"/>
+      <w:r>
+        <w:rPr>
+          <w:i/>
+        </w:rPr>
+        <w:t>Math.pow(</w:t>
+      </w:r>
+      <w:proofErr w:type="gramEnd"/>
+      <w:r>
+        <w:rPr>
+          <w:i/>
+        </w:rPr>
+        <w:t>base, 1.0 / root)</w:t>
       </w:r>
       <w:r>
         <w:rPr>
@@ -5061,6 +5187,7 @@
           <w:i/>
         </w:rPr>
       </w:pPr>
+      <w:proofErr w:type="gramStart"/>
       <w:r>
         <w:t>“</w:t>
       </w:r>
@@ -5071,7 +5198,14 @@
         <w:rPr>
           <w:i/>
         </w:rPr>
-        <w:t>.setText(Html.fromHtml(‘2 + 4 &lt;sup&gt;2&lt;/sup&gt;’))</w:t>
+        <w:t>.</w:t>
+      </w:r>
+      <w:proofErr w:type="gramEnd"/>
+      <w:r>
+        <w:rPr>
+          <w:i/>
+        </w:rPr>
+        <w:t>setText(Html.fromHtml(‘2 + 4 &lt;sup&gt;2&lt;/sup&gt;’))</w:t>
       </w:r>
       <w:r>
         <w:rPr>
@@ -5092,23 +5226,7 @@
           <w:i/>
           <w:sz w:val="18"/>
         </w:rPr>
-        <w:t xml:space="preserve">The HTML is applied to the display </w:t>
-      </w:r>
-      <w:proofErr w:type="gramStart"/>
-      <w:r>
-        <w:rPr>
-          <w:i/>
-          <w:sz w:val="18"/>
-        </w:rPr>
-        <w:t>string</w:t>
-      </w:r>
-      <w:proofErr w:type="gramEnd"/>
-      <w:r>
-        <w:rPr>
-          <w:i/>
-          <w:sz w:val="18"/>
-        </w:rPr>
-        <w:t xml:space="preserve"> so it appears as “2 + 4</w:t>
+        <w:t>The HTML is applied to the display string so it appears as “2 + 4</w:t>
       </w:r>
       <w:r>
         <w:rPr>
@@ -5977,7 +6095,13 @@
     </w:p>
     <w:p>
       <w:r>
-        <w:t xml:space="preserve">This variable was incremated every time the user added to </w:t>
+        <w:t>This variable was inc</w:t>
+      </w:r>
+      <w:r>
+        <w:t>remen</w:t>
+      </w:r>
+      <w:r>
+        <w:t xml:space="preserve">ted every time the user added to </w:t>
       </w:r>
       <w:r>
         <w:t>the expression and was decreased whenever the user deleted something from the expression.</w:t>
@@ -6023,7 +6147,15 @@
     </w:p>
     <w:p>
       <w:r>
-        <w:t>To finish the implementation of this success criteria, the method that handles the insertion of the user’s input to the expression was changed from adding the input to the end of the string. Instead, it would use a StringBuilder and insert the user’s input at the position index.</w:t>
+        <w:t xml:space="preserve">To finish the implementation of this success criteria, the method that handles the insertion of the user’s input to the expression was changed from adding the input to the end of the string. Instead, it would use a </w:t>
+      </w:r>
+      <w:proofErr w:type="spellStart"/>
+      <w:r>
+        <w:t>StringBuilder</w:t>
+      </w:r>
+      <w:proofErr w:type="spellEnd"/>
+      <w:r>
+        <w:t xml:space="preserve"> and insert the user’s input at the position index.</w:t>
       </w:r>
     </w:p>
     <w:p>
@@ -6282,7 +6414,13 @@
     </w:p>
     <w:p>
       <w:r>
-        <w:t xml:space="preserve">The logic and structure of the code in the main activity was constructed improperly which created source code that was not easily understandable and therefore was difficult to maintain. This was especially clear as creating new features and adding them to the project  became more complex as the project grew </w:t>
+        <w:t xml:space="preserve">The logic and structure of the code in the main activity was constructed improperly which created source code that was not easily understandable and therefore was difficult to maintain. This was especially clear as creating new features and adding them to the </w:t>
+      </w:r>
+      <w:r>
+        <w:t>project became</w:t>
+      </w:r>
+      <w:r>
+        <w:t xml:space="preserve"> more complex as the project grew </w:t>
       </w:r>
       <w:r>
         <w:t>larger.</w:t>
@@ -6299,7 +6437,13 @@
         <w:t>OnClickListener</w:t>
       </w:r>
       <w:r>
-        <w:t xml:space="preserve"> in the main activity. This overrode  the android superclass </w:t>
+        <w:t xml:space="preserve"> in the main activity. This </w:t>
+      </w:r>
+      <w:r>
+        <w:t>overrode the</w:t>
+      </w:r>
+      <w:r>
+        <w:t xml:space="preserve"> android superclass </w:t>
       </w:r>
       <w:r>
         <w:rPr>
@@ -6327,7 +6471,13 @@
     </w:p>
     <w:p>
       <w:r>
-        <w:t>Another example of how the codebase was built up incorrectly is a logical error that exists in the app. This logical error is that  the variable that tracks the user’s position in the expression was being incremented at the wrong time in the program’s flow. This meant that when the position variable was used to insert input into the expression</w:t>
+        <w:t xml:space="preserve">Another example of how the codebase was built up incorrectly is a logical error that exists in the app. This logical error is </w:t>
+      </w:r>
+      <w:r>
+        <w:t>that the</w:t>
+      </w:r>
+      <w:r>
+        <w:t xml:space="preserve"> variable that tracks the user’s position in the expression was being incremented at the wrong time in the program’s flow. This meant that when the position variable was used to insert input into the expression</w:t>
       </w:r>
       <w:r>
         <w:t xml:space="preserve"> which often caused an off-by-one error.</w:t>
@@ -6545,15 +6695,7 @@
     </w:p>
     <w:p>
       <w:r>
-        <w:t xml:space="preserve">This also means that when I make slight changes to the process, I only </w:t>
-      </w:r>
-      <w:proofErr w:type="gramStart"/>
-      <w:r>
-        <w:t>have to</w:t>
-      </w:r>
-      <w:proofErr w:type="gramEnd"/>
-      <w:r>
-        <w:t xml:space="preserve"> make one change to the button groups function rather than going through multiple cases and making individual changes.</w:t>
+        <w:t>This also means that when I make slight changes to the process, I only have to make one change to the button groups function rather than going through multiple cases and making individual changes.</w:t>
       </w:r>
     </w:p>
     <w:p>
@@ -6575,6 +6717,7 @@
       <w:r>
         <w:rPr>
           <w:noProof/>
+          <w:lang w:eastAsia="en-GB"/>
         </w:rPr>
         <w:drawing>
           <wp:inline distT="0" distB="0" distL="0" distR="0" wp14:anchorId="19EF074B" wp14:editId="01F78445">
@@ -6632,29 +6775,14 @@
           <w:i/>
           <w:sz w:val="18"/>
         </w:rPr>
-        <w:t xml:space="preserve">Example XML button with new tag and </w:t>
-      </w:r>
-      <w:proofErr w:type="spellStart"/>
-      <w:r>
-        <w:rPr>
-          <w:i/>
-          <w:sz w:val="18"/>
-        </w:rPr>
-        <w:t>onClick</w:t>
-      </w:r>
-      <w:proofErr w:type="spellEnd"/>
-      <w:r>
-        <w:rPr>
-          <w:i/>
-          <w:sz w:val="18"/>
-        </w:rPr>
-        <w:t xml:space="preserve"> characteristics (outlined):</w:t>
+        <w:t>Example XML button with new tag and onClick characteristics (outlined):</w:t>
       </w:r>
     </w:p>
     <w:p>
       <w:r>
         <w:rPr>
           <w:noProof/>
+          <w:lang w:eastAsia="en-GB"/>
         </w:rPr>
         <mc:AlternateContent>
           <mc:Choice Requires="wps">
@@ -6722,7 +6850,7 @@
               </wp:anchor>
             </w:drawing>
           </mc:Choice>
-          <mc:Fallback>
+          <mc:Fallback xmlns:w16cid="http://schemas.microsoft.com/office/word/2016/wordml/cid" xmlns:am3d="http://schemas.microsoft.com/office/drawing/2017/model3d" xmlns:aink="http://schemas.microsoft.com/office/drawing/2016/ink" xmlns:cx8="http://schemas.microsoft.com/office/drawing/2016/5/14/chartex" xmlns:cx7="http://schemas.microsoft.com/office/drawing/2016/5/13/chartex" xmlns:cx6="http://schemas.microsoft.com/office/drawing/2016/5/12/chartex" xmlns:cx5="http://schemas.microsoft.com/office/drawing/2016/5/11/chartex" xmlns:cx4="http://schemas.microsoft.com/office/drawing/2016/5/10/chartex" xmlns:cx3="http://schemas.microsoft.com/office/drawing/2016/5/9/chartex" xmlns:cx2="http://schemas.microsoft.com/office/drawing/2015/10/21/chartex">
             <w:pict>
               <v:rect w14:anchorId="536D4EC8" id="Rectangle 23" o:spid="_x0000_s1026" style="position:absolute;margin-left:34.4pt;margin-top:36.8pt;width:62.9pt;height:9.9pt;z-index:251670528;visibility:visible;mso-wrap-style:square;mso-width-percent:0;mso-wrap-distance-left:9pt;mso-wrap-distance-top:0;mso-wrap-distance-right:9pt;mso-wrap-distance-bottom:0;mso-position-horizontal:absolute;mso-position-horizontal-relative:text;mso-position-vertical:absolute;mso-position-vertical-relative:text;mso-width-percent:0;mso-width-relative:margin;v-text-anchor:middle" o:gfxdata="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" filled="f" strokecolor="red" strokeweight="1pt"/>
             </w:pict>
@@ -6732,6 +6860,7 @@
       <w:r>
         <w:rPr>
           <w:noProof/>
+          <w:lang w:eastAsia="en-GB"/>
         </w:rPr>
         <w:drawing>
           <wp:inline distT="0" distB="0" distL="0" distR="0" wp14:anchorId="1FDACDEE" wp14:editId="281AE001">
@@ -6891,6 +7020,7 @@
       <w:r>
         <w:rPr>
           <w:noProof/>
+          <w:lang w:eastAsia="en-GB"/>
         </w:rPr>
         <w:drawing>
           <wp:inline distT="0" distB="0" distL="0" distR="0" wp14:anchorId="7FAE86C2" wp14:editId="6574CDB7">
@@ -7291,7 +7421,21 @@
               <w:rPr>
                 <w:sz w:val="18"/>
               </w:rPr>
-              <w:t>Input “(“ and “)”.</w:t>
+              <w:t>Input “(</w:t>
+            </w:r>
+            <w:proofErr w:type="gramStart"/>
+            <w:r>
+              <w:rPr>
+                <w:sz w:val="18"/>
+              </w:rPr>
+              <w:t>“ and</w:t>
+            </w:r>
+            <w:proofErr w:type="gramEnd"/>
+            <w:r>
+              <w:rPr>
+                <w:sz w:val="18"/>
+              </w:rPr>
+              <w:t xml:space="preserve"> “)”.</w:t>
             </w:r>
           </w:p>
         </w:tc>
@@ -7598,8 +7742,12 @@
                 <w:sz w:val="18"/>
               </w:rPr>
             </w:pPr>
-            <w:bookmarkStart w:id="0" w:name="_GoBack"/>
-            <w:bookmarkEnd w:id="0"/>
+            <w:r>
+              <w:rPr>
+                <w:sz w:val="18"/>
+              </w:rPr>
+              <w:t xml:space="preserve">Test whether shift buttons update the position marker (underscore character)                                                                                                                                                                             </w:t>
+            </w:r>
           </w:p>
         </w:tc>
         <w:tc>
@@ -7612,6 +7760,12 @@
                 <w:sz w:val="18"/>
               </w:rPr>
             </w:pPr>
+            <w:r>
+              <w:rPr>
+                <w:sz w:val="18"/>
+              </w:rPr>
+              <w:t>Tap left or right shift button.</w:t>
+            </w:r>
           </w:p>
         </w:tc>
         <w:tc>
@@ -7624,6 +7778,12 @@
                 <w:sz w:val="18"/>
               </w:rPr>
             </w:pPr>
+            <w:r>
+              <w:rPr>
+                <w:sz w:val="18"/>
+              </w:rPr>
+              <w:t>Position marker moves to the character left or right of the previous one.</w:t>
+            </w:r>
           </w:p>
         </w:tc>
         <w:tc>
@@ -7636,6 +7796,12 @@
                 <w:sz w:val="18"/>
               </w:rPr>
             </w:pPr>
+            <w:r>
+              <w:rPr>
+                <w:sz w:val="18"/>
+              </w:rPr>
+              <w:t>Position marker moves to the character left or right of the previous one.</w:t>
+            </w:r>
           </w:p>
         </w:tc>
         <w:tc>
@@ -7648,134 +7814,70 @@
                 <w:sz w:val="18"/>
               </w:rPr>
             </w:pPr>
-          </w:p>
-        </w:tc>
-      </w:tr>
-      <w:tr>
-        <w:tc>
-          <w:tcPr>
-            <w:tcW w:w="910" w:type="dxa"/>
-          </w:tcPr>
-          <w:p>
-            <w:pPr>
-              <w:rPr>
-                <w:sz w:val="18"/>
-              </w:rPr>
-            </w:pPr>
-          </w:p>
-        </w:tc>
-        <w:tc>
-          <w:tcPr>
-            <w:tcW w:w="785" w:type="dxa"/>
-          </w:tcPr>
-          <w:p>
-            <w:pPr>
-              <w:rPr>
-                <w:sz w:val="18"/>
-              </w:rPr>
-            </w:pPr>
-          </w:p>
-        </w:tc>
-        <w:tc>
-          <w:tcPr>
-            <w:tcW w:w="910" w:type="dxa"/>
-          </w:tcPr>
-          <w:p>
-            <w:pPr>
-              <w:rPr>
-                <w:sz w:val="18"/>
-              </w:rPr>
-            </w:pPr>
-          </w:p>
-        </w:tc>
-        <w:tc>
-          <w:tcPr>
-            <w:tcW w:w="910" w:type="dxa"/>
-          </w:tcPr>
-          <w:p>
-            <w:pPr>
-              <w:rPr>
-                <w:sz w:val="18"/>
-              </w:rPr>
-            </w:pPr>
-          </w:p>
-        </w:tc>
-        <w:tc>
-          <w:tcPr>
-            <w:tcW w:w="634" w:type="dxa"/>
-          </w:tcPr>
-          <w:p>
-            <w:pPr>
-              <w:rPr>
-                <w:sz w:val="18"/>
-              </w:rPr>
-            </w:pPr>
-          </w:p>
-        </w:tc>
-      </w:tr>
-      <w:tr>
-        <w:tc>
-          <w:tcPr>
-            <w:tcW w:w="910" w:type="dxa"/>
-          </w:tcPr>
-          <w:p>
-            <w:pPr>
-              <w:rPr>
-                <w:sz w:val="18"/>
-              </w:rPr>
-            </w:pPr>
-          </w:p>
-        </w:tc>
-        <w:tc>
-          <w:tcPr>
-            <w:tcW w:w="785" w:type="dxa"/>
-          </w:tcPr>
-          <w:p>
-            <w:pPr>
-              <w:rPr>
-                <w:sz w:val="18"/>
-              </w:rPr>
-            </w:pPr>
-          </w:p>
-        </w:tc>
-        <w:tc>
-          <w:tcPr>
-            <w:tcW w:w="910" w:type="dxa"/>
-          </w:tcPr>
-          <w:p>
-            <w:pPr>
-              <w:rPr>
-                <w:sz w:val="18"/>
-              </w:rPr>
-            </w:pPr>
-          </w:p>
-        </w:tc>
-        <w:tc>
-          <w:tcPr>
-            <w:tcW w:w="910" w:type="dxa"/>
-          </w:tcPr>
-          <w:p>
-            <w:pPr>
-              <w:rPr>
-                <w:sz w:val="18"/>
-              </w:rPr>
-            </w:pPr>
-          </w:p>
-        </w:tc>
-        <w:tc>
-          <w:tcPr>
-            <w:tcW w:w="634" w:type="dxa"/>
-          </w:tcPr>
-          <w:p>
-            <w:pPr>
-              <w:rPr>
-                <w:sz w:val="18"/>
-              </w:rPr>
-            </w:pPr>
+            <w:r>
+              <w:rPr>
+                <w:sz w:val="18"/>
+              </w:rPr>
+              <w:t>N/A</w:t>
+            </w:r>
           </w:p>
         </w:tc>
       </w:tr>
     </w:tbl>
+    <w:p/>
+    <w:p>
+      <w:pPr>
+        <w:pStyle w:val="Heading3"/>
+      </w:pPr>
+      <w:r>
+        <w:t>3.1.5 Version 0.4.0</w:t>
+      </w:r>
+    </w:p>
+    <w:p/>
+    <w:p>
+      <w:pPr>
+        <w:pStyle w:val="Heading4"/>
+      </w:pPr>
+      <w:r>
+        <w:t xml:space="preserve">V0.4.0 – Success Criteria </w:t>
+      </w:r>
+    </w:p>
+    <w:p/>
+    <w:p>
+      <w:r>
+        <w:t>Version 0.4.0 aims to complete the success criteria: “store equations for subjects such as Maths, Physics, Chemistry, etc.”</w:t>
+      </w:r>
+    </w:p>
+    <w:p>
+      <w:r>
+        <w:t xml:space="preserve">This </w:t>
+      </w:r>
+      <w:r>
+        <w:t xml:space="preserve">means that for this version to be considered successful, there must be a way for the user to access a menu where they can select from a range of equations in each subject, Maths, Physics, Chemistry, and Biology. </w:t>
+      </w:r>
+    </w:p>
+    <w:p>
+      <w:r>
+        <w:t xml:space="preserve">This was done by adding a new button to the main calculator layout which had the onClick </w:t>
+      </w:r>
+      <w:r>
+        <w:t xml:space="preserve">characteristic set to call the function </w:t>
+      </w:r>
+      <w:r>
+        <w:rPr>
+          <w:i/>
+        </w:rPr>
+        <w:t>onClickEquations</w:t>
+      </w:r>
+      <w:r>
+        <w:t xml:space="preserve"> which </w:t>
+      </w:r>
+      <w:r>
+        <w:t xml:space="preserve"> </w:t>
+      </w:r>
+      <w:bookmarkStart w:id="0" w:name="_GoBack"/>
+      <w:bookmarkEnd w:id="0"/>
+    </w:p>
     <w:p/>
     <w:sectPr>
       <w:pgSz w:w="11906" w:h="16838"/>
@@ -7788,7 +7890,7 @@
 </file>
 
 <file path=word/numbering.xml><?xml version="1.0" encoding="utf-8"?>
-<w:numbering xmlns:wpc="http://schemas.microsoft.com/office/word/2010/wordprocessingCanvas" xmlns:cx="http://schemas.microsoft.com/office/drawing/2014/chartex" xmlns:cx1="http://schemas.microsoft.com/office/drawing/2015/9/8/chartex" xmlns:cx2="http://schemas.microsoft.com/office/drawing/2015/10/21/chartex" xmlns:cx3="http://schemas.microsoft.com/office/drawing/2016/5/9/chartex" xmlns:cx4="http://schemas.microsoft.com/office/drawing/2016/5/10/chartex" xmlns:cx5="http://schemas.microsoft.com/office/drawing/2016/5/11/chartex" xmlns:cx6="http://schemas.microsoft.com/office/drawing/2016/5/12/chartex" xmlns:cx7="http://schemas.microsoft.com/office/drawing/2016/5/13/chartex" xmlns:cx8="http://schemas.microsoft.com/office/drawing/2016/5/14/chartex" xmlns:mc="http://schemas.openxmlformats.org/markup-compatibility/2006" xmlns:aink="http://schemas.microsoft.com/office/drawing/2016/ink" xmlns:am3d="http://schemas.microsoft.com/office/drawing/2017/model3d" xmlns:o="urn:schemas-microsoft-com:office:office" xmlns:r="http://schemas.openxmlformats.org/officeDocument/2006/relationships" xmlns:m="http://schemas.openxmlformats.org/officeDocument/2006/math" xmlns:v="urn:schemas-microsoft-com:vml" xmlns:wp14="http://schemas.microsoft.com/office/word/2010/wordprocessingDrawing" xmlns:wp="http://schemas.openxmlformats.org/drawingml/2006/wordprocessingDrawing" xmlns:w10="urn:schemas-microsoft-com:office:word" xmlns:w="http://schemas.openxmlformats.org/wordprocessingml/2006/main" xmlns:w14="http://schemas.microsoft.com/office/word/2010/wordml" xmlns:w15="http://schemas.microsoft.com/office/word/2012/wordml" xmlns:w16cid="http://schemas.microsoft.com/office/word/2016/wordml/cid" xmlns:w16se="http://schemas.microsoft.com/office/word/2015/wordml/symex" xmlns:wpg="http://schemas.microsoft.com/office/word/2010/wordprocessingGroup" xmlns:wpi="http://schemas.microsoft.com/office/word/2010/wordprocessingInk" xmlns:wne="http://schemas.microsoft.com/office/word/2006/wordml" xmlns:wps="http://schemas.microsoft.com/office/word/2010/wordprocessingShape" mc:Ignorable="w14 w15 w16se w16cid wp14">
+<w:numbering xmlns:wpc="http://schemas.microsoft.com/office/word/2010/wordprocessingCanvas" xmlns:cx="http://schemas.microsoft.com/office/drawing/2014/chartex" xmlns:cx1="http://schemas.microsoft.com/office/drawing/2015/9/8/chartex" xmlns:mc="http://schemas.openxmlformats.org/markup-compatibility/2006" xmlns:o="urn:schemas-microsoft-com:office:office" xmlns:r="http://schemas.openxmlformats.org/officeDocument/2006/relationships" xmlns:m="http://schemas.openxmlformats.org/officeDocument/2006/math" xmlns:v="urn:schemas-microsoft-com:vml" xmlns:wp14="http://schemas.microsoft.com/office/word/2010/wordprocessingDrawing" xmlns:wp="http://schemas.openxmlformats.org/drawingml/2006/wordprocessingDrawing" xmlns:w10="urn:schemas-microsoft-com:office:word" xmlns:w="http://schemas.openxmlformats.org/wordprocessingml/2006/main" xmlns:w14="http://schemas.microsoft.com/office/word/2010/wordml" xmlns:w15="http://schemas.microsoft.com/office/word/2012/wordml" xmlns:w16se="http://schemas.microsoft.com/office/word/2015/wordml/symex" xmlns:wpg="http://schemas.microsoft.com/office/word/2010/wordprocessingGroup" xmlns:wpi="http://schemas.microsoft.com/office/word/2010/wordprocessingInk" xmlns:wne="http://schemas.microsoft.com/office/word/2006/wordml" xmlns:wps="http://schemas.microsoft.com/office/word/2010/wordprocessingShape" mc:Ignorable="w14 w15 w16se wp14">
   <w:abstractNum w:abstractNumId="0" w15:restartNumberingAfterBreak="0">
     <w:nsid w:val="06FF1F95"/>
     <w:multiLevelType w:val="hybridMultilevel"/>
@@ -8324,7 +8426,7 @@
 </file>
 
 <file path=word/styles.xml><?xml version="1.0" encoding="utf-8"?>
-<w:styles xmlns:mc="http://schemas.openxmlformats.org/markup-compatibility/2006" xmlns:r="http://schemas.openxmlformats.org/officeDocument/2006/relationships" xmlns:w="http://schemas.openxmlformats.org/wordprocessingml/2006/main" xmlns:w14="http://schemas.microsoft.com/office/word/2010/wordml" xmlns:w15="http://schemas.microsoft.com/office/word/2012/wordml" xmlns:w16cid="http://schemas.microsoft.com/office/word/2016/wordml/cid" xmlns:w16se="http://schemas.microsoft.com/office/word/2015/wordml/symex" mc:Ignorable="w14 w15 w16se w16cid">
+<w:styles xmlns:mc="http://schemas.openxmlformats.org/markup-compatibility/2006" xmlns:r="http://schemas.openxmlformats.org/officeDocument/2006/relationships" xmlns:w="http://schemas.openxmlformats.org/wordprocessingml/2006/main" xmlns:w14="http://schemas.microsoft.com/office/word/2010/wordml" xmlns:w15="http://schemas.microsoft.com/office/word/2012/wordml" xmlns:w16se="http://schemas.microsoft.com/office/word/2015/wordml/symex" mc:Ignorable="w14 w15 w16se">
   <w:docDefaults>
     <w:rPrDefault>
       <w:rPr>
@@ -8340,7 +8442,7 @@
       </w:pPr>
     </w:pPrDefault>
   </w:docDefaults>
-  <w:latentStyles w:defLockedState="0" w:defUIPriority="99" w:defSemiHidden="0" w:defUnhideWhenUsed="0" w:defQFormat="0" w:count="375">
+  <w:latentStyles w:defLockedState="0" w:defUIPriority="99" w:defSemiHidden="0" w:defUnhideWhenUsed="0" w:defQFormat="0" w:count="371">
     <w:lsdException w:name="Normal" w:uiPriority="0" w:qFormat="1"/>
     <w:lsdException w:name="heading 1" w:uiPriority="9" w:qFormat="1"/>
     <w:lsdException w:name="heading 2" w:semiHidden="1" w:uiPriority="9" w:unhideWhenUsed="1" w:qFormat="1"/>
@@ -8712,10 +8814,6 @@
     <w:lsdException w:name="List Table 5 Dark Accent 6" w:uiPriority="50"/>
     <w:lsdException w:name="List Table 6 Colorful Accent 6" w:uiPriority="51"/>
     <w:lsdException w:name="List Table 7 Colorful Accent 6" w:uiPriority="52"/>
-    <w:lsdException w:name="Mention" w:semiHidden="1" w:unhideWhenUsed="1"/>
-    <w:lsdException w:name="Smart Hyperlink" w:semiHidden="1" w:unhideWhenUsed="1"/>
-    <w:lsdException w:name="Hashtag" w:semiHidden="1" w:unhideWhenUsed="1"/>
-    <w:lsdException w:name="Unresolved Mention" w:semiHidden="1" w:unhideWhenUsed="1"/>
   </w:latentStyles>
   <w:style w:type="paragraph" w:default="1" w:styleId="Normal">
     <w:name w:val="Normal"/>
@@ -8815,6 +8913,7 @@
   <w:style w:type="character" w:default="1" w:styleId="DefaultParagraphFont">
     <w:name w:val="Default Paragraph Font"/>
     <w:uiPriority w:val="1"/>
+    <w:semiHidden/>
     <w:unhideWhenUsed/>
   </w:style>
   <w:style w:type="table" w:default="1" w:styleId="TableNormal">

</xml_diff>

<commit_message>
Write up V0.4.0 and start on V0.4.1
</commit_message>
<xml_diff>
--- a/Project Write Up/3. Development.docx
+++ b/Project Write Up/3. Development.docx
@@ -1,6 +1,6 @@
 
 <file path=word/document.xml><?xml version="1.0" encoding="utf-8"?>
-<w:document xmlns:wpc="http://schemas.microsoft.com/office/word/2010/wordprocessingCanvas" xmlns:cx="http://schemas.microsoft.com/office/drawing/2014/chartex" xmlns:cx1="http://schemas.microsoft.com/office/drawing/2015/9/8/chartex" xmlns:mc="http://schemas.openxmlformats.org/markup-compatibility/2006" xmlns:o="urn:schemas-microsoft-com:office:office" xmlns:r="http://schemas.openxmlformats.org/officeDocument/2006/relationships" xmlns:m="http://schemas.openxmlformats.org/officeDocument/2006/math" xmlns:v="urn:schemas-microsoft-com:vml" xmlns:wp14="http://schemas.microsoft.com/office/word/2010/wordprocessingDrawing" xmlns:wp="http://schemas.openxmlformats.org/drawingml/2006/wordprocessingDrawing" xmlns:w10="urn:schemas-microsoft-com:office:word" xmlns:w="http://schemas.openxmlformats.org/wordprocessingml/2006/main" xmlns:w14="http://schemas.microsoft.com/office/word/2010/wordml" xmlns:w15="http://schemas.microsoft.com/office/word/2012/wordml" xmlns:w16se="http://schemas.microsoft.com/office/word/2015/wordml/symex" xmlns:wpg="http://schemas.microsoft.com/office/word/2010/wordprocessingGroup" xmlns:wpi="http://schemas.microsoft.com/office/word/2010/wordprocessingInk" xmlns:wne="http://schemas.microsoft.com/office/word/2006/wordml" xmlns:wps="http://schemas.microsoft.com/office/word/2010/wordprocessingShape" mc:Ignorable="w14 w15 w16se wp14">
+<w:document xmlns:wpc="http://schemas.microsoft.com/office/word/2010/wordprocessingCanvas" xmlns:cx="http://schemas.microsoft.com/office/drawing/2014/chartex" xmlns:cx1="http://schemas.microsoft.com/office/drawing/2015/9/8/chartex" xmlns:cx2="http://schemas.microsoft.com/office/drawing/2015/10/21/chartex" xmlns:cx3="http://schemas.microsoft.com/office/drawing/2016/5/9/chartex" xmlns:cx4="http://schemas.microsoft.com/office/drawing/2016/5/10/chartex" xmlns:cx5="http://schemas.microsoft.com/office/drawing/2016/5/11/chartex" xmlns:cx6="http://schemas.microsoft.com/office/drawing/2016/5/12/chartex" xmlns:cx7="http://schemas.microsoft.com/office/drawing/2016/5/13/chartex" xmlns:cx8="http://schemas.microsoft.com/office/drawing/2016/5/14/chartex" xmlns:mc="http://schemas.openxmlformats.org/markup-compatibility/2006" xmlns:aink="http://schemas.microsoft.com/office/drawing/2016/ink" xmlns:am3d="http://schemas.microsoft.com/office/drawing/2017/model3d" xmlns:o="urn:schemas-microsoft-com:office:office" xmlns:r="http://schemas.openxmlformats.org/officeDocument/2006/relationships" xmlns:m="http://schemas.openxmlformats.org/officeDocument/2006/math" xmlns:v="urn:schemas-microsoft-com:vml" xmlns:wp14="http://schemas.microsoft.com/office/word/2010/wordprocessingDrawing" xmlns:wp="http://schemas.openxmlformats.org/drawingml/2006/wordprocessingDrawing" xmlns:w10="urn:schemas-microsoft-com:office:word" xmlns:w="http://schemas.openxmlformats.org/wordprocessingml/2006/main" xmlns:w14="http://schemas.microsoft.com/office/word/2010/wordml" xmlns:w15="http://schemas.microsoft.com/office/word/2012/wordml" xmlns:w16cid="http://schemas.microsoft.com/office/word/2016/wordml/cid" xmlns:w16se="http://schemas.microsoft.com/office/word/2015/wordml/symex" xmlns:wpg="http://schemas.microsoft.com/office/word/2010/wordprocessingGroup" xmlns:wpi="http://schemas.microsoft.com/office/word/2010/wordprocessingInk" xmlns:wne="http://schemas.microsoft.com/office/word/2006/wordml" xmlns:wps="http://schemas.microsoft.com/office/word/2010/wordprocessingShape" mc:Ignorable="w14 w15 w16se w16cid wp14">
   <w:body>
     <w:p>
       <w:pPr>
@@ -416,13 +416,8 @@
       </w:r>
     </w:p>
     <w:p>
-      <w:proofErr w:type="gramStart"/>
-      <w:r>
-        <w:t>A for</w:t>
-      </w:r>
-      <w:proofErr w:type="gramEnd"/>
-      <w:r>
-        <w:t xml:space="preserve">-each loop is used to iterate through the user’s expression by each character. If the current character is empty, a </w:t>
+      <w:r>
+        <w:t xml:space="preserve">A for-each loop is used to iterate through the user’s expression by each character. If the current character is empty, a </w:t>
       </w:r>
       <w:r>
         <w:rPr>
@@ -431,15 +426,7 @@
         <w:t>continue</w:t>
       </w:r>
       <w:r>
-        <w:t xml:space="preserve"> keyword is used to terminate the processing of the current iteration and continue with </w:t>
-      </w:r>
-      <w:proofErr w:type="gramStart"/>
-      <w:r>
-        <w:t>the for</w:t>
-      </w:r>
-      <w:proofErr w:type="gramEnd"/>
-      <w:r>
-        <w:t>-each loop.</w:t>
+        <w:t xml:space="preserve"> keyword is used to terminate the processing of the current iteration and continue with the for-each loop.</w:t>
       </w:r>
     </w:p>
     <w:p>
@@ -447,15 +434,7 @@
         <w:t xml:space="preserve">Variables are made to denote the current character and the </w:t>
       </w:r>
       <w:r>
-        <w:t xml:space="preserve">index of the character in the operator string. If the character is not an operator, </w:t>
-      </w:r>
-      <w:proofErr w:type="gramStart"/>
-      <w:r>
-        <w:t>it</w:t>
-      </w:r>
-      <w:proofErr w:type="gramEnd"/>
-      <w:r>
-        <w:t xml:space="preserve"> will not exist in the string and therefore getting its index will return “-1”.</w:t>
+        <w:t>index of the character in the operator string. If the character is not an operator, it will not exist in the string and therefore getting its index will return “-1”.</w:t>
       </w:r>
     </w:p>
     <w:p/>
@@ -481,19 +460,11 @@
       <w:r>
         <w:t>“</w:t>
       </w:r>
-      <w:proofErr w:type="gramStart"/>
-      <w:r>
-        <w:rPr>
-          <w:i/>
-        </w:rPr>
-        <w:t>stack.peek(</w:t>
-      </w:r>
-      <w:proofErr w:type="gramEnd"/>
-      <w:r>
-        <w:rPr>
-          <w:i/>
-        </w:rPr>
-        <w:t>) / 2</w:t>
+      <w:r>
+        <w:rPr>
+          <w:i/>
+        </w:rPr>
+        <w:t>stack.peek() / 2</w:t>
       </w:r>
       <w:r>
         <w:rPr>
@@ -706,15 +677,7 @@
     </w:p>
     <w:p>
       <w:r>
-        <w:t>If none of these conditions (</w:t>
-      </w:r>
-      <w:proofErr w:type="gramStart"/>
-      <w:r>
-        <w:t>index !</w:t>
-      </w:r>
-      <w:proofErr w:type="gramEnd"/>
-      <w:r>
-        <w:t>= -1, character = “(“ or “)”) are met i.e. the current character is just a digit, the digit is appended to the postfix string.</w:t>
+        <w:t>If none of these conditions (index != -1, character = “(“ or “)”) are met i.e. the current character is just a digit, the digit is appended to the postfix string.</w:t>
       </w:r>
     </w:p>
     <w:p>
@@ -897,23 +860,7 @@
         <w:t>Eac</w:t>
       </w:r>
       <w:r>
-        <w:t xml:space="preserve">h iteration, the method uses a </w:t>
-      </w:r>
-      <w:proofErr w:type="spellStart"/>
-      <w:r>
-        <w:t>HashMap</w:t>
-      </w:r>
-      <w:proofErr w:type="spellEnd"/>
-      <w:r>
-        <w:t xml:space="preserve"> made using </w:t>
-      </w:r>
-      <w:proofErr w:type="gramStart"/>
-      <w:r>
-        <w:t>a for</w:t>
-      </w:r>
-      <w:proofErr w:type="gramEnd"/>
-      <w:r>
-        <w:t xml:space="preserve">-each loop which goes over the </w:t>
+        <w:t xml:space="preserve">h iteration, the method uses a HashMap made using a for-each loop which goes over the </w:t>
       </w:r>
       <w:r>
         <w:rPr>
@@ -934,15 +881,7 @@
         <w:t>ign</w:t>
       </w:r>
       <w:r>
-        <w:t xml:space="preserve"> which contains all the operators and puts each operator into the </w:t>
-      </w:r>
-      <w:proofErr w:type="spellStart"/>
-      <w:r>
-        <w:t>HashMap</w:t>
-      </w:r>
-      <w:proofErr w:type="spellEnd"/>
-      <w:r>
-        <w:t xml:space="preserve">. </w:t>
+        <w:t xml:space="preserve"> which contains all the operators and puts each operator into the HashMap. </w:t>
       </w:r>
     </w:p>
     <w:p>
@@ -968,14 +907,12 @@
       <w:r>
         <w:t xml:space="preserve">method on the </w:t>
       </w:r>
-      <w:proofErr w:type="spellStart"/>
       <w:r>
         <w:rPr>
           <w:i/>
         </w:rPr>
         <w:t>HashMap</w:t>
       </w:r>
-      <w:proofErr w:type="spellEnd"/>
       <w:r>
         <w:t xml:space="preserve"> with the parameter of the current token to see if it is an operator. </w:t>
       </w:r>
@@ -1607,7 +1544,13 @@
         <w:t>3</w:t>
       </w:r>
       <w:r>
-        <w:t>”. Therefore it follows BODMAS and calculates “3</w:t>
+        <w:t xml:space="preserve">”. </w:t>
+      </w:r>
+      <w:r>
+        <w:t>Therefore,</w:t>
+      </w:r>
+      <w:r>
+        <w:t xml:space="preserve"> it follows BODMAS and calculates “3</w:t>
       </w:r>
       <w:r>
         <w:rPr>
@@ -2582,21 +2525,12 @@
                 <w:sz w:val="16"/>
               </w:rPr>
             </w:pPr>
-            <w:proofErr w:type="spellStart"/>
-            <w:r>
-              <w:rPr>
-                <w:color w:val="000000" w:themeColor="text1"/>
-                <w:sz w:val="16"/>
-              </w:rPr>
-              <w:t>sqrt</w:t>
-            </w:r>
-            <w:proofErr w:type="spellEnd"/>
-            <w:r>
-              <w:rPr>
-                <w:color w:val="000000" w:themeColor="text1"/>
-                <w:sz w:val="16"/>
-              </w:rPr>
-              <w:t>(4</w:t>
+            <w:r>
+              <w:rPr>
+                <w:color w:val="000000" w:themeColor="text1"/>
+                <w:sz w:val="16"/>
+              </w:rPr>
+              <w:t>sqrt(4</w:t>
             </w:r>
             <w:r>
               <w:rPr>
@@ -2881,21 +2815,7 @@
               <w:rPr>
                 <w:sz w:val="16"/>
               </w:rPr>
-              <w:t xml:space="preserve">ation automatically inserts </w:t>
-            </w:r>
-            <w:proofErr w:type="gramStart"/>
-            <w:r>
-              <w:rPr>
-                <w:sz w:val="16"/>
-              </w:rPr>
-              <w:t>“ “</w:t>
-            </w:r>
-            <w:proofErr w:type="gramEnd"/>
-            <w:r>
-              <w:rPr>
-                <w:sz w:val="16"/>
-              </w:rPr>
-              <w:t xml:space="preserve"> </w:t>
+              <w:t xml:space="preserve">ation automatically inserts “ “ </w:t>
             </w:r>
             <w:r>
               <w:rPr>
@@ -3306,21 +3226,7 @@
         <w:rPr>
           <w:i/>
         </w:rPr>
-        <w:t>(‘</w:t>
-      </w:r>
-      <w:proofErr w:type="gramStart"/>
-      <w:r>
-        <w:rPr>
-          <w:i/>
-        </w:rPr>
-        <w:t>.(</w:t>
-      </w:r>
-      <w:proofErr w:type="gramEnd"/>
-      <w:r>
-        <w:rPr>
-          <w:i/>
-        </w:rPr>
-        <w:t>?=.)’, ‘$0 ’)</w:t>
+        <w:t>(‘.(?=.)’, ‘$0 ’)</w:t>
       </w:r>
       <w:r>
         <w:rPr>
@@ -3358,38 +3264,26 @@
     </w:p>
     <w:p>
       <w:r>
-        <w:t>This function checks if the character before it is a digit, e.g. “4(2)” or a closing bracket, e.g. “(2</w:t>
-      </w:r>
-      <w:proofErr w:type="gramStart"/>
-      <w:r>
-        <w:t>)(</w:t>
-      </w:r>
-      <w:proofErr w:type="gramEnd"/>
-      <w:r>
-        <w:t>2)”</w:t>
+        <w:t>This function checks if the character before it is a digit, e.g. “4(2)” or a closing bracket, e.g. “(2)(2)”</w:t>
       </w:r>
       <w:r>
         <w:t xml:space="preserve">. If the check is positive, a </w:t>
       </w:r>
-      <w:proofErr w:type="spellStart"/>
       <w:r>
         <w:rPr>
           <w:i/>
         </w:rPr>
         <w:t>StringBuilder</w:t>
       </w:r>
-      <w:proofErr w:type="spellEnd"/>
       <w:r>
         <w:t xml:space="preserve"> is made and a multiplication sign and the appropriate whitespace is inserted into the string. This is done using the </w:t>
       </w:r>
-      <w:proofErr w:type="spellStart"/>
       <w:r>
         <w:rPr>
           <w:i/>
         </w:rPr>
         <w:t>StringBuilder</w:t>
       </w:r>
-      <w:proofErr w:type="spellEnd"/>
       <w:r>
         <w:t xml:space="preserve"> </w:t>
       </w:r>
@@ -3479,19 +3373,11 @@
       <w:r>
         <w:t>“</w:t>
       </w:r>
-      <w:proofErr w:type="gramStart"/>
-      <w:r>
-        <w:rPr>
-          <w:i/>
-        </w:rPr>
-        <w:t>Math.pow(</w:t>
-      </w:r>
-      <w:proofErr w:type="gramEnd"/>
-      <w:r>
-        <w:rPr>
-          <w:i/>
-        </w:rPr>
-        <w:t>base, 1.0 / root)</w:t>
+      <w:r>
+        <w:rPr>
+          <w:i/>
+        </w:rPr>
+        <w:t>Math.pow(base, 1.0 / root)</w:t>
       </w:r>
       <w:r>
         <w:rPr>
@@ -5133,7 +5019,13 @@
     </w:p>
     <w:p>
       <w:r>
-        <w:t>For example, the user’s expression were displayed as “2 + 4 ^ 2” whereas they would normally be displayed as “2 + 4</w:t>
+        <w:t xml:space="preserve">For example, the user’s expression </w:t>
+      </w:r>
+      <w:r>
+        <w:t>was</w:t>
+      </w:r>
+      <w:r>
+        <w:t xml:space="preserve"> displayed as “2 + 4 ^ 2” whereas they would normally be displayed as “2 + 4</w:t>
       </w:r>
       <w:r>
         <w:rPr>
@@ -5187,7 +5079,6 @@
           <w:i/>
         </w:rPr>
       </w:pPr>
-      <w:proofErr w:type="gramStart"/>
       <w:r>
         <w:t>“</w:t>
       </w:r>
@@ -5198,14 +5089,7 @@
         <w:rPr>
           <w:i/>
         </w:rPr>
-        <w:t>.</w:t>
-      </w:r>
-      <w:proofErr w:type="gramEnd"/>
-      <w:r>
-        <w:rPr>
-          <w:i/>
-        </w:rPr>
-        <w:t>setText(Html.fromHtml(‘2 + 4 &lt;sup&gt;2&lt;/sup&gt;’))</w:t>
+        <w:t>.setText(Html.fromHtml(‘2 + 4 &lt;sup&gt;2&lt;/sup&gt;’))</w:t>
       </w:r>
       <w:r>
         <w:rPr>
@@ -6147,15 +6031,7 @@
     </w:p>
     <w:p>
       <w:r>
-        <w:t xml:space="preserve">To finish the implementation of this success criteria, the method that handles the insertion of the user’s input to the expression was changed from adding the input to the end of the string. Instead, it would use a </w:t>
-      </w:r>
-      <w:proofErr w:type="spellStart"/>
-      <w:r>
-        <w:t>StringBuilder</w:t>
-      </w:r>
-      <w:proofErr w:type="spellEnd"/>
-      <w:r>
-        <w:t xml:space="preserve"> and insert the user’s input at the position index.</w:t>
+        <w:t>To finish the implementation of this success criteria, the method that handles the insertion of the user’s input to the expression was changed from adding the input to the end of the string. Instead, it would use a StringBuilder and insert the user’s input at the position index.</w:t>
       </w:r>
     </w:p>
     <w:p>
@@ -6610,7 +6486,13 @@
     <w:p/>
     <w:p>
       <w:r>
-        <w:t>The success criteria for Version 0.3.0 covers refactoring the parts of the source code that are relevant to the calculators GUI and handling of the input.</w:t>
+        <w:t xml:space="preserve">The success criteria for Version 0.3.0 covers refactoring the parts of the source code that are relevant to the </w:t>
+      </w:r>
+      <w:r>
+        <w:t>calculator’s</w:t>
+      </w:r>
+      <w:r>
+        <w:t xml:space="preserve"> GUI and handling of the input.</w:t>
       </w:r>
       <w:r>
         <w:t xml:space="preserve"> This does not include the </w:t>
@@ -6632,7 +6514,13 @@
     </w:p>
     <w:p>
       <w:r>
-        <w:t xml:space="preserve">In Version 0.2.0, each individual was linked to the overridden </w:t>
+        <w:t xml:space="preserve">In Version 0.2.0, each individual </w:t>
+      </w:r>
+      <w:r>
+        <w:t xml:space="preserve">button </w:t>
+      </w:r>
+      <w:r>
+        <w:t xml:space="preserve">was linked to the overridden </w:t>
       </w:r>
       <w:r>
         <w:rPr>
@@ -6653,7 +6541,13 @@
         <w:t>OnClickListeners</w:t>
       </w:r>
       <w:r>
-        <w:t>. This lead to having a very large function that handled each button specifically. This was incredibly inefficient and hard to manage whenever changes had to be made.</w:t>
+        <w:t xml:space="preserve">. This </w:t>
+      </w:r>
+      <w:r>
+        <w:t>led</w:t>
+      </w:r>
+      <w:r>
+        <w:t xml:space="preserve"> to having a very large function that handled each button specifically. This was incredibly inefficient and hard to manage whenever changes had to be made.</w:t>
       </w:r>
     </w:p>
     <w:p>
@@ -6850,7 +6744,7 @@
               </wp:anchor>
             </w:drawing>
           </mc:Choice>
-          <mc:Fallback xmlns:w16cid="http://schemas.microsoft.com/office/word/2016/wordml/cid" xmlns:am3d="http://schemas.microsoft.com/office/drawing/2017/model3d" xmlns:aink="http://schemas.microsoft.com/office/drawing/2016/ink" xmlns:cx8="http://schemas.microsoft.com/office/drawing/2016/5/14/chartex" xmlns:cx7="http://schemas.microsoft.com/office/drawing/2016/5/13/chartex" xmlns:cx6="http://schemas.microsoft.com/office/drawing/2016/5/12/chartex" xmlns:cx5="http://schemas.microsoft.com/office/drawing/2016/5/11/chartex" xmlns:cx4="http://schemas.microsoft.com/office/drawing/2016/5/10/chartex" xmlns:cx3="http://schemas.microsoft.com/office/drawing/2016/5/9/chartex" xmlns:cx2="http://schemas.microsoft.com/office/drawing/2015/10/21/chartex">
+          <mc:Fallback>
             <w:pict>
               <v:rect w14:anchorId="536D4EC8" id="Rectangle 23" o:spid="_x0000_s1026" style="position:absolute;margin-left:34.4pt;margin-top:36.8pt;width:62.9pt;height:9.9pt;z-index:251670528;visibility:visible;mso-wrap-style:square;mso-width-percent:0;mso-wrap-distance-left:9pt;mso-wrap-distance-top:0;mso-wrap-distance-right:9pt;mso-wrap-distance-bottom:0;mso-position-horizontal:absolute;mso-position-horizontal-relative:text;mso-position-vertical:absolute;mso-position-vertical-relative:text;mso-width-percent:0;mso-width-relative:margin;v-text-anchor:middle" o:gfxdata="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" filled="f" strokecolor="red" strokeweight="1pt"/>
             </w:pict>
@@ -7096,11 +6990,11 @@
         <w:tblLook w:val="04A0" w:firstRow="1" w:lastRow="0" w:firstColumn="1" w:lastColumn="0" w:noHBand="0" w:noVBand="1"/>
       </w:tblPr>
       <w:tblGrid>
-        <w:gridCol w:w="910"/>
-        <w:gridCol w:w="785"/>
-        <w:gridCol w:w="910"/>
-        <w:gridCol w:w="910"/>
-        <w:gridCol w:w="634"/>
+        <w:gridCol w:w="899"/>
+        <w:gridCol w:w="776"/>
+        <w:gridCol w:w="898"/>
+        <w:gridCol w:w="898"/>
+        <w:gridCol w:w="678"/>
       </w:tblGrid>
       <w:tr>
         <w:tc>
@@ -7212,12 +7106,12 @@
           <w:p>
             <w:pPr>
               <w:rPr>
-                <w:sz w:val="18"/>
-              </w:rPr>
-            </w:pPr>
-            <w:r>
-              <w:rPr>
-                <w:sz w:val="18"/>
+                <w:sz w:val="16"/>
+              </w:rPr>
+            </w:pPr>
+            <w:r>
+              <w:rPr>
+                <w:sz w:val="16"/>
               </w:rPr>
               <w:t>Test digit inputs work correctly.</w:t>
             </w:r>
@@ -7230,12 +7124,12 @@
           <w:p>
             <w:pPr>
               <w:rPr>
-                <w:sz w:val="18"/>
-              </w:rPr>
-            </w:pPr>
-            <w:r>
-              <w:rPr>
-                <w:sz w:val="18"/>
+                <w:sz w:val="16"/>
+              </w:rPr>
+            </w:pPr>
+            <w:r>
+              <w:rPr>
+                <w:sz w:val="16"/>
               </w:rPr>
               <w:t>Any digit, e.g. “4”</w:t>
             </w:r>
@@ -7248,12 +7142,12 @@
           <w:p>
             <w:pPr>
               <w:rPr>
-                <w:sz w:val="18"/>
-              </w:rPr>
-            </w:pPr>
-            <w:r>
-              <w:rPr>
-                <w:sz w:val="18"/>
+                <w:sz w:val="16"/>
+              </w:rPr>
+            </w:pPr>
+            <w:r>
+              <w:rPr>
+                <w:sz w:val="16"/>
               </w:rPr>
               <w:t>GUI shows “4”</w:t>
             </w:r>
@@ -7266,12 +7160,12 @@
           <w:p>
             <w:pPr>
               <w:rPr>
-                <w:sz w:val="18"/>
-              </w:rPr>
-            </w:pPr>
-            <w:r>
-              <w:rPr>
-                <w:sz w:val="18"/>
+                <w:sz w:val="16"/>
+              </w:rPr>
+            </w:pPr>
+            <w:r>
+              <w:rPr>
+                <w:sz w:val="16"/>
               </w:rPr>
               <w:t>GUI is updated to show “4”</w:t>
             </w:r>
@@ -7284,12 +7178,12 @@
           <w:p>
             <w:pPr>
               <w:rPr>
-                <w:sz w:val="18"/>
-              </w:rPr>
-            </w:pPr>
-            <w:r>
-              <w:rPr>
-                <w:sz w:val="18"/>
+                <w:sz w:val="16"/>
+              </w:rPr>
+            </w:pPr>
+            <w:r>
+              <w:rPr>
+                <w:sz w:val="16"/>
               </w:rPr>
               <w:t>N/A</w:t>
             </w:r>
@@ -7304,12 +7198,12 @@
           <w:p>
             <w:pPr>
               <w:rPr>
-                <w:sz w:val="18"/>
-              </w:rPr>
-            </w:pPr>
-            <w:r>
-              <w:rPr>
-                <w:sz w:val="18"/>
+                <w:sz w:val="16"/>
+              </w:rPr>
+            </w:pPr>
+            <w:r>
+              <w:rPr>
+                <w:sz w:val="16"/>
               </w:rPr>
               <w:t>Test operator inputs work correctly.</w:t>
             </w:r>
@@ -7322,12 +7216,12 @@
           <w:p>
             <w:pPr>
               <w:rPr>
-                <w:sz w:val="18"/>
-              </w:rPr>
-            </w:pPr>
-            <w:r>
-              <w:rPr>
-                <w:sz w:val="18"/>
+                <w:sz w:val="16"/>
+              </w:rPr>
+            </w:pPr>
+            <w:r>
+              <w:rPr>
+                <w:sz w:val="16"/>
               </w:rPr>
               <w:t>Any operator e.g. “-“</w:t>
             </w:r>
@@ -7340,12 +7234,12 @@
           <w:p>
             <w:pPr>
               <w:rPr>
-                <w:sz w:val="18"/>
-              </w:rPr>
-            </w:pPr>
-            <w:r>
-              <w:rPr>
-                <w:sz w:val="18"/>
+                <w:sz w:val="16"/>
+              </w:rPr>
+            </w:pPr>
+            <w:r>
+              <w:rPr>
+                <w:sz w:val="16"/>
               </w:rPr>
               <w:t>GUI is updated to show “-“</w:t>
             </w:r>
@@ -7358,12 +7252,12 @@
           <w:p>
             <w:pPr>
               <w:rPr>
-                <w:sz w:val="18"/>
-              </w:rPr>
-            </w:pPr>
-            <w:r>
-              <w:rPr>
-                <w:sz w:val="18"/>
+                <w:sz w:val="16"/>
+              </w:rPr>
+            </w:pPr>
+            <w:r>
+              <w:rPr>
+                <w:sz w:val="16"/>
               </w:rPr>
               <w:t>GUI is updated to show “-“</w:t>
             </w:r>
@@ -7376,12 +7270,12 @@
           <w:p>
             <w:pPr>
               <w:rPr>
-                <w:sz w:val="18"/>
-              </w:rPr>
-            </w:pPr>
-            <w:r>
-              <w:rPr>
-                <w:sz w:val="18"/>
+                <w:sz w:val="16"/>
+              </w:rPr>
+            </w:pPr>
+            <w:r>
+              <w:rPr>
+                <w:sz w:val="16"/>
               </w:rPr>
               <w:t>N/A</w:t>
             </w:r>
@@ -7396,12 +7290,12 @@
           <w:p>
             <w:pPr>
               <w:rPr>
-                <w:sz w:val="18"/>
-              </w:rPr>
-            </w:pPr>
-            <w:r>
-              <w:rPr>
-                <w:sz w:val="18"/>
+                <w:sz w:val="16"/>
+              </w:rPr>
+            </w:pPr>
+            <w:r>
+              <w:rPr>
+                <w:sz w:val="16"/>
               </w:rPr>
               <w:t>Test bracket inputs work correctly.</w:t>
             </w:r>
@@ -7414,28 +7308,14 @@
           <w:p>
             <w:pPr>
               <w:rPr>
-                <w:sz w:val="18"/>
-              </w:rPr>
-            </w:pPr>
-            <w:r>
-              <w:rPr>
-                <w:sz w:val="18"/>
-              </w:rPr>
-              <w:t>Input “(</w:t>
-            </w:r>
-            <w:proofErr w:type="gramStart"/>
-            <w:r>
-              <w:rPr>
-                <w:sz w:val="18"/>
-              </w:rPr>
-              <w:t>“ and</w:t>
-            </w:r>
-            <w:proofErr w:type="gramEnd"/>
-            <w:r>
-              <w:rPr>
-                <w:sz w:val="18"/>
-              </w:rPr>
-              <w:t xml:space="preserve"> “)”.</w:t>
+                <w:sz w:val="16"/>
+              </w:rPr>
+            </w:pPr>
+            <w:r>
+              <w:rPr>
+                <w:sz w:val="16"/>
+              </w:rPr>
+              <w:t>Input “(“ and “)”.</w:t>
             </w:r>
           </w:p>
         </w:tc>
@@ -7446,25 +7326,25 @@
           <w:p>
             <w:pPr>
               <w:rPr>
-                <w:sz w:val="18"/>
-              </w:rPr>
-            </w:pPr>
-            <w:r>
-              <w:rPr>
-                <w:sz w:val="18"/>
+                <w:sz w:val="16"/>
+              </w:rPr>
+            </w:pPr>
+            <w:r>
+              <w:rPr>
+                <w:sz w:val="16"/>
               </w:rPr>
               <w:t xml:space="preserve">GUI is updated to show brackets and they are interpreted correctly by the </w:t>
             </w:r>
             <w:r>
               <w:rPr>
                 <w:i/>
-                <w:sz w:val="18"/>
+                <w:sz w:val="16"/>
               </w:rPr>
               <w:t xml:space="preserve">ShuntingYard </w:t>
             </w:r>
             <w:r>
               <w:rPr>
-                <w:sz w:val="18"/>
+                <w:sz w:val="16"/>
               </w:rPr>
               <w:t>class.</w:t>
             </w:r>
@@ -7477,25 +7357,25 @@
           <w:p>
             <w:pPr>
               <w:rPr>
-                <w:sz w:val="18"/>
-              </w:rPr>
-            </w:pPr>
-            <w:r>
-              <w:rPr>
-                <w:sz w:val="18"/>
+                <w:sz w:val="16"/>
+              </w:rPr>
+            </w:pPr>
+            <w:r>
+              <w:rPr>
+                <w:sz w:val="16"/>
               </w:rPr>
               <w:t xml:space="preserve">GUI is updated to show brackets and they are interpreted correctly by the </w:t>
             </w:r>
             <w:r>
               <w:rPr>
                 <w:i/>
-                <w:sz w:val="18"/>
+                <w:sz w:val="16"/>
               </w:rPr>
               <w:t xml:space="preserve">ShuntingYard </w:t>
             </w:r>
             <w:r>
               <w:rPr>
-                <w:sz w:val="18"/>
+                <w:sz w:val="16"/>
               </w:rPr>
               <w:t>class.</w:t>
             </w:r>
@@ -7508,12 +7388,12 @@
           <w:p>
             <w:pPr>
               <w:rPr>
-                <w:sz w:val="18"/>
-              </w:rPr>
-            </w:pPr>
-            <w:r>
-              <w:rPr>
-                <w:sz w:val="18"/>
+                <w:sz w:val="16"/>
+              </w:rPr>
+            </w:pPr>
+            <w:r>
+              <w:rPr>
+                <w:sz w:val="16"/>
               </w:rPr>
               <w:t>N/A</w:t>
             </w:r>
@@ -7526,28 +7406,33 @@
             <w:tcW w:w="910" w:type="dxa"/>
           </w:tcPr>
           <w:p>
-            <w:r>
-              <w:rPr>
-                <w:sz w:val="18"/>
-              </w:rPr>
-              <w:t xml:space="preserve">Test expression to ensure they are </w:t>
-            </w:r>
-            <w:r>
-              <w:rPr>
-                <w:sz w:val="18"/>
-              </w:rPr>
-              <w:t xml:space="preserve">being interpreted correctly by the </w:t>
+            <w:pPr>
+              <w:rPr>
+                <w:sz w:val="16"/>
+              </w:rPr>
+            </w:pPr>
+            <w:r>
+              <w:rPr>
+                <w:sz w:val="16"/>
+              </w:rPr>
+              <w:t xml:space="preserve">Test expression to ensure they are being interpreted correctly </w:t>
+            </w:r>
+            <w:r>
+              <w:rPr>
+                <w:sz w:val="16"/>
+              </w:rPr>
+              <w:t xml:space="preserve">by the </w:t>
             </w:r>
             <w:r>
               <w:rPr>
                 <w:i/>
-                <w:sz w:val="18"/>
+                <w:sz w:val="16"/>
               </w:rPr>
               <w:t xml:space="preserve">ShuntingYard </w:t>
             </w:r>
             <w:r>
               <w:rPr>
-                <w:sz w:val="18"/>
+                <w:sz w:val="16"/>
               </w:rPr>
               <w:t>class.</w:t>
             </w:r>
@@ -7560,12 +7445,12 @@
           <w:p>
             <w:pPr>
               <w:rPr>
-                <w:sz w:val="18"/>
-              </w:rPr>
-            </w:pPr>
-            <w:r>
-              <w:rPr>
-                <w:sz w:val="18"/>
+                <w:sz w:val="16"/>
+              </w:rPr>
+            </w:pPr>
+            <w:r>
+              <w:rPr>
+                <w:sz w:val="16"/>
               </w:rPr>
               <w:t>An expression e.g.</w:t>
             </w:r>
@@ -7573,12 +7458,12 @@
           <w:p>
             <w:pPr>
               <w:rPr>
-                <w:sz w:val="18"/>
-              </w:rPr>
-            </w:pPr>
-            <w:r>
-              <w:rPr>
-                <w:sz w:val="18"/>
+                <w:sz w:val="16"/>
+              </w:rPr>
+            </w:pPr>
+            <w:r>
+              <w:rPr>
+                <w:sz w:val="16"/>
               </w:rPr>
               <w:t>“4(3+2^2)”</w:t>
             </w:r>
@@ -7591,12 +7476,12 @@
           <w:p>
             <w:pPr>
               <w:rPr>
-                <w:sz w:val="18"/>
-              </w:rPr>
-            </w:pPr>
-            <w:r>
-              <w:rPr>
-                <w:sz w:val="18"/>
+                <w:sz w:val="16"/>
+              </w:rPr>
+            </w:pPr>
+            <w:r>
+              <w:rPr>
+                <w:sz w:val="16"/>
               </w:rPr>
               <w:t xml:space="preserve">“28” is outputted. </w:t>
             </w:r>
@@ -7609,12 +7494,12 @@
           <w:p>
             <w:pPr>
               <w:rPr>
-                <w:sz w:val="18"/>
-              </w:rPr>
-            </w:pPr>
-            <w:r>
-              <w:rPr>
-                <w:sz w:val="18"/>
+                <w:sz w:val="16"/>
+              </w:rPr>
+            </w:pPr>
+            <w:r>
+              <w:rPr>
+                <w:sz w:val="16"/>
               </w:rPr>
               <w:t>“28” is outputted.</w:t>
             </w:r>
@@ -7627,12 +7512,12 @@
           <w:p>
             <w:pPr>
               <w:rPr>
-                <w:sz w:val="18"/>
-              </w:rPr>
-            </w:pPr>
-            <w:r>
-              <w:rPr>
-                <w:sz w:val="18"/>
+                <w:sz w:val="16"/>
+              </w:rPr>
+            </w:pPr>
+            <w:r>
+              <w:rPr>
+                <w:sz w:val="16"/>
               </w:rPr>
               <w:t>N/A</w:t>
             </w:r>
@@ -7647,12 +7532,12 @@
           <w:p>
             <w:pPr>
               <w:rPr>
-                <w:sz w:val="18"/>
-              </w:rPr>
-            </w:pPr>
-            <w:r>
-              <w:rPr>
-                <w:sz w:val="18"/>
+                <w:sz w:val="16"/>
+              </w:rPr>
+            </w:pPr>
+            <w:r>
+              <w:rPr>
+                <w:sz w:val="16"/>
               </w:rPr>
               <w:t>Test whether shift left/right buttons update position correctly.</w:t>
             </w:r>
@@ -7665,12 +7550,12 @@
           <w:p>
             <w:pPr>
               <w:rPr>
-                <w:sz w:val="18"/>
-              </w:rPr>
-            </w:pPr>
-            <w:r>
-              <w:rPr>
-                <w:sz w:val="18"/>
+                <w:sz w:val="16"/>
+              </w:rPr>
+            </w:pPr>
+            <w:r>
+              <w:rPr>
+                <w:sz w:val="16"/>
               </w:rPr>
               <w:t>Tap left/right button.</w:t>
             </w:r>
@@ -7683,12 +7568,12 @@
           <w:p>
             <w:pPr>
               <w:rPr>
-                <w:sz w:val="18"/>
-              </w:rPr>
-            </w:pPr>
-            <w:r>
-              <w:rPr>
-                <w:sz w:val="18"/>
+                <w:sz w:val="16"/>
+              </w:rPr>
+            </w:pPr>
+            <w:r>
+              <w:rPr>
+                <w:sz w:val="16"/>
               </w:rPr>
               <w:t>Position increases if right button and decreases if left button.</w:t>
             </w:r>
@@ -7701,12 +7586,12 @@
           <w:p>
             <w:pPr>
               <w:rPr>
-                <w:sz w:val="18"/>
-              </w:rPr>
-            </w:pPr>
-            <w:r>
-              <w:rPr>
-                <w:sz w:val="18"/>
+                <w:sz w:val="16"/>
+              </w:rPr>
+            </w:pPr>
+            <w:r>
+              <w:rPr>
+                <w:sz w:val="16"/>
               </w:rPr>
               <w:t>Position increases if right button and decreases if left button.</w:t>
             </w:r>
@@ -7719,12 +7604,12 @@
           <w:p>
             <w:pPr>
               <w:rPr>
-                <w:sz w:val="18"/>
-              </w:rPr>
-            </w:pPr>
-            <w:r>
-              <w:rPr>
-                <w:sz w:val="18"/>
+                <w:sz w:val="16"/>
+              </w:rPr>
+            </w:pPr>
+            <w:r>
+              <w:rPr>
+                <w:sz w:val="16"/>
               </w:rPr>
               <w:t>N/A</w:t>
             </w:r>
@@ -7739,12 +7624,12 @@
           <w:p>
             <w:pPr>
               <w:rPr>
-                <w:sz w:val="18"/>
-              </w:rPr>
-            </w:pPr>
-            <w:r>
-              <w:rPr>
-                <w:sz w:val="18"/>
+                <w:sz w:val="16"/>
+              </w:rPr>
+            </w:pPr>
+            <w:r>
+              <w:rPr>
+                <w:sz w:val="16"/>
               </w:rPr>
               <w:t xml:space="preserve">Test whether shift buttons update the position marker (underscore character)                                                                                                                                                                             </w:t>
             </w:r>
@@ -7757,12 +7642,12 @@
           <w:p>
             <w:pPr>
               <w:rPr>
-                <w:sz w:val="18"/>
-              </w:rPr>
-            </w:pPr>
-            <w:r>
-              <w:rPr>
-                <w:sz w:val="18"/>
+                <w:sz w:val="16"/>
+              </w:rPr>
+            </w:pPr>
+            <w:r>
+              <w:rPr>
+                <w:sz w:val="16"/>
               </w:rPr>
               <w:t>Tap left or right shift button.</w:t>
             </w:r>
@@ -7775,12 +7660,12 @@
           <w:p>
             <w:pPr>
               <w:rPr>
-                <w:sz w:val="18"/>
-              </w:rPr>
-            </w:pPr>
-            <w:r>
-              <w:rPr>
-                <w:sz w:val="18"/>
+                <w:sz w:val="16"/>
+              </w:rPr>
+            </w:pPr>
+            <w:r>
+              <w:rPr>
+                <w:sz w:val="16"/>
               </w:rPr>
               <w:t>Position marker moves to the character left or right of the previous one.</w:t>
             </w:r>
@@ -7793,12 +7678,12 @@
           <w:p>
             <w:pPr>
               <w:rPr>
-                <w:sz w:val="18"/>
-              </w:rPr>
-            </w:pPr>
-            <w:r>
-              <w:rPr>
-                <w:sz w:val="18"/>
+                <w:sz w:val="16"/>
+              </w:rPr>
+            </w:pPr>
+            <w:r>
+              <w:rPr>
+                <w:sz w:val="16"/>
               </w:rPr>
               <w:t>Position marker moves to the character left or right of the previous one.</w:t>
             </w:r>
@@ -7811,12 +7696,12 @@
           <w:p>
             <w:pPr>
               <w:rPr>
-                <w:sz w:val="18"/>
-              </w:rPr>
-            </w:pPr>
-            <w:r>
-              <w:rPr>
-                <w:sz w:val="18"/>
+                <w:sz w:val="16"/>
+              </w:rPr>
+            </w:pPr>
+            <w:r>
+              <w:rPr>
+                <w:sz w:val="16"/>
               </w:rPr>
               <w:t>N/A</w:t>
             </w:r>
@@ -7857,6 +7742,11 @@
       </w:r>
     </w:p>
     <w:p>
+      <w:pPr>
+        <w:rPr>
+          <w:i/>
+        </w:rPr>
+      </w:pPr>
       <w:r>
         <w:t xml:space="preserve">This was done by adding a new button to the main calculator layout which had the onClick </w:t>
       </w:r>
@@ -7873,12 +7763,1245 @@
         <w:t xml:space="preserve"> which </w:t>
       </w:r>
       <w:r>
+        <w:t xml:space="preserve">starts the new activity, </w:t>
+      </w:r>
+      <w:r>
+        <w:rPr>
+          <w:i/>
+        </w:rPr>
+        <w:t>Equations.</w:t>
+      </w:r>
+    </w:p>
+    <w:p>
+      <w:r>
+        <w:t xml:space="preserve">This activity </w:t>
+      </w:r>
+      <w:r>
+        <w:t xml:space="preserve">initialises the </w:t>
+      </w:r>
+      <w:r>
+        <w:rPr>
+          <w:i/>
+        </w:rPr>
+        <w:t>RecyclerView</w:t>
+      </w:r>
+      <w:r>
+        <w:t xml:space="preserve"> in the activity’s corresponding layout in the overridden method </w:t>
+      </w:r>
+      <w:r>
+        <w:rPr>
+          <w:i/>
+        </w:rPr>
+        <w:t>onCreate</w:t>
+      </w:r>
+      <w:r>
+        <w:t xml:space="preserve">. This method sets the RecyclerView’s LayoutManager and adapter. The adapter is the class </w:t>
+      </w:r>
+      <w:r>
+        <w:rPr>
+          <w:i/>
+        </w:rPr>
+        <w:t>EquationsRAdapter</w:t>
+      </w:r>
+      <w:r>
+        <w:t xml:space="preserve">. </w:t>
+      </w:r>
+    </w:p>
+    <w:p>
+      <w:r>
+        <w:t xml:space="preserve">The </w:t>
+      </w:r>
+      <w:r>
+        <w:rPr>
+          <w:i/>
+        </w:rPr>
+        <w:t xml:space="preserve">RecyclerView </w:t>
+      </w:r>
+      <w:r>
+        <w:t xml:space="preserve">adapter populates the XML </w:t>
+      </w:r>
+      <w:r>
+        <w:rPr>
+          <w:i/>
+        </w:rPr>
+        <w:t xml:space="preserve">RecyclerView </w:t>
+      </w:r>
+      <w:r>
+        <w:t xml:space="preserve">to show the user a list. In the method </w:t>
+      </w:r>
+      <w:r>
+        <w:rPr>
+          <w:i/>
+        </w:rPr>
+        <w:t>EquationsRAdapter</w:t>
+      </w:r>
+      <w:r>
+        <w:t xml:space="preserve">, an </w:t>
+      </w:r>
+      <w:r>
+        <w:rPr>
+          <w:i/>
+        </w:rPr>
+        <w:t>ArrayList</w:t>
+      </w:r>
+      <w:r>
+        <w:t xml:space="preserve"> is created to make an array of the text that will be used to populate the list.</w:t>
+      </w:r>
+    </w:p>
+    <w:p>
+      <w:r>
+        <w:t xml:space="preserve">In the method </w:t>
+      </w:r>
+      <w:r>
+        <w:rPr>
+          <w:i/>
+        </w:rPr>
+        <w:t>OnBindViewHolder</w:t>
+      </w:r>
+      <w:r>
+        <w:t xml:space="preserve">, the strings in the </w:t>
+      </w:r>
+      <w:r>
+        <w:rPr>
+          <w:i/>
+        </w:rPr>
+        <w:t>ArrayList</w:t>
+      </w:r>
+      <w:r>
+        <w:t xml:space="preserve"> are set to </w:t>
+      </w:r>
+      <w:r>
+        <w:rPr>
+          <w:i/>
+        </w:rPr>
+        <w:t>TextViews</w:t>
+      </w:r>
+      <w:r>
+        <w:t xml:space="preserve"> in the </w:t>
+      </w:r>
+      <w:r>
+        <w:rPr>
+          <w:i/>
+        </w:rPr>
+        <w:t>RecyclerView</w:t>
+      </w:r>
+      <w:r>
+        <w:t xml:space="preserve"> and then the method </w:t>
+      </w:r>
+      <w:r>
+        <w:rPr>
+          <w:i/>
+        </w:rPr>
+        <w:lastRenderedPageBreak/>
+        <w:t>OnCreateViewHolder</w:t>
+      </w:r>
+      <w:r>
+        <w:t xml:space="preserve"> inflates each view so they are displayed to the user.</w:t>
+      </w:r>
+    </w:p>
+    <w:p>
+      <w:r>
+        <w:t xml:space="preserve">In </w:t>
+      </w:r>
+      <w:r>
+        <w:rPr>
+          <w:i/>
+        </w:rPr>
+        <w:t>OnCreateViewHolder</w:t>
+      </w:r>
+      <w:r>
+        <w:rPr>
+          <w:i/>
+        </w:rPr>
+        <w:t>, OnClickListeners</w:t>
+      </w:r>
+      <w:r>
+        <w:t xml:space="preserve"> are also set on each element of the list. This is linked to an </w:t>
+      </w:r>
+      <w:r>
+        <w:rPr>
+          <w:i/>
+        </w:rPr>
+        <w:t>onClick</w:t>
+      </w:r>
+      <w:r>
+        <w:t xml:space="preserve"> method that handles the user’s clicks.</w:t>
+      </w:r>
+    </w:p>
+    <w:p>
+      <w:r>
+        <w:t xml:space="preserve">In the </w:t>
+      </w:r>
+      <w:r>
+        <w:rPr>
+          <w:i/>
+        </w:rPr>
+        <w:t xml:space="preserve">onClick </w:t>
+      </w:r>
+      <w:r>
+        <w:t xml:space="preserve">method, a switch-case statement is used </w:t>
+      </w:r>
+      <w:r>
+        <w:t xml:space="preserve">on the variable </w:t>
+      </w:r>
+      <w:r>
+        <w:rPr>
+          <w:i/>
+        </w:rPr>
+        <w:t>position</w:t>
+      </w:r>
+      <w:r>
+        <w:t xml:space="preserve">. This variable holds the index value of which element in the </w:t>
+      </w:r>
+      <w:r>
+        <w:rPr>
+          <w:i/>
+        </w:rPr>
+        <w:t>RecyclerView</w:t>
+      </w:r>
+      <w:r>
+        <w:t xml:space="preserve"> the user has clicked. Therefore, when the user clicks an element of the </w:t>
+      </w:r>
+      <w:r>
+        <w:rPr>
+          <w:i/>
+        </w:rPr>
+        <w:t>RecyclerView</w:t>
+      </w:r>
+      <w:r>
+        <w:t>, it starts a different activity depending on the element clicked.</w:t>
+      </w:r>
+    </w:p>
+    <w:p>
+      <w:r>
+        <w:t>For example, if the user clicks the first element, (i.e.</w:t>
+      </w:r>
+      <w:r>
+        <w:rPr>
+          <w:i/>
+        </w:rPr>
         <w:t xml:space="preserve"> </w:t>
       </w:r>
-      <w:bookmarkStart w:id="0" w:name="_GoBack"/>
-      <w:bookmarkEnd w:id="0"/>
+      <w:r>
+        <w:t>the Maths element), it will start the activity that handles all the Maths equations.</w:t>
+      </w:r>
+    </w:p>
+    <w:p>
+      <w:r>
+        <w:rPr>
+          <w:noProof/>
+        </w:rPr>
+        <w:drawing>
+          <wp:anchor distT="0" distB="0" distL="114300" distR="114300" simplePos="0" relativeHeight="251672576" behindDoc="1" locked="0" layoutInCell="1" allowOverlap="1" wp14:anchorId="669A2B1C">
+            <wp:simplePos x="0" y="0"/>
+            <wp:positionH relativeFrom="column">
+              <wp:posOffset>3089275</wp:posOffset>
+            </wp:positionH>
+            <wp:positionV relativeFrom="paragraph">
+              <wp:posOffset>271780</wp:posOffset>
+            </wp:positionV>
+            <wp:extent cx="2635885" cy="2336800"/>
+            <wp:effectExtent l="0" t="0" r="0" b="6350"/>
+            <wp:wrapTight wrapText="bothSides">
+              <wp:wrapPolygon edited="0">
+                <wp:start x="0" y="0"/>
+                <wp:lineTo x="0" y="21483"/>
+                <wp:lineTo x="21387" y="21483"/>
+                <wp:lineTo x="21387" y="0"/>
+                <wp:lineTo x="0" y="0"/>
+              </wp:wrapPolygon>
+            </wp:wrapTight>
+            <wp:docPr id="20" name="Picture 20"/>
+            <wp:cNvGraphicFramePr>
+              <a:graphicFrameLocks xmlns:a="http://schemas.openxmlformats.org/drawingml/2006/main" noChangeAspect="1"/>
+            </wp:cNvGraphicFramePr>
+            <a:graphic xmlns:a="http://schemas.openxmlformats.org/drawingml/2006/main">
+              <a:graphicData uri="http://schemas.openxmlformats.org/drawingml/2006/picture">
+                <pic:pic xmlns:pic="http://schemas.openxmlformats.org/drawingml/2006/picture">
+                  <pic:nvPicPr>
+                    <pic:cNvPr id="1" name=""/>
+                    <pic:cNvPicPr/>
+                  </pic:nvPicPr>
+                  <pic:blipFill rotWithShape="1">
+                    <a:blip r:embed="rId25" cstate="print">
+                      <a:extLst>
+                        <a:ext uri="{28A0092B-C50C-407E-A947-70E740481C1C}">
+                          <a14:useLocalDpi xmlns:a14="http://schemas.microsoft.com/office/drawing/2010/main" val="0"/>
+                        </a:ext>
+                      </a:extLst>
+                    </a:blip>
+                    <a:srcRect l="1" t="19978" r="39705" b="13180"/>
+                    <a:stretch/>
+                  </pic:blipFill>
+                  <pic:spPr bwMode="auto">
+                    <a:xfrm>
+                      <a:off x="0" y="0"/>
+                      <a:ext cx="2635885" cy="2336800"/>
+                    </a:xfrm>
+                    <a:prstGeom prst="rect">
+                      <a:avLst/>
+                    </a:prstGeom>
+                    <a:ln>
+                      <a:noFill/>
+                    </a:ln>
+                    <a:extLst>
+                      <a:ext uri="{53640926-AAD7-44D8-BBD7-CCE9431645EC}">
+                        <a14:shadowObscured xmlns:a14="http://schemas.microsoft.com/office/drawing/2010/main"/>
+                      </a:ext>
+                    </a:extLst>
+                  </pic:spPr>
+                </pic:pic>
+              </a:graphicData>
+            </a:graphic>
+            <wp14:sizeRelH relativeFrom="page">
+              <wp14:pctWidth>0</wp14:pctWidth>
+            </wp14:sizeRelH>
+            <wp14:sizeRelV relativeFrom="page">
+              <wp14:pctHeight>0</wp14:pctHeight>
+            </wp14:sizeRelV>
+          </wp:anchor>
+        </w:drawing>
+      </w:r>
+      <w:r>
+        <w:t>Also, in this version, a back button was added to the Toolbar to allow the user to return to the main calculator page.</w:t>
+      </w:r>
+    </w:p>
+    <w:p>
+      <w:r>
+        <w:t>This version has been successful because I have created an activity which displays the choices of the different types of equations to the user. These choices are “Maths”, “Physics”, “Chemistry” and “Biology”.</w:t>
+      </w:r>
+    </w:p>
+    <w:p>
+      <w:r>
+        <w:t>In the next iteration of development, each equation that is relevant to the Maths GCSE will be added with the functionality.</w:t>
+      </w:r>
+    </w:p>
+    <w:p>
+      <w:pPr>
+        <w:rPr>
+          <w:i/>
+        </w:rPr>
+      </w:pPr>
+      <w:r>
+        <w:rPr>
+          <w:noProof/>
+        </w:rPr>
+        <w:drawing>
+          <wp:anchor distT="0" distB="0" distL="114300" distR="114300" simplePos="0" relativeHeight="251671552" behindDoc="1" locked="0" layoutInCell="1" allowOverlap="1" wp14:anchorId="6C1FC062">
+            <wp:simplePos x="0" y="0"/>
+            <wp:positionH relativeFrom="margin">
+              <wp:posOffset>15856</wp:posOffset>
+            </wp:positionH>
+            <wp:positionV relativeFrom="paragraph">
+              <wp:posOffset>235170</wp:posOffset>
+            </wp:positionV>
+            <wp:extent cx="2705100" cy="2477770"/>
+            <wp:effectExtent l="0" t="0" r="0" b="0"/>
+            <wp:wrapTight wrapText="bothSides">
+              <wp:wrapPolygon edited="0">
+                <wp:start x="0" y="0"/>
+                <wp:lineTo x="0" y="21423"/>
+                <wp:lineTo x="21448" y="21423"/>
+                <wp:lineTo x="21448" y="0"/>
+                <wp:lineTo x="0" y="0"/>
+              </wp:wrapPolygon>
+            </wp:wrapTight>
+            <wp:docPr id="12" name="Picture 12"/>
+            <wp:cNvGraphicFramePr>
+              <a:graphicFrameLocks xmlns:a="http://schemas.openxmlformats.org/drawingml/2006/main" noChangeAspect="1"/>
+            </wp:cNvGraphicFramePr>
+            <a:graphic xmlns:a="http://schemas.openxmlformats.org/drawingml/2006/main">
+              <a:graphicData uri="http://schemas.openxmlformats.org/drawingml/2006/picture">
+                <pic:pic xmlns:pic="http://schemas.openxmlformats.org/drawingml/2006/picture">
+                  <pic:nvPicPr>
+                    <pic:cNvPr id="1" name=""/>
+                    <pic:cNvPicPr/>
+                  </pic:nvPicPr>
+                  <pic:blipFill rotWithShape="1">
+                    <a:blip r:embed="rId26" cstate="print">
+                      <a:extLst>
+                        <a:ext uri="{28A0092B-C50C-407E-A947-70E740481C1C}">
+                          <a14:useLocalDpi xmlns:a14="http://schemas.microsoft.com/office/drawing/2010/main" val="0"/>
+                        </a:ext>
+                      </a:extLst>
+                    </a:blip>
+                    <a:srcRect l="23083" t="9753" r="16686" b="21266"/>
+                    <a:stretch/>
+                  </pic:blipFill>
+                  <pic:spPr bwMode="auto">
+                    <a:xfrm>
+                      <a:off x="0" y="0"/>
+                      <a:ext cx="2705100" cy="2477770"/>
+                    </a:xfrm>
+                    <a:prstGeom prst="rect">
+                      <a:avLst/>
+                    </a:prstGeom>
+                    <a:ln>
+                      <a:noFill/>
+                    </a:ln>
+                    <a:extLst>
+                      <a:ext uri="{53640926-AAD7-44D8-BBD7-CCE9431645EC}">
+                        <a14:shadowObscured xmlns:a14="http://schemas.microsoft.com/office/drawing/2010/main"/>
+                      </a:ext>
+                    </a:extLst>
+                  </pic:spPr>
+                </pic:pic>
+              </a:graphicData>
+            </a:graphic>
+            <wp14:sizeRelH relativeFrom="page">
+              <wp14:pctWidth>0</wp14:pctWidth>
+            </wp14:sizeRelH>
+            <wp14:sizeRelV relativeFrom="page">
+              <wp14:pctHeight>0</wp14:pctHeight>
+            </wp14:sizeRelV>
+          </wp:anchor>
+        </w:drawing>
+      </w:r>
+      <w:r>
+        <w:rPr>
+          <w:i/>
+        </w:rPr>
+        <w:t xml:space="preserve">The </w:t>
+      </w:r>
+      <w:r>
+        <w:rPr>
+          <w:i/>
+        </w:rPr>
+        <w:t>Equations</w:t>
+      </w:r>
+      <w:r>
+        <w:rPr>
+          <w:i/>
+        </w:rPr>
+        <w:t xml:space="preserve"> Class</w:t>
+      </w:r>
+    </w:p>
+    <w:p>
+      <w:pPr>
+        <w:rPr>
+          <w:noProof/>
+        </w:rPr>
+      </w:pPr>
+    </w:p>
+    <w:p>
+      <w:pPr>
+        <w:rPr>
+          <w:noProof/>
+        </w:rPr>
+      </w:pPr>
+    </w:p>
+    <w:p>
+      <w:pPr>
+        <w:rPr>
+          <w:noProof/>
+        </w:rPr>
+      </w:pPr>
+    </w:p>
+    <w:p>
+      <w:pPr>
+        <w:rPr>
+          <w:noProof/>
+        </w:rPr>
+      </w:pPr>
+    </w:p>
+    <w:p>
+      <w:pPr>
+        <w:rPr>
+          <w:noProof/>
+        </w:rPr>
+      </w:pPr>
+      <w:r>
+        <w:rPr>
+          <w:noProof/>
+        </w:rPr>
+        <w:drawing>
+          <wp:anchor distT="0" distB="0" distL="114300" distR="114300" simplePos="0" relativeHeight="251673600" behindDoc="1" locked="0" layoutInCell="1" allowOverlap="1" wp14:anchorId="191C5284">
+            <wp:simplePos x="0" y="0"/>
+            <wp:positionH relativeFrom="column">
+              <wp:posOffset>-1270</wp:posOffset>
+            </wp:positionH>
+            <wp:positionV relativeFrom="paragraph">
+              <wp:posOffset>225711</wp:posOffset>
+            </wp:positionV>
+            <wp:extent cx="2635885" cy="2962275"/>
+            <wp:effectExtent l="0" t="0" r="0" b="9525"/>
+            <wp:wrapTight wrapText="bothSides">
+              <wp:wrapPolygon edited="0">
+                <wp:start x="0" y="0"/>
+                <wp:lineTo x="0" y="21531"/>
+                <wp:lineTo x="21387" y="21531"/>
+                <wp:lineTo x="21387" y="0"/>
+                <wp:lineTo x="0" y="0"/>
+              </wp:wrapPolygon>
+            </wp:wrapTight>
+            <wp:docPr id="19" name="Picture 19"/>
+            <wp:cNvGraphicFramePr>
+              <a:graphicFrameLocks xmlns:a="http://schemas.openxmlformats.org/drawingml/2006/main" noChangeAspect="1"/>
+            </wp:cNvGraphicFramePr>
+            <a:graphic xmlns:a="http://schemas.openxmlformats.org/drawingml/2006/main">
+              <a:graphicData uri="http://schemas.openxmlformats.org/drawingml/2006/picture">
+                <pic:pic xmlns:pic="http://schemas.openxmlformats.org/drawingml/2006/picture">
+                  <pic:nvPicPr>
+                    <pic:cNvPr id="1" name=""/>
+                    <pic:cNvPicPr/>
+                  </pic:nvPicPr>
+                  <pic:blipFill rotWithShape="1">
+                    <a:blip r:embed="rId27" cstate="print">
+                      <a:extLst>
+                        <a:ext uri="{28A0092B-C50C-407E-A947-70E740481C1C}">
+                          <a14:useLocalDpi xmlns:a14="http://schemas.microsoft.com/office/drawing/2010/main" val="0"/>
+                        </a:ext>
+                      </a:extLst>
+                    </a:blip>
+                    <a:srcRect t="7029" r="39746" b="8315"/>
+                    <a:stretch/>
+                  </pic:blipFill>
+                  <pic:spPr bwMode="auto">
+                    <a:xfrm>
+                      <a:off x="0" y="0"/>
+                      <a:ext cx="2635885" cy="2962275"/>
+                    </a:xfrm>
+                    <a:prstGeom prst="rect">
+                      <a:avLst/>
+                    </a:prstGeom>
+                    <a:ln>
+                      <a:noFill/>
+                    </a:ln>
+                    <a:extLst>
+                      <a:ext uri="{53640926-AAD7-44D8-BBD7-CCE9431645EC}">
+                        <a14:shadowObscured xmlns:a14="http://schemas.microsoft.com/office/drawing/2010/main"/>
+                      </a:ext>
+                    </a:extLst>
+                  </pic:spPr>
+                </pic:pic>
+              </a:graphicData>
+            </a:graphic>
+            <wp14:sizeRelH relativeFrom="page">
+              <wp14:pctWidth>0</wp14:pctWidth>
+            </wp14:sizeRelH>
+            <wp14:sizeRelV relativeFrom="page">
+              <wp14:pctHeight>0</wp14:pctHeight>
+            </wp14:sizeRelV>
+          </wp:anchor>
+        </w:drawing>
+      </w:r>
+      <w:r>
+        <w:rPr>
+          <w:i/>
+          <w:noProof/>
+        </w:rPr>
+        <w:t xml:space="preserve">The RecyclerView adapter, </w:t>
+      </w:r>
+      <w:r>
+        <w:rPr>
+          <w:i/>
+          <w:noProof/>
+        </w:rPr>
+        <w:t>EquationsRAdapter</w:t>
+      </w:r>
+      <w:r>
+        <w:rPr>
+          <w:noProof/>
+        </w:rPr>
+        <w:t>:</w:t>
+      </w:r>
+    </w:p>
+    <w:p>
+      <w:pPr>
+        <w:rPr>
+          <w:noProof/>
+        </w:rPr>
+      </w:pPr>
+    </w:p>
+    <w:p>
+      <w:pPr>
+        <w:rPr>
+          <w:i/>
+          <w:noProof/>
+        </w:rPr>
+      </w:pPr>
+      <w:r>
+        <w:rPr>
+          <w:i/>
+          <w:noProof/>
+        </w:rPr>
+        <w:t>The Equations class layout:</w:t>
+      </w:r>
+    </w:p>
+    <w:p>
+      <w:pPr>
+        <w:rPr>
+          <w:noProof/>
+        </w:rPr>
+      </w:pPr>
+      <w:r>
+        <w:rPr>
+          <w:noProof/>
+        </w:rPr>
+        <w:drawing>
+          <wp:inline distT="0" distB="0" distL="0" distR="0" wp14:anchorId="46E1E091" wp14:editId="4058C357">
+            <wp:extent cx="1400433" cy="2576945"/>
+            <wp:effectExtent l="0" t="0" r="9525" b="0"/>
+            <wp:docPr id="21" name="Picture 21"/>
+            <wp:cNvGraphicFramePr>
+              <a:graphicFrameLocks xmlns:a="http://schemas.openxmlformats.org/drawingml/2006/main" noChangeAspect="1"/>
+            </wp:cNvGraphicFramePr>
+            <a:graphic xmlns:a="http://schemas.openxmlformats.org/drawingml/2006/main">
+              <a:graphicData uri="http://schemas.openxmlformats.org/drawingml/2006/picture">
+                <pic:pic xmlns:pic="http://schemas.openxmlformats.org/drawingml/2006/picture">
+                  <pic:nvPicPr>
+                    <pic:cNvPr id="1" name=""/>
+                    <pic:cNvPicPr/>
+                  </pic:nvPicPr>
+                  <pic:blipFill>
+                    <a:blip r:embed="rId28"/>
+                    <a:stretch>
+                      <a:fillRect/>
+                    </a:stretch>
+                  </pic:blipFill>
+                  <pic:spPr>
+                    <a:xfrm>
+                      <a:off x="0" y="0"/>
+                      <a:ext cx="1406720" cy="2588514"/>
+                    </a:xfrm>
+                    <a:prstGeom prst="rect">
+                      <a:avLst/>
+                    </a:prstGeom>
+                  </pic:spPr>
+                </pic:pic>
+              </a:graphicData>
+            </a:graphic>
+          </wp:inline>
+        </w:drawing>
+      </w:r>
+    </w:p>
+    <w:p>
+      <w:pPr>
+        <w:pStyle w:val="Heading4"/>
+      </w:pPr>
+      <w:r>
+        <w:lastRenderedPageBreak/>
+        <w:t>V0.4.0 – Testing</w:t>
+      </w:r>
     </w:p>
     <w:p/>
+    <w:tbl>
+      <w:tblPr>
+        <w:tblStyle w:val="TableGrid"/>
+        <w:tblW w:w="0" w:type="auto"/>
+        <w:tblLook w:val="04A0" w:firstRow="1" w:lastRow="0" w:firstColumn="1" w:lastColumn="0" w:noHBand="0" w:noVBand="1"/>
+      </w:tblPr>
+      <w:tblGrid>
+        <w:gridCol w:w="843"/>
+        <w:gridCol w:w="844"/>
+        <w:gridCol w:w="906"/>
+        <w:gridCol w:w="906"/>
+        <w:gridCol w:w="650"/>
+      </w:tblGrid>
+      <w:tr>
+        <w:tc>
+          <w:tcPr>
+            <w:tcW w:w="843" w:type="dxa"/>
+          </w:tcPr>
+          <w:p>
+            <w:pPr>
+              <w:rPr>
+                <w:color w:val="000000" w:themeColor="text1"/>
+                <w:sz w:val="16"/>
+              </w:rPr>
+            </w:pPr>
+            <w:r>
+              <w:rPr>
+                <w:color w:val="000000" w:themeColor="text1"/>
+                <w:sz w:val="16"/>
+              </w:rPr>
+              <w:t>Reason</w:t>
+            </w:r>
+          </w:p>
+        </w:tc>
+        <w:tc>
+          <w:tcPr>
+            <w:tcW w:w="844" w:type="dxa"/>
+          </w:tcPr>
+          <w:p>
+            <w:pPr>
+              <w:rPr>
+                <w:color w:val="000000" w:themeColor="text1"/>
+                <w:sz w:val="16"/>
+              </w:rPr>
+            </w:pPr>
+            <w:r>
+              <w:rPr>
+                <w:color w:val="000000" w:themeColor="text1"/>
+                <w:sz w:val="16"/>
+              </w:rPr>
+              <w:t>Input</w:t>
+            </w:r>
+          </w:p>
+        </w:tc>
+        <w:tc>
+          <w:tcPr>
+            <w:tcW w:w="906" w:type="dxa"/>
+          </w:tcPr>
+          <w:p>
+            <w:pPr>
+              <w:rPr>
+                <w:color w:val="000000" w:themeColor="text1"/>
+                <w:sz w:val="16"/>
+              </w:rPr>
+            </w:pPr>
+            <w:r>
+              <w:rPr>
+                <w:color w:val="000000" w:themeColor="text1"/>
+                <w:sz w:val="16"/>
+              </w:rPr>
+              <w:t>Expected</w:t>
+            </w:r>
+          </w:p>
+        </w:tc>
+        <w:tc>
+          <w:tcPr>
+            <w:tcW w:w="906" w:type="dxa"/>
+          </w:tcPr>
+          <w:p>
+            <w:pPr>
+              <w:rPr>
+                <w:color w:val="000000" w:themeColor="text1"/>
+                <w:sz w:val="16"/>
+              </w:rPr>
+            </w:pPr>
+            <w:r>
+              <w:rPr>
+                <w:color w:val="000000" w:themeColor="text1"/>
+                <w:sz w:val="16"/>
+              </w:rPr>
+              <w:t>Actual</w:t>
+            </w:r>
+          </w:p>
+        </w:tc>
+        <w:tc>
+          <w:tcPr>
+            <w:tcW w:w="650" w:type="dxa"/>
+          </w:tcPr>
+          <w:p>
+            <w:pPr>
+              <w:rPr>
+                <w:color w:val="000000" w:themeColor="text1"/>
+                <w:sz w:val="16"/>
+              </w:rPr>
+            </w:pPr>
+            <w:r>
+              <w:rPr>
+                <w:color w:val="000000" w:themeColor="text1"/>
+                <w:sz w:val="16"/>
+              </w:rPr>
+              <w:t>Required Actions</w:t>
+            </w:r>
+          </w:p>
+        </w:tc>
+      </w:tr>
+      <w:tr>
+        <w:tc>
+          <w:tcPr>
+            <w:tcW w:w="843" w:type="dxa"/>
+          </w:tcPr>
+          <w:p>
+            <w:pPr>
+              <w:rPr>
+                <w:sz w:val="16"/>
+              </w:rPr>
+            </w:pPr>
+            <w:r>
+              <w:rPr>
+                <w:sz w:val="16"/>
+              </w:rPr>
+              <w:t xml:space="preserve">Click each element of the </w:t>
+            </w:r>
+            <w:r>
+              <w:rPr>
+                <w:i/>
+                <w:sz w:val="16"/>
+              </w:rPr>
+              <w:t>RecyclerView</w:t>
+            </w:r>
+            <w:r>
+              <w:rPr>
+                <w:sz w:val="16"/>
+              </w:rPr>
+              <w:t xml:space="preserve"> to ensure they are receiving the clicks.</w:t>
+            </w:r>
+          </w:p>
+        </w:tc>
+        <w:tc>
+          <w:tcPr>
+            <w:tcW w:w="844" w:type="dxa"/>
+          </w:tcPr>
+          <w:p>
+            <w:pPr>
+              <w:rPr>
+                <w:sz w:val="16"/>
+              </w:rPr>
+            </w:pPr>
+            <w:r>
+              <w:rPr>
+                <w:sz w:val="16"/>
+              </w:rPr>
+              <w:t xml:space="preserve">Tap </w:t>
+            </w:r>
+            <w:r>
+              <w:rPr>
+                <w:i/>
+                <w:sz w:val="16"/>
+              </w:rPr>
+              <w:t xml:space="preserve">RecyclerView </w:t>
+            </w:r>
+            <w:r>
+              <w:rPr>
+                <w:sz w:val="16"/>
+              </w:rPr>
+              <w:t>elements.</w:t>
+            </w:r>
+          </w:p>
+        </w:tc>
+        <w:tc>
+          <w:tcPr>
+            <w:tcW w:w="906" w:type="dxa"/>
+          </w:tcPr>
+          <w:p>
+            <w:pPr>
+              <w:rPr>
+                <w:sz w:val="16"/>
+              </w:rPr>
+            </w:pPr>
+            <w:r>
+              <w:rPr>
+                <w:sz w:val="16"/>
+              </w:rPr>
+              <w:t>Activity responds correctly by sending user to the element’s corresponding activity.</w:t>
+            </w:r>
+          </w:p>
+        </w:tc>
+        <w:tc>
+          <w:tcPr>
+            <w:tcW w:w="906" w:type="dxa"/>
+          </w:tcPr>
+          <w:p>
+            <w:pPr>
+              <w:rPr>
+                <w:sz w:val="16"/>
+              </w:rPr>
+            </w:pPr>
+            <w:r>
+              <w:rPr>
+                <w:sz w:val="16"/>
+              </w:rPr>
+              <w:t>Activity responds correctly by sending user to the element’s corresponding activity.</w:t>
+            </w:r>
+          </w:p>
+        </w:tc>
+        <w:tc>
+          <w:tcPr>
+            <w:tcW w:w="650" w:type="dxa"/>
+          </w:tcPr>
+          <w:p>
+            <w:pPr>
+              <w:rPr>
+                <w:sz w:val="16"/>
+              </w:rPr>
+            </w:pPr>
+            <w:r>
+              <w:rPr>
+                <w:sz w:val="16"/>
+              </w:rPr>
+              <w:t>N/A</w:t>
+            </w:r>
+          </w:p>
+        </w:tc>
+        <w:bookmarkStart w:id="0" w:name="_GoBack"/>
+        <w:bookmarkEnd w:id="0"/>
+      </w:tr>
+      <w:tr>
+        <w:tc>
+          <w:tcPr>
+            <w:tcW w:w="843" w:type="dxa"/>
+          </w:tcPr>
+          <w:p>
+            <w:pPr>
+              <w:rPr>
+                <w:sz w:val="16"/>
+              </w:rPr>
+            </w:pPr>
+            <w:r>
+              <w:rPr>
+                <w:sz w:val="16"/>
+              </w:rPr>
+              <w:t>Tap the back button to ensure it send the user to the correct activity.</w:t>
+            </w:r>
+          </w:p>
+        </w:tc>
+        <w:tc>
+          <w:tcPr>
+            <w:tcW w:w="844" w:type="dxa"/>
+          </w:tcPr>
+          <w:p>
+            <w:pPr>
+              <w:rPr>
+                <w:sz w:val="16"/>
+              </w:rPr>
+            </w:pPr>
+            <w:r>
+              <w:rPr>
+                <w:sz w:val="16"/>
+              </w:rPr>
+              <w:t>Tap back button.</w:t>
+            </w:r>
+          </w:p>
+        </w:tc>
+        <w:tc>
+          <w:tcPr>
+            <w:tcW w:w="906" w:type="dxa"/>
+          </w:tcPr>
+          <w:p>
+            <w:pPr>
+              <w:rPr>
+                <w:i/>
+                <w:sz w:val="16"/>
+              </w:rPr>
+            </w:pPr>
+            <w:r>
+              <w:rPr>
+                <w:sz w:val="16"/>
+              </w:rPr>
+              <w:t>User is sent to previous activity (</w:t>
+            </w:r>
+            <w:r>
+              <w:rPr>
+                <w:i/>
+                <w:sz w:val="16"/>
+              </w:rPr>
+              <w:t>Calculator)</w:t>
+            </w:r>
+          </w:p>
+        </w:tc>
+        <w:tc>
+          <w:tcPr>
+            <w:tcW w:w="906" w:type="dxa"/>
+          </w:tcPr>
+          <w:p>
+            <w:pPr>
+              <w:rPr>
+                <w:i/>
+                <w:sz w:val="16"/>
+              </w:rPr>
+            </w:pPr>
+            <w:r>
+              <w:rPr>
+                <w:sz w:val="16"/>
+              </w:rPr>
+              <w:t>Use is sent to previous activity (</w:t>
+            </w:r>
+            <w:r>
+              <w:rPr>
+                <w:i/>
+                <w:sz w:val="16"/>
+              </w:rPr>
+              <w:t>Calculator)</w:t>
+            </w:r>
+          </w:p>
+        </w:tc>
+        <w:tc>
+          <w:tcPr>
+            <w:tcW w:w="650" w:type="dxa"/>
+          </w:tcPr>
+          <w:p>
+            <w:pPr>
+              <w:rPr>
+                <w:sz w:val="16"/>
+              </w:rPr>
+            </w:pPr>
+            <w:r>
+              <w:rPr>
+                <w:sz w:val="16"/>
+              </w:rPr>
+              <w:t>N/A</w:t>
+            </w:r>
+          </w:p>
+        </w:tc>
+      </w:tr>
+    </w:tbl>
+    <w:p>
+      <w:pPr>
+        <w:pStyle w:val="Heading3"/>
+      </w:pPr>
+      <w:r>
+        <w:t>3.1.6 Version 0.4.1</w:t>
+      </w:r>
+    </w:p>
+    <w:p/>
+    <w:p>
+      <w:pPr>
+        <w:pStyle w:val="Heading4"/>
+      </w:pPr>
+      <w:r>
+        <w:t>V0.4.1 – Success Criteria</w:t>
+      </w:r>
+    </w:p>
+    <w:p/>
+    <w:p>
+      <w:r>
+        <w:t>Version 0.4.1 will cover the success criteria off adding the Maths equations that are required for GCSE students. This includes the quadratic equation, the cosine rule, the sine rule, the area of a triangle and Pythagoras’ theorem.</w:t>
+      </w:r>
+    </w:p>
+    <w:p>
+      <w:pPr>
+        <w:rPr>
+          <w:i/>
+        </w:rPr>
+      </w:pPr>
+      <w:r>
+        <w:t xml:space="preserve">To implement this, a new class called </w:t>
+      </w:r>
+      <w:r>
+        <w:rPr>
+          <w:i/>
+        </w:rPr>
+        <w:t>MathsEquations</w:t>
+      </w:r>
+      <w:r>
+        <w:t xml:space="preserve"> was created which linked to an XML layout that held a </w:t>
+      </w:r>
+      <w:r>
+        <w:rPr>
+          <w:i/>
+        </w:rPr>
+        <w:t>RecyclerView</w:t>
+      </w:r>
+      <w:r>
+        <w:t xml:space="preserve">. To populate this </w:t>
+      </w:r>
+      <w:r>
+        <w:rPr>
+          <w:i/>
+        </w:rPr>
+        <w:t>RecyclerView</w:t>
+      </w:r>
+      <w:r>
+        <w:t xml:space="preserve"> an adapter was created, called </w:t>
+      </w:r>
+      <w:r>
+        <w:rPr>
+          <w:i/>
+        </w:rPr>
+        <w:t>MathsEquationsRAdapter.</w:t>
+      </w:r>
+    </w:p>
+    <w:p>
+      <w:r>
+        <w:t xml:space="preserve">This adapter populates the </w:t>
+      </w:r>
+      <w:r>
+        <w:rPr>
+          <w:i/>
+        </w:rPr>
+        <w:t xml:space="preserve">RecyclerView </w:t>
+      </w:r>
+      <w:r>
+        <w:t>with the names of all the equations listed above. This is implemented in the same way as the</w:t>
+      </w:r>
+      <w:r>
+        <w:t xml:space="preserve"> </w:t>
+      </w:r>
+      <w:r>
+        <w:rPr>
+          <w:i/>
+        </w:rPr>
+        <w:t>Equations</w:t>
+      </w:r>
+      <w:r>
+        <w:t xml:space="preserve"> and </w:t>
+      </w:r>
+      <w:r>
+        <w:rPr>
+          <w:i/>
+        </w:rPr>
+        <w:t>EquationsRAdapter</w:t>
+      </w:r>
+      <w:r>
+        <w:t xml:space="preserve"> classes.</w:t>
+      </w:r>
+    </w:p>
+    <w:p>
+      <w:r>
+        <w:t xml:space="preserve">In the adapter’s </w:t>
+      </w:r>
+      <w:r>
+        <w:rPr>
+          <w:i/>
+        </w:rPr>
+        <w:t>onClick</w:t>
+      </w:r>
+      <w:r>
+        <w:t xml:space="preserve"> method, a switch-case statement is used to start a different activity depending on which element is clicked.</w:t>
+      </w:r>
+    </w:p>
+    <w:p>
+      <w:r>
+        <w:t xml:space="preserve">The first element is the Quadratic Equation. When this element is clicked, the activity </w:t>
+      </w:r>
+      <w:r>
+        <w:rPr>
+          <w:i/>
+        </w:rPr>
+        <w:t>Quadratic</w:t>
+      </w:r>
+      <w:r>
+        <w:rPr>
+          <w:i/>
+        </w:rPr>
+        <w:t xml:space="preserve">Equation </w:t>
+      </w:r>
+      <w:r>
+        <w:t>is started.</w:t>
+      </w:r>
+    </w:p>
+    <w:p>
+      <w:pPr>
+        <w:rPr>
+          <w:color w:val="FF0000"/>
+        </w:rPr>
+      </w:pPr>
+      <w:r>
+        <w:t xml:space="preserve"> The quadratic equation is</w:t>
+      </w:r>
+      <w:r>
+        <w:t>:</w:t>
+      </w:r>
+      <m:oMath>
+        <m:r>
+          <w:rPr>
+            <w:rFonts w:ascii="Cambria Math" w:hAnsi="Cambria Math"/>
+          </w:rPr>
+          <m:t xml:space="preserve"> </m:t>
+        </m:r>
+        <m:f>
+          <m:fPr>
+            <m:ctrlPr>
+              <w:rPr>
+                <w:rFonts w:ascii="Cambria Math" w:hAnsi="Cambria Math"/>
+                <w:i/>
+              </w:rPr>
+            </m:ctrlPr>
+          </m:fPr>
+          <m:num>
+            <m:r>
+              <w:rPr>
+                <w:rFonts w:ascii="Cambria Math" w:hAnsi="Cambria Math"/>
+              </w:rPr>
+              <m:t>-b±</m:t>
+            </m:r>
+            <m:rad>
+              <m:radPr>
+                <m:degHide m:val="1"/>
+                <m:ctrlPr>
+                  <w:rPr>
+                    <w:rFonts w:ascii="Cambria Math" w:hAnsi="Cambria Math"/>
+                    <w:i/>
+                  </w:rPr>
+                </m:ctrlPr>
+              </m:radPr>
+              <m:deg/>
+              <m:e>
+                <m:sSup>
+                  <m:sSupPr>
+                    <m:ctrlPr>
+                      <w:rPr>
+                        <w:rFonts w:ascii="Cambria Math" w:hAnsi="Cambria Math"/>
+                        <w:i/>
+                      </w:rPr>
+                    </m:ctrlPr>
+                  </m:sSupPr>
+                  <m:e>
+                    <m:r>
+                      <w:rPr>
+                        <w:rFonts w:ascii="Cambria Math" w:hAnsi="Cambria Math"/>
+                      </w:rPr>
+                      <m:t>b</m:t>
+                    </m:r>
+                  </m:e>
+                  <m:sup>
+                    <m:r>
+                      <w:rPr>
+                        <w:rFonts w:ascii="Cambria Math" w:hAnsi="Cambria Math"/>
+                      </w:rPr>
+                      <m:t>2</m:t>
+                    </m:r>
+                  </m:sup>
+                </m:sSup>
+                <m:r>
+                  <w:rPr>
+                    <w:rFonts w:ascii="Cambria Math" w:hAnsi="Cambria Math"/>
+                  </w:rPr>
+                  <m:t>-4ac</m:t>
+                </m:r>
+              </m:e>
+            </m:rad>
+          </m:num>
+          <m:den>
+            <m:r>
+              <w:rPr>
+                <w:rFonts w:ascii="Cambria Math" w:hAnsi="Cambria Math"/>
+              </w:rPr>
+              <m:t>2a</m:t>
+            </m:r>
+          </m:den>
+        </m:f>
+      </m:oMath>
+      <w:r>
+        <w:rPr>
+          <w:rFonts w:eastAsiaTheme="minorEastAsia"/>
+        </w:rPr>
+        <w:t xml:space="preserve">. </w:t>
+      </w:r>
+      <w:r>
+        <w:rPr>
+          <w:rFonts w:eastAsiaTheme="minorEastAsia"/>
+        </w:rPr>
+        <w:t xml:space="preserve">In the </w:t>
+      </w:r>
+      <w:r>
+        <w:rPr>
+          <w:rFonts w:eastAsiaTheme="minorEastAsia"/>
+          <w:i/>
+        </w:rPr>
+        <w:t xml:space="preserve">QuadraticEquation </w:t>
+      </w:r>
+      <w:r>
+        <w:rPr>
+          <w:rFonts w:eastAsiaTheme="minorEastAsia"/>
+        </w:rPr>
+        <w:t xml:space="preserve">class, in the </w:t>
+      </w:r>
+      <w:r>
+        <w:rPr>
+          <w:rFonts w:eastAsiaTheme="minorEastAsia"/>
+          <w:i/>
+        </w:rPr>
+        <w:t xml:space="preserve">onCreate </w:t>
+      </w:r>
+      <w:r>
+        <w:rPr>
+          <w:rFonts w:eastAsiaTheme="minorEastAsia"/>
+        </w:rPr>
+        <w:t xml:space="preserve">method, the </w:t>
+      </w:r>
+      <w:r>
+        <w:rPr>
+          <w:rFonts w:eastAsiaTheme="minorEastAsia"/>
+          <w:color w:val="FF0000"/>
+        </w:rPr>
+        <w:t>Blah blah blah</w:t>
+      </w:r>
+    </w:p>
     <w:sectPr>
       <w:pgSz w:w="11906" w:h="16838"/>
       <w:pgMar w:top="1440" w:right="1440" w:bottom="1440" w:left="1440" w:header="708" w:footer="708" w:gutter="0"/>
@@ -7890,7 +9013,7 @@
 </file>
 
 <file path=word/numbering.xml><?xml version="1.0" encoding="utf-8"?>
-<w:numbering xmlns:wpc="http://schemas.microsoft.com/office/word/2010/wordprocessingCanvas" xmlns:cx="http://schemas.microsoft.com/office/drawing/2014/chartex" xmlns:cx1="http://schemas.microsoft.com/office/drawing/2015/9/8/chartex" xmlns:mc="http://schemas.openxmlformats.org/markup-compatibility/2006" xmlns:o="urn:schemas-microsoft-com:office:office" xmlns:r="http://schemas.openxmlformats.org/officeDocument/2006/relationships" xmlns:m="http://schemas.openxmlformats.org/officeDocument/2006/math" xmlns:v="urn:schemas-microsoft-com:vml" xmlns:wp14="http://schemas.microsoft.com/office/word/2010/wordprocessingDrawing" xmlns:wp="http://schemas.openxmlformats.org/drawingml/2006/wordprocessingDrawing" xmlns:w10="urn:schemas-microsoft-com:office:word" xmlns:w="http://schemas.openxmlformats.org/wordprocessingml/2006/main" xmlns:w14="http://schemas.microsoft.com/office/word/2010/wordml" xmlns:w15="http://schemas.microsoft.com/office/word/2012/wordml" xmlns:w16se="http://schemas.microsoft.com/office/word/2015/wordml/symex" xmlns:wpg="http://schemas.microsoft.com/office/word/2010/wordprocessingGroup" xmlns:wpi="http://schemas.microsoft.com/office/word/2010/wordprocessingInk" xmlns:wne="http://schemas.microsoft.com/office/word/2006/wordml" xmlns:wps="http://schemas.microsoft.com/office/word/2010/wordprocessingShape" mc:Ignorable="w14 w15 w16se wp14">
+<w:numbering xmlns:wpc="http://schemas.microsoft.com/office/word/2010/wordprocessingCanvas" xmlns:cx="http://schemas.microsoft.com/office/drawing/2014/chartex" xmlns:cx1="http://schemas.microsoft.com/office/drawing/2015/9/8/chartex" xmlns:cx2="http://schemas.microsoft.com/office/drawing/2015/10/21/chartex" xmlns:cx3="http://schemas.microsoft.com/office/drawing/2016/5/9/chartex" xmlns:cx4="http://schemas.microsoft.com/office/drawing/2016/5/10/chartex" xmlns:cx5="http://schemas.microsoft.com/office/drawing/2016/5/11/chartex" xmlns:cx6="http://schemas.microsoft.com/office/drawing/2016/5/12/chartex" xmlns:cx7="http://schemas.microsoft.com/office/drawing/2016/5/13/chartex" xmlns:cx8="http://schemas.microsoft.com/office/drawing/2016/5/14/chartex" xmlns:mc="http://schemas.openxmlformats.org/markup-compatibility/2006" xmlns:aink="http://schemas.microsoft.com/office/drawing/2016/ink" xmlns:am3d="http://schemas.microsoft.com/office/drawing/2017/model3d" xmlns:o="urn:schemas-microsoft-com:office:office" xmlns:r="http://schemas.openxmlformats.org/officeDocument/2006/relationships" xmlns:m="http://schemas.openxmlformats.org/officeDocument/2006/math" xmlns:v="urn:schemas-microsoft-com:vml" xmlns:wp14="http://schemas.microsoft.com/office/word/2010/wordprocessingDrawing" xmlns:wp="http://schemas.openxmlformats.org/drawingml/2006/wordprocessingDrawing" xmlns:w10="urn:schemas-microsoft-com:office:word" xmlns:w="http://schemas.openxmlformats.org/wordprocessingml/2006/main" xmlns:w14="http://schemas.microsoft.com/office/word/2010/wordml" xmlns:w15="http://schemas.microsoft.com/office/word/2012/wordml" xmlns:w16cid="http://schemas.microsoft.com/office/word/2016/wordml/cid" xmlns:w16se="http://schemas.microsoft.com/office/word/2015/wordml/symex" xmlns:wpg="http://schemas.microsoft.com/office/word/2010/wordprocessingGroup" xmlns:wpi="http://schemas.microsoft.com/office/word/2010/wordprocessingInk" xmlns:wne="http://schemas.microsoft.com/office/word/2006/wordml" xmlns:wps="http://schemas.microsoft.com/office/word/2010/wordprocessingShape" mc:Ignorable="w14 w15 w16se w16cid wp14">
   <w:abstractNum w:abstractNumId="0" w15:restartNumberingAfterBreak="0">
     <w:nsid w:val="06FF1F95"/>
     <w:multiLevelType w:val="hybridMultilevel"/>
@@ -8426,7 +9549,7 @@
 </file>
 
 <file path=word/styles.xml><?xml version="1.0" encoding="utf-8"?>
-<w:styles xmlns:mc="http://schemas.openxmlformats.org/markup-compatibility/2006" xmlns:r="http://schemas.openxmlformats.org/officeDocument/2006/relationships" xmlns:w="http://schemas.openxmlformats.org/wordprocessingml/2006/main" xmlns:w14="http://schemas.microsoft.com/office/word/2010/wordml" xmlns:w15="http://schemas.microsoft.com/office/word/2012/wordml" xmlns:w16se="http://schemas.microsoft.com/office/word/2015/wordml/symex" mc:Ignorable="w14 w15 w16se">
+<w:styles xmlns:mc="http://schemas.openxmlformats.org/markup-compatibility/2006" xmlns:r="http://schemas.openxmlformats.org/officeDocument/2006/relationships" xmlns:w="http://schemas.openxmlformats.org/wordprocessingml/2006/main" xmlns:w14="http://schemas.microsoft.com/office/word/2010/wordml" xmlns:w15="http://schemas.microsoft.com/office/word/2012/wordml" xmlns:w16cid="http://schemas.microsoft.com/office/word/2016/wordml/cid" xmlns:w16se="http://schemas.microsoft.com/office/word/2015/wordml/symex" mc:Ignorable="w14 w15 w16se w16cid">
   <w:docDefaults>
     <w:rPrDefault>
       <w:rPr>
@@ -8442,7 +9565,7 @@
       </w:pPr>
     </w:pPrDefault>
   </w:docDefaults>
-  <w:latentStyles w:defLockedState="0" w:defUIPriority="99" w:defSemiHidden="0" w:defUnhideWhenUsed="0" w:defQFormat="0" w:count="371">
+  <w:latentStyles w:defLockedState="0" w:defUIPriority="99" w:defSemiHidden="0" w:defUnhideWhenUsed="0" w:defQFormat="0" w:count="375">
     <w:lsdException w:name="Normal" w:uiPriority="0" w:qFormat="1"/>
     <w:lsdException w:name="heading 1" w:uiPriority="9" w:qFormat="1"/>
     <w:lsdException w:name="heading 2" w:semiHidden="1" w:uiPriority="9" w:unhideWhenUsed="1" w:qFormat="1"/>
@@ -8548,7 +9671,6 @@
     <w:lsdException w:name="HTML Sample" w:semiHidden="1" w:unhideWhenUsed="1"/>
     <w:lsdException w:name="HTML Typewriter" w:semiHidden="1" w:unhideWhenUsed="1"/>
     <w:lsdException w:name="HTML Variable" w:semiHidden="1" w:unhideWhenUsed="1"/>
-    <w:lsdException w:name="Normal Table" w:semiHidden="1" w:unhideWhenUsed="1"/>
     <w:lsdException w:name="annotation subject" w:semiHidden="1" w:unhideWhenUsed="1"/>
     <w:lsdException w:name="No List" w:semiHidden="1" w:unhideWhenUsed="1"/>
     <w:lsdException w:name="Outline List 1" w:semiHidden="1" w:unhideWhenUsed="1"/>
@@ -8592,10 +9714,8 @@
     <w:lsdException w:name="Table Elegant" w:semiHidden="1" w:unhideWhenUsed="1"/>
     <w:lsdException w:name="Table Professional" w:semiHidden="1" w:unhideWhenUsed="1"/>
     <w:lsdException w:name="Table Subtle 1" w:semiHidden="1" w:unhideWhenUsed="1"/>
-    <w:lsdException w:name="Table Subtle 2" w:semiHidden="1" w:unhideWhenUsed="1"/>
     <w:lsdException w:name="Table Web 1" w:semiHidden="1" w:unhideWhenUsed="1"/>
     <w:lsdException w:name="Table Web 2" w:semiHidden="1" w:unhideWhenUsed="1"/>
-    <w:lsdException w:name="Table Web 3" w:semiHidden="1" w:unhideWhenUsed="1"/>
     <w:lsdException w:name="Balloon Text" w:semiHidden="1" w:unhideWhenUsed="1"/>
     <w:lsdException w:name="Table Grid" w:uiPriority="39"/>
     <w:lsdException w:name="Table Theme" w:semiHidden="1" w:unhideWhenUsed="1"/>
@@ -8814,6 +9934,10 @@
     <w:lsdException w:name="List Table 5 Dark Accent 6" w:uiPriority="50"/>
     <w:lsdException w:name="List Table 6 Colorful Accent 6" w:uiPriority="51"/>
     <w:lsdException w:name="List Table 7 Colorful Accent 6" w:uiPriority="52"/>
+    <w:lsdException w:name="Mention" w:semiHidden="1" w:unhideWhenUsed="1"/>
+    <w:lsdException w:name="Smart Hyperlink" w:semiHidden="1" w:unhideWhenUsed="1"/>
+    <w:lsdException w:name="Hashtag" w:semiHidden="1" w:unhideWhenUsed="1"/>
+    <w:lsdException w:name="Unresolved Mention" w:semiHidden="1" w:unhideWhenUsed="1"/>
   </w:latentStyles>
   <w:style w:type="paragraph" w:default="1" w:styleId="Normal">
     <w:name w:val="Normal"/>

</xml_diff>

<commit_message>
Complete Version 0.4.2 testing
</commit_message>
<xml_diff>
--- a/Project Write Up/3. Development.docx
+++ b/Project Write Up/3. Development.docx
@@ -1,6 +1,6 @@
 
 <file path=word/document.xml><?xml version="1.0" encoding="utf-8"?>
-<w:document xmlns:wpc="http://schemas.microsoft.com/office/word/2010/wordprocessingCanvas" xmlns:cx="http://schemas.microsoft.com/office/drawing/2014/chartex" xmlns:cx1="http://schemas.microsoft.com/office/drawing/2015/9/8/chartex" xmlns:mc="http://schemas.openxmlformats.org/markup-compatibility/2006" xmlns:o="urn:schemas-microsoft-com:office:office" xmlns:r="http://schemas.openxmlformats.org/officeDocument/2006/relationships" xmlns:m="http://schemas.openxmlformats.org/officeDocument/2006/math" xmlns:v="urn:schemas-microsoft-com:vml" xmlns:wp14="http://schemas.microsoft.com/office/word/2010/wordprocessingDrawing" xmlns:wp="http://schemas.openxmlformats.org/drawingml/2006/wordprocessingDrawing" xmlns:w10="urn:schemas-microsoft-com:office:word" xmlns:w="http://schemas.openxmlformats.org/wordprocessingml/2006/main" xmlns:w14="http://schemas.microsoft.com/office/word/2010/wordml" xmlns:w15="http://schemas.microsoft.com/office/word/2012/wordml" xmlns:w16se="http://schemas.microsoft.com/office/word/2015/wordml/symex" xmlns:wpg="http://schemas.microsoft.com/office/word/2010/wordprocessingGroup" xmlns:wpi="http://schemas.microsoft.com/office/word/2010/wordprocessingInk" xmlns:wne="http://schemas.microsoft.com/office/word/2006/wordml" xmlns:wps="http://schemas.microsoft.com/office/word/2010/wordprocessingShape" mc:Ignorable="w14 w15 w16se wp14">
+<w:document xmlns:wpc="http://schemas.microsoft.com/office/word/2010/wordprocessingCanvas" xmlns:cx="http://schemas.microsoft.com/office/drawing/2014/chartex" xmlns:cx1="http://schemas.microsoft.com/office/drawing/2015/9/8/chartex" xmlns:cx2="http://schemas.microsoft.com/office/drawing/2015/10/21/chartex" xmlns:cx3="http://schemas.microsoft.com/office/drawing/2016/5/9/chartex" xmlns:cx4="http://schemas.microsoft.com/office/drawing/2016/5/10/chartex" xmlns:cx5="http://schemas.microsoft.com/office/drawing/2016/5/11/chartex" xmlns:cx6="http://schemas.microsoft.com/office/drawing/2016/5/12/chartex" xmlns:cx7="http://schemas.microsoft.com/office/drawing/2016/5/13/chartex" xmlns:cx8="http://schemas.microsoft.com/office/drawing/2016/5/14/chartex" xmlns:mc="http://schemas.openxmlformats.org/markup-compatibility/2006" xmlns:aink="http://schemas.microsoft.com/office/drawing/2016/ink" xmlns:am3d="http://schemas.microsoft.com/office/drawing/2017/model3d" xmlns:o="urn:schemas-microsoft-com:office:office" xmlns:r="http://schemas.openxmlformats.org/officeDocument/2006/relationships" xmlns:m="http://schemas.openxmlformats.org/officeDocument/2006/math" xmlns:v="urn:schemas-microsoft-com:vml" xmlns:wp14="http://schemas.microsoft.com/office/word/2010/wordprocessingDrawing" xmlns:wp="http://schemas.openxmlformats.org/drawingml/2006/wordprocessingDrawing" xmlns:w10="urn:schemas-microsoft-com:office:word" xmlns:w="http://schemas.openxmlformats.org/wordprocessingml/2006/main" xmlns:w14="http://schemas.microsoft.com/office/word/2010/wordml" xmlns:w15="http://schemas.microsoft.com/office/word/2012/wordml" xmlns:w16cid="http://schemas.microsoft.com/office/word/2016/wordml/cid" xmlns:w16se="http://schemas.microsoft.com/office/word/2015/wordml/symex" xmlns:wpg="http://schemas.microsoft.com/office/word/2010/wordprocessingGroup" xmlns:wpi="http://schemas.microsoft.com/office/word/2010/wordprocessingInk" xmlns:wne="http://schemas.microsoft.com/office/word/2006/wordml" xmlns:wps="http://schemas.microsoft.com/office/word/2010/wordprocessingShape" mc:Ignorable="w14 w15 w16se w16cid wp14">
   <w:body>
     <w:p>
       <w:pPr>
@@ -1544,7 +1544,15 @@
         <w:t>3</w:t>
       </w:r>
       <w:r>
-        <w:t>”. Therefore it follows BODMAS and calculates “3</w:t>
+        <w:t xml:space="preserve">”. </w:t>
+      </w:r>
+      <w:proofErr w:type="gramStart"/>
+      <w:r>
+        <w:t>Therefore</w:t>
+      </w:r>
+      <w:proofErr w:type="gramEnd"/>
+      <w:r>
+        <w:t xml:space="preserve"> it follows BODMAS and calculates “3</w:t>
       </w:r>
       <w:r>
         <w:rPr>
@@ -5013,7 +5021,15 @@
     </w:p>
     <w:p>
       <w:r>
-        <w:t>For example, the user’s expression were displayed as “2 + 4 ^ 2” whereas they would normally be displayed as “2 + 4</w:t>
+        <w:t xml:space="preserve">For example, the user’s expression </w:t>
+      </w:r>
+      <w:proofErr w:type="gramStart"/>
+      <w:r>
+        <w:t>were</w:t>
+      </w:r>
+      <w:proofErr w:type="gramEnd"/>
+      <w:r>
+        <w:t xml:space="preserve"> displayed as “2 + 4 ^ 2” whereas they would normally be displayed as “2 + 4</w:t>
       </w:r>
       <w:r>
         <w:rPr>
@@ -6264,7 +6280,15 @@
     </w:p>
     <w:p>
       <w:r>
-        <w:t xml:space="preserve">The source of this inefficiency was located in the main calculator Java class which handled the user’s interactions and the GUI. The </w:t>
+        <w:t xml:space="preserve">The source of this inefficiency </w:t>
+      </w:r>
+      <w:proofErr w:type="gramStart"/>
+      <w:r>
+        <w:t>was located in</w:t>
+      </w:r>
+      <w:proofErr w:type="gramEnd"/>
+      <w:r>
+        <w:t xml:space="preserve"> the main calculator Java class which handled the user’s interactions and the GUI. The </w:t>
       </w:r>
       <w:r>
         <w:rPr>
@@ -6474,7 +6498,15 @@
     <w:p/>
     <w:p>
       <w:r>
-        <w:t>The success criteria for Version 0.3.0 covers refactoring the parts of the source code that are relevant to the calculators GUI and handling of the input.</w:t>
+        <w:t xml:space="preserve">The success criteria for Version 0.3.0 covers refactoring the parts of the source code that are relevant to the </w:t>
+      </w:r>
+      <w:proofErr w:type="gramStart"/>
+      <w:r>
+        <w:t>calculators</w:t>
+      </w:r>
+      <w:proofErr w:type="gramEnd"/>
+      <w:r>
+        <w:t xml:space="preserve"> GUI and handling of the input.</w:t>
       </w:r>
       <w:r>
         <w:t xml:space="preserve"> This does not include the </w:t>
@@ -6496,7 +6528,15 @@
     </w:p>
     <w:p>
       <w:r>
-        <w:t xml:space="preserve">In Version 0.2.0, each individual was linked to the overridden </w:t>
+        <w:t xml:space="preserve">In Version 0.2.0, </w:t>
+      </w:r>
+      <w:proofErr w:type="gramStart"/>
+      <w:r>
+        <w:t>each individual</w:t>
+      </w:r>
+      <w:proofErr w:type="gramEnd"/>
+      <w:r>
+        <w:t xml:space="preserve"> was linked to the overridden </w:t>
       </w:r>
       <w:r>
         <w:rPr>
@@ -6517,7 +6557,15 @@
         <w:t>OnClickListeners</w:t>
       </w:r>
       <w:r>
-        <w:t>. This lead to having a very large function that handled each button specifically. This was incredibly inefficient and hard to manage whenever changes had to be made.</w:t>
+        <w:t xml:space="preserve">. This </w:t>
+      </w:r>
+      <w:proofErr w:type="gramStart"/>
+      <w:r>
+        <w:t>lead</w:t>
+      </w:r>
+      <w:proofErr w:type="gramEnd"/>
+      <w:r>
+        <w:t xml:space="preserve"> to having a very large function that handled each button specifically. This was incredibly inefficient and hard to manage whenever changes had to be made.</w:t>
       </w:r>
     </w:p>
     <w:p>
@@ -6559,7 +6607,15 @@
     </w:p>
     <w:p>
       <w:r>
-        <w:t>This also means that when I make slight changes to the process, I only have to make one change to the button groups function rather than going through multiple cases and making individual changes.</w:t>
+        <w:t xml:space="preserve">This also means that when I make slight changes to the process, I only </w:t>
+      </w:r>
+      <w:proofErr w:type="gramStart"/>
+      <w:r>
+        <w:t>have to</w:t>
+      </w:r>
+      <w:proofErr w:type="gramEnd"/>
+      <w:r>
+        <w:t xml:space="preserve"> make one change to the button groups function rather than going through multiple cases and making individual changes.</w:t>
       </w:r>
     </w:p>
     <w:p>
@@ -6714,7 +6770,7 @@
               </wp:anchor>
             </w:drawing>
           </mc:Choice>
-          <mc:Fallback xmlns:cx2="http://schemas.microsoft.com/office/drawing/2015/10/21/chartex" xmlns:cx3="http://schemas.microsoft.com/office/drawing/2016/5/9/chartex" xmlns:cx4="http://schemas.microsoft.com/office/drawing/2016/5/10/chartex" xmlns:cx5="http://schemas.microsoft.com/office/drawing/2016/5/11/chartex" xmlns:cx6="http://schemas.microsoft.com/office/drawing/2016/5/12/chartex" xmlns:cx7="http://schemas.microsoft.com/office/drawing/2016/5/13/chartex" xmlns:cx8="http://schemas.microsoft.com/office/drawing/2016/5/14/chartex" xmlns:aink="http://schemas.microsoft.com/office/drawing/2016/ink" xmlns:am3d="http://schemas.microsoft.com/office/drawing/2017/model3d" xmlns:w16cid="http://schemas.microsoft.com/office/word/2016/wordml/cid">
+          <mc:Fallback>
             <w:pict>
               <v:rect w14:anchorId="536D4EC8" id="Rectangle 23" o:spid="_x0000_s1026" style="position:absolute;margin-left:34.4pt;margin-top:36.8pt;width:62.9pt;height:9.9pt;z-index:251670528;visibility:visible;mso-wrap-style:square;mso-width-percent:0;mso-wrap-distance-left:9pt;mso-wrap-distance-top:0;mso-wrap-distance-right:9pt;mso-wrap-distance-bottom:0;mso-position-horizontal:absolute;mso-position-horizontal-relative:text;mso-position-vertical:absolute;mso-position-vertical-relative:text;mso-width-percent:0;mso-width-relative:margin;v-text-anchor:middle" o:gfxdata="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" filled="f" strokecolor="red" strokeweight="1pt"/>
             </w:pict>
@@ -7985,6 +8041,81 @@
     </w:p>
     <w:p>
       <w:r>
+        <w:rPr>
+          <w:noProof/>
+        </w:rPr>
+        <w:drawing>
+          <wp:anchor distT="0" distB="0" distL="114300" distR="114300" simplePos="0" relativeHeight="251671552" behindDoc="1" locked="0" layoutInCell="1" allowOverlap="1" wp14:anchorId="49351D04">
+            <wp:simplePos x="0" y="0"/>
+            <wp:positionH relativeFrom="margin">
+              <wp:align>right</wp:align>
+            </wp:positionH>
+            <wp:positionV relativeFrom="paragraph">
+              <wp:posOffset>212725</wp:posOffset>
+            </wp:positionV>
+            <wp:extent cx="2574925" cy="2557780"/>
+            <wp:effectExtent l="0" t="0" r="0" b="0"/>
+            <wp:wrapTight wrapText="bothSides">
+              <wp:wrapPolygon edited="0">
+                <wp:start x="0" y="0"/>
+                <wp:lineTo x="0" y="21396"/>
+                <wp:lineTo x="21414" y="21396"/>
+                <wp:lineTo x="21414" y="0"/>
+                <wp:lineTo x="0" y="0"/>
+              </wp:wrapPolygon>
+            </wp:wrapTight>
+            <wp:docPr id="21" name="Picture 21"/>
+            <wp:cNvGraphicFramePr>
+              <a:graphicFrameLocks xmlns:a="http://schemas.openxmlformats.org/drawingml/2006/main" noChangeAspect="1"/>
+            </wp:cNvGraphicFramePr>
+            <a:graphic xmlns:a="http://schemas.openxmlformats.org/drawingml/2006/main">
+              <a:graphicData uri="http://schemas.openxmlformats.org/drawingml/2006/picture">
+                <pic:pic xmlns:pic="http://schemas.openxmlformats.org/drawingml/2006/picture">
+                  <pic:nvPicPr>
+                    <pic:cNvPr id="1" name=""/>
+                    <pic:cNvPicPr/>
+                  </pic:nvPicPr>
+                  <pic:blipFill rotWithShape="1">
+                    <a:blip r:embed="rId26" cstate="print">
+                      <a:extLst>
+                        <a:ext uri="{28A0092B-C50C-407E-A947-70E740481C1C}">
+                          <a14:useLocalDpi xmlns:a14="http://schemas.microsoft.com/office/drawing/2010/main" val="0"/>
+                        </a:ext>
+                      </a:extLst>
+                    </a:blip>
+                    <a:srcRect l="23230" t="13090" r="16607" b="12214"/>
+                    <a:stretch/>
+                  </pic:blipFill>
+                  <pic:spPr bwMode="auto">
+                    <a:xfrm>
+                      <a:off x="0" y="0"/>
+                      <a:ext cx="2574925" cy="2557780"/>
+                    </a:xfrm>
+                    <a:prstGeom prst="rect">
+                      <a:avLst/>
+                    </a:prstGeom>
+                    <a:ln>
+                      <a:noFill/>
+                    </a:ln>
+                    <a:extLst>
+                      <a:ext uri="{53640926-AAD7-44D8-BBD7-CCE9431645EC}">
+                        <a14:shadowObscured xmlns:a14="http://schemas.microsoft.com/office/drawing/2010/main"/>
+                      </a:ext>
+                    </a:extLst>
+                  </pic:spPr>
+                </pic:pic>
+              </a:graphicData>
+            </a:graphic>
+            <wp14:sizeRelH relativeFrom="page">
+              <wp14:pctWidth>0</wp14:pctWidth>
+            </wp14:sizeRelH>
+            <wp14:sizeRelV relativeFrom="page">
+              <wp14:pctHeight>0</wp14:pctHeight>
+            </wp14:sizeRelV>
+          </wp:anchor>
+        </w:drawing>
+      </w:r>
+      <w:r>
         <w:t>Also, in this version, a back button was added to the Toolbar to allow the user to return to the main calculator page.</w:t>
       </w:r>
     </w:p>
@@ -8013,14 +8144,392 @@
     <w:p>
       <w:pPr>
         <w:rPr>
-          <w:color w:val="FF0000"/>
-        </w:rPr>
-      </w:pPr>
-      <w:r>
-        <w:rPr>
-          <w:color w:val="FF0000"/>
-        </w:rPr>
-        <w:t>ADD CODE AND IMAGES OF APP</w:t>
+          <w:noProof/>
+        </w:rPr>
+      </w:pPr>
+      <w:r>
+        <w:rPr>
+          <w:i/>
+        </w:rPr>
+        <w:t>The Equations Class:</w:t>
+      </w:r>
+    </w:p>
+    <w:p>
+      <w:pPr>
+        <w:rPr>
+          <w:i/>
+        </w:rPr>
+      </w:pPr>
+      <w:r>
+        <w:rPr>
+          <w:noProof/>
+        </w:rPr>
+        <w:drawing>
+          <wp:anchor distT="0" distB="0" distL="114300" distR="114300" simplePos="0" relativeHeight="251672576" behindDoc="1" locked="0" layoutInCell="1" allowOverlap="1" wp14:anchorId="3AD0B4CC">
+            <wp:simplePos x="0" y="0"/>
+            <wp:positionH relativeFrom="margin">
+              <wp:posOffset>3159760</wp:posOffset>
+            </wp:positionH>
+            <wp:positionV relativeFrom="paragraph">
+              <wp:posOffset>189221</wp:posOffset>
+            </wp:positionV>
+            <wp:extent cx="2570480" cy="476250"/>
+            <wp:effectExtent l="0" t="0" r="1270" b="0"/>
+            <wp:wrapTight wrapText="bothSides">
+              <wp:wrapPolygon edited="0">
+                <wp:start x="0" y="0"/>
+                <wp:lineTo x="0" y="20736"/>
+                <wp:lineTo x="21451" y="20736"/>
+                <wp:lineTo x="21451" y="0"/>
+                <wp:lineTo x="0" y="0"/>
+              </wp:wrapPolygon>
+            </wp:wrapTight>
+            <wp:docPr id="27" name="Picture 27"/>
+            <wp:cNvGraphicFramePr>
+              <a:graphicFrameLocks xmlns:a="http://schemas.openxmlformats.org/drawingml/2006/main" noChangeAspect="1"/>
+            </wp:cNvGraphicFramePr>
+            <a:graphic xmlns:a="http://schemas.openxmlformats.org/drawingml/2006/main">
+              <a:graphicData uri="http://schemas.openxmlformats.org/drawingml/2006/picture">
+                <pic:pic xmlns:pic="http://schemas.openxmlformats.org/drawingml/2006/picture">
+                  <pic:nvPicPr>
+                    <pic:cNvPr id="1" name=""/>
+                    <pic:cNvPicPr/>
+                  </pic:nvPicPr>
+                  <pic:blipFill rotWithShape="1">
+                    <a:blip r:embed="rId27" cstate="print">
+                      <a:extLst>
+                        <a:ext uri="{28A0092B-C50C-407E-A947-70E740481C1C}">
+                          <a14:useLocalDpi xmlns:a14="http://schemas.microsoft.com/office/drawing/2010/main" val="0"/>
+                        </a:ext>
+                      </a:extLst>
+                    </a:blip>
+                    <a:srcRect l="23444" t="70334" r="16566" b="15902"/>
+                    <a:stretch/>
+                  </pic:blipFill>
+                  <pic:spPr bwMode="auto">
+                    <a:xfrm>
+                      <a:off x="0" y="0"/>
+                      <a:ext cx="2570480" cy="476250"/>
+                    </a:xfrm>
+                    <a:prstGeom prst="rect">
+                      <a:avLst/>
+                    </a:prstGeom>
+                    <a:ln>
+                      <a:noFill/>
+                    </a:ln>
+                    <a:extLst>
+                      <a:ext uri="{53640926-AAD7-44D8-BBD7-CCE9431645EC}">
+                        <a14:shadowObscured xmlns:a14="http://schemas.microsoft.com/office/drawing/2010/main"/>
+                      </a:ext>
+                    </a:extLst>
+                  </pic:spPr>
+                </pic:pic>
+              </a:graphicData>
+            </a:graphic>
+            <wp14:sizeRelH relativeFrom="page">
+              <wp14:pctWidth>0</wp14:pctWidth>
+            </wp14:sizeRelH>
+            <wp14:sizeRelV relativeFrom="page">
+              <wp14:pctHeight>0</wp14:pctHeight>
+            </wp14:sizeRelV>
+          </wp:anchor>
+        </w:drawing>
+      </w:r>
+      <w:r>
+        <w:rPr>
+          <w:noProof/>
+        </w:rPr>
+        <w:drawing>
+          <wp:inline distT="0" distB="0" distL="0" distR="0" wp14:anchorId="476D7A68" wp14:editId="39DD54D5">
+            <wp:extent cx="2656840" cy="2128397"/>
+            <wp:effectExtent l="0" t="0" r="0" b="5715"/>
+            <wp:docPr id="19" name="Picture 19"/>
+            <wp:cNvGraphicFramePr>
+              <a:graphicFrameLocks xmlns:a="http://schemas.openxmlformats.org/drawingml/2006/main" noChangeAspect="1"/>
+            </wp:cNvGraphicFramePr>
+            <a:graphic xmlns:a="http://schemas.openxmlformats.org/drawingml/2006/main">
+              <a:graphicData uri="http://schemas.openxmlformats.org/drawingml/2006/picture">
+                <pic:pic xmlns:pic="http://schemas.openxmlformats.org/drawingml/2006/picture">
+                  <pic:nvPicPr>
+                    <pic:cNvPr id="1" name=""/>
+                    <pic:cNvPicPr/>
+                  </pic:nvPicPr>
+                  <pic:blipFill rotWithShape="1">
+                    <a:blip r:embed="rId28"/>
+                    <a:srcRect l="23443" t="12216" r="24621" b="35773"/>
+                    <a:stretch/>
+                  </pic:blipFill>
+                  <pic:spPr bwMode="auto">
+                    <a:xfrm>
+                      <a:off x="0" y="0"/>
+                      <a:ext cx="2663059" cy="2133379"/>
+                    </a:xfrm>
+                    <a:prstGeom prst="rect">
+                      <a:avLst/>
+                    </a:prstGeom>
+                    <a:ln>
+                      <a:noFill/>
+                    </a:ln>
+                    <a:extLst>
+                      <a:ext uri="{53640926-AAD7-44D8-BBD7-CCE9431645EC}">
+                        <a14:shadowObscured xmlns:a14="http://schemas.microsoft.com/office/drawing/2010/main"/>
+                      </a:ext>
+                    </a:extLst>
+                  </pic:spPr>
+                </pic:pic>
+              </a:graphicData>
+            </a:graphic>
+          </wp:inline>
+        </w:drawing>
+      </w:r>
+    </w:p>
+    <w:p>
+      <w:pPr>
+        <w:rPr>
+          <w:i/>
+        </w:rPr>
+      </w:pPr>
+    </w:p>
+    <w:p>
+      <w:pPr>
+        <w:rPr>
+          <w:i/>
+        </w:rPr>
+      </w:pPr>
+    </w:p>
+    <w:p>
+      <w:pPr>
+        <w:rPr>
+          <w:i/>
+        </w:rPr>
+      </w:pPr>
+    </w:p>
+    <w:p>
+      <w:pPr>
+        <w:rPr>
+          <w:i/>
+        </w:rPr>
+      </w:pPr>
+    </w:p>
+    <w:p>
+      <w:pPr>
+        <w:rPr>
+          <w:i/>
+        </w:rPr>
+      </w:pPr>
+      <w:r>
+        <w:rPr>
+          <w:noProof/>
+        </w:rPr>
+        <w:drawing>
+          <wp:anchor distT="0" distB="0" distL="114300" distR="114300" simplePos="0" relativeHeight="251673600" behindDoc="1" locked="0" layoutInCell="1" allowOverlap="1" wp14:anchorId="06C565DD">
+            <wp:simplePos x="0" y="0"/>
+            <wp:positionH relativeFrom="column">
+              <wp:align>right</wp:align>
+            </wp:positionH>
+            <wp:positionV relativeFrom="paragraph">
+              <wp:posOffset>328930</wp:posOffset>
+            </wp:positionV>
+            <wp:extent cx="2574925" cy="2799080"/>
+            <wp:effectExtent l="0" t="0" r="0" b="1270"/>
+            <wp:wrapTight wrapText="bothSides">
+              <wp:wrapPolygon edited="0">
+                <wp:start x="0" y="0"/>
+                <wp:lineTo x="0" y="21463"/>
+                <wp:lineTo x="21414" y="21463"/>
+                <wp:lineTo x="21414" y="0"/>
+                <wp:lineTo x="0" y="0"/>
+              </wp:wrapPolygon>
+            </wp:wrapTight>
+            <wp:docPr id="20" name="Picture 20"/>
+            <wp:cNvGraphicFramePr>
+              <a:graphicFrameLocks xmlns:a="http://schemas.openxmlformats.org/drawingml/2006/main" noChangeAspect="1"/>
+            </wp:cNvGraphicFramePr>
+            <a:graphic xmlns:a="http://schemas.openxmlformats.org/drawingml/2006/main">
+              <a:graphicData uri="http://schemas.openxmlformats.org/drawingml/2006/picture">
+                <pic:pic xmlns:pic="http://schemas.openxmlformats.org/drawingml/2006/picture">
+                  <pic:nvPicPr>
+                    <pic:cNvPr id="1" name=""/>
+                    <pic:cNvPicPr/>
+                  </pic:nvPicPr>
+                  <pic:blipFill rotWithShape="1">
+                    <a:blip r:embed="rId29" cstate="print">
+                      <a:extLst>
+                        <a:ext uri="{28A0092B-C50C-407E-A947-70E740481C1C}">
+                          <a14:useLocalDpi xmlns:a14="http://schemas.microsoft.com/office/drawing/2010/main" val="0"/>
+                        </a:ext>
+                      </a:extLst>
+                    </a:blip>
+                    <a:srcRect l="23264" t="11950" r="16686" b="7082"/>
+                    <a:stretch/>
+                  </pic:blipFill>
+                  <pic:spPr bwMode="auto">
+                    <a:xfrm>
+                      <a:off x="0" y="0"/>
+                      <a:ext cx="2574925" cy="2799080"/>
+                    </a:xfrm>
+                    <a:prstGeom prst="rect">
+                      <a:avLst/>
+                    </a:prstGeom>
+                    <a:ln>
+                      <a:noFill/>
+                    </a:ln>
+                    <a:extLst>
+                      <a:ext uri="{53640926-AAD7-44D8-BBD7-CCE9431645EC}">
+                        <a14:shadowObscured xmlns:a14="http://schemas.microsoft.com/office/drawing/2010/main"/>
+                      </a:ext>
+                    </a:extLst>
+                  </pic:spPr>
+                </pic:pic>
+              </a:graphicData>
+            </a:graphic>
+            <wp14:sizeRelH relativeFrom="page">
+              <wp14:pctWidth>0</wp14:pctWidth>
+            </wp14:sizeRelH>
+            <wp14:sizeRelV relativeFrom="page">
+              <wp14:pctHeight>0</wp14:pctHeight>
+            </wp14:sizeRelV>
+          </wp:anchor>
+        </w:drawing>
+      </w:r>
+      <w:r>
+        <w:rPr>
+          <w:i/>
+        </w:rPr>
+        <w:t>The EquationsRAdapter class:</w:t>
+      </w:r>
+    </w:p>
+    <w:p>
+      <w:pPr>
+        <w:rPr>
+          <w:noProof/>
+        </w:rPr>
+      </w:pPr>
+    </w:p>
+    <w:p>
+      <w:pPr>
+        <w:rPr>
+          <w:noProof/>
+        </w:rPr>
+      </w:pPr>
+    </w:p>
+    <w:p>
+      <w:pPr>
+        <w:rPr>
+          <w:noProof/>
+        </w:rPr>
+      </w:pPr>
+    </w:p>
+    <w:p>
+      <w:pPr>
+        <w:rPr>
+          <w:noProof/>
+        </w:rPr>
+      </w:pPr>
+    </w:p>
+    <w:p>
+      <w:pPr>
+        <w:rPr>
+          <w:i/>
+        </w:rPr>
+      </w:pPr>
+    </w:p>
+    <w:p>
+      <w:pPr>
+        <w:rPr>
+          <w:i/>
+        </w:rPr>
+      </w:pPr>
+    </w:p>
+    <w:p>
+      <w:pPr>
+        <w:rPr>
+          <w:i/>
+        </w:rPr>
+      </w:pPr>
+    </w:p>
+    <w:p>
+      <w:pPr>
+        <w:rPr>
+          <w:i/>
+        </w:rPr>
+      </w:pPr>
+    </w:p>
+    <w:p>
+      <w:pPr>
+        <w:rPr>
+          <w:i/>
+        </w:rPr>
+      </w:pPr>
+    </w:p>
+    <w:p>
+      <w:pPr>
+        <w:rPr>
+          <w:i/>
+        </w:rPr>
+      </w:pPr>
+    </w:p>
+    <w:p>
+      <w:pPr>
+        <w:rPr>
+          <w:i/>
+        </w:rPr>
+      </w:pPr>
+      <w:r>
+        <w:rPr>
+          <w:i/>
+        </w:rPr>
+        <w:lastRenderedPageBreak/>
+        <w:t>The Equations RecyclerView:</w:t>
+      </w:r>
+    </w:p>
+    <w:p>
+      <w:r>
+        <w:rPr>
+          <w:noProof/>
+        </w:rPr>
+        <w:drawing>
+          <wp:inline distT="0" distB="0" distL="0" distR="0" wp14:anchorId="7D45649F" wp14:editId="284AFF3C">
+            <wp:extent cx="1573316" cy="2791568"/>
+            <wp:effectExtent l="0" t="0" r="8255" b="0"/>
+            <wp:docPr id="12" name="Picture 12"/>
+            <wp:cNvGraphicFramePr>
+              <a:graphicFrameLocks xmlns:a="http://schemas.openxmlformats.org/drawingml/2006/main" noChangeAspect="1"/>
+            </wp:cNvGraphicFramePr>
+            <a:graphic xmlns:a="http://schemas.openxmlformats.org/drawingml/2006/main">
+              <a:graphicData uri="http://schemas.openxmlformats.org/drawingml/2006/picture">
+                <pic:pic xmlns:pic="http://schemas.openxmlformats.org/drawingml/2006/picture">
+                  <pic:nvPicPr>
+                    <pic:cNvPr id="1" name=""/>
+                    <pic:cNvPicPr/>
+                  </pic:nvPicPr>
+                  <pic:blipFill rotWithShape="1">
+                    <a:blip r:embed="rId30"/>
+                    <a:srcRect t="3575"/>
+                    <a:stretch/>
+                  </pic:blipFill>
+                  <pic:spPr bwMode="auto">
+                    <a:xfrm>
+                      <a:off x="0" y="0"/>
+                      <a:ext cx="1577473" cy="2798944"/>
+                    </a:xfrm>
+                    <a:prstGeom prst="rect">
+                      <a:avLst/>
+                    </a:prstGeom>
+                    <a:ln>
+                      <a:noFill/>
+                    </a:ln>
+                    <a:extLst>
+                      <a:ext uri="{53640926-AAD7-44D8-BBD7-CCE9431645EC}">
+                        <a14:shadowObscured xmlns:a14="http://schemas.microsoft.com/office/drawing/2010/main"/>
+                      </a:ext>
+                    </a:extLst>
+                  </pic:spPr>
+                </pic:pic>
+              </a:graphicData>
+            </a:graphic>
+          </wp:inline>
+        </w:drawing>
       </w:r>
     </w:p>
     <w:p>
@@ -8280,13 +8789,7 @@
               <w:rPr>
                 <w:sz w:val="16"/>
               </w:rPr>
-              <w:t xml:space="preserve">Tap the back button to ensure it send the user to the </w:t>
-            </w:r>
-            <w:r>
-              <w:rPr>
-                <w:sz w:val="16"/>
-              </w:rPr>
-              <w:t>correct activity.</w:t>
+              <w:t>Tap the back button to ensure it send the user to the correct activity.</w:t>
             </w:r>
           </w:p>
         </w:tc>
@@ -8557,6 +9060,7 @@
         </w:rPr>
         <w:t xml:space="preserve"> method, the </w:t>
       </w:r>
+      <w:proofErr w:type="spellStart"/>
       <w:r>
         <w:rPr>
           <w:rFonts w:eastAsiaTheme="minorEastAsia"/>
@@ -8564,12 +9068,14 @@
         </w:rPr>
         <w:t>contentView</w:t>
       </w:r>
+      <w:proofErr w:type="spellEnd"/>
       <w:r>
         <w:rPr>
           <w:rFonts w:eastAsiaTheme="minorEastAsia"/>
         </w:rPr>
         <w:t xml:space="preserve"> is set to the layout that was created for this activity. The layout displays the equations general formula and 3 </w:t>
       </w:r>
+      <w:proofErr w:type="spellStart"/>
       <w:r>
         <w:rPr>
           <w:rFonts w:eastAsiaTheme="minorEastAsia"/>
@@ -8577,6 +9083,7 @@
         </w:rPr>
         <w:t>EditTexts</w:t>
       </w:r>
+      <w:proofErr w:type="spellEnd"/>
       <w:r>
         <w:rPr>
           <w:rFonts w:eastAsiaTheme="minorEastAsia"/>
@@ -8633,10 +9140,50 @@
       </w:pPr>
       <w:r>
         <w:rPr>
-          <w:rFonts w:eastAsiaTheme="minorEastAsia"/>
-          <w:color w:val="FF0000"/>
-        </w:rPr>
-        <w:t>Add image here</w:t>
+          <w:noProof/>
+        </w:rPr>
+        <w:drawing>
+          <wp:inline distT="0" distB="0" distL="0" distR="0" wp14:anchorId="09501A2B" wp14:editId="1E856EF6">
+            <wp:extent cx="1483743" cy="2628468"/>
+            <wp:effectExtent l="0" t="0" r="2540" b="635"/>
+            <wp:docPr id="29" name="Picture 29"/>
+            <wp:cNvGraphicFramePr>
+              <a:graphicFrameLocks xmlns:a="http://schemas.openxmlformats.org/drawingml/2006/main" noChangeAspect="1"/>
+            </wp:cNvGraphicFramePr>
+            <a:graphic xmlns:a="http://schemas.openxmlformats.org/drawingml/2006/main">
+              <a:graphicData uri="http://schemas.openxmlformats.org/drawingml/2006/picture">
+                <pic:pic xmlns:pic="http://schemas.openxmlformats.org/drawingml/2006/picture">
+                  <pic:nvPicPr>
+                    <pic:cNvPr id="1" name=""/>
+                    <pic:cNvPicPr/>
+                  </pic:nvPicPr>
+                  <pic:blipFill rotWithShape="1">
+                    <a:blip r:embed="rId31"/>
+                    <a:srcRect t="3728"/>
+                    <a:stretch/>
+                  </pic:blipFill>
+                  <pic:spPr bwMode="auto">
+                    <a:xfrm>
+                      <a:off x="0" y="0"/>
+                      <a:ext cx="1495862" cy="2649937"/>
+                    </a:xfrm>
+                    <a:prstGeom prst="rect">
+                      <a:avLst/>
+                    </a:prstGeom>
+                    <a:ln>
+                      <a:noFill/>
+                    </a:ln>
+                    <a:extLst>
+                      <a:ext uri="{53640926-AAD7-44D8-BBD7-CCE9431645EC}">
+                        <a14:shadowObscured xmlns:a14="http://schemas.microsoft.com/office/drawing/2010/main"/>
+                      </a:ext>
+                    </a:extLst>
+                  </pic:spPr>
+                </pic:pic>
+              </a:graphicData>
+            </a:graphic>
+          </wp:inline>
+        </w:drawing>
       </w:r>
     </w:p>
     <w:p>
@@ -8665,6 +9212,7 @@
         </w:rPr>
         <w:t xml:space="preserve">, I added </w:t>
       </w:r>
+      <w:proofErr w:type="spellStart"/>
       <w:r>
         <w:rPr>
           <w:rFonts w:eastAsiaTheme="minorEastAsia"/>
@@ -8672,12 +9220,14 @@
         </w:rPr>
         <w:t>TextWatchers</w:t>
       </w:r>
+      <w:proofErr w:type="spellEnd"/>
       <w:r>
         <w:rPr>
           <w:rFonts w:eastAsiaTheme="minorEastAsia"/>
         </w:rPr>
         <w:t xml:space="preserve"> to each </w:t>
       </w:r>
+      <w:proofErr w:type="spellStart"/>
       <w:r>
         <w:rPr>
           <w:rFonts w:eastAsiaTheme="minorEastAsia"/>
@@ -8685,12 +9235,14 @@
         </w:rPr>
         <w:t>EditText</w:t>
       </w:r>
+      <w:proofErr w:type="spellEnd"/>
       <w:r>
         <w:rPr>
           <w:rFonts w:eastAsiaTheme="minorEastAsia"/>
         </w:rPr>
         <w:t xml:space="preserve">. </w:t>
       </w:r>
+      <w:proofErr w:type="spellStart"/>
       <w:r>
         <w:rPr>
           <w:rFonts w:eastAsiaTheme="minorEastAsia"/>
@@ -8698,12 +9250,14 @@
         </w:rPr>
         <w:t>TextWatchers</w:t>
       </w:r>
+      <w:proofErr w:type="spellEnd"/>
       <w:r>
         <w:rPr>
           <w:rFonts w:eastAsiaTheme="minorEastAsia"/>
         </w:rPr>
         <w:t xml:space="preserve"> listen for input on the </w:t>
       </w:r>
+      <w:proofErr w:type="spellStart"/>
       <w:r>
         <w:rPr>
           <w:rFonts w:eastAsiaTheme="minorEastAsia"/>
@@ -8711,12 +9265,14 @@
         </w:rPr>
         <w:t>EditText</w:t>
       </w:r>
+      <w:proofErr w:type="spellEnd"/>
       <w:r>
         <w:rPr>
           <w:rFonts w:eastAsiaTheme="minorEastAsia"/>
         </w:rPr>
         <w:t xml:space="preserve"> they’re attached to. By overriding the </w:t>
       </w:r>
+      <w:proofErr w:type="spellStart"/>
       <w:r>
         <w:rPr>
           <w:rFonts w:eastAsiaTheme="minorEastAsia"/>
@@ -8724,12 +9280,14 @@
         </w:rPr>
         <w:t>TextWatcher</w:t>
       </w:r>
+      <w:proofErr w:type="spellEnd"/>
       <w:r>
         <w:rPr>
           <w:rFonts w:eastAsiaTheme="minorEastAsia"/>
         </w:rPr>
         <w:t xml:space="preserve"> method </w:t>
       </w:r>
+      <w:proofErr w:type="spellStart"/>
       <w:r>
         <w:rPr>
           <w:rFonts w:eastAsiaTheme="minorEastAsia"/>
@@ -8737,6 +9295,7 @@
         </w:rPr>
         <w:t>onTextChanged</w:t>
       </w:r>
+      <w:proofErr w:type="spellEnd"/>
       <w:r>
         <w:rPr>
           <w:rFonts w:eastAsiaTheme="minorEastAsia"/>
@@ -8808,6 +9367,7 @@
         </w:rPr>
         <w:t xml:space="preserve"> called </w:t>
       </w:r>
+      <w:proofErr w:type="spellStart"/>
       <w:r>
         <w:rPr>
           <w:rFonts w:eastAsiaTheme="minorEastAsia"/>
@@ -8815,12 +9375,14 @@
         </w:rPr>
         <w:t>quadraticEquation</w:t>
       </w:r>
+      <w:proofErr w:type="spellEnd"/>
       <w:r>
         <w:rPr>
           <w:rFonts w:eastAsiaTheme="minorEastAsia"/>
         </w:rPr>
         <w:t xml:space="preserve"> that is then set as the text for the </w:t>
       </w:r>
+      <w:proofErr w:type="spellStart"/>
       <w:r>
         <w:rPr>
           <w:rFonts w:eastAsiaTheme="minorEastAsia"/>
@@ -8828,12 +9390,14 @@
         </w:rPr>
         <w:t>MathView</w:t>
       </w:r>
+      <w:proofErr w:type="spellEnd"/>
       <w:r>
         <w:rPr>
           <w:rFonts w:eastAsiaTheme="minorEastAsia"/>
         </w:rPr>
         <w:t xml:space="preserve">. This process means that when the user changes the content of the </w:t>
       </w:r>
+      <w:proofErr w:type="spellStart"/>
       <w:r>
         <w:rPr>
           <w:rFonts w:eastAsiaTheme="minorEastAsia"/>
@@ -8841,6 +9405,7 @@
         </w:rPr>
         <w:t>EditText</w:t>
       </w:r>
+      <w:proofErr w:type="spellEnd"/>
       <w:r>
         <w:rPr>
           <w:rFonts w:eastAsiaTheme="minorEastAsia"/>
@@ -8854,6 +9419,7 @@
           <w:rFonts w:eastAsiaTheme="minorEastAsia"/>
         </w:rPr>
       </w:pPr>
+      <w:proofErr w:type="spellStart"/>
       <w:r>
         <w:rPr>
           <w:rFonts w:eastAsiaTheme="minorEastAsia"/>
@@ -8861,6 +9427,7 @@
         </w:rPr>
         <w:t>MathView</w:t>
       </w:r>
+      <w:proofErr w:type="spellEnd"/>
       <w:r>
         <w:rPr>
           <w:rFonts w:eastAsiaTheme="minorEastAsia"/>
@@ -8893,12 +9460,21 @@
         </w:rPr>
         <w:t xml:space="preserve"> except it can render </w:t>
       </w:r>
-      <w:r>
-        <w:rPr>
-          <w:rFonts w:eastAsiaTheme="minorEastAsia"/>
-          <w:i/>
-        </w:rPr>
-        <w:t xml:space="preserve">TeX </w:t>
+      <w:proofErr w:type="spellStart"/>
+      <w:r>
+        <w:rPr>
+          <w:rFonts w:eastAsiaTheme="minorEastAsia"/>
+          <w:i/>
+        </w:rPr>
+        <w:t>TeX</w:t>
+      </w:r>
+      <w:proofErr w:type="spellEnd"/>
+      <w:r>
+        <w:rPr>
+          <w:rFonts w:eastAsiaTheme="minorEastAsia"/>
+          <w:i/>
+        </w:rPr>
+        <w:t xml:space="preserve"> </w:t>
       </w:r>
       <w:r>
         <w:rPr>
@@ -8906,6 +9482,7 @@
         </w:rPr>
         <w:t xml:space="preserve">code into maths formulas. </w:t>
       </w:r>
+      <w:proofErr w:type="spellStart"/>
       <w:r>
         <w:rPr>
           <w:rFonts w:eastAsiaTheme="minorEastAsia"/>
@@ -8913,12 +9490,14 @@
         </w:rPr>
         <w:t>TeX</w:t>
       </w:r>
+      <w:proofErr w:type="spellEnd"/>
       <w:r>
         <w:rPr>
           <w:rFonts w:eastAsiaTheme="minorEastAsia"/>
         </w:rPr>
         <w:t xml:space="preserve"> code is a typesetting system. Using the </w:t>
       </w:r>
+      <w:proofErr w:type="spellStart"/>
       <w:r>
         <w:rPr>
           <w:rFonts w:eastAsiaTheme="minorEastAsia"/>
@@ -8926,26 +9505,34 @@
         </w:rPr>
         <w:t>MathView</w:t>
       </w:r>
-      <w:r>
-        <w:rPr>
-          <w:rFonts w:eastAsiaTheme="minorEastAsia"/>
-        </w:rPr>
-        <w:t xml:space="preserve"> library is very helpful because it means that special characters like plus-minus signs and fractions can be displayed easily. This is important as it increases the readability of the equations and greatly improves the user experience.</w:t>
-      </w:r>
-    </w:p>
-    <w:p>
-      <w:pPr>
-        <w:rPr>
-          <w:rFonts w:eastAsiaTheme="minorEastAsia"/>
-        </w:rPr>
-      </w:pPr>
+      <w:proofErr w:type="spellEnd"/>
+      <w:r>
+        <w:rPr>
+          <w:rFonts w:eastAsiaTheme="minorEastAsia"/>
+        </w:rPr>
+        <w:t xml:space="preserve"> library is very helpful because it means that special characters like plus-minus signs and fractions can be displayed easily. This is important </w:t>
+      </w:r>
       <w:r>
         <w:rPr>
           <w:rFonts w:eastAsiaTheme="minorEastAsia"/>
         </w:rPr>
         <w:lastRenderedPageBreak/>
+        <w:t>as it increases the readability of the equations and greatly improves the user experience.</w:t>
+      </w:r>
+    </w:p>
+    <w:p>
+      <w:pPr>
+        <w:rPr>
+          <w:rFonts w:eastAsiaTheme="minorEastAsia"/>
+        </w:rPr>
+      </w:pPr>
+      <w:r>
+        <w:rPr>
+          <w:rFonts w:eastAsiaTheme="minorEastAsia"/>
+        </w:rPr>
         <w:t xml:space="preserve">The </w:t>
       </w:r>
+      <w:proofErr w:type="spellStart"/>
       <w:r>
         <w:rPr>
           <w:rFonts w:eastAsiaTheme="minorEastAsia"/>
@@ -8953,6 +9540,7 @@
         </w:rPr>
         <w:t>TeX</w:t>
       </w:r>
+      <w:proofErr w:type="spellEnd"/>
       <w:r>
         <w:rPr>
           <w:rFonts w:eastAsiaTheme="minorEastAsia"/>
@@ -8978,7 +9566,71 @@
           <w:rFonts w:eastAsiaTheme="minorEastAsia"/>
           <w:i/>
         </w:rPr>
-        <w:t>$$\\color{white}{x = \\frac{- %2$s \\pm \\sqrt{%2$s^2 - 4 \\times %1$s \\times %3$s}}{2 \\times %1$s}}$$", aString, bString, cString)</w:t>
+        <w:t>$$\\</w:t>
+      </w:r>
+      <w:proofErr w:type="spellStart"/>
+      <w:r>
+        <w:rPr>
+          <w:rFonts w:eastAsiaTheme="minorEastAsia"/>
+          <w:i/>
+        </w:rPr>
+        <w:t>color</w:t>
+      </w:r>
+      <w:proofErr w:type="spellEnd"/>
+      <w:r>
+        <w:rPr>
+          <w:rFonts w:eastAsiaTheme="minorEastAsia"/>
+          <w:i/>
+        </w:rPr>
+        <w:t xml:space="preserve">{white}{x = \\frac{- %2$s \\pm \\sqrt{%2$s^2 - 4 \\times %1$s \\times %3$s}}{2 \\times %1$s}}$$", </w:t>
+      </w:r>
+      <w:proofErr w:type="spellStart"/>
+      <w:r>
+        <w:rPr>
+          <w:rFonts w:eastAsiaTheme="minorEastAsia"/>
+          <w:i/>
+        </w:rPr>
+        <w:t>aString</w:t>
+      </w:r>
+      <w:proofErr w:type="spellEnd"/>
+      <w:r>
+        <w:rPr>
+          <w:rFonts w:eastAsiaTheme="minorEastAsia"/>
+          <w:i/>
+        </w:rPr>
+        <w:t xml:space="preserve">, </w:t>
+      </w:r>
+      <w:proofErr w:type="spellStart"/>
+      <w:r>
+        <w:rPr>
+          <w:rFonts w:eastAsiaTheme="minorEastAsia"/>
+          <w:i/>
+        </w:rPr>
+        <w:t>bString</w:t>
+      </w:r>
+      <w:proofErr w:type="spellEnd"/>
+      <w:r>
+        <w:rPr>
+          <w:rFonts w:eastAsiaTheme="minorEastAsia"/>
+          <w:i/>
+        </w:rPr>
+        <w:t xml:space="preserve">, </w:t>
+      </w:r>
+      <w:proofErr w:type="spellStart"/>
+      <w:r>
+        <w:rPr>
+          <w:rFonts w:eastAsiaTheme="minorEastAsia"/>
+          <w:i/>
+        </w:rPr>
+        <w:t>cString</w:t>
+      </w:r>
+      <w:proofErr w:type="spellEnd"/>
+      <w:r>
+        <w:rPr>
+          <w:rFonts w:eastAsiaTheme="minorEastAsia"/>
+          <w:i/>
+        </w:rPr>
+        <w:t>)</w:t>
       </w:r>
     </w:p>
     <w:p>
@@ -9005,6 +9657,7 @@
         </w:rPr>
         <w:t xml:space="preserve"> is used to signify the start and end of the </w:t>
       </w:r>
+      <w:proofErr w:type="spellStart"/>
       <w:r>
         <w:rPr>
           <w:rFonts w:eastAsiaTheme="minorEastAsia"/>
@@ -9012,6 +9665,7 @@
         </w:rPr>
         <w:t>TeX</w:t>
       </w:r>
+      <w:proofErr w:type="spellEnd"/>
       <w:r>
         <w:rPr>
           <w:rFonts w:eastAsiaTheme="minorEastAsia"/>
@@ -9131,7 +9785,7 @@
           <w:i/>
         </w:rPr>
       </w:pPr>
-      <w:hyperlink r:id="rId26" w:history="1">
+      <w:hyperlink r:id="rId32" w:history="1">
         <w:r>
           <w:rPr>
             <w:rStyle w:val="Hyperlink"/>
@@ -9169,7 +9823,7 @@
           <w:i/>
         </w:rPr>
       </w:pPr>
-      <w:hyperlink r:id="rId27" w:history="1">
+      <w:hyperlink r:id="rId33" w:history="1">
         <w:r>
           <w:rPr>
             <w:rStyle w:val="Hyperlink"/>
@@ -9226,6 +9880,7 @@
         </w:rPr>
         <w:t xml:space="preserve">and </w:t>
       </w:r>
+      <w:proofErr w:type="spellStart"/>
       <w:r>
         <w:rPr>
           <w:rFonts w:eastAsiaTheme="minorEastAsia"/>
@@ -9233,6 +9888,7 @@
         </w:rPr>
         <w:t>aString</w:t>
       </w:r>
+      <w:proofErr w:type="spellEnd"/>
       <w:r>
         <w:rPr>
           <w:rFonts w:eastAsiaTheme="minorEastAsia"/>
@@ -9272,6 +9928,7 @@
         </w:rPr>
         <w:t xml:space="preserve"> stored in the </w:t>
       </w:r>
+      <w:proofErr w:type="spellStart"/>
       <w:r>
         <w:rPr>
           <w:rFonts w:eastAsiaTheme="minorEastAsia"/>
@@ -9279,6 +9936,7 @@
         </w:rPr>
         <w:t>aString</w:t>
       </w:r>
+      <w:proofErr w:type="spellEnd"/>
       <w:r>
         <w:rPr>
           <w:rFonts w:eastAsiaTheme="minorEastAsia"/>
@@ -9290,15 +9948,68 @@
       <w:pPr>
         <w:rPr>
           <w:rFonts w:eastAsiaTheme="minorEastAsia"/>
-          <w:color w:val="FF0000"/>
-        </w:rPr>
-      </w:pPr>
-      <w:r>
-        <w:rPr>
-          <w:rFonts w:eastAsiaTheme="minorEastAsia"/>
-          <w:color w:val="FF0000"/>
-        </w:rPr>
-        <w:t>ADD PICTURE OF QUADRATIC EQUATION HERE</w:t>
+        </w:rPr>
+      </w:pPr>
+      <w:r>
+        <w:rPr>
+          <w:rFonts w:eastAsiaTheme="minorEastAsia"/>
+        </w:rPr>
+        <w:t>This is rendered as:</w:t>
+      </w:r>
+    </w:p>
+    <w:p>
+      <w:pPr>
+        <w:jc w:val="center"/>
+        <w:rPr>
+          <w:rFonts w:eastAsiaTheme="minorEastAsia"/>
+        </w:rPr>
+      </w:pPr>
+      <w:r>
+        <w:rPr>
+          <w:noProof/>
+        </w:rPr>
+        <w:drawing>
+          <wp:inline distT="0" distB="0" distL="0" distR="0" wp14:anchorId="4247AB1E" wp14:editId="538F6C77">
+            <wp:extent cx="1819598" cy="551672"/>
+            <wp:effectExtent l="0" t="0" r="0" b="1270"/>
+            <wp:docPr id="30" name="Picture 30"/>
+            <wp:cNvGraphicFramePr>
+              <a:graphicFrameLocks xmlns:a="http://schemas.openxmlformats.org/drawingml/2006/main" noChangeAspect="1"/>
+            </wp:cNvGraphicFramePr>
+            <a:graphic xmlns:a="http://schemas.openxmlformats.org/drawingml/2006/main">
+              <a:graphicData uri="http://schemas.openxmlformats.org/drawingml/2006/picture">
+                <pic:pic xmlns:pic="http://schemas.openxmlformats.org/drawingml/2006/picture">
+                  <pic:nvPicPr>
+                    <pic:cNvPr id="1" name=""/>
+                    <pic:cNvPicPr/>
+                  </pic:nvPicPr>
+                  <pic:blipFill rotWithShape="1">
+                    <a:blip r:embed="rId34"/>
+                    <a:srcRect l="15691" t="14379" r="15356" b="74260"/>
+                    <a:stretch/>
+                  </pic:blipFill>
+                  <pic:spPr bwMode="auto">
+                    <a:xfrm>
+                      <a:off x="0" y="0"/>
+                      <a:ext cx="1821035" cy="552108"/>
+                    </a:xfrm>
+                    <a:prstGeom prst="rect">
+                      <a:avLst/>
+                    </a:prstGeom>
+                    <a:ln>
+                      <a:noFill/>
+                    </a:ln>
+                    <a:extLst>
+                      <a:ext uri="{53640926-AAD7-44D8-BBD7-CCE9431645EC}">
+                        <a14:shadowObscured xmlns:a14="http://schemas.microsoft.com/office/drawing/2010/main"/>
+                      </a:ext>
+                    </a:extLst>
+                  </pic:spPr>
+                </pic:pic>
+              </a:graphicData>
+            </a:graphic>
+          </wp:inline>
+        </w:drawing>
       </w:r>
     </w:p>
     <w:p>
@@ -9324,12 +10035,14 @@
       <w:r>
         <w:t xml:space="preserve"> </w:t>
       </w:r>
+      <w:proofErr w:type="spellStart"/>
       <w:r>
         <w:rPr>
           <w:i/>
         </w:rPr>
         <w:t>calculateQuadratic</w:t>
       </w:r>
+      <w:proofErr w:type="spellEnd"/>
       <w:r>
         <w:t>. This method handles all the processing required to calculate the answer for the user.</w:t>
       </w:r>
@@ -9343,30 +10056,36 @@
       <w:r>
         <w:t xml:space="preserve">The following code is surrounded by a try-catch statement so that any </w:t>
       </w:r>
+      <w:proofErr w:type="spellStart"/>
       <w:r>
         <w:rPr>
           <w:i/>
         </w:rPr>
         <w:t>NumberFormatExceptions</w:t>
       </w:r>
+      <w:proofErr w:type="spellEnd"/>
       <w:r>
         <w:t xml:space="preserve"> are caught and an error message is displayed instead of the app crashing. </w:t>
       </w:r>
+      <w:proofErr w:type="spellStart"/>
       <w:r>
         <w:rPr>
           <w:i/>
         </w:rPr>
         <w:t>NumberFormatExceptions</w:t>
       </w:r>
+      <w:proofErr w:type="spellEnd"/>
       <w:r>
         <w:t xml:space="preserve"> are caused when the program tries to run the method </w:t>
       </w:r>
+      <w:proofErr w:type="spellStart"/>
       <w:r>
         <w:rPr>
           <w:i/>
         </w:rPr>
         <w:t>parseDouble</w:t>
       </w:r>
+      <w:proofErr w:type="spellEnd"/>
       <w:r>
         <w:t xml:space="preserve"> from the </w:t>
       </w:r>
@@ -9415,16 +10134,292 @@
     <w:p>
       <w:pPr>
         <w:rPr>
-          <w:color w:val="FF0000"/>
-        </w:rPr>
-      </w:pPr>
-      <w:r>
-        <w:rPr>
-          <w:color w:val="FF0000"/>
-        </w:rPr>
-        <w:t>ADD MORE PICS</w:t>
-      </w:r>
-    </w:p>
+          <w:i/>
+        </w:rPr>
+      </w:pPr>
+      <w:r>
+        <w:rPr>
+          <w:noProof/>
+        </w:rPr>
+        <w:drawing>
+          <wp:anchor distT="0" distB="0" distL="114300" distR="114300" simplePos="0" relativeHeight="251674624" behindDoc="1" locked="0" layoutInCell="1" allowOverlap="1" wp14:anchorId="588EF223">
+            <wp:simplePos x="0" y="0"/>
+            <wp:positionH relativeFrom="margin">
+              <wp:align>right</wp:align>
+            </wp:positionH>
+            <wp:positionV relativeFrom="paragraph">
+              <wp:posOffset>211768</wp:posOffset>
+            </wp:positionV>
+            <wp:extent cx="2642235" cy="2856230"/>
+            <wp:effectExtent l="0" t="0" r="5715" b="1270"/>
+            <wp:wrapTight wrapText="bothSides">
+              <wp:wrapPolygon edited="0">
+                <wp:start x="0" y="0"/>
+                <wp:lineTo x="0" y="21466"/>
+                <wp:lineTo x="21491" y="21466"/>
+                <wp:lineTo x="21491" y="0"/>
+                <wp:lineTo x="0" y="0"/>
+              </wp:wrapPolygon>
+            </wp:wrapTight>
+            <wp:docPr id="31" name="Picture 31"/>
+            <wp:cNvGraphicFramePr>
+              <a:graphicFrameLocks xmlns:a="http://schemas.openxmlformats.org/drawingml/2006/main" noChangeAspect="1"/>
+            </wp:cNvGraphicFramePr>
+            <a:graphic xmlns:a="http://schemas.openxmlformats.org/drawingml/2006/main">
+              <a:graphicData uri="http://schemas.openxmlformats.org/drawingml/2006/picture">
+                <pic:pic xmlns:pic="http://schemas.openxmlformats.org/drawingml/2006/picture">
+                  <pic:nvPicPr>
+                    <pic:cNvPr id="1" name=""/>
+                    <pic:cNvPicPr/>
+                  </pic:nvPicPr>
+                  <pic:blipFill rotWithShape="1">
+                    <a:blip r:embed="rId35" cstate="print">
+                      <a:extLst>
+                        <a:ext uri="{28A0092B-C50C-407E-A947-70E740481C1C}">
+                          <a14:useLocalDpi xmlns:a14="http://schemas.microsoft.com/office/drawing/2010/main" val="0"/>
+                        </a:ext>
+                      </a:extLst>
+                    </a:blip>
+                    <a:srcRect l="23020" t="11415" r="15914" b="6057"/>
+                    <a:stretch/>
+                  </pic:blipFill>
+                  <pic:spPr bwMode="auto">
+                    <a:xfrm>
+                      <a:off x="0" y="0"/>
+                      <a:ext cx="2642235" cy="2856230"/>
+                    </a:xfrm>
+                    <a:prstGeom prst="rect">
+                      <a:avLst/>
+                    </a:prstGeom>
+                    <a:ln>
+                      <a:noFill/>
+                    </a:ln>
+                    <a:extLst>
+                      <a:ext uri="{53640926-AAD7-44D8-BBD7-CCE9431645EC}">
+                        <a14:shadowObscured xmlns:a14="http://schemas.microsoft.com/office/drawing/2010/main"/>
+                      </a:ext>
+                    </a:extLst>
+                  </pic:spPr>
+                </pic:pic>
+              </a:graphicData>
+            </a:graphic>
+            <wp14:sizeRelH relativeFrom="page">
+              <wp14:pctWidth>0</wp14:pctWidth>
+            </wp14:sizeRelH>
+            <wp14:sizeRelV relativeFrom="page">
+              <wp14:pctHeight>0</wp14:pctHeight>
+            </wp14:sizeRelV>
+          </wp:anchor>
+        </w:drawing>
+      </w:r>
+      <w:r>
+        <w:rPr>
+          <w:i/>
+        </w:rPr>
+        <w:t>The QuadraticEquation source code:</w:t>
+      </w:r>
+    </w:p>
+    <w:p>
+      <w:pPr>
+        <w:rPr>
+          <w:noProof/>
+        </w:rPr>
+      </w:pPr>
+    </w:p>
+    <w:p>
+      <w:pPr>
+        <w:rPr>
+          <w:i/>
+        </w:rPr>
+      </w:pPr>
+    </w:p>
+    <w:p>
+      <w:pPr>
+        <w:rPr>
+          <w:i/>
+        </w:rPr>
+      </w:pPr>
+    </w:p>
+    <w:p>
+      <w:pPr>
+        <w:rPr>
+          <w:i/>
+        </w:rPr>
+      </w:pPr>
+    </w:p>
+    <w:p>
+      <w:pPr>
+        <w:rPr>
+          <w:i/>
+        </w:rPr>
+      </w:pPr>
+    </w:p>
+    <w:p>
+      <w:pPr>
+        <w:rPr>
+          <w:i/>
+        </w:rPr>
+      </w:pPr>
+    </w:p>
+    <w:p>
+      <w:pPr>
+        <w:rPr>
+          <w:noProof/>
+        </w:rPr>
+      </w:pPr>
+      <w:r>
+        <w:rPr>
+          <w:noProof/>
+        </w:rPr>
+        <w:lastRenderedPageBreak/>
+        <w:drawing>
+          <wp:anchor distT="0" distB="0" distL="114300" distR="114300" simplePos="0" relativeHeight="251676672" behindDoc="1" locked="0" layoutInCell="1" allowOverlap="1" wp14:anchorId="743E4ACF">
+            <wp:simplePos x="0" y="0"/>
+            <wp:positionH relativeFrom="margin">
+              <wp:align>left</wp:align>
+            </wp:positionH>
+            <wp:positionV relativeFrom="paragraph">
+              <wp:posOffset>3044190</wp:posOffset>
+            </wp:positionV>
+            <wp:extent cx="2638425" cy="2810510"/>
+            <wp:effectExtent l="0" t="0" r="9525" b="8890"/>
+            <wp:wrapTight wrapText="bothSides">
+              <wp:wrapPolygon edited="0">
+                <wp:start x="0" y="0"/>
+                <wp:lineTo x="0" y="21522"/>
+                <wp:lineTo x="21522" y="21522"/>
+                <wp:lineTo x="21522" y="0"/>
+                <wp:lineTo x="0" y="0"/>
+              </wp:wrapPolygon>
+            </wp:wrapTight>
+            <wp:docPr id="38" name="Picture 38"/>
+            <wp:cNvGraphicFramePr>
+              <a:graphicFrameLocks xmlns:a="http://schemas.openxmlformats.org/drawingml/2006/main" noChangeAspect="1"/>
+            </wp:cNvGraphicFramePr>
+            <a:graphic xmlns:a="http://schemas.openxmlformats.org/drawingml/2006/main">
+              <a:graphicData uri="http://schemas.openxmlformats.org/drawingml/2006/picture">
+                <pic:pic xmlns:pic="http://schemas.openxmlformats.org/drawingml/2006/picture">
+                  <pic:nvPicPr>
+                    <pic:cNvPr id="1" name=""/>
+                    <pic:cNvPicPr/>
+                  </pic:nvPicPr>
+                  <pic:blipFill rotWithShape="1">
+                    <a:blip r:embed="rId36" cstate="print">
+                      <a:extLst>
+                        <a:ext uri="{28A0092B-C50C-407E-A947-70E740481C1C}">
+                          <a14:useLocalDpi xmlns:a14="http://schemas.microsoft.com/office/drawing/2010/main" val="0"/>
+                        </a:ext>
+                      </a:extLst>
+                    </a:blip>
+                    <a:srcRect l="22829" t="12128" r="15903" b="6288"/>
+                    <a:stretch/>
+                  </pic:blipFill>
+                  <pic:spPr bwMode="auto">
+                    <a:xfrm>
+                      <a:off x="0" y="0"/>
+                      <a:ext cx="2638425" cy="2810510"/>
+                    </a:xfrm>
+                    <a:prstGeom prst="rect">
+                      <a:avLst/>
+                    </a:prstGeom>
+                    <a:ln>
+                      <a:noFill/>
+                    </a:ln>
+                    <a:extLst>
+                      <a:ext uri="{53640926-AAD7-44D8-BBD7-CCE9431645EC}">
+                        <a14:shadowObscured xmlns:a14="http://schemas.microsoft.com/office/drawing/2010/main"/>
+                      </a:ext>
+                    </a:extLst>
+                  </pic:spPr>
+                </pic:pic>
+              </a:graphicData>
+            </a:graphic>
+            <wp14:sizeRelH relativeFrom="page">
+              <wp14:pctWidth>0</wp14:pctWidth>
+            </wp14:sizeRelH>
+            <wp14:sizeRelV relativeFrom="page">
+              <wp14:pctHeight>0</wp14:pctHeight>
+            </wp14:sizeRelV>
+          </wp:anchor>
+        </w:drawing>
+      </w:r>
+      <w:r>
+        <w:rPr>
+          <w:noProof/>
+        </w:rPr>
+        <w:drawing>
+          <wp:anchor distT="0" distB="0" distL="114300" distR="114300" simplePos="0" relativeHeight="251675648" behindDoc="1" locked="0" layoutInCell="1" allowOverlap="1" wp14:anchorId="7AC0A894">
+            <wp:simplePos x="0" y="0"/>
+            <wp:positionH relativeFrom="column">
+              <wp:align>right</wp:align>
+            </wp:positionH>
+            <wp:positionV relativeFrom="paragraph">
+              <wp:posOffset>286385</wp:posOffset>
+            </wp:positionV>
+            <wp:extent cx="2633980" cy="2757805"/>
+            <wp:effectExtent l="0" t="0" r="0" b="4445"/>
+            <wp:wrapTight wrapText="bothSides">
+              <wp:wrapPolygon edited="0">
+                <wp:start x="0" y="0"/>
+                <wp:lineTo x="0" y="21486"/>
+                <wp:lineTo x="21402" y="21486"/>
+                <wp:lineTo x="21402" y="0"/>
+                <wp:lineTo x="0" y="0"/>
+              </wp:wrapPolygon>
+            </wp:wrapTight>
+            <wp:docPr id="32" name="Picture 32"/>
+            <wp:cNvGraphicFramePr>
+              <a:graphicFrameLocks xmlns:a="http://schemas.openxmlformats.org/drawingml/2006/main" noChangeAspect="1"/>
+            </wp:cNvGraphicFramePr>
+            <a:graphic xmlns:a="http://schemas.openxmlformats.org/drawingml/2006/main">
+              <a:graphicData uri="http://schemas.openxmlformats.org/drawingml/2006/picture">
+                <pic:pic xmlns:pic="http://schemas.openxmlformats.org/drawingml/2006/picture">
+                  <pic:nvPicPr>
+                    <pic:cNvPr id="1" name=""/>
+                    <pic:cNvPicPr/>
+                  </pic:nvPicPr>
+                  <pic:blipFill rotWithShape="1">
+                    <a:blip r:embed="rId37" cstate="print">
+                      <a:extLst>
+                        <a:ext uri="{28A0092B-C50C-407E-A947-70E740481C1C}">
+                          <a14:useLocalDpi xmlns:a14="http://schemas.microsoft.com/office/drawing/2010/main" val="0"/>
+                        </a:ext>
+                      </a:extLst>
+                    </a:blip>
+                    <a:srcRect l="22906" t="12176" r="15893" b="7697"/>
+                    <a:stretch/>
+                  </pic:blipFill>
+                  <pic:spPr bwMode="auto">
+                    <a:xfrm>
+                      <a:off x="0" y="0"/>
+                      <a:ext cx="2633980" cy="2757805"/>
+                    </a:xfrm>
+                    <a:prstGeom prst="rect">
+                      <a:avLst/>
+                    </a:prstGeom>
+                    <a:ln>
+                      <a:noFill/>
+                    </a:ln>
+                    <a:extLst>
+                      <a:ext uri="{53640926-AAD7-44D8-BBD7-CCE9431645EC}">
+                        <a14:shadowObscured xmlns:a14="http://schemas.microsoft.com/office/drawing/2010/main"/>
+                      </a:ext>
+                    </a:extLst>
+                  </pic:spPr>
+                </pic:pic>
+              </a:graphicData>
+            </a:graphic>
+            <wp14:sizeRelH relativeFrom="page">
+              <wp14:pctWidth>0</wp14:pctWidth>
+            </wp14:sizeRelH>
+            <wp14:sizeRelV relativeFrom="page">
+              <wp14:pctHeight>0</wp14:pctHeight>
+            </wp14:sizeRelV>
+          </wp:anchor>
+        </w:drawing>
+      </w:r>
+    </w:p>
+    <w:p/>
     <w:p>
       <w:pPr>
         <w:pStyle w:val="Heading4"/>
@@ -9450,7 +10445,7 @@
       <w:tr>
         <w:tc>
           <w:tcPr>
-            <w:tcW w:w="798" w:type="dxa"/>
+            <w:tcW w:w="797" w:type="dxa"/>
           </w:tcPr>
           <w:p>
             <w:pPr>
@@ -9470,7 +10465,7 @@
         </w:tc>
         <w:tc>
           <w:tcPr>
-            <w:tcW w:w="751" w:type="dxa"/>
+            <w:tcW w:w="748" w:type="dxa"/>
           </w:tcPr>
           <w:p>
             <w:pPr>
@@ -9490,7 +10485,7 @@
         </w:tc>
         <w:tc>
           <w:tcPr>
-            <w:tcW w:w="856" w:type="dxa"/>
+            <w:tcW w:w="1009" w:type="dxa"/>
           </w:tcPr>
           <w:p>
             <w:pPr>
@@ -9510,7 +10505,7 @@
         </w:tc>
         <w:tc>
           <w:tcPr>
-            <w:tcW w:w="972" w:type="dxa"/>
+            <w:tcW w:w="813" w:type="dxa"/>
           </w:tcPr>
           <w:p>
             <w:pPr>
@@ -9530,7 +10525,7 @@
         </w:tc>
         <w:tc>
           <w:tcPr>
-            <w:tcW w:w="772" w:type="dxa"/>
+            <w:tcW w:w="782" w:type="dxa"/>
           </w:tcPr>
           <w:p>
             <w:pPr>
@@ -9552,7 +10547,7 @@
       <w:tr>
         <w:tc>
           <w:tcPr>
-            <w:tcW w:w="798" w:type="dxa"/>
+            <w:tcW w:w="797" w:type="dxa"/>
           </w:tcPr>
           <w:p>
             <w:pPr>
@@ -9570,7 +10565,7 @@
         </w:tc>
         <w:tc>
           <w:tcPr>
-            <w:tcW w:w="751" w:type="dxa"/>
+            <w:tcW w:w="748" w:type="dxa"/>
           </w:tcPr>
           <w:p>
             <w:pPr>
@@ -9588,7 +10583,7 @@
         </w:tc>
         <w:tc>
           <w:tcPr>
-            <w:tcW w:w="856" w:type="dxa"/>
+            <w:tcW w:w="1009" w:type="dxa"/>
           </w:tcPr>
           <w:p>
             <w:pPr>
@@ -9619,7 +10614,7 @@
         </w:tc>
         <w:tc>
           <w:tcPr>
-            <w:tcW w:w="972" w:type="dxa"/>
+            <w:tcW w:w="813" w:type="dxa"/>
           </w:tcPr>
           <w:p>
             <w:pPr>
@@ -9637,7 +10632,7 @@
         </w:tc>
         <w:tc>
           <w:tcPr>
-            <w:tcW w:w="772" w:type="dxa"/>
+            <w:tcW w:w="782" w:type="dxa"/>
           </w:tcPr>
           <w:p>
             <w:pPr>
@@ -9657,7 +10652,7 @@
       <w:tr>
         <w:tc>
           <w:tcPr>
-            <w:tcW w:w="798" w:type="dxa"/>
+            <w:tcW w:w="797" w:type="dxa"/>
           </w:tcPr>
           <w:p>
             <w:pPr>
@@ -9671,6 +10666,7 @@
               </w:rPr>
               <w:t xml:space="preserve">Enter input into the </w:t>
             </w:r>
+            <w:proofErr w:type="spellStart"/>
             <w:r>
               <w:rPr>
                 <w:i/>
@@ -9678,17 +10674,24 @@
               </w:rPr>
               <w:t>EditTexts</w:t>
             </w:r>
-            <w:r>
-              <w:rPr>
-                <w:sz w:val="16"/>
-              </w:rPr>
-              <w:t xml:space="preserve"> to ensure display equation is being updated in real time.</w:t>
-            </w:r>
-          </w:p>
-        </w:tc>
-        <w:tc>
-          <w:tcPr>
-            <w:tcW w:w="751" w:type="dxa"/>
+            <w:proofErr w:type="spellEnd"/>
+            <w:r>
+              <w:rPr>
+                <w:sz w:val="16"/>
+              </w:rPr>
+              <w:t xml:space="preserve"> to ensure display equatio</w:t>
+            </w:r>
+            <w:r>
+              <w:rPr>
+                <w:sz w:val="16"/>
+              </w:rPr>
+              <w:t>n is being updated in real time.</w:t>
+            </w:r>
+          </w:p>
+        </w:tc>
+        <w:tc>
+          <w:tcPr>
+            <w:tcW w:w="748" w:type="dxa"/>
           </w:tcPr>
           <w:p>
             <w:pPr>
@@ -9702,18 +10705,27 @@
               </w:rPr>
               <w:t xml:space="preserve">Enter values into each </w:t>
             </w:r>
+            <w:proofErr w:type="spellStart"/>
             <w:r>
               <w:rPr>
                 <w:i/>
                 <w:sz w:val="16"/>
               </w:rPr>
-              <w:t>EditText.</w:t>
-            </w:r>
-          </w:p>
-        </w:tc>
-        <w:tc>
-          <w:tcPr>
-            <w:tcW w:w="856" w:type="dxa"/>
+              <w:t>EditText</w:t>
+            </w:r>
+            <w:proofErr w:type="spellEnd"/>
+            <w:r>
+              <w:rPr>
+                <w:i/>
+                <w:sz w:val="16"/>
+              </w:rPr>
+              <w:t>.</w:t>
+            </w:r>
+          </w:p>
+        </w:tc>
+        <w:tc>
+          <w:tcPr>
+            <w:tcW w:w="1009" w:type="dxa"/>
           </w:tcPr>
           <w:p>
             <w:pPr>
@@ -9737,7 +10749,7 @@
         </w:tc>
         <w:tc>
           <w:tcPr>
-            <w:tcW w:w="972" w:type="dxa"/>
+            <w:tcW w:w="813" w:type="dxa"/>
           </w:tcPr>
           <w:p>
             <w:pPr>
@@ -9755,7 +10767,7 @@
         </w:tc>
         <w:tc>
           <w:tcPr>
-            <w:tcW w:w="772" w:type="dxa"/>
+            <w:tcW w:w="782" w:type="dxa"/>
           </w:tcPr>
           <w:p>
             <w:pPr>
@@ -9775,7 +10787,7 @@
       <w:tr>
         <w:tc>
           <w:tcPr>
-            <w:tcW w:w="798" w:type="dxa"/>
+            <w:tcW w:w="797" w:type="dxa"/>
           </w:tcPr>
           <w:p>
             <w:pPr>
@@ -9793,7 +10805,7 @@
         </w:tc>
         <w:tc>
           <w:tcPr>
-            <w:tcW w:w="751" w:type="dxa"/>
+            <w:tcW w:w="748" w:type="dxa"/>
           </w:tcPr>
           <w:p>
             <w:pPr>
@@ -9837,7 +10849,7 @@
         </w:tc>
         <w:tc>
           <w:tcPr>
-            <w:tcW w:w="856" w:type="dxa"/>
+            <w:tcW w:w="1009" w:type="dxa"/>
           </w:tcPr>
           <w:p>
             <w:pPr>
@@ -9907,7 +10919,7 @@
         </w:tc>
         <w:tc>
           <w:tcPr>
-            <w:tcW w:w="972" w:type="dxa"/>
+            <w:tcW w:w="813" w:type="dxa"/>
           </w:tcPr>
           <w:p>
             <w:pPr>
@@ -9925,7 +10937,7 @@
         </w:tc>
         <w:tc>
           <w:tcPr>
-            <w:tcW w:w="772" w:type="dxa"/>
+            <w:tcW w:w="782" w:type="dxa"/>
           </w:tcPr>
           <w:p>
             <w:pPr>
@@ -9945,44 +10957,36 @@
       <w:tr>
         <w:tc>
           <w:tcPr>
-            <w:tcW w:w="798" w:type="dxa"/>
-          </w:tcPr>
-          <w:p>
-            <w:pPr>
-              <w:rPr>
-                <w:sz w:val="16"/>
-              </w:rPr>
-            </w:pPr>
-            <w:r>
-              <w:rPr>
-                <w:sz w:val="16"/>
-              </w:rPr>
-              <w:t xml:space="preserve">Calculate a quadratic equation that should </w:t>
-            </w:r>
-            <w:r>
-              <w:rPr>
-                <w:sz w:val="16"/>
-              </w:rPr>
-              <w:lastRenderedPageBreak/>
-              <w:t>result in one repeated root.</w:t>
-            </w:r>
-          </w:p>
-        </w:tc>
-        <w:tc>
-          <w:tcPr>
-            <w:tcW w:w="751" w:type="dxa"/>
-          </w:tcPr>
-          <w:p>
-            <w:pPr>
-              <w:rPr>
-                <w:sz w:val="16"/>
-              </w:rPr>
-            </w:pPr>
-            <w:r>
-              <w:rPr>
-                <w:sz w:val="16"/>
-              </w:rPr>
-              <w:lastRenderedPageBreak/>
+            <w:tcW w:w="797" w:type="dxa"/>
+          </w:tcPr>
+          <w:p>
+            <w:pPr>
+              <w:rPr>
+                <w:sz w:val="16"/>
+              </w:rPr>
+            </w:pPr>
+            <w:r>
+              <w:rPr>
+                <w:sz w:val="16"/>
+              </w:rPr>
+              <w:t>Calculate a quadratic equation that should result in one repeated root.</w:t>
+            </w:r>
+          </w:p>
+        </w:tc>
+        <w:tc>
+          <w:tcPr>
+            <w:tcW w:w="748" w:type="dxa"/>
+          </w:tcPr>
+          <w:p>
+            <w:pPr>
+              <w:rPr>
+                <w:sz w:val="16"/>
+              </w:rPr>
+            </w:pPr>
+            <w:r>
+              <w:rPr>
+                <w:sz w:val="16"/>
+              </w:rPr>
               <w:t>a=9</w:t>
             </w:r>
           </w:p>
@@ -10015,7 +11019,7 @@
         </w:tc>
         <w:tc>
           <w:tcPr>
-            <w:tcW w:w="856" w:type="dxa"/>
+            <w:tcW w:w="1009" w:type="dxa"/>
           </w:tcPr>
           <w:p>
             <w:pPr>
@@ -10053,26 +11057,25 @@
         </w:tc>
         <w:tc>
           <w:tcPr>
-            <w:tcW w:w="972" w:type="dxa"/>
-          </w:tcPr>
-          <w:p>
-            <w:pPr>
-              <w:rPr>
-                <w:sz w:val="16"/>
-              </w:rPr>
-            </w:pPr>
-            <w:r>
-              <w:rPr>
-                <w:sz w:val="16"/>
-              </w:rPr>
-              <w:lastRenderedPageBreak/>
+            <w:tcW w:w="813" w:type="dxa"/>
+          </w:tcPr>
+          <w:p>
+            <w:pPr>
+              <w:rPr>
+                <w:sz w:val="16"/>
+              </w:rPr>
+            </w:pPr>
+            <w:r>
+              <w:rPr>
+                <w:sz w:val="16"/>
+              </w:rPr>
               <w:t>As expected</w:t>
             </w:r>
           </w:p>
         </w:tc>
         <w:tc>
           <w:tcPr>
-            <w:tcW w:w="772" w:type="dxa"/>
+            <w:tcW w:w="782" w:type="dxa"/>
           </w:tcPr>
           <w:p>
             <w:pPr>
@@ -10092,7 +11095,7 @@
       <w:tr>
         <w:tc>
           <w:tcPr>
-            <w:tcW w:w="798" w:type="dxa"/>
+            <w:tcW w:w="797" w:type="dxa"/>
           </w:tcPr>
           <w:p>
             <w:pPr>
@@ -10110,7 +11113,7 @@
         </w:tc>
         <w:tc>
           <w:tcPr>
-            <w:tcW w:w="751" w:type="dxa"/>
+            <w:tcW w:w="748" w:type="dxa"/>
           </w:tcPr>
           <w:p>
             <w:pPr>
@@ -10161,7 +11164,7 @@
         </w:tc>
         <w:tc>
           <w:tcPr>
-            <w:tcW w:w="856" w:type="dxa"/>
+            <w:tcW w:w="1009" w:type="dxa"/>
           </w:tcPr>
           <w:p>
             <w:pPr>
@@ -10179,7 +11182,7 @@
         </w:tc>
         <w:tc>
           <w:tcPr>
-            <w:tcW w:w="972" w:type="dxa"/>
+            <w:tcW w:w="813" w:type="dxa"/>
           </w:tcPr>
           <w:p>
             <w:pPr>
@@ -10197,7 +11200,7 @@
         </w:tc>
         <w:tc>
           <w:tcPr>
-            <w:tcW w:w="772" w:type="dxa"/>
+            <w:tcW w:w="782" w:type="dxa"/>
           </w:tcPr>
           <w:p>
             <w:pPr>
@@ -10380,12 +11383,14 @@
       <w:r>
         <w:t xml:space="preserve">, a </w:t>
       </w:r>
+      <w:proofErr w:type="spellStart"/>
       <w:r>
         <w:rPr>
           <w:i/>
         </w:rPr>
         <w:t>MathView</w:t>
       </w:r>
+      <w:proofErr w:type="spellEnd"/>
       <w:r>
         <w:t xml:space="preserve"> is set to display the equation in its general formula. Much like </w:t>
       </w:r>
@@ -10395,26 +11400,123 @@
         </w:rPr>
         <w:t xml:space="preserve">QuadraticEquation, </w:t>
       </w:r>
+      <w:proofErr w:type="spellStart"/>
       <w:r>
         <w:rPr>
           <w:i/>
         </w:rPr>
         <w:t>EditTexts</w:t>
       </w:r>
+      <w:proofErr w:type="spellEnd"/>
       <w:r>
         <w:t xml:space="preserve"> are added with </w:t>
       </w:r>
+      <w:proofErr w:type="spellStart"/>
       <w:r>
         <w:rPr>
           <w:i/>
         </w:rPr>
         <w:t>TextWatchers</w:t>
       </w:r>
+      <w:proofErr w:type="spellEnd"/>
       <w:r>
         <w:t xml:space="preserve"> to update the display when the user enters input.</w:t>
       </w:r>
     </w:p>
     <w:p>
+      <w:pPr>
+        <w:rPr>
+          <w:noProof/>
+        </w:rPr>
+      </w:pPr>
+    </w:p>
+    <w:p>
+      <w:pPr>
+        <w:rPr>
+          <w:noProof/>
+        </w:rPr>
+      </w:pPr>
+    </w:p>
+    <w:p>
+      <w:pPr>
+        <w:rPr>
+          <w:noProof/>
+        </w:rPr>
+      </w:pPr>
+    </w:p>
+    <w:p>
+      <w:pPr>
+        <w:rPr>
+          <w:noProof/>
+        </w:rPr>
+      </w:pPr>
+    </w:p>
+    <w:p>
+      <w:pPr>
+        <w:rPr>
+          <w:i/>
+          <w:noProof/>
+        </w:rPr>
+      </w:pPr>
+      <w:r>
+        <w:rPr>
+          <w:i/>
+          <w:noProof/>
+        </w:rPr>
+        <w:lastRenderedPageBreak/>
+        <w:t>Pythagoras’ Theorem layout:</w:t>
+      </w:r>
+    </w:p>
+    <w:p>
+      <w:r>
+        <w:rPr>
+          <w:noProof/>
+        </w:rPr>
+        <w:drawing>
+          <wp:inline distT="0" distB="0" distL="0" distR="0" wp14:anchorId="2364DD75" wp14:editId="684B6588">
+            <wp:extent cx="1478943" cy="2623450"/>
+            <wp:effectExtent l="0" t="0" r="6985" b="5715"/>
+            <wp:docPr id="39" name="Picture 39"/>
+            <wp:cNvGraphicFramePr>
+              <a:graphicFrameLocks xmlns:a="http://schemas.openxmlformats.org/drawingml/2006/main" noChangeAspect="1"/>
+            </wp:cNvGraphicFramePr>
+            <a:graphic xmlns:a="http://schemas.openxmlformats.org/drawingml/2006/main">
+              <a:graphicData uri="http://schemas.openxmlformats.org/drawingml/2006/picture">
+                <pic:pic xmlns:pic="http://schemas.openxmlformats.org/drawingml/2006/picture">
+                  <pic:nvPicPr>
+                    <pic:cNvPr id="1" name=""/>
+                    <pic:cNvPicPr/>
+                  </pic:nvPicPr>
+                  <pic:blipFill rotWithShape="1">
+                    <a:blip r:embed="rId38"/>
+                    <a:srcRect t="3600"/>
+                    <a:stretch/>
+                  </pic:blipFill>
+                  <pic:spPr bwMode="auto">
+                    <a:xfrm>
+                      <a:off x="0" y="0"/>
+                      <a:ext cx="1488800" cy="2640935"/>
+                    </a:xfrm>
+                    <a:prstGeom prst="rect">
+                      <a:avLst/>
+                    </a:prstGeom>
+                    <a:ln>
+                      <a:noFill/>
+                    </a:ln>
+                    <a:extLst>
+                      <a:ext uri="{53640926-AAD7-44D8-BBD7-CCE9431645EC}">
+                        <a14:shadowObscured xmlns:a14="http://schemas.microsoft.com/office/drawing/2010/main"/>
+                      </a:ext>
+                    </a:extLst>
+                  </pic:spPr>
+                </pic:pic>
+              </a:graphicData>
+            </a:graphic>
+          </wp:inline>
+        </w:drawing>
+      </w:r>
+    </w:p>
+    <w:p>
       <w:r>
         <w:t xml:space="preserve">When the user clicks the </w:t>
       </w:r>
@@ -10427,30 +11529,42 @@
       <w:r>
         <w:t xml:space="preserve"> button, it runs the method </w:t>
       </w:r>
+      <w:proofErr w:type="spellStart"/>
       <w:r>
         <w:rPr>
           <w:i/>
         </w:rPr>
         <w:t>calculatePythagoras</w:t>
       </w:r>
+      <w:proofErr w:type="spellEnd"/>
       <w:r>
         <w:t xml:space="preserve">. In this method, the Android virtual keyboard is closed and a try-catch statement surrounds the code where the answer is calculated. This statement catches </w:t>
       </w:r>
-      <w:r>
-        <w:rPr>
-          <w:i/>
-        </w:rPr>
-        <w:t>NumberFormatExceptions,</w:t>
+      <w:proofErr w:type="spellStart"/>
+      <w:r>
+        <w:rPr>
+          <w:i/>
+        </w:rPr>
+        <w:t>NumberFormatExceptions</w:t>
+      </w:r>
+      <w:proofErr w:type="spellEnd"/>
+      <w:r>
+        <w:rPr>
+          <w:i/>
+        </w:rPr>
+        <w:t>,</w:t>
       </w:r>
       <w:r>
         <w:t xml:space="preserve"> which occur when </w:t>
       </w:r>
+      <w:proofErr w:type="spellStart"/>
       <w:r>
         <w:rPr>
           <w:i/>
         </w:rPr>
         <w:t>parseDouble</w:t>
       </w:r>
+      <w:proofErr w:type="spellEnd"/>
       <w:r>
         <w:t xml:space="preserve"> is run on a </w:t>
       </w:r>
@@ -10466,11 +11580,19 @@
       <w:r>
         <w:t xml:space="preserve"> In context, this means that the user has not entered correct input into the </w:t>
       </w:r>
-      <w:r>
-        <w:rPr>
-          <w:i/>
-        </w:rPr>
-        <w:t>EditTexts.</w:t>
+      <w:proofErr w:type="spellStart"/>
+      <w:r>
+        <w:rPr>
+          <w:i/>
+        </w:rPr>
+        <w:t>EditTexts</w:t>
+      </w:r>
+      <w:proofErr w:type="spellEnd"/>
+      <w:r>
+        <w:rPr>
+          <w:i/>
+        </w:rPr>
+        <w:t>.</w:t>
       </w:r>
     </w:p>
     <w:p>
@@ -10686,6 +11808,7 @@
         </w:rPr>
         <w:t xml:space="preserve">To implement this in the app, an if statement was included which tested if the </w:t>
       </w:r>
+      <w:proofErr w:type="spellStart"/>
       <w:r>
         <w:rPr>
           <w:rFonts w:eastAsiaTheme="minorEastAsia"/>
@@ -10693,12 +11816,14 @@
         </w:rPr>
         <w:t>EditText</w:t>
       </w:r>
+      <w:proofErr w:type="spellEnd"/>
       <w:r>
         <w:rPr>
           <w:rFonts w:eastAsiaTheme="minorEastAsia"/>
         </w:rPr>
         <w:t xml:space="preserve"> for the “c” variable was empty. If so, this means the user wants to calculate the hypotenuse and so the values for each side were found by running </w:t>
       </w:r>
+      <w:proofErr w:type="spellStart"/>
       <w:r>
         <w:rPr>
           <w:rFonts w:eastAsiaTheme="minorEastAsia"/>
@@ -10706,12 +11831,14 @@
         </w:rPr>
         <w:t>parseDouble</w:t>
       </w:r>
+      <w:proofErr w:type="spellEnd"/>
       <w:r>
         <w:rPr>
           <w:rFonts w:eastAsiaTheme="minorEastAsia"/>
         </w:rPr>
         <w:t xml:space="preserve"> on </w:t>
       </w:r>
+      <w:proofErr w:type="spellStart"/>
       <w:r>
         <w:rPr>
           <w:rFonts w:eastAsiaTheme="minorEastAsia"/>
@@ -10719,12 +11846,14 @@
         </w:rPr>
         <w:t>aString</w:t>
       </w:r>
+      <w:proofErr w:type="spellEnd"/>
       <w:r>
         <w:rPr>
           <w:rFonts w:eastAsiaTheme="minorEastAsia"/>
         </w:rPr>
         <w:t xml:space="preserve"> and </w:t>
       </w:r>
+      <w:proofErr w:type="spellStart"/>
       <w:r>
         <w:rPr>
           <w:rFonts w:eastAsiaTheme="minorEastAsia"/>
@@ -10732,17 +11861,12 @@
         </w:rPr>
         <w:t>bString</w:t>
       </w:r>
-      <w:r>
-        <w:rPr>
-          <w:rFonts w:eastAsiaTheme="minorEastAsia"/>
-        </w:rPr>
-        <w:t xml:space="preserve">. These </w:t>
-      </w:r>
-      <w:r>
-        <w:rPr>
-          <w:rFonts w:eastAsiaTheme="minorEastAsia"/>
-        </w:rPr>
-        <w:t>variables hold the values for sides “a” and “b” respectively.</w:t>
+      <w:proofErr w:type="spellEnd"/>
+      <w:r>
+        <w:rPr>
+          <w:rFonts w:eastAsiaTheme="minorEastAsia"/>
+        </w:rPr>
+        <w:t>. These variables hold the values for sides “a” and “b” respectively.</w:t>
       </w:r>
     </w:p>
     <w:p>
@@ -10833,8 +11957,29 @@
       <w:pPr>
         <w:rPr>
           <w:rFonts w:eastAsiaTheme="minorEastAsia"/>
-        </w:rPr>
-      </w:pPr>
+          <w:i/>
+        </w:rPr>
+      </w:pPr>
+      <w:r>
+        <w:rPr>
+          <w:rFonts w:eastAsiaTheme="minorEastAsia"/>
+          <w:i/>
+        </w:rPr>
+        <w:t>The PythagorasTheorem class source code:</w:t>
+      </w:r>
+    </w:p>
+    <w:p>
+      <w:pPr>
+        <w:rPr>
+          <w:color w:val="FF0000"/>
+        </w:rPr>
+      </w:pPr>
+      <w:r>
+        <w:rPr>
+          <w:color w:val="FF0000"/>
+        </w:rPr>
+        <w:t>// add source code</w:t>
+      </w:r>
     </w:p>
     <w:p>
       <w:pPr>
@@ -10850,10 +11995,629 @@
         <w:t>V0.4.2 – Testing</w:t>
       </w:r>
     </w:p>
-    <w:p>
+    <w:p/>
+    <w:tbl>
+      <w:tblPr>
+        <w:tblStyle w:val="TableGrid"/>
+        <w:tblW w:w="0" w:type="auto"/>
+        <w:tblLook w:val="04A0" w:firstRow="1" w:lastRow="0" w:firstColumn="1" w:lastColumn="0" w:noHBand="0" w:noVBand="1"/>
+      </w:tblPr>
+      <w:tblGrid>
+        <w:gridCol w:w="970"/>
+        <w:gridCol w:w="692"/>
+        <w:gridCol w:w="965"/>
+        <w:gridCol w:w="842"/>
+        <w:gridCol w:w="680"/>
+      </w:tblGrid>
+      <w:tr>
+        <w:tc>
+          <w:tcPr>
+            <w:tcW w:w="970" w:type="dxa"/>
+            <w:tcBorders>
+              <w:top w:val="single" w:sz="4" w:space="0" w:color="auto"/>
+              <w:left w:val="single" w:sz="4" w:space="0" w:color="auto"/>
+              <w:bottom w:val="single" w:sz="4" w:space="0" w:color="auto"/>
+              <w:right w:val="single" w:sz="4" w:space="0" w:color="auto"/>
+            </w:tcBorders>
+            <w:hideMark/>
+          </w:tcPr>
+          <w:p>
+            <w:pPr>
+              <w:rPr>
+                <w:color w:val="000000" w:themeColor="text1"/>
+                <w:sz w:val="16"/>
+              </w:rPr>
+            </w:pPr>
+            <w:r>
+              <w:rPr>
+                <w:color w:val="000000" w:themeColor="text1"/>
+                <w:sz w:val="16"/>
+              </w:rPr>
+              <w:t>Reason</w:t>
+            </w:r>
+          </w:p>
+        </w:tc>
+        <w:tc>
+          <w:tcPr>
+            <w:tcW w:w="692" w:type="dxa"/>
+            <w:tcBorders>
+              <w:top w:val="single" w:sz="4" w:space="0" w:color="auto"/>
+              <w:left w:val="single" w:sz="4" w:space="0" w:color="auto"/>
+              <w:bottom w:val="single" w:sz="4" w:space="0" w:color="auto"/>
+              <w:right w:val="single" w:sz="4" w:space="0" w:color="auto"/>
+            </w:tcBorders>
+            <w:hideMark/>
+          </w:tcPr>
+          <w:p>
+            <w:pPr>
+              <w:rPr>
+                <w:color w:val="000000" w:themeColor="text1"/>
+                <w:sz w:val="16"/>
+              </w:rPr>
+            </w:pPr>
+            <w:r>
+              <w:rPr>
+                <w:color w:val="000000" w:themeColor="text1"/>
+                <w:sz w:val="16"/>
+              </w:rPr>
+              <w:t>Input</w:t>
+            </w:r>
+          </w:p>
+        </w:tc>
+        <w:tc>
+          <w:tcPr>
+            <w:tcW w:w="965" w:type="dxa"/>
+            <w:tcBorders>
+              <w:top w:val="single" w:sz="4" w:space="0" w:color="auto"/>
+              <w:left w:val="single" w:sz="4" w:space="0" w:color="auto"/>
+              <w:bottom w:val="single" w:sz="4" w:space="0" w:color="auto"/>
+              <w:right w:val="single" w:sz="4" w:space="0" w:color="auto"/>
+            </w:tcBorders>
+            <w:hideMark/>
+          </w:tcPr>
+          <w:p>
+            <w:pPr>
+              <w:rPr>
+                <w:color w:val="000000" w:themeColor="text1"/>
+                <w:sz w:val="16"/>
+              </w:rPr>
+            </w:pPr>
+            <w:r>
+              <w:rPr>
+                <w:color w:val="000000" w:themeColor="text1"/>
+                <w:sz w:val="16"/>
+              </w:rPr>
+              <w:t>Expected</w:t>
+            </w:r>
+          </w:p>
+        </w:tc>
+        <w:tc>
+          <w:tcPr>
+            <w:tcW w:w="842" w:type="dxa"/>
+            <w:tcBorders>
+              <w:top w:val="single" w:sz="4" w:space="0" w:color="auto"/>
+              <w:left w:val="single" w:sz="4" w:space="0" w:color="auto"/>
+              <w:bottom w:val="single" w:sz="4" w:space="0" w:color="auto"/>
+              <w:right w:val="single" w:sz="4" w:space="0" w:color="auto"/>
+            </w:tcBorders>
+            <w:hideMark/>
+          </w:tcPr>
+          <w:p>
+            <w:pPr>
+              <w:rPr>
+                <w:color w:val="000000" w:themeColor="text1"/>
+                <w:sz w:val="16"/>
+              </w:rPr>
+            </w:pPr>
+            <w:r>
+              <w:rPr>
+                <w:color w:val="000000" w:themeColor="text1"/>
+                <w:sz w:val="16"/>
+              </w:rPr>
+              <w:t>Actual</w:t>
+            </w:r>
+          </w:p>
+        </w:tc>
+        <w:tc>
+          <w:tcPr>
+            <w:tcW w:w="680" w:type="dxa"/>
+            <w:tcBorders>
+              <w:top w:val="single" w:sz="4" w:space="0" w:color="auto"/>
+              <w:left w:val="single" w:sz="4" w:space="0" w:color="auto"/>
+              <w:bottom w:val="single" w:sz="4" w:space="0" w:color="auto"/>
+              <w:right w:val="single" w:sz="4" w:space="0" w:color="auto"/>
+            </w:tcBorders>
+            <w:hideMark/>
+          </w:tcPr>
+          <w:p>
+            <w:pPr>
+              <w:rPr>
+                <w:color w:val="000000" w:themeColor="text1"/>
+                <w:sz w:val="16"/>
+              </w:rPr>
+            </w:pPr>
+            <w:r>
+              <w:rPr>
+                <w:color w:val="000000" w:themeColor="text1"/>
+                <w:sz w:val="16"/>
+              </w:rPr>
+              <w:t>Required Actions</w:t>
+            </w:r>
+          </w:p>
+        </w:tc>
+      </w:tr>
+      <w:tr>
+        <w:tc>
+          <w:tcPr>
+            <w:tcW w:w="970" w:type="dxa"/>
+            <w:tcBorders>
+              <w:top w:val="single" w:sz="4" w:space="0" w:color="auto"/>
+              <w:left w:val="single" w:sz="4" w:space="0" w:color="auto"/>
+              <w:bottom w:val="single" w:sz="4" w:space="0" w:color="auto"/>
+              <w:right w:val="single" w:sz="4" w:space="0" w:color="auto"/>
+            </w:tcBorders>
+            <w:hideMark/>
+          </w:tcPr>
+          <w:p>
+            <w:r>
+              <w:t>Calculate the hypotenuse (“c”).</w:t>
+            </w:r>
+          </w:p>
+        </w:tc>
+        <w:tc>
+          <w:tcPr>
+            <w:tcW w:w="692" w:type="dxa"/>
+            <w:tcBorders>
+              <w:top w:val="single" w:sz="4" w:space="0" w:color="auto"/>
+              <w:left w:val="single" w:sz="4" w:space="0" w:color="auto"/>
+              <w:bottom w:val="single" w:sz="4" w:space="0" w:color="auto"/>
+              <w:right w:val="single" w:sz="4" w:space="0" w:color="auto"/>
+            </w:tcBorders>
+            <w:hideMark/>
+          </w:tcPr>
+          <w:p>
+            <w:r>
+              <w:t>a=4</w:t>
+            </w:r>
+          </w:p>
+          <w:p>
+            <w:r>
+              <w:t>b=3</w:t>
+            </w:r>
+          </w:p>
+        </w:tc>
+        <w:tc>
+          <w:tcPr>
+            <w:tcW w:w="965" w:type="dxa"/>
+            <w:tcBorders>
+              <w:top w:val="single" w:sz="4" w:space="0" w:color="auto"/>
+              <w:left w:val="single" w:sz="4" w:space="0" w:color="auto"/>
+              <w:bottom w:val="single" w:sz="4" w:space="0" w:color="auto"/>
+              <w:right w:val="single" w:sz="4" w:space="0" w:color="auto"/>
+            </w:tcBorders>
+          </w:tcPr>
+          <w:p>
+            <w:r>
+              <w:t>Pythagoras’ Theorem gives the result:</w:t>
+            </w:r>
+          </w:p>
+          <w:p/>
+          <w:p>
+            <w:r>
+              <w:t>5.0</w:t>
+            </w:r>
+          </w:p>
+        </w:tc>
+        <w:tc>
+          <w:tcPr>
+            <w:tcW w:w="842" w:type="dxa"/>
+            <w:tcBorders>
+              <w:top w:val="single" w:sz="4" w:space="0" w:color="auto"/>
+              <w:left w:val="single" w:sz="4" w:space="0" w:color="auto"/>
+              <w:bottom w:val="single" w:sz="4" w:space="0" w:color="auto"/>
+              <w:right w:val="single" w:sz="4" w:space="0" w:color="auto"/>
+            </w:tcBorders>
+            <w:hideMark/>
+          </w:tcPr>
+          <w:p>
+            <w:r>
+              <w:t>As expected.</w:t>
+            </w:r>
+          </w:p>
+        </w:tc>
+        <w:tc>
+          <w:tcPr>
+            <w:tcW w:w="680" w:type="dxa"/>
+            <w:tcBorders>
+              <w:top w:val="single" w:sz="4" w:space="0" w:color="auto"/>
+              <w:left w:val="single" w:sz="4" w:space="0" w:color="auto"/>
+              <w:bottom w:val="single" w:sz="4" w:space="0" w:color="auto"/>
+              <w:right w:val="single" w:sz="4" w:space="0" w:color="auto"/>
+            </w:tcBorders>
+            <w:hideMark/>
+          </w:tcPr>
+          <w:p>
+            <w:r>
+              <w:t>N/A</w:t>
+            </w:r>
+          </w:p>
+        </w:tc>
+      </w:tr>
+      <w:tr>
+        <w:tc>
+          <w:tcPr>
+            <w:tcW w:w="970" w:type="dxa"/>
+            <w:tcBorders>
+              <w:top w:val="single" w:sz="4" w:space="0" w:color="auto"/>
+              <w:left w:val="single" w:sz="4" w:space="0" w:color="auto"/>
+              <w:bottom w:val="single" w:sz="4" w:space="0" w:color="auto"/>
+              <w:right w:val="single" w:sz="4" w:space="0" w:color="auto"/>
+            </w:tcBorders>
+            <w:hideMark/>
+          </w:tcPr>
+          <w:p>
+            <w:r>
+              <w:t>Calculate side “a”.</w:t>
+            </w:r>
+          </w:p>
+        </w:tc>
+        <w:tc>
+          <w:tcPr>
+            <w:tcW w:w="692" w:type="dxa"/>
+            <w:tcBorders>
+              <w:top w:val="single" w:sz="4" w:space="0" w:color="auto"/>
+              <w:left w:val="single" w:sz="4" w:space="0" w:color="auto"/>
+              <w:bottom w:val="single" w:sz="4" w:space="0" w:color="auto"/>
+              <w:right w:val="single" w:sz="4" w:space="0" w:color="auto"/>
+            </w:tcBorders>
+            <w:hideMark/>
+          </w:tcPr>
+          <w:p>
+            <w:r>
+              <w:t>b=5</w:t>
+            </w:r>
+          </w:p>
+          <w:p>
+            <w:r>
+              <w:t>c=12</w:t>
+            </w:r>
+          </w:p>
+        </w:tc>
+        <w:tc>
+          <w:tcPr>
+            <w:tcW w:w="965" w:type="dxa"/>
+            <w:tcBorders>
+              <w:top w:val="single" w:sz="4" w:space="0" w:color="auto"/>
+              <w:left w:val="single" w:sz="4" w:space="0" w:color="auto"/>
+              <w:bottom w:val="single" w:sz="4" w:space="0" w:color="auto"/>
+              <w:right w:val="single" w:sz="4" w:space="0" w:color="auto"/>
+            </w:tcBorders>
+          </w:tcPr>
+          <w:p>
+            <w:r>
+              <w:t>Using Pythagoras’ Theorem gives the result:</w:t>
+            </w:r>
+          </w:p>
+          <w:p/>
+          <w:p>
+            <w:r>
+              <w:t>12.0</w:t>
+            </w:r>
+          </w:p>
+        </w:tc>
+        <w:tc>
+          <w:tcPr>
+            <w:tcW w:w="842" w:type="dxa"/>
+            <w:tcBorders>
+              <w:top w:val="single" w:sz="4" w:space="0" w:color="auto"/>
+              <w:left w:val="single" w:sz="4" w:space="0" w:color="auto"/>
+              <w:bottom w:val="single" w:sz="4" w:space="0" w:color="auto"/>
+              <w:right w:val="single" w:sz="4" w:space="0" w:color="auto"/>
+            </w:tcBorders>
+            <w:hideMark/>
+          </w:tcPr>
+          <w:p>
+            <w:r>
+              <w:t>As expected.</w:t>
+            </w:r>
+          </w:p>
+        </w:tc>
+        <w:tc>
+          <w:tcPr>
+            <w:tcW w:w="680" w:type="dxa"/>
+            <w:tcBorders>
+              <w:top w:val="single" w:sz="4" w:space="0" w:color="auto"/>
+              <w:left w:val="single" w:sz="4" w:space="0" w:color="auto"/>
+              <w:bottom w:val="single" w:sz="4" w:space="0" w:color="auto"/>
+              <w:right w:val="single" w:sz="4" w:space="0" w:color="auto"/>
+            </w:tcBorders>
+            <w:hideMark/>
+          </w:tcPr>
+          <w:p>
+            <w:r>
+              <w:t>N/A</w:t>
+            </w:r>
+          </w:p>
+        </w:tc>
+      </w:tr>
+      <w:tr>
+        <w:tc>
+          <w:tcPr>
+            <w:tcW w:w="970" w:type="dxa"/>
+            <w:tcBorders>
+              <w:top w:val="single" w:sz="4" w:space="0" w:color="auto"/>
+              <w:left w:val="single" w:sz="4" w:space="0" w:color="auto"/>
+              <w:bottom w:val="single" w:sz="4" w:space="0" w:color="auto"/>
+              <w:right w:val="single" w:sz="4" w:space="0" w:color="auto"/>
+            </w:tcBorders>
+            <w:hideMark/>
+          </w:tcPr>
+          <w:p>
+            <w:r>
+              <w:t>Calculate side “b”.</w:t>
+            </w:r>
+          </w:p>
+        </w:tc>
+        <w:tc>
+          <w:tcPr>
+            <w:tcW w:w="692" w:type="dxa"/>
+            <w:tcBorders>
+              <w:top w:val="single" w:sz="4" w:space="0" w:color="auto"/>
+              <w:left w:val="single" w:sz="4" w:space="0" w:color="auto"/>
+              <w:bottom w:val="single" w:sz="4" w:space="0" w:color="auto"/>
+              <w:right w:val="single" w:sz="4" w:space="0" w:color="auto"/>
+            </w:tcBorders>
+            <w:hideMark/>
+          </w:tcPr>
+          <w:p>
+            <w:r>
+              <w:t>a=5</w:t>
+            </w:r>
+          </w:p>
+          <w:p>
+            <w:r>
+              <w:t>c=12</w:t>
+            </w:r>
+          </w:p>
+        </w:tc>
+        <w:tc>
+          <w:tcPr>
+            <w:tcW w:w="965" w:type="dxa"/>
+            <w:tcBorders>
+              <w:top w:val="single" w:sz="4" w:space="0" w:color="auto"/>
+              <w:left w:val="single" w:sz="4" w:space="0" w:color="auto"/>
+              <w:bottom w:val="single" w:sz="4" w:space="0" w:color="auto"/>
+              <w:right w:val="single" w:sz="4" w:space="0" w:color="auto"/>
+            </w:tcBorders>
+          </w:tcPr>
+          <w:p>
+            <w:r>
+              <w:t>Using Pythagoras’ Theorem gives the result:</w:t>
+            </w:r>
+          </w:p>
+          <w:p/>
+          <w:p>
+            <w:r>
+              <w:t>12.0</w:t>
+            </w:r>
+          </w:p>
+        </w:tc>
+        <w:tc>
+          <w:tcPr>
+            <w:tcW w:w="842" w:type="dxa"/>
+            <w:tcBorders>
+              <w:top w:val="single" w:sz="4" w:space="0" w:color="auto"/>
+              <w:left w:val="single" w:sz="4" w:space="0" w:color="auto"/>
+              <w:bottom w:val="single" w:sz="4" w:space="0" w:color="auto"/>
+              <w:right w:val="single" w:sz="4" w:space="0" w:color="auto"/>
+            </w:tcBorders>
+            <w:hideMark/>
+          </w:tcPr>
+          <w:p>
+            <w:r>
+              <w:t>As expected.</w:t>
+            </w:r>
+          </w:p>
+        </w:tc>
+        <w:tc>
+          <w:tcPr>
+            <w:tcW w:w="680" w:type="dxa"/>
+            <w:tcBorders>
+              <w:top w:val="single" w:sz="4" w:space="0" w:color="auto"/>
+              <w:left w:val="single" w:sz="4" w:space="0" w:color="auto"/>
+              <w:bottom w:val="single" w:sz="4" w:space="0" w:color="auto"/>
+              <w:right w:val="single" w:sz="4" w:space="0" w:color="auto"/>
+            </w:tcBorders>
+            <w:hideMark/>
+          </w:tcPr>
+          <w:p>
+            <w:r>
+              <w:t>N/A</w:t>
+            </w:r>
+          </w:p>
+        </w:tc>
+      </w:tr>
+      <w:tr>
+        <w:tc>
+          <w:tcPr>
+            <w:tcW w:w="970" w:type="dxa"/>
+            <w:tcBorders>
+              <w:top w:val="single" w:sz="4" w:space="0" w:color="auto"/>
+              <w:left w:val="single" w:sz="4" w:space="0" w:color="auto"/>
+              <w:bottom w:val="single" w:sz="4" w:space="0" w:color="auto"/>
+              <w:right w:val="single" w:sz="4" w:space="0" w:color="auto"/>
+            </w:tcBorders>
+            <w:hideMark/>
+          </w:tcPr>
+          <w:p>
+            <w:r>
+              <w:lastRenderedPageBreak/>
+              <w:t xml:space="preserve">Test back button to ensure it takes the user back to the </w:t>
+            </w:r>
+            <w:r>
+              <w:rPr>
+                <w:i/>
+              </w:rPr>
+              <w:t>Equations</w:t>
+            </w:r>
+            <w:r>
+              <w:t xml:space="preserve"> activity.</w:t>
+            </w:r>
+          </w:p>
+        </w:tc>
+        <w:tc>
+          <w:tcPr>
+            <w:tcW w:w="692" w:type="dxa"/>
+            <w:tcBorders>
+              <w:top w:val="single" w:sz="4" w:space="0" w:color="auto"/>
+              <w:left w:val="single" w:sz="4" w:space="0" w:color="auto"/>
+              <w:bottom w:val="single" w:sz="4" w:space="0" w:color="auto"/>
+              <w:right w:val="single" w:sz="4" w:space="0" w:color="auto"/>
+            </w:tcBorders>
+            <w:hideMark/>
+          </w:tcPr>
+          <w:p>
+            <w:r>
+              <w:t>Click the back button.</w:t>
+            </w:r>
+          </w:p>
+        </w:tc>
+        <w:tc>
+          <w:tcPr>
+            <w:tcW w:w="965" w:type="dxa"/>
+            <w:tcBorders>
+              <w:top w:val="single" w:sz="4" w:space="0" w:color="auto"/>
+              <w:left w:val="single" w:sz="4" w:space="0" w:color="auto"/>
+              <w:bottom w:val="single" w:sz="4" w:space="0" w:color="auto"/>
+              <w:right w:val="single" w:sz="4" w:space="0" w:color="auto"/>
+            </w:tcBorders>
+            <w:hideMark/>
+          </w:tcPr>
+          <w:p>
+            <w:r>
+              <w:t xml:space="preserve">The </w:t>
+            </w:r>
+            <w:r>
+              <w:rPr>
+                <w:i/>
+              </w:rPr>
+              <w:t xml:space="preserve">Equations </w:t>
+            </w:r>
+            <w:r>
+              <w:t>class is loaded and the current activity is destroyed.</w:t>
+            </w:r>
+          </w:p>
+        </w:tc>
+        <w:tc>
+          <w:tcPr>
+            <w:tcW w:w="842" w:type="dxa"/>
+            <w:tcBorders>
+              <w:top w:val="single" w:sz="4" w:space="0" w:color="auto"/>
+              <w:left w:val="single" w:sz="4" w:space="0" w:color="auto"/>
+              <w:bottom w:val="single" w:sz="4" w:space="0" w:color="auto"/>
+              <w:right w:val="single" w:sz="4" w:space="0" w:color="auto"/>
+            </w:tcBorders>
+            <w:hideMark/>
+          </w:tcPr>
+          <w:p>
+            <w:r>
+              <w:t>As expected.</w:t>
+            </w:r>
+          </w:p>
+        </w:tc>
+        <w:tc>
+          <w:tcPr>
+            <w:tcW w:w="680" w:type="dxa"/>
+            <w:tcBorders>
+              <w:top w:val="single" w:sz="4" w:space="0" w:color="auto"/>
+              <w:left w:val="single" w:sz="4" w:space="0" w:color="auto"/>
+              <w:bottom w:val="single" w:sz="4" w:space="0" w:color="auto"/>
+              <w:right w:val="single" w:sz="4" w:space="0" w:color="auto"/>
+            </w:tcBorders>
+            <w:hideMark/>
+          </w:tcPr>
+          <w:p>
+            <w:r>
+              <w:t>N/A</w:t>
+            </w:r>
+          </w:p>
+        </w:tc>
+      </w:tr>
+    </w:tbl>
+    <w:p/>
+    <w:p>
+      <w:pPr>
+        <w:pStyle w:val="Heading3"/>
+      </w:pPr>
+      <w:r>
+        <w:t>3.1.8 Version 0.4.3</w:t>
+      </w:r>
+    </w:p>
+    <w:p>
+      <w:pPr>
+        <w:rPr>
+          <w:sz w:val="22"/>
+        </w:rPr>
+      </w:pPr>
+    </w:p>
+    <w:p>
+      <w:pPr>
+        <w:pStyle w:val="Heading4"/>
+      </w:pPr>
+      <w:r>
+        <w:t>V0.4.3 – Success Criteria</w:t>
+      </w:r>
+    </w:p>
+    <w:p>
+      <w:pPr>
+        <w:rPr>
+          <w:sz w:val="22"/>
+        </w:rPr>
+      </w:pPr>
       <w:bookmarkStart w:id="0" w:name="_GoBack"/>
       <w:bookmarkEnd w:id="0"/>
     </w:p>
+    <w:p>
+      <w:r>
+        <w:t xml:space="preserve">Version 0.4.3 will aim to complete the </w:t>
+      </w:r>
+    </w:p>
+    <w:p/>
+    <w:p/>
+    <w:p/>
+    <w:p/>
+    <w:p>
+      <w:pPr>
+        <w:rPr>
+          <w:noProof/>
+        </w:rPr>
+      </w:pPr>
+    </w:p>
+    <w:p/>
+    <w:p>
+      <w:pPr>
+        <w:rPr>
+          <w:noProof/>
+        </w:rPr>
+      </w:pPr>
+    </w:p>
+    <w:p/>
+    <w:p/>
+    <w:p/>
+    <w:p/>
+    <w:p/>
+    <w:p/>
+    <w:p/>
+    <w:p/>
+    <w:p/>
+    <w:p/>
+    <w:p/>
+    <w:p/>
+    <w:p/>
+    <w:p/>
+    <w:p/>
+    <w:p/>
+    <w:p/>
     <w:sectPr>
       <w:pgSz w:w="11906" w:h="16838"/>
       <w:pgMar w:top="1440" w:right="1440" w:bottom="1440" w:left="1440" w:header="708" w:footer="708" w:gutter="0"/>
@@ -10865,7 +12629,7 @@
 </file>
 
 <file path=word/numbering.xml><?xml version="1.0" encoding="utf-8"?>
-<w:numbering xmlns:wpc="http://schemas.microsoft.com/office/word/2010/wordprocessingCanvas" xmlns:cx="http://schemas.microsoft.com/office/drawing/2014/chartex" xmlns:cx1="http://schemas.microsoft.com/office/drawing/2015/9/8/chartex" xmlns:mc="http://schemas.openxmlformats.org/markup-compatibility/2006" xmlns:o="urn:schemas-microsoft-com:office:office" xmlns:r="http://schemas.openxmlformats.org/officeDocument/2006/relationships" xmlns:m="http://schemas.openxmlformats.org/officeDocument/2006/math" xmlns:v="urn:schemas-microsoft-com:vml" xmlns:wp14="http://schemas.microsoft.com/office/word/2010/wordprocessingDrawing" xmlns:wp="http://schemas.openxmlformats.org/drawingml/2006/wordprocessingDrawing" xmlns:w10="urn:schemas-microsoft-com:office:word" xmlns:w="http://schemas.openxmlformats.org/wordprocessingml/2006/main" xmlns:w14="http://schemas.microsoft.com/office/word/2010/wordml" xmlns:w15="http://schemas.microsoft.com/office/word/2012/wordml" xmlns:w16se="http://schemas.microsoft.com/office/word/2015/wordml/symex" xmlns:wpg="http://schemas.microsoft.com/office/word/2010/wordprocessingGroup" xmlns:wpi="http://schemas.microsoft.com/office/word/2010/wordprocessingInk" xmlns:wne="http://schemas.microsoft.com/office/word/2006/wordml" xmlns:wps="http://schemas.microsoft.com/office/word/2010/wordprocessingShape" mc:Ignorable="w14 w15 w16se wp14">
+<w:numbering xmlns:wpc="http://schemas.microsoft.com/office/word/2010/wordprocessingCanvas" xmlns:cx="http://schemas.microsoft.com/office/drawing/2014/chartex" xmlns:cx1="http://schemas.microsoft.com/office/drawing/2015/9/8/chartex" xmlns:cx2="http://schemas.microsoft.com/office/drawing/2015/10/21/chartex" xmlns:cx3="http://schemas.microsoft.com/office/drawing/2016/5/9/chartex" xmlns:cx4="http://schemas.microsoft.com/office/drawing/2016/5/10/chartex" xmlns:cx5="http://schemas.microsoft.com/office/drawing/2016/5/11/chartex" xmlns:cx6="http://schemas.microsoft.com/office/drawing/2016/5/12/chartex" xmlns:cx7="http://schemas.microsoft.com/office/drawing/2016/5/13/chartex" xmlns:cx8="http://schemas.microsoft.com/office/drawing/2016/5/14/chartex" xmlns:mc="http://schemas.openxmlformats.org/markup-compatibility/2006" xmlns:aink="http://schemas.microsoft.com/office/drawing/2016/ink" xmlns:am3d="http://schemas.microsoft.com/office/drawing/2017/model3d" xmlns:o="urn:schemas-microsoft-com:office:office" xmlns:r="http://schemas.openxmlformats.org/officeDocument/2006/relationships" xmlns:m="http://schemas.openxmlformats.org/officeDocument/2006/math" xmlns:v="urn:schemas-microsoft-com:vml" xmlns:wp14="http://schemas.microsoft.com/office/word/2010/wordprocessingDrawing" xmlns:wp="http://schemas.openxmlformats.org/drawingml/2006/wordprocessingDrawing" xmlns:w10="urn:schemas-microsoft-com:office:word" xmlns:w="http://schemas.openxmlformats.org/wordprocessingml/2006/main" xmlns:w14="http://schemas.microsoft.com/office/word/2010/wordml" xmlns:w15="http://schemas.microsoft.com/office/word/2012/wordml" xmlns:w16cid="http://schemas.microsoft.com/office/word/2016/wordml/cid" xmlns:w16se="http://schemas.microsoft.com/office/word/2015/wordml/symex" xmlns:wpg="http://schemas.microsoft.com/office/word/2010/wordprocessingGroup" xmlns:wpi="http://schemas.microsoft.com/office/word/2010/wordprocessingInk" xmlns:wne="http://schemas.microsoft.com/office/word/2006/wordml" xmlns:wps="http://schemas.microsoft.com/office/word/2010/wordprocessingShape" mc:Ignorable="w14 w15 w16se w16cid wp14">
   <w:abstractNum w:abstractNumId="0" w15:restartNumberingAfterBreak="0">
     <w:nsid w:val="06FF1F95"/>
     <w:multiLevelType w:val="hybridMultilevel"/>
@@ -11401,7 +13165,7 @@
 </file>
 
 <file path=word/styles.xml><?xml version="1.0" encoding="utf-8"?>
-<w:styles xmlns:mc="http://schemas.openxmlformats.org/markup-compatibility/2006" xmlns:r="http://schemas.openxmlformats.org/officeDocument/2006/relationships" xmlns:w="http://schemas.openxmlformats.org/wordprocessingml/2006/main" xmlns:w14="http://schemas.microsoft.com/office/word/2010/wordml" xmlns:w15="http://schemas.microsoft.com/office/word/2012/wordml" xmlns:w16se="http://schemas.microsoft.com/office/word/2015/wordml/symex" mc:Ignorable="w14 w15 w16se">
+<w:styles xmlns:mc="http://schemas.openxmlformats.org/markup-compatibility/2006" xmlns:r="http://schemas.openxmlformats.org/officeDocument/2006/relationships" xmlns:w="http://schemas.openxmlformats.org/wordprocessingml/2006/main" xmlns:w14="http://schemas.microsoft.com/office/word/2010/wordml" xmlns:w15="http://schemas.microsoft.com/office/word/2012/wordml" xmlns:w16cid="http://schemas.microsoft.com/office/word/2016/wordml/cid" xmlns:w16se="http://schemas.microsoft.com/office/word/2015/wordml/symex" mc:Ignorable="w14 w15 w16se w16cid">
   <w:docDefaults>
     <w:rPrDefault>
       <w:rPr>
@@ -11417,7 +13181,7 @@
       </w:pPr>
     </w:pPrDefault>
   </w:docDefaults>
-  <w:latentStyles w:defLockedState="0" w:defUIPriority="99" w:defSemiHidden="0" w:defUnhideWhenUsed="0" w:defQFormat="0" w:count="371">
+  <w:latentStyles w:defLockedState="0" w:defUIPriority="99" w:defSemiHidden="0" w:defUnhideWhenUsed="0" w:defQFormat="0" w:count="375">
     <w:lsdException w:name="Normal" w:uiPriority="0" w:qFormat="1"/>
     <w:lsdException w:name="heading 1" w:uiPriority="9" w:qFormat="1"/>
     <w:lsdException w:name="heading 2" w:semiHidden="1" w:uiPriority="9" w:unhideWhenUsed="1" w:qFormat="1"/>
@@ -11789,6 +13553,10 @@
     <w:lsdException w:name="List Table 5 Dark Accent 6" w:uiPriority="50"/>
     <w:lsdException w:name="List Table 6 Colorful Accent 6" w:uiPriority="51"/>
     <w:lsdException w:name="List Table 7 Colorful Accent 6" w:uiPriority="52"/>
+    <w:lsdException w:name="Mention" w:semiHidden="1" w:unhideWhenUsed="1"/>
+    <w:lsdException w:name="Smart Hyperlink" w:semiHidden="1" w:unhideWhenUsed="1"/>
+    <w:lsdException w:name="Hashtag" w:semiHidden="1" w:unhideWhenUsed="1"/>
+    <w:lsdException w:name="Unresolved Mention" w:semiHidden="1" w:unhideWhenUsed="1"/>
   </w:latentStyles>
   <w:style w:type="paragraph" w:default="1" w:styleId="Normal">
     <w:name w:val="Normal"/>
@@ -11888,6 +13656,7 @@
   <w:style w:type="character" w:default="1" w:styleId="DefaultParagraphFont">
     <w:name w:val="Default Paragraph Font"/>
     <w:uiPriority w:val="1"/>
+    <w:semiHidden/>
     <w:unhideWhenUsed/>
   </w:style>
   <w:style w:type="table" w:default="1" w:styleId="TableNormal">
@@ -12342,7 +14111,7 @@
 </file>
 
 <file path=customXml/itemProps1.xml><?xml version="1.0" encoding="utf-8"?>
-<ds:datastoreItem xmlns:ds="http://schemas.openxmlformats.org/officeDocument/2006/customXml" ds:itemID="{491CE125-2308-4BF2-8DA7-D692D0AD8751}">
+<ds:datastoreItem xmlns:ds="http://schemas.openxmlformats.org/officeDocument/2006/customXml" ds:itemID="{14B3DB0C-B23B-4B71-BBD5-C5974DF71B51}">
   <ds:schemaRefs>
     <ds:schemaRef ds:uri="http://schemas.openxmlformats.org/officeDocument/2006/bibliography"/>
   </ds:schemaRefs>

</xml_diff>

<commit_message>
CHange code exercepts from dark to light mode
</commit_message>
<xml_diff>
--- a/Project Write Up/3. Development.docx
+++ b/Project Write Up/3. Development.docx
@@ -2616,6 +2616,7 @@
                 <w:color w:val="000000" w:themeColor="text1"/>
                 <w:sz w:val="16"/>
               </w:rPr>
+              <w:lastRenderedPageBreak/>
               <w:t xml:space="preserve">Test “AC” button to ensure that it deletes the entire expression and wipes anything in the </w:t>
             </w:r>
             <w:r>
@@ -5820,15 +5821,7 @@
               <w:rPr>
                 <w:sz w:val="16"/>
               </w:rPr>
-              <w:t>Tap left or right shift butto</w:t>
-            </w:r>
-            <w:bookmarkStart w:id="0" w:name="_GoBack"/>
-            <w:bookmarkEnd w:id="0"/>
-            <w:r>
-              <w:rPr>
-                <w:sz w:val="16"/>
-              </w:rPr>
-              <w:t>n.</w:t>
+              <w:t>Tap left or right shift button.</w:t>
             </w:r>
           </w:p>
         </w:tc>
@@ -10983,7 +10976,7 @@
     </w:p>
     <w:p>
       <w:pPr>
-        <w:shd w:val="clear" w:color="auto" w:fill="2B2B2B"/>
+        <w:shd w:val="clear" w:color="auto" w:fill="FFFFFF"/>
         <w:tabs>
           <w:tab w:val="left" w:pos="916"/>
           <w:tab w:val="left" w:pos="1832"/>
@@ -11005,7 +10998,7 @@
         <w:spacing w:after="0" w:line="240" w:lineRule="auto"/>
         <w:rPr>
           <w:rFonts w:ascii="Courier New" w:eastAsia="Times New Roman" w:hAnsi="Courier New" w:cs="Courier New"/>
-          <w:color w:val="A9B7C6"/>
+          <w:color w:val="000000"/>
           <w:sz w:val="18"/>
           <w:szCs w:val="18"/>
           <w:lang w:eastAsia="en-GB"/>
@@ -11014,7 +11007,9 @@
       <w:r>
         <w:rPr>
           <w:rFonts w:ascii="Courier New" w:eastAsia="Times New Roman" w:hAnsi="Courier New" w:cs="Courier New"/>
-          <w:color w:val="CC7832"/>
+          <w:b/>
+          <w:bCs/>
+          <w:color w:val="000080"/>
           <w:sz w:val="18"/>
           <w:szCs w:val="18"/>
           <w:lang w:eastAsia="en-GB"/>
@@ -11024,7 +11019,7 @@
       <w:r>
         <w:rPr>
           <w:rFonts w:ascii="Courier New" w:eastAsia="Times New Roman" w:hAnsi="Courier New" w:cs="Courier New"/>
-          <w:color w:val="A9B7C6"/>
+          <w:color w:val="000000"/>
           <w:sz w:val="18"/>
           <w:szCs w:val="18"/>
           <w:lang w:eastAsia="en-GB"/>
@@ -11036,7 +11031,7 @@
           <w:rFonts w:ascii="Courier New" w:eastAsia="Times New Roman" w:hAnsi="Courier New" w:cs="Courier New"/>
           <w:i/>
           <w:iCs/>
-          <w:color w:val="A9B7C6"/>
+          <w:color w:val="000000"/>
           <w:sz w:val="18"/>
           <w:szCs w:val="18"/>
           <w:lang w:eastAsia="en-GB"/>
@@ -11046,7 +11041,7 @@
       <w:r>
         <w:rPr>
           <w:rFonts w:ascii="Courier New" w:eastAsia="Times New Roman" w:hAnsi="Courier New" w:cs="Courier New"/>
-          <w:color w:val="A9B7C6"/>
+          <w:color w:val="000000"/>
           <w:sz w:val="18"/>
           <w:szCs w:val="18"/>
           <w:lang w:eastAsia="en-GB"/>
@@ -11056,7 +11051,7 @@
       <w:r>
         <w:rPr>
           <w:rFonts w:ascii="Courier New" w:eastAsia="Times New Roman" w:hAnsi="Courier New" w:cs="Courier New"/>
-          <w:color w:val="6897BB"/>
+          <w:color w:val="0000FF"/>
           <w:sz w:val="18"/>
           <w:szCs w:val="18"/>
           <w:lang w:eastAsia="en-GB"/>
@@ -11066,7 +11061,7 @@
       <w:r>
         <w:rPr>
           <w:rFonts w:ascii="Courier New" w:eastAsia="Times New Roman" w:hAnsi="Courier New" w:cs="Courier New"/>
-          <w:color w:val="A9B7C6"/>
+          <w:color w:val="000000"/>
           <w:sz w:val="18"/>
           <w:szCs w:val="18"/>
           <w:lang w:eastAsia="en-GB"/>
@@ -11078,7 +11073,7 @@
           <w:rFonts w:ascii="Courier New" w:eastAsia="Times New Roman" w:hAnsi="Courier New" w:cs="Courier New"/>
           <w:i/>
           <w:iCs/>
-          <w:color w:val="A9B7C6"/>
+          <w:color w:val="000000"/>
           <w:sz w:val="18"/>
           <w:szCs w:val="18"/>
           <w:lang w:eastAsia="en-GB"/>
@@ -11088,22 +11083,12 @@
       <w:r>
         <w:rPr>
           <w:rFonts w:ascii="Courier New" w:eastAsia="Times New Roman" w:hAnsi="Courier New" w:cs="Courier New"/>
-          <w:color w:val="A9B7C6"/>
+          <w:color w:val="000000"/>
           <w:sz w:val="18"/>
           <w:szCs w:val="18"/>
           <w:lang w:eastAsia="en-GB"/>
         </w:rPr>
-        <w:t>(angle))</w:t>
-      </w:r>
-      <w:r>
-        <w:rPr>
-          <w:rFonts w:ascii="Courier New" w:eastAsia="Times New Roman" w:hAnsi="Courier New" w:cs="Courier New"/>
-          <w:color w:val="CC7832"/>
-          <w:sz w:val="18"/>
-          <w:szCs w:val="18"/>
-          <w:lang w:eastAsia="en-GB"/>
-        </w:rPr>
-        <w:t>;</w:t>
+        <w:t>(angle));</w:t>
       </w:r>
     </w:p>
     <w:p>
@@ -11136,7 +11121,7 @@
     </w:p>
     <w:p>
       <w:pPr>
-        <w:shd w:val="clear" w:color="auto" w:fill="2B2B2B"/>
+        <w:shd w:val="clear" w:color="auto" w:fill="FFFFFF"/>
         <w:tabs>
           <w:tab w:val="left" w:pos="916"/>
           <w:tab w:val="left" w:pos="1832"/>
@@ -11158,7 +11143,7 @@
         <w:spacing w:after="0" w:line="240" w:lineRule="auto"/>
         <w:rPr>
           <w:rFonts w:ascii="Courier New" w:eastAsia="Times New Roman" w:hAnsi="Courier New" w:cs="Courier New"/>
-          <w:color w:val="A9B7C6"/>
+          <w:color w:val="000000"/>
           <w:sz w:val="18"/>
           <w:szCs w:val="18"/>
           <w:lang w:eastAsia="en-GB"/>
@@ -11167,7 +11152,9 @@
       <w:r>
         <w:rPr>
           <w:rFonts w:ascii="Courier New" w:eastAsia="Times New Roman" w:hAnsi="Courier New" w:cs="Courier New"/>
-          <w:color w:val="CC7832"/>
+          <w:b/>
+          <w:bCs/>
+          <w:color w:val="000080"/>
           <w:sz w:val="18"/>
           <w:szCs w:val="18"/>
           <w:lang w:eastAsia="en-GB"/>
@@ -11177,7 +11164,7 @@
       <w:r>
         <w:rPr>
           <w:rFonts w:ascii="Courier New" w:eastAsia="Times New Roman" w:hAnsi="Courier New" w:cs="Courier New"/>
-          <w:color w:val="A9B7C6"/>
+          <w:color w:val="000000"/>
           <w:sz w:val="18"/>
           <w:szCs w:val="18"/>
           <w:lang w:eastAsia="en-GB"/>
@@ -11189,7 +11176,7 @@
           <w:rFonts w:ascii="Courier New" w:eastAsia="Times New Roman" w:hAnsi="Courier New" w:cs="Courier New"/>
           <w:i/>
           <w:iCs/>
-          <w:color w:val="A9B7C6"/>
+          <w:color w:val="000000"/>
           <w:sz w:val="18"/>
           <w:szCs w:val="18"/>
           <w:lang w:eastAsia="en-GB"/>
@@ -11199,7 +11186,7 @@
       <w:r>
         <w:rPr>
           <w:rFonts w:ascii="Courier New" w:eastAsia="Times New Roman" w:hAnsi="Courier New" w:cs="Courier New"/>
-          <w:color w:val="A9B7C6"/>
+          <w:color w:val="000000"/>
           <w:sz w:val="18"/>
           <w:szCs w:val="18"/>
           <w:lang w:eastAsia="en-GB"/>
@@ -11211,7 +11198,7 @@
           <w:rFonts w:ascii="Courier New" w:eastAsia="Times New Roman" w:hAnsi="Courier New" w:cs="Courier New"/>
           <w:i/>
           <w:iCs/>
-          <w:color w:val="A9B7C6"/>
+          <w:color w:val="000000"/>
           <w:sz w:val="18"/>
           <w:szCs w:val="18"/>
           <w:lang w:eastAsia="en-GB"/>
@@ -11221,7 +11208,7 @@
       <w:r>
         <w:rPr>
           <w:rFonts w:ascii="Courier New" w:eastAsia="Times New Roman" w:hAnsi="Courier New" w:cs="Courier New"/>
-          <w:color w:val="A9B7C6"/>
+          <w:color w:val="000000"/>
           <w:sz w:val="18"/>
           <w:szCs w:val="18"/>
           <w:lang w:eastAsia="en-GB"/>
@@ -11231,7 +11218,7 @@
       <w:r>
         <w:rPr>
           <w:rFonts w:ascii="Courier New" w:eastAsia="Times New Roman" w:hAnsi="Courier New" w:cs="Courier New"/>
-          <w:color w:val="6897BB"/>
+          <w:color w:val="0000FF"/>
           <w:sz w:val="18"/>
           <w:szCs w:val="18"/>
           <w:lang w:eastAsia="en-GB"/>
@@ -11241,23 +11228,44 @@
       <w:r>
         <w:rPr>
           <w:rFonts w:ascii="Courier New" w:eastAsia="Times New Roman" w:hAnsi="Courier New" w:cs="Courier New"/>
-          <w:color w:val="A9B7C6"/>
+          <w:color w:val="000000"/>
           <w:sz w:val="18"/>
           <w:szCs w:val="18"/>
           <w:lang w:eastAsia="en-GB"/>
         </w:rPr>
-        <w:t>* b * c)))</w:t>
-      </w:r>
-      <w:r>
+        <w:t>* b * c)));</w:t>
+      </w:r>
+    </w:p>
+    <w:p>
+      <w:pPr>
+        <w:shd w:val="clear" w:color="auto" w:fill="FFFFFF"/>
+        <w:tabs>
+          <w:tab w:val="left" w:pos="916"/>
+          <w:tab w:val="left" w:pos="1832"/>
+          <w:tab w:val="left" w:pos="2748"/>
+          <w:tab w:val="left" w:pos="3664"/>
+          <w:tab w:val="left" w:pos="4580"/>
+          <w:tab w:val="left" w:pos="5496"/>
+          <w:tab w:val="left" w:pos="6412"/>
+          <w:tab w:val="left" w:pos="7328"/>
+          <w:tab w:val="left" w:pos="8244"/>
+          <w:tab w:val="left" w:pos="9160"/>
+          <w:tab w:val="left" w:pos="10076"/>
+          <w:tab w:val="left" w:pos="10992"/>
+          <w:tab w:val="left" w:pos="11908"/>
+          <w:tab w:val="left" w:pos="12824"/>
+          <w:tab w:val="left" w:pos="13740"/>
+          <w:tab w:val="left" w:pos="14656"/>
+        </w:tabs>
+        <w:spacing w:after="0" w:line="240" w:lineRule="auto"/>
         <w:rPr>
           <w:rFonts w:ascii="Courier New" w:eastAsia="Times New Roman" w:hAnsi="Courier New" w:cs="Courier New"/>
-          <w:color w:val="CC7832"/>
+          <w:color w:val="000000"/>
           <w:sz w:val="18"/>
           <w:szCs w:val="18"/>
           <w:lang w:eastAsia="en-GB"/>
         </w:rPr>
-        <w:t>;</w:t>
-      </w:r>
+      </w:pPr>
     </w:p>
     <w:p>
       <w:pPr>
@@ -12170,130 +12178,7 @@
     </w:p>
     <w:p>
       <w:pPr>
-        <w:pStyle w:val="HTMLPreformatted"/>
-        <w:shd w:val="clear" w:color="auto" w:fill="2B2B2B"/>
-        <w:rPr>
-          <w:color w:val="A9B7C6"/>
-          <w:sz w:val="18"/>
-          <w:szCs w:val="18"/>
-        </w:rPr>
-      </w:pPr>
-      <w:r>
-        <w:rPr>
-          <w:color w:val="CC7832"/>
-          <w:sz w:val="18"/>
-          <w:szCs w:val="18"/>
-        </w:rPr>
-        <w:t xml:space="preserve">double </w:t>
-      </w:r>
-      <w:r>
-        <w:rPr>
-          <w:color w:val="A9B7C6"/>
-          <w:sz w:val="18"/>
-          <w:szCs w:val="18"/>
-        </w:rPr>
-        <w:t>b = Math.</w:t>
-      </w:r>
-      <w:r>
-        <w:rPr>
-          <w:i/>
-          <w:iCs/>
-          <w:color w:val="A9B7C6"/>
-          <w:sz w:val="18"/>
-          <w:szCs w:val="18"/>
-        </w:rPr>
-        <w:t>sin</w:t>
-      </w:r>
-      <w:r>
-        <w:rPr>
-          <w:color w:val="A9B7C6"/>
-          <w:sz w:val="18"/>
-          <w:szCs w:val="18"/>
-        </w:rPr>
-        <w:t>(angleB) * (a / Math.</w:t>
-      </w:r>
-      <w:r>
-        <w:rPr>
-          <w:i/>
-          <w:iCs/>
-          <w:color w:val="A9B7C6"/>
-          <w:sz w:val="18"/>
-          <w:szCs w:val="18"/>
-        </w:rPr>
-        <w:t>sin</w:t>
-      </w:r>
-      <w:r>
-        <w:rPr>
-          <w:color w:val="A9B7C6"/>
-          <w:sz w:val="18"/>
-          <w:szCs w:val="18"/>
-        </w:rPr>
-        <w:t>(angleA))</w:t>
-      </w:r>
-      <w:r>
-        <w:rPr>
-          <w:color w:val="CC7832"/>
-          <w:sz w:val="18"/>
-          <w:szCs w:val="18"/>
-        </w:rPr>
-        <w:t>;</w:t>
-      </w:r>
-    </w:p>
-    <w:p>
-      <w:pPr>
-        <w:rPr>
-          <w:rFonts w:eastAsiaTheme="minorEastAsia"/>
-        </w:rPr>
-      </w:pPr>
-      <w:r>
-        <w:rPr>
-          <w:rFonts w:eastAsiaTheme="minorEastAsia"/>
-        </w:rPr>
-        <w:t xml:space="preserve">If the user wants to calculate an angle instead, the values for the sides are retrieved. Another if statement is then used to decide whether to calculate angle “A” or “B”. </w:t>
-      </w:r>
-    </w:p>
-    <w:p>
-      <w:pPr>
-        <w:rPr>
-          <w:rFonts w:eastAsiaTheme="minorEastAsia"/>
-        </w:rPr>
-      </w:pPr>
-      <w:r>
-        <w:rPr>
-          <w:rFonts w:eastAsiaTheme="minorEastAsia"/>
-        </w:rPr>
-        <w:t>If angle “A” is chosen, then the value for angle “B” is retrieved, converted to radians and then used in the Sine Rule to calculate the result. This answer is then displayed to the user.</w:t>
-      </w:r>
-    </w:p>
-    <w:p>
-      <w:pPr>
-        <w:rPr>
-          <w:rFonts w:eastAsiaTheme="minorEastAsia"/>
-        </w:rPr>
-      </w:pPr>
-      <w:r>
-        <w:rPr>
-          <w:rFonts w:eastAsiaTheme="minorEastAsia"/>
-        </w:rPr>
-        <w:t>The same thing is done if angle “B” is chosen, but with reversed variables.</w:t>
-      </w:r>
-    </w:p>
-    <w:p>
-      <w:pPr>
-        <w:rPr>
-          <w:rFonts w:eastAsiaTheme="minorEastAsia"/>
-        </w:rPr>
-      </w:pPr>
-      <w:r>
-        <w:rPr>
-          <w:rFonts w:eastAsiaTheme="minorEastAsia"/>
-        </w:rPr>
-        <w:t>The angles are calculated with:</w:t>
-      </w:r>
-    </w:p>
-    <w:p>
-      <w:pPr>
-        <w:shd w:val="clear" w:color="auto" w:fill="2B2B2B"/>
+        <w:shd w:val="clear" w:color="auto" w:fill="FFFFFF"/>
         <w:tabs>
           <w:tab w:val="left" w:pos="916"/>
           <w:tab w:val="left" w:pos="1832"/>
@@ -12315,7 +12200,7 @@
         <w:spacing w:after="0" w:line="240" w:lineRule="auto"/>
         <w:rPr>
           <w:rFonts w:ascii="Courier New" w:eastAsia="Times New Roman" w:hAnsi="Courier New" w:cs="Courier New"/>
-          <w:color w:val="A9B7C6"/>
+          <w:color w:val="000000"/>
           <w:sz w:val="18"/>
           <w:szCs w:val="18"/>
           <w:lang w:eastAsia="en-GB"/>
@@ -12324,7 +12209,9 @@
       <w:r>
         <w:rPr>
           <w:rFonts w:ascii="Courier New" w:eastAsia="Times New Roman" w:hAnsi="Courier New" w:cs="Courier New"/>
-          <w:color w:val="CC7832"/>
+          <w:b/>
+          <w:bCs/>
+          <w:color w:val="000080"/>
           <w:sz w:val="18"/>
           <w:szCs w:val="18"/>
           <w:lang w:eastAsia="en-GB"/>
@@ -12334,88 +12221,227 @@
       <w:r>
         <w:rPr>
           <w:rFonts w:ascii="Courier New" w:eastAsia="Times New Roman" w:hAnsi="Courier New" w:cs="Courier New"/>
-          <w:color w:val="A9B7C6"/>
+          <w:color w:val="000000"/>
           <w:sz w:val="18"/>
           <w:szCs w:val="18"/>
           <w:lang w:eastAsia="en-GB"/>
         </w:rPr>
-        <w:t>aAngle = Math.</w:t>
+        <w:t>a = Math.</w:t>
       </w:r>
       <w:r>
         <w:rPr>
           <w:rFonts w:ascii="Courier New" w:eastAsia="Times New Roman" w:hAnsi="Courier New" w:cs="Courier New"/>
           <w:i/>
           <w:iCs/>
-          <w:color w:val="A9B7C6"/>
+          <w:color w:val="000000"/>
           <w:sz w:val="18"/>
           <w:szCs w:val="18"/>
           <w:lang w:eastAsia="en-GB"/>
         </w:rPr>
-        <w:t>toDegrees</w:t>
+        <w:t>sin</w:t>
       </w:r>
       <w:r>
         <w:rPr>
           <w:rFonts w:ascii="Courier New" w:eastAsia="Times New Roman" w:hAnsi="Courier New" w:cs="Courier New"/>
-          <w:color w:val="A9B7C6"/>
+          <w:color w:val="000000"/>
           <w:sz w:val="18"/>
           <w:szCs w:val="18"/>
           <w:lang w:eastAsia="en-GB"/>
         </w:rPr>
-        <w:t>(Math.</w:t>
+        <w:t>(angleA) * (b / Math.</w:t>
       </w:r>
       <w:r>
         <w:rPr>
           <w:rFonts w:ascii="Courier New" w:eastAsia="Times New Roman" w:hAnsi="Courier New" w:cs="Courier New"/>
           <w:i/>
           <w:iCs/>
-          <w:color w:val="A9B7C6"/>
+          <w:color w:val="000000"/>
           <w:sz w:val="18"/>
           <w:szCs w:val="18"/>
           <w:lang w:eastAsia="en-GB"/>
         </w:rPr>
-        <w:t>asin</w:t>
+        <w:t>sin</w:t>
       </w:r>
       <w:r>
         <w:rPr>
           <w:rFonts w:ascii="Courier New" w:eastAsia="Times New Roman" w:hAnsi="Courier New" w:cs="Courier New"/>
-          <w:color w:val="A9B7C6"/>
+          <w:color w:val="000000"/>
           <w:sz w:val="18"/>
           <w:szCs w:val="18"/>
           <w:lang w:eastAsia="en-GB"/>
         </w:rPr>
-        <w:t>(a * Math.</w:t>
-      </w:r>
-      <w:r>
+        <w:t>(angleB));</w:t>
+      </w:r>
+    </w:p>
+    <w:p>
+      <w:pPr>
+        <w:rPr>
+          <w:rFonts w:eastAsiaTheme="minorEastAsia"/>
+        </w:rPr>
+      </w:pPr>
+      <w:r>
+        <w:rPr>
+          <w:rFonts w:eastAsiaTheme="minorEastAsia"/>
+        </w:rPr>
+        <w:t xml:space="preserve">If the user wants to calculate an angle instead, the values for the sides are retrieved. Another if statement is then used to decide whether to calculate angle “A” or “B”. </w:t>
+      </w:r>
+    </w:p>
+    <w:p>
+      <w:pPr>
+        <w:rPr>
+          <w:rFonts w:eastAsiaTheme="minorEastAsia"/>
+        </w:rPr>
+      </w:pPr>
+      <w:r>
+        <w:rPr>
+          <w:rFonts w:eastAsiaTheme="minorEastAsia"/>
+        </w:rPr>
+        <w:t>If angle “A” is chosen, then the value for angle “B” is retrieved, converted to radians and then used in the Sine Rule to calculate the result. This answer is then displayed to the user.</w:t>
+      </w:r>
+    </w:p>
+    <w:p>
+      <w:pPr>
+        <w:rPr>
+          <w:rFonts w:eastAsiaTheme="minorEastAsia"/>
+        </w:rPr>
+      </w:pPr>
+      <w:r>
+        <w:rPr>
+          <w:rFonts w:eastAsiaTheme="minorEastAsia"/>
+        </w:rPr>
+        <w:t>The same thing is done if angle “B” is chosen, but with reversed variables.</w:t>
+      </w:r>
+    </w:p>
+    <w:p>
+      <w:pPr>
+        <w:rPr>
+          <w:rFonts w:eastAsiaTheme="minorEastAsia"/>
+        </w:rPr>
+      </w:pPr>
+      <w:r>
+        <w:rPr>
+          <w:rFonts w:eastAsiaTheme="minorEastAsia"/>
+        </w:rPr>
+        <w:t>The angles are calculated with:</w:t>
+      </w:r>
+    </w:p>
+    <w:p>
+      <w:pPr>
+        <w:shd w:val="clear" w:color="auto" w:fill="FFFFFF"/>
+        <w:tabs>
+          <w:tab w:val="left" w:pos="916"/>
+          <w:tab w:val="left" w:pos="1832"/>
+          <w:tab w:val="left" w:pos="2748"/>
+          <w:tab w:val="left" w:pos="3664"/>
+          <w:tab w:val="left" w:pos="4580"/>
+          <w:tab w:val="left" w:pos="5496"/>
+          <w:tab w:val="left" w:pos="6412"/>
+          <w:tab w:val="left" w:pos="7328"/>
+          <w:tab w:val="left" w:pos="8244"/>
+          <w:tab w:val="left" w:pos="9160"/>
+          <w:tab w:val="left" w:pos="10076"/>
+          <w:tab w:val="left" w:pos="10992"/>
+          <w:tab w:val="left" w:pos="11908"/>
+          <w:tab w:val="left" w:pos="12824"/>
+          <w:tab w:val="left" w:pos="13740"/>
+          <w:tab w:val="left" w:pos="14656"/>
+        </w:tabs>
+        <w:spacing w:after="0" w:line="240" w:lineRule="auto"/>
         <w:rPr>
           <w:rFonts w:ascii="Courier New" w:eastAsia="Times New Roman" w:hAnsi="Courier New" w:cs="Courier New"/>
-          <w:i/>
-          <w:iCs/>
-          <w:color w:val="A9B7C6"/>
+          <w:color w:val="000000"/>
           <w:sz w:val="18"/>
           <w:szCs w:val="18"/>
           <w:lang w:eastAsia="en-GB"/>
         </w:rPr>
-        <w:t>sin</w:t>
-      </w:r>
+      </w:pPr>
       <w:r>
         <w:rPr>
           <w:rFonts w:ascii="Courier New" w:eastAsia="Times New Roman" w:hAnsi="Courier New" w:cs="Courier New"/>
-          <w:color w:val="A9B7C6"/>
+          <w:b/>
+          <w:bCs/>
+          <w:color w:val="000080"/>
           <w:sz w:val="18"/>
           <w:szCs w:val="18"/>
           <w:lang w:eastAsia="en-GB"/>
         </w:rPr>
-        <w:t>(bAngle) / b))</w:t>
+        <w:t xml:space="preserve">double </w:t>
       </w:r>
       <w:r>
         <w:rPr>
           <w:rFonts w:ascii="Courier New" w:eastAsia="Times New Roman" w:hAnsi="Courier New" w:cs="Courier New"/>
-          <w:color w:val="CC7832"/>
+          <w:color w:val="000000"/>
           <w:sz w:val="18"/>
           <w:szCs w:val="18"/>
           <w:lang w:eastAsia="en-GB"/>
         </w:rPr>
-        <w:t>;</w:t>
+        <w:t>aAngle = Math.</w:t>
+      </w:r>
+      <w:r>
+        <w:rPr>
+          <w:rFonts w:ascii="Courier New" w:eastAsia="Times New Roman" w:hAnsi="Courier New" w:cs="Courier New"/>
+          <w:i/>
+          <w:iCs/>
+          <w:color w:val="000000"/>
+          <w:sz w:val="18"/>
+          <w:szCs w:val="18"/>
+          <w:lang w:eastAsia="en-GB"/>
+        </w:rPr>
+        <w:t>toDegrees</w:t>
+      </w:r>
+      <w:r>
+        <w:rPr>
+          <w:rFonts w:ascii="Courier New" w:eastAsia="Times New Roman" w:hAnsi="Courier New" w:cs="Courier New"/>
+          <w:color w:val="000000"/>
+          <w:sz w:val="18"/>
+          <w:szCs w:val="18"/>
+          <w:lang w:eastAsia="en-GB"/>
+        </w:rPr>
+        <w:t>(Math.</w:t>
+      </w:r>
+      <w:r>
+        <w:rPr>
+          <w:rFonts w:ascii="Courier New" w:eastAsia="Times New Roman" w:hAnsi="Courier New" w:cs="Courier New"/>
+          <w:i/>
+          <w:iCs/>
+          <w:color w:val="000000"/>
+          <w:sz w:val="18"/>
+          <w:szCs w:val="18"/>
+          <w:lang w:eastAsia="en-GB"/>
+        </w:rPr>
+        <w:t>asin</w:t>
+      </w:r>
+      <w:r>
+        <w:rPr>
+          <w:rFonts w:ascii="Courier New" w:eastAsia="Times New Roman" w:hAnsi="Courier New" w:cs="Courier New"/>
+          <w:color w:val="000000"/>
+          <w:sz w:val="18"/>
+          <w:szCs w:val="18"/>
+          <w:lang w:eastAsia="en-GB"/>
+        </w:rPr>
+        <w:t>(a * Math.</w:t>
+      </w:r>
+      <w:r>
+        <w:rPr>
+          <w:rFonts w:ascii="Courier New" w:eastAsia="Times New Roman" w:hAnsi="Courier New" w:cs="Courier New"/>
+          <w:i/>
+          <w:iCs/>
+          <w:color w:val="000000"/>
+          <w:sz w:val="18"/>
+          <w:szCs w:val="18"/>
+          <w:lang w:eastAsia="en-GB"/>
+        </w:rPr>
+        <w:t>sin</w:t>
+      </w:r>
+      <w:r>
+        <w:rPr>
+          <w:rFonts w:ascii="Courier New" w:eastAsia="Times New Roman" w:hAnsi="Courier New" w:cs="Courier New"/>
+          <w:color w:val="000000"/>
+          <w:sz w:val="18"/>
+          <w:szCs w:val="18"/>
+          <w:lang w:eastAsia="en-GB"/>
+        </w:rPr>
+        <w:t>(bAngle) / b));</w:t>
       </w:r>
     </w:p>
     <w:p>
@@ -13330,6 +13356,8 @@
           <w:noProof/>
         </w:rPr>
       </w:pPr>
+      <w:bookmarkStart w:id="0" w:name="_GoBack"/>
+      <w:bookmarkEnd w:id="0"/>
     </w:p>
     <w:p/>
     <w:p/>
@@ -14109,6 +14137,7 @@
     <w:lsdException w:name="HTML Sample" w:semiHidden="1" w:unhideWhenUsed="1"/>
     <w:lsdException w:name="HTML Typewriter" w:semiHidden="1" w:unhideWhenUsed="1"/>
     <w:lsdException w:name="HTML Variable" w:semiHidden="1" w:unhideWhenUsed="1"/>
+    <w:lsdException w:name="Normal Table" w:semiHidden="1" w:unhideWhenUsed="1"/>
     <w:lsdException w:name="annotation subject" w:semiHidden="1" w:unhideWhenUsed="1"/>
     <w:lsdException w:name="No List" w:semiHidden="1" w:unhideWhenUsed="1"/>
     <w:lsdException w:name="Outline List 1" w:semiHidden="1" w:unhideWhenUsed="1"/>
@@ -14152,8 +14181,10 @@
     <w:lsdException w:name="Table Elegant" w:semiHidden="1" w:unhideWhenUsed="1"/>
     <w:lsdException w:name="Table Professional" w:semiHidden="1" w:unhideWhenUsed="1"/>
     <w:lsdException w:name="Table Subtle 1" w:semiHidden="1" w:unhideWhenUsed="1"/>
+    <w:lsdException w:name="Table Subtle 2" w:semiHidden="1" w:unhideWhenUsed="1"/>
     <w:lsdException w:name="Table Web 1" w:semiHidden="1" w:unhideWhenUsed="1"/>
     <w:lsdException w:name="Table Web 2" w:semiHidden="1" w:unhideWhenUsed="1"/>
+    <w:lsdException w:name="Table Web 3" w:semiHidden="1" w:unhideWhenUsed="1"/>
     <w:lsdException w:name="Balloon Text" w:semiHidden="1" w:unhideWhenUsed="1"/>
     <w:lsdException w:name="Table Grid" w:uiPriority="39"/>
     <w:lsdException w:name="Table Theme" w:semiHidden="1" w:unhideWhenUsed="1"/>
@@ -14475,6 +14506,7 @@
   <w:style w:type="character" w:default="1" w:styleId="DefaultParagraphFont">
     <w:name w:val="Default Paragraph Font"/>
     <w:uiPriority w:val="1"/>
+    <w:semiHidden/>
     <w:unhideWhenUsed/>
   </w:style>
   <w:style w:type="table" w:default="1" w:styleId="TableNormal">
@@ -15090,7 +15122,7 @@
 </file>
 
 <file path=customXml/itemProps1.xml><?xml version="1.0" encoding="utf-8"?>
-<ds:datastoreItem xmlns:ds="http://schemas.openxmlformats.org/officeDocument/2006/customXml" ds:itemID="{3A519CD4-A62C-4136-8B7B-94E424D3E57D}">
+<ds:datastoreItem xmlns:ds="http://schemas.openxmlformats.org/officeDocument/2006/customXml" ds:itemID="{6CCE4327-7B59-49FB-A169-BB4D01541AC5}">
   <ds:schemaRefs>
     <ds:schemaRef ds:uri="http://schemas.openxmlformats.org/officeDocument/2006/bibliography"/>
   </ds:schemaRefs>

</xml_diff>

<commit_message>
V0.4.5 success criteria and testing
</commit_message>
<xml_diff>
--- a/Project Write Up/3. Development.docx
+++ b/Project Write Up/3. Development.docx
@@ -1,6 +1,6 @@
 
 <file path=word/document.xml><?xml version="1.0" encoding="utf-8"?>
-<w:document xmlns:wpc="http://schemas.microsoft.com/office/word/2010/wordprocessingCanvas" xmlns:cx="http://schemas.microsoft.com/office/drawing/2014/chartex" xmlns:cx1="http://schemas.microsoft.com/office/drawing/2015/9/8/chartex" xmlns:cx2="http://schemas.microsoft.com/office/drawing/2015/10/21/chartex" xmlns:cx3="http://schemas.microsoft.com/office/drawing/2016/5/9/chartex" xmlns:cx4="http://schemas.microsoft.com/office/drawing/2016/5/10/chartex" xmlns:cx5="http://schemas.microsoft.com/office/drawing/2016/5/11/chartex" xmlns:cx6="http://schemas.microsoft.com/office/drawing/2016/5/12/chartex" xmlns:cx7="http://schemas.microsoft.com/office/drawing/2016/5/13/chartex" xmlns:cx8="http://schemas.microsoft.com/office/drawing/2016/5/14/chartex" xmlns:mc="http://schemas.openxmlformats.org/markup-compatibility/2006" xmlns:aink="http://schemas.microsoft.com/office/drawing/2016/ink" xmlns:am3d="http://schemas.microsoft.com/office/drawing/2017/model3d" xmlns:o="urn:schemas-microsoft-com:office:office" xmlns:r="http://schemas.openxmlformats.org/officeDocument/2006/relationships" xmlns:m="http://schemas.openxmlformats.org/officeDocument/2006/math" xmlns:v="urn:schemas-microsoft-com:vml" xmlns:wp14="http://schemas.microsoft.com/office/word/2010/wordprocessingDrawing" xmlns:wp="http://schemas.openxmlformats.org/drawingml/2006/wordprocessingDrawing" xmlns:w10="urn:schemas-microsoft-com:office:word" xmlns:w="http://schemas.openxmlformats.org/wordprocessingml/2006/main" xmlns:w14="http://schemas.microsoft.com/office/word/2010/wordml" xmlns:w15="http://schemas.microsoft.com/office/word/2012/wordml" xmlns:w16cid="http://schemas.microsoft.com/office/word/2016/wordml/cid" xmlns:w16se="http://schemas.microsoft.com/office/word/2015/wordml/symex" xmlns:wpg="http://schemas.microsoft.com/office/word/2010/wordprocessingGroup" xmlns:wpi="http://schemas.microsoft.com/office/word/2010/wordprocessingInk" xmlns:wne="http://schemas.microsoft.com/office/word/2006/wordml" xmlns:wps="http://schemas.microsoft.com/office/word/2010/wordprocessingShape" mc:Ignorable="w14 w15 w16se w16cid wp14">
+<w:document xmlns:wpc="http://schemas.microsoft.com/office/word/2010/wordprocessingCanvas" xmlns:cx="http://schemas.microsoft.com/office/drawing/2014/chartex" xmlns:cx1="http://schemas.microsoft.com/office/drawing/2015/9/8/chartex" xmlns:mc="http://schemas.openxmlformats.org/markup-compatibility/2006" xmlns:o="urn:schemas-microsoft-com:office:office" xmlns:r="http://schemas.openxmlformats.org/officeDocument/2006/relationships" xmlns:m="http://schemas.openxmlformats.org/officeDocument/2006/math" xmlns:v="urn:schemas-microsoft-com:vml" xmlns:wp14="http://schemas.microsoft.com/office/word/2010/wordprocessingDrawing" xmlns:wp="http://schemas.openxmlformats.org/drawingml/2006/wordprocessingDrawing" xmlns:w10="urn:schemas-microsoft-com:office:word" xmlns:w="http://schemas.openxmlformats.org/wordprocessingml/2006/main" xmlns:w14="http://schemas.microsoft.com/office/word/2010/wordml" xmlns:w15="http://schemas.microsoft.com/office/word/2012/wordml" xmlns:w16se="http://schemas.microsoft.com/office/word/2015/wordml/symex" xmlns:wpg="http://schemas.microsoft.com/office/word/2010/wordprocessingGroup" xmlns:wpi="http://schemas.microsoft.com/office/word/2010/wordprocessingInk" xmlns:wne="http://schemas.microsoft.com/office/word/2006/wordml" xmlns:wps="http://schemas.microsoft.com/office/word/2010/wordprocessingShape" mc:Ignorable="w14 w15 w16se wp14">
   <w:body>
     <w:p>
       <w:pPr>
@@ -4702,15 +4702,7 @@
     </w:p>
     <w:p>
       <w:r>
-        <w:t xml:space="preserve">The source of this inefficiency </w:t>
-      </w:r>
-      <w:proofErr w:type="gramStart"/>
-      <w:r>
-        <w:t>was located in</w:t>
-      </w:r>
-      <w:proofErr w:type="gramEnd"/>
-      <w:r>
-        <w:t xml:space="preserve"> the main calculator Java class which handled the user’s interactions and the GUI. The </w:t>
+        <w:t xml:space="preserve">The source of this inefficiency was located in the main calculator Java class which handled the user’s interactions and the GUI. The </w:t>
       </w:r>
       <w:r>
         <w:rPr>
@@ -4950,15 +4942,7 @@
     </w:p>
     <w:p>
       <w:r>
-        <w:t xml:space="preserve">In Version 0.2.0, </w:t>
-      </w:r>
-      <w:proofErr w:type="gramStart"/>
-      <w:r>
-        <w:t>each individual</w:t>
-      </w:r>
-      <w:proofErr w:type="gramEnd"/>
-      <w:r>
-        <w:t xml:space="preserve"> was linked to the overridden </w:t>
+        <w:t xml:space="preserve">In Version 0.2.0, each individual was linked to the overridden </w:t>
       </w:r>
       <w:r>
         <w:rPr>
@@ -5024,15 +5008,7 @@
     </w:p>
     <w:p>
       <w:r>
-        <w:t xml:space="preserve">This also means that when I make slight changes to the process, I only </w:t>
-      </w:r>
-      <w:proofErr w:type="gramStart"/>
-      <w:r>
-        <w:t>have to</w:t>
-      </w:r>
-      <w:proofErr w:type="gramEnd"/>
-      <w:r>
-        <w:t xml:space="preserve"> make one change to the button groups function rather than going through multiple cases and making individual changes.</w:t>
+        <w:t>This also means that when I make slight changes to the process, I only have to make one change to the button groups function rather than going through multiple cases and making individual changes.</w:t>
       </w:r>
     </w:p>
     <w:p>
@@ -10703,6 +10679,7 @@
       <w:r>
         <w:rPr>
           <w:noProof/>
+          <w:lang w:eastAsia="en-GB"/>
         </w:rPr>
         <w:drawing>
           <wp:inline distT="0" distB="0" distL="0" distR="0" wp14:anchorId="59073CEF" wp14:editId="52392780">
@@ -12033,6 +12010,7 @@
       <w:r>
         <w:rPr>
           <w:noProof/>
+          <w:lang w:eastAsia="en-GB"/>
         </w:rPr>
         <w:lastRenderedPageBreak/>
         <w:drawing>
@@ -12275,58 +12253,6 @@
     </w:p>
     <w:p>
       <w:pPr>
-        <w:rPr>
-          <w:rFonts w:eastAsiaTheme="minorEastAsia"/>
-        </w:rPr>
-      </w:pPr>
-      <w:r>
-        <w:rPr>
-          <w:rFonts w:eastAsiaTheme="minorEastAsia"/>
-        </w:rPr>
-        <w:t xml:space="preserve">If the user wants to calculate an angle instead, the values for the sides are retrieved. Another if statement is then used to decide whether to calculate angle “A” or “B”. </w:t>
-      </w:r>
-    </w:p>
-    <w:p>
-      <w:pPr>
-        <w:rPr>
-          <w:rFonts w:eastAsiaTheme="minorEastAsia"/>
-        </w:rPr>
-      </w:pPr>
-      <w:r>
-        <w:rPr>
-          <w:rFonts w:eastAsiaTheme="minorEastAsia"/>
-        </w:rPr>
-        <w:t>If angle “A” is chosen, then the value for angle “B” is retrieved, converted to radians and then used in the Sine Rule to calculate the result. This answer is then displayed to the user.</w:t>
-      </w:r>
-    </w:p>
-    <w:p>
-      <w:pPr>
-        <w:rPr>
-          <w:rFonts w:eastAsiaTheme="minorEastAsia"/>
-        </w:rPr>
-      </w:pPr>
-      <w:r>
-        <w:rPr>
-          <w:rFonts w:eastAsiaTheme="minorEastAsia"/>
-        </w:rPr>
-        <w:t>The same thing is done if angle “B” is chosen, but with reversed variables.</w:t>
-      </w:r>
-    </w:p>
-    <w:p>
-      <w:pPr>
-        <w:rPr>
-          <w:rFonts w:eastAsiaTheme="minorEastAsia"/>
-        </w:rPr>
-      </w:pPr>
-      <w:r>
-        <w:rPr>
-          <w:rFonts w:eastAsiaTheme="minorEastAsia"/>
-        </w:rPr>
-        <w:t>The angles are calculated with:</w:t>
-      </w:r>
-    </w:p>
-    <w:p>
-      <w:pPr>
         <w:shd w:val="clear" w:color="auto" w:fill="FFFFFF"/>
         <w:tabs>
           <w:tab w:val="left" w:pos="916"/>
@@ -12355,6 +12281,89 @@
           <w:lang w:eastAsia="en-GB"/>
         </w:rPr>
       </w:pPr>
+    </w:p>
+    <w:p>
+      <w:pPr>
+        <w:rPr>
+          <w:rFonts w:eastAsiaTheme="minorEastAsia"/>
+        </w:rPr>
+      </w:pPr>
+      <w:r>
+        <w:rPr>
+          <w:rFonts w:eastAsiaTheme="minorEastAsia"/>
+        </w:rPr>
+        <w:t xml:space="preserve">If the user wants to calculate an angle instead, the values for the sides are retrieved. Another if statement is then used to decide whether to calculate angle “A” or “B”. </w:t>
+      </w:r>
+    </w:p>
+    <w:p>
+      <w:pPr>
+        <w:rPr>
+          <w:rFonts w:eastAsiaTheme="minorEastAsia"/>
+        </w:rPr>
+      </w:pPr>
+      <w:r>
+        <w:rPr>
+          <w:rFonts w:eastAsiaTheme="minorEastAsia"/>
+        </w:rPr>
+        <w:t>If angle “A” is chosen, then the value for angle “B” is retrieved, converted to radians and then used in the Sine Rule to calculate the result. This answer is then displayed to the user.</w:t>
+      </w:r>
+    </w:p>
+    <w:p>
+      <w:pPr>
+        <w:rPr>
+          <w:rFonts w:eastAsiaTheme="minorEastAsia"/>
+        </w:rPr>
+      </w:pPr>
+      <w:r>
+        <w:rPr>
+          <w:rFonts w:eastAsiaTheme="minorEastAsia"/>
+        </w:rPr>
+        <w:t>The same thing is done if angle “B” is chosen, but with reversed variables.</w:t>
+      </w:r>
+    </w:p>
+    <w:p>
+      <w:pPr>
+        <w:rPr>
+          <w:rFonts w:eastAsiaTheme="minorEastAsia"/>
+        </w:rPr>
+      </w:pPr>
+      <w:r>
+        <w:rPr>
+          <w:rFonts w:eastAsiaTheme="minorEastAsia"/>
+        </w:rPr>
+        <w:t>The angles are calculated with:</w:t>
+      </w:r>
+    </w:p>
+    <w:p>
+      <w:pPr>
+        <w:shd w:val="clear" w:color="auto" w:fill="FFFFFF"/>
+        <w:tabs>
+          <w:tab w:val="left" w:pos="916"/>
+          <w:tab w:val="left" w:pos="1832"/>
+          <w:tab w:val="left" w:pos="2748"/>
+          <w:tab w:val="left" w:pos="3664"/>
+          <w:tab w:val="left" w:pos="4580"/>
+          <w:tab w:val="left" w:pos="5496"/>
+          <w:tab w:val="left" w:pos="6412"/>
+          <w:tab w:val="left" w:pos="7328"/>
+          <w:tab w:val="left" w:pos="8244"/>
+          <w:tab w:val="left" w:pos="9160"/>
+          <w:tab w:val="left" w:pos="10076"/>
+          <w:tab w:val="left" w:pos="10992"/>
+          <w:tab w:val="left" w:pos="11908"/>
+          <w:tab w:val="left" w:pos="12824"/>
+          <w:tab w:val="left" w:pos="13740"/>
+          <w:tab w:val="left" w:pos="14656"/>
+        </w:tabs>
+        <w:spacing w:after="0" w:line="240" w:lineRule="auto"/>
+        <w:rPr>
+          <w:rFonts w:ascii="Courier New" w:eastAsia="Times New Roman" w:hAnsi="Courier New" w:cs="Courier New"/>
+          <w:color w:val="000000"/>
+          <w:sz w:val="18"/>
+          <w:szCs w:val="18"/>
+          <w:lang w:eastAsia="en-GB"/>
+        </w:rPr>
+      </w:pPr>
       <w:r>
         <w:rPr>
           <w:rFonts w:ascii="Courier New" w:eastAsia="Times New Roman" w:hAnsi="Courier New" w:cs="Courier New"/>
@@ -12511,10 +12520,10 @@
         <w:tblLook w:val="04A0" w:firstRow="1" w:lastRow="0" w:firstColumn="1" w:lastColumn="0" w:noHBand="0" w:noVBand="1"/>
       </w:tblPr>
       <w:tblGrid>
-        <w:gridCol w:w="888"/>
+        <w:gridCol w:w="829"/>
         <w:gridCol w:w="830"/>
-        <w:gridCol w:w="984"/>
-        <w:gridCol w:w="934"/>
+        <w:gridCol w:w="899"/>
+        <w:gridCol w:w="854"/>
         <w:gridCol w:w="830"/>
       </w:tblGrid>
       <w:tr>
@@ -12627,12 +12636,12 @@
           <w:p>
             <w:pPr>
               <w:rPr>
-                <w:sz w:val="18"/>
-              </w:rPr>
-            </w:pPr>
-            <w:r>
-              <w:rPr>
-                <w:sz w:val="18"/>
+                <w:sz w:val="16"/>
+              </w:rPr>
+            </w:pPr>
+            <w:r>
+              <w:rPr>
+                <w:sz w:val="16"/>
               </w:rPr>
               <w:t>Calculate side “a”</w:t>
             </w:r>
@@ -12645,12 +12654,12 @@
           <w:p>
             <w:pPr>
               <w:rPr>
-                <w:sz w:val="18"/>
-              </w:rPr>
-            </w:pPr>
-            <w:r>
-              <w:rPr>
-                <w:sz w:val="18"/>
+                <w:sz w:val="16"/>
+              </w:rPr>
+            </w:pPr>
+            <w:r>
+              <w:rPr>
+                <w:sz w:val="16"/>
               </w:rPr>
               <w:t>Angle A = 15</w:t>
             </w:r>
@@ -12658,12 +12667,12 @@
           <w:p>
             <w:pPr>
               <w:rPr>
-                <w:sz w:val="18"/>
-              </w:rPr>
-            </w:pPr>
-            <w:r>
-              <w:rPr>
-                <w:sz w:val="18"/>
+                <w:sz w:val="16"/>
+              </w:rPr>
+            </w:pPr>
+            <w:r>
+              <w:rPr>
+                <w:sz w:val="16"/>
               </w:rPr>
               <w:t xml:space="preserve">Angle </w:t>
             </w:r>
@@ -12671,12 +12680,12 @@
           <w:p>
             <w:pPr>
               <w:rPr>
-                <w:sz w:val="18"/>
-              </w:rPr>
-            </w:pPr>
-            <w:r>
-              <w:rPr>
-                <w:sz w:val="18"/>
+                <w:sz w:val="16"/>
+              </w:rPr>
+            </w:pPr>
+            <w:r>
+              <w:rPr>
+                <w:sz w:val="16"/>
               </w:rPr>
               <w:t>Angle B = 15</w:t>
             </w:r>
@@ -12684,12 +12693,12 @@
           <w:p>
             <w:pPr>
               <w:rPr>
-                <w:sz w:val="18"/>
-              </w:rPr>
-            </w:pPr>
-            <w:r>
-              <w:rPr>
-                <w:sz w:val="18"/>
+                <w:sz w:val="16"/>
+              </w:rPr>
+            </w:pPr>
+            <w:r>
+              <w:rPr>
+                <w:sz w:val="16"/>
               </w:rPr>
               <w:t>Side b = 5</w:t>
             </w:r>
@@ -12702,12 +12711,12 @@
           <w:p>
             <w:pPr>
               <w:rPr>
-                <w:sz w:val="18"/>
-              </w:rPr>
-            </w:pPr>
-            <w:r>
-              <w:rPr>
-                <w:sz w:val="18"/>
+                <w:sz w:val="16"/>
+              </w:rPr>
+            </w:pPr>
+            <w:r>
+              <w:rPr>
+                <w:sz w:val="16"/>
               </w:rPr>
               <w:t>Side a = 5</w:t>
             </w:r>
@@ -12720,12 +12729,12 @@
           <w:p>
             <w:pPr>
               <w:rPr>
-                <w:sz w:val="18"/>
-              </w:rPr>
-            </w:pPr>
-            <w:r>
-              <w:rPr>
-                <w:sz w:val="18"/>
+                <w:sz w:val="16"/>
+              </w:rPr>
+            </w:pPr>
+            <w:r>
+              <w:rPr>
+                <w:sz w:val="16"/>
               </w:rPr>
               <w:t>As expected.</w:t>
             </w:r>
@@ -12738,12 +12747,12 @@
           <w:p>
             <w:pPr>
               <w:rPr>
-                <w:sz w:val="18"/>
-              </w:rPr>
-            </w:pPr>
-            <w:r>
-              <w:rPr>
-                <w:sz w:val="18"/>
+                <w:sz w:val="16"/>
+              </w:rPr>
+            </w:pPr>
+            <w:r>
+              <w:rPr>
+                <w:sz w:val="16"/>
               </w:rPr>
               <w:t>N/A</w:t>
             </w:r>
@@ -12758,12 +12767,12 @@
           <w:p>
             <w:pPr>
               <w:rPr>
-                <w:sz w:val="18"/>
-              </w:rPr>
-            </w:pPr>
-            <w:r>
-              <w:rPr>
-                <w:sz w:val="18"/>
+                <w:sz w:val="16"/>
+              </w:rPr>
+            </w:pPr>
+            <w:r>
+              <w:rPr>
+                <w:sz w:val="16"/>
               </w:rPr>
               <w:t>Calculate side “b”</w:t>
             </w:r>
@@ -12776,12 +12785,12 @@
           <w:p>
             <w:pPr>
               <w:rPr>
-                <w:sz w:val="18"/>
-              </w:rPr>
-            </w:pPr>
-            <w:r>
-              <w:rPr>
-                <w:sz w:val="18"/>
+                <w:sz w:val="16"/>
+              </w:rPr>
+            </w:pPr>
+            <w:r>
+              <w:rPr>
+                <w:sz w:val="16"/>
               </w:rPr>
               <w:t>Angle A=15</w:t>
             </w:r>
@@ -12789,12 +12798,12 @@
           <w:p>
             <w:pPr>
               <w:rPr>
-                <w:sz w:val="18"/>
-              </w:rPr>
-            </w:pPr>
-            <w:r>
-              <w:rPr>
-                <w:sz w:val="18"/>
+                <w:sz w:val="16"/>
+              </w:rPr>
+            </w:pPr>
+            <w:r>
+              <w:rPr>
+                <w:sz w:val="16"/>
               </w:rPr>
               <w:t>Angle B=15</w:t>
             </w:r>
@@ -12802,12 +12811,12 @@
           <w:p>
             <w:pPr>
               <w:rPr>
-                <w:sz w:val="18"/>
-              </w:rPr>
-            </w:pPr>
-            <w:r>
-              <w:rPr>
-                <w:sz w:val="18"/>
+                <w:sz w:val="16"/>
+              </w:rPr>
+            </w:pPr>
+            <w:r>
+              <w:rPr>
+                <w:sz w:val="16"/>
               </w:rPr>
               <w:t>Side a = 5</w:t>
             </w:r>
@@ -12820,12 +12829,12 @@
           <w:p>
             <w:pPr>
               <w:rPr>
-                <w:sz w:val="18"/>
-              </w:rPr>
-            </w:pPr>
-            <w:r>
-              <w:rPr>
-                <w:sz w:val="18"/>
+                <w:sz w:val="16"/>
+              </w:rPr>
+            </w:pPr>
+            <w:r>
+              <w:rPr>
+                <w:sz w:val="16"/>
               </w:rPr>
               <w:t>Side b = 5</w:t>
             </w:r>
@@ -12838,12 +12847,12 @@
           <w:p>
             <w:pPr>
               <w:rPr>
-                <w:sz w:val="18"/>
-              </w:rPr>
-            </w:pPr>
-            <w:r>
-              <w:rPr>
-                <w:sz w:val="18"/>
+                <w:sz w:val="16"/>
+              </w:rPr>
+            </w:pPr>
+            <w:r>
+              <w:rPr>
+                <w:sz w:val="16"/>
               </w:rPr>
               <w:t>As expected.</w:t>
             </w:r>
@@ -12856,12 +12865,12 @@
           <w:p>
             <w:pPr>
               <w:rPr>
-                <w:sz w:val="18"/>
-              </w:rPr>
-            </w:pPr>
-            <w:r>
-              <w:rPr>
-                <w:sz w:val="18"/>
+                <w:sz w:val="16"/>
+              </w:rPr>
+            </w:pPr>
+            <w:r>
+              <w:rPr>
+                <w:sz w:val="16"/>
               </w:rPr>
               <w:t>N/A</w:t>
             </w:r>
@@ -12876,12 +12885,12 @@
           <w:p>
             <w:pPr>
               <w:rPr>
-                <w:sz w:val="18"/>
-              </w:rPr>
-            </w:pPr>
-            <w:r>
-              <w:rPr>
-                <w:sz w:val="18"/>
+                <w:sz w:val="16"/>
+              </w:rPr>
+            </w:pPr>
+            <w:r>
+              <w:rPr>
+                <w:sz w:val="16"/>
               </w:rPr>
               <w:t>Calculate angle A.</w:t>
             </w:r>
@@ -12894,12 +12903,12 @@
           <w:p>
             <w:pPr>
               <w:rPr>
-                <w:sz w:val="18"/>
-              </w:rPr>
-            </w:pPr>
-            <w:r>
-              <w:rPr>
-                <w:sz w:val="18"/>
+                <w:sz w:val="16"/>
+              </w:rPr>
+            </w:pPr>
+            <w:r>
+              <w:rPr>
+                <w:sz w:val="16"/>
               </w:rPr>
               <w:t>Side a = 2</w:t>
             </w:r>
@@ -12907,12 +12916,12 @@
           <w:p>
             <w:pPr>
               <w:rPr>
-                <w:sz w:val="18"/>
-              </w:rPr>
-            </w:pPr>
-            <w:r>
-              <w:rPr>
-                <w:sz w:val="18"/>
+                <w:sz w:val="16"/>
+              </w:rPr>
+            </w:pPr>
+            <w:r>
+              <w:rPr>
+                <w:sz w:val="16"/>
               </w:rPr>
               <w:t>Side b = 3</w:t>
             </w:r>
@@ -12920,12 +12929,12 @@
           <w:p>
             <w:pPr>
               <w:rPr>
-                <w:sz w:val="18"/>
-              </w:rPr>
-            </w:pPr>
-            <w:r>
-              <w:rPr>
-                <w:sz w:val="18"/>
+                <w:sz w:val="16"/>
+              </w:rPr>
+            </w:pPr>
+            <w:r>
+              <w:rPr>
+                <w:sz w:val="16"/>
               </w:rPr>
               <w:t>Angle A = 30</w:t>
             </w:r>
@@ -12938,12 +12947,12 @@
           <w:p>
             <w:pPr>
               <w:rPr>
-                <w:sz w:val="18"/>
-              </w:rPr>
-            </w:pPr>
-            <w:r>
-              <w:rPr>
-                <w:sz w:val="18"/>
+                <w:sz w:val="16"/>
+              </w:rPr>
+            </w:pPr>
+            <w:r>
+              <w:rPr>
+                <w:sz w:val="16"/>
               </w:rPr>
               <w:t>Angle A = 19.47</w:t>
             </w:r>
@@ -12956,12 +12965,12 @@
           <w:p>
             <w:pPr>
               <w:rPr>
-                <w:sz w:val="18"/>
-              </w:rPr>
-            </w:pPr>
-            <w:r>
-              <w:rPr>
-                <w:sz w:val="18"/>
+                <w:sz w:val="16"/>
+              </w:rPr>
+            </w:pPr>
+            <w:r>
+              <w:rPr>
+                <w:sz w:val="16"/>
               </w:rPr>
               <w:t>As expected.</w:t>
             </w:r>
@@ -12974,12 +12983,12 @@
           <w:p>
             <w:pPr>
               <w:rPr>
-                <w:sz w:val="18"/>
-              </w:rPr>
-            </w:pPr>
-            <w:r>
-              <w:rPr>
-                <w:sz w:val="18"/>
+                <w:sz w:val="16"/>
+              </w:rPr>
+            </w:pPr>
+            <w:r>
+              <w:rPr>
+                <w:sz w:val="16"/>
               </w:rPr>
               <w:t>N/A</w:t>
             </w:r>
@@ -12994,12 +13003,12 @@
           <w:p>
             <w:pPr>
               <w:rPr>
-                <w:sz w:val="18"/>
-              </w:rPr>
-            </w:pPr>
-            <w:r>
-              <w:rPr>
-                <w:sz w:val="18"/>
+                <w:sz w:val="16"/>
+              </w:rPr>
+            </w:pPr>
+            <w:r>
+              <w:rPr>
+                <w:sz w:val="16"/>
               </w:rPr>
               <w:t>Calculate angle B.</w:t>
             </w:r>
@@ -13012,12 +13021,12 @@
           <w:p>
             <w:pPr>
               <w:rPr>
-                <w:sz w:val="18"/>
-              </w:rPr>
-            </w:pPr>
-            <w:r>
-              <w:rPr>
-                <w:sz w:val="18"/>
+                <w:sz w:val="16"/>
+              </w:rPr>
+            </w:pPr>
+            <w:r>
+              <w:rPr>
+                <w:sz w:val="16"/>
               </w:rPr>
               <w:t>Side a = 2</w:t>
             </w:r>
@@ -13025,12 +13034,12 @@
           <w:p>
             <w:pPr>
               <w:rPr>
-                <w:sz w:val="18"/>
-              </w:rPr>
-            </w:pPr>
-            <w:r>
-              <w:rPr>
-                <w:sz w:val="18"/>
+                <w:sz w:val="16"/>
+              </w:rPr>
+            </w:pPr>
+            <w:r>
+              <w:rPr>
+                <w:sz w:val="16"/>
               </w:rPr>
               <w:t>Side b = 3</w:t>
             </w:r>
@@ -13038,12 +13047,12 @@
           <w:p>
             <w:pPr>
               <w:rPr>
-                <w:sz w:val="18"/>
-              </w:rPr>
-            </w:pPr>
-            <w:r>
-              <w:rPr>
-                <w:sz w:val="18"/>
+                <w:sz w:val="16"/>
+              </w:rPr>
+            </w:pPr>
+            <w:r>
+              <w:rPr>
+                <w:sz w:val="16"/>
               </w:rPr>
               <w:t>Angle A = 30</w:t>
             </w:r>
@@ -13056,12 +13065,12 @@
           <w:p>
             <w:pPr>
               <w:rPr>
-                <w:sz w:val="18"/>
-              </w:rPr>
-            </w:pPr>
-            <w:r>
-              <w:rPr>
-                <w:sz w:val="18"/>
+                <w:sz w:val="16"/>
+              </w:rPr>
+            </w:pPr>
+            <w:r>
+              <w:rPr>
+                <w:sz w:val="16"/>
               </w:rPr>
               <w:t>Angle B = 48.59</w:t>
             </w:r>
@@ -13074,12 +13083,12 @@
           <w:p>
             <w:pPr>
               <w:rPr>
-                <w:sz w:val="18"/>
-              </w:rPr>
-            </w:pPr>
-            <w:r>
-              <w:rPr>
-                <w:sz w:val="18"/>
+                <w:sz w:val="16"/>
+              </w:rPr>
+            </w:pPr>
+            <w:r>
+              <w:rPr>
+                <w:sz w:val="16"/>
               </w:rPr>
               <w:t>As expected.</w:t>
             </w:r>
@@ -13092,12 +13101,12 @@
           <w:p>
             <w:pPr>
               <w:rPr>
-                <w:sz w:val="18"/>
-              </w:rPr>
-            </w:pPr>
-            <w:r>
-              <w:rPr>
-                <w:sz w:val="18"/>
+                <w:sz w:val="16"/>
+              </w:rPr>
+            </w:pPr>
+            <w:r>
+              <w:rPr>
+                <w:sz w:val="16"/>
               </w:rPr>
               <w:t>N/A</w:t>
             </w:r>
@@ -13112,12 +13121,12 @@
           <w:p>
             <w:pPr>
               <w:rPr>
-                <w:sz w:val="18"/>
-              </w:rPr>
-            </w:pPr>
-            <w:r>
-              <w:rPr>
-                <w:sz w:val="18"/>
+                <w:sz w:val="16"/>
+              </w:rPr>
+            </w:pPr>
+            <w:r>
+              <w:rPr>
+                <w:sz w:val="16"/>
               </w:rPr>
               <w:t>Tap back button to ensure it sends user back to correct activity.</w:t>
             </w:r>
@@ -13130,12 +13139,12 @@
           <w:p>
             <w:pPr>
               <w:rPr>
-                <w:sz w:val="18"/>
-              </w:rPr>
-            </w:pPr>
-            <w:r>
-              <w:rPr>
-                <w:sz w:val="18"/>
+                <w:sz w:val="16"/>
+              </w:rPr>
+            </w:pPr>
+            <w:r>
+              <w:rPr>
+                <w:sz w:val="16"/>
               </w:rPr>
               <w:t>Tap back button.</w:t>
             </w:r>
@@ -13149,19 +13158,19 @@
             <w:pPr>
               <w:rPr>
                 <w:i/>
-                <w:sz w:val="18"/>
-              </w:rPr>
-            </w:pPr>
-            <w:r>
-              <w:rPr>
-                <w:sz w:val="18"/>
+                <w:sz w:val="16"/>
+              </w:rPr>
+            </w:pPr>
+            <w:r>
+              <w:rPr>
+                <w:sz w:val="16"/>
               </w:rPr>
               <w:t xml:space="preserve">User is sent to previous activity – </w:t>
             </w:r>
             <w:r>
               <w:rPr>
                 <w:i/>
-                <w:sz w:val="18"/>
+                <w:sz w:val="16"/>
               </w:rPr>
               <w:t>Equations.</w:t>
             </w:r>
@@ -13174,12 +13183,12 @@
           <w:p>
             <w:pPr>
               <w:rPr>
-                <w:sz w:val="18"/>
-              </w:rPr>
-            </w:pPr>
-            <w:r>
-              <w:rPr>
-                <w:sz w:val="18"/>
+                <w:sz w:val="16"/>
+              </w:rPr>
+            </w:pPr>
+            <w:r>
+              <w:rPr>
+                <w:sz w:val="16"/>
               </w:rPr>
               <w:t>As expected.</w:t>
             </w:r>
@@ -13192,12 +13201,12 @@
           <w:p>
             <w:pPr>
               <w:rPr>
-                <w:sz w:val="18"/>
-              </w:rPr>
-            </w:pPr>
-            <w:r>
-              <w:rPr>
-                <w:sz w:val="18"/>
+                <w:sz w:val="16"/>
+              </w:rPr>
+            </w:pPr>
+            <w:r>
+              <w:rPr>
+                <w:sz w:val="16"/>
               </w:rPr>
               <w:t>N/A</w:t>
             </w:r>
@@ -13307,6 +13316,11 @@
       </w:r>
     </w:p>
     <w:p>
+      <w:pPr>
+        <w:rPr>
+          <w:rFonts w:eastAsiaTheme="minorEastAsia"/>
+        </w:rPr>
+      </w:pPr>
       <m:oMathPara>
         <m:oMath>
           <m:r>
@@ -13353,11 +13367,839 @@
     <w:p>
       <w:pPr>
         <w:rPr>
-          <w:noProof/>
-        </w:rPr>
-      </w:pPr>
+          <w:rFonts w:eastAsiaTheme="minorEastAsia"/>
+        </w:rPr>
+      </w:pPr>
+      <w:r>
+        <w:rPr>
+          <w:rFonts w:eastAsiaTheme="minorEastAsia"/>
+        </w:rPr>
+        <w:t>A similar layout to the ones used in the other equations is used here.</w:t>
+      </w:r>
+    </w:p>
+    <w:p>
+      <w:pPr>
+        <w:rPr>
+          <w:rFonts w:eastAsiaTheme="minorEastAsia"/>
+        </w:rPr>
+      </w:pPr>
+    </w:p>
+    <w:p>
+      <w:pPr>
+        <w:rPr>
+          <w:rFonts w:eastAsiaTheme="minorEastAsia"/>
+        </w:rPr>
+      </w:pPr>
+    </w:p>
+    <w:p>
+      <w:pPr>
+        <w:rPr>
+          <w:rFonts w:eastAsiaTheme="minorEastAsia"/>
+          <w:i/>
+        </w:rPr>
+      </w:pPr>
+      <w:r>
+        <w:rPr>
+          <w:rFonts w:eastAsiaTheme="minorEastAsia"/>
+          <w:i/>
+        </w:rPr>
+        <w:lastRenderedPageBreak/>
+        <w:t>Area of a Triangle layout:</w:t>
+      </w:r>
+    </w:p>
+    <w:p>
+      <w:pPr>
+        <w:rPr>
+          <w:rFonts w:eastAsiaTheme="minorEastAsia"/>
+          <w:color w:val="FF0000"/>
+          <w:sz w:val="24"/>
+        </w:rPr>
+      </w:pPr>
+      <w:r>
+        <w:rPr>
+          <w:rFonts w:eastAsiaTheme="minorEastAsia"/>
+          <w:color w:val="FF0000"/>
+          <w:sz w:val="24"/>
+        </w:rPr>
+        <w:t>// put image of layout here</w:t>
+      </w:r>
+    </w:p>
+    <w:p>
+      <w:r>
+        <w:t xml:space="preserve">When the user clicks the “calculate” button, it runs the method </w:t>
+      </w:r>
+      <w:r>
+        <w:rPr>
+          <w:i/>
+        </w:rPr>
+        <w:t>calculateAreaTriangle</w:t>
+      </w:r>
+      <w:r>
+        <w:t xml:space="preserve">. In this method, the virtual keyboard is closed to free up screen space and a try-catch statement is used to prevent crashes from </w:t>
+      </w:r>
+      <w:r>
+        <w:rPr>
+          <w:i/>
+        </w:rPr>
+        <w:t>NumberFormatExceptions</w:t>
+      </w:r>
+      <w:r>
+        <w:t>.</w:t>
+      </w:r>
+    </w:p>
+    <w:p>
+      <w:r>
+        <w:t>The variables for the sides and angle are retrieved and the angle is converted to radians for use in Java’s Math library. The area is then calculated using the code:</w:t>
+      </w:r>
+    </w:p>
+    <w:p>
+      <w:pPr>
+        <w:rPr>
+          <w:rFonts w:ascii="Consolas" w:hAnsi="Consolas"/>
+          <w:color w:val="24292E"/>
+          <w:sz w:val="18"/>
+          <w:szCs w:val="18"/>
+          <w:shd w:val="clear" w:color="auto" w:fill="FFFFFF"/>
+        </w:rPr>
+      </w:pPr>
+      <w:r>
+        <w:rPr>
+          <w:rStyle w:val="pl-k"/>
+          <w:rFonts w:ascii="Consolas" w:hAnsi="Consolas"/>
+          <w:color w:val="D73A49"/>
+          <w:sz w:val="18"/>
+          <w:szCs w:val="18"/>
+          <w:shd w:val="clear" w:color="auto" w:fill="FFFFFF"/>
+        </w:rPr>
+        <w:t>double</w:t>
+      </w:r>
+      <w:r>
+        <w:rPr>
+          <w:rFonts w:ascii="Consolas" w:hAnsi="Consolas"/>
+          <w:color w:val="24292E"/>
+          <w:sz w:val="18"/>
+          <w:szCs w:val="18"/>
+          <w:shd w:val="clear" w:color="auto" w:fill="FFFFFF"/>
+        </w:rPr>
+        <w:t xml:space="preserve"> area </w:t>
+      </w:r>
+      <w:r>
+        <w:rPr>
+          <w:rStyle w:val="pl-k"/>
+          <w:rFonts w:ascii="Consolas" w:hAnsi="Consolas"/>
+          <w:color w:val="D73A49"/>
+          <w:sz w:val="18"/>
+          <w:szCs w:val="18"/>
+          <w:shd w:val="clear" w:color="auto" w:fill="FFFFFF"/>
+        </w:rPr>
+        <w:t>=</w:t>
+      </w:r>
+      <w:r>
+        <w:rPr>
+          <w:rFonts w:ascii="Consolas" w:hAnsi="Consolas"/>
+          <w:color w:val="24292E"/>
+          <w:sz w:val="18"/>
+          <w:szCs w:val="18"/>
+          <w:shd w:val="clear" w:color="auto" w:fill="FFFFFF"/>
+        </w:rPr>
+        <w:t xml:space="preserve"> </w:t>
+      </w:r>
+      <w:r>
+        <w:rPr>
+          <w:rStyle w:val="pl-c1"/>
+          <w:rFonts w:ascii="Consolas" w:hAnsi="Consolas"/>
+          <w:color w:val="005CC5"/>
+          <w:sz w:val="18"/>
+          <w:szCs w:val="18"/>
+          <w:shd w:val="clear" w:color="auto" w:fill="FFFFFF"/>
+        </w:rPr>
+        <w:t>0.5</w:t>
+      </w:r>
+      <w:r>
+        <w:rPr>
+          <w:rFonts w:ascii="Consolas" w:hAnsi="Consolas"/>
+          <w:color w:val="24292E"/>
+          <w:sz w:val="18"/>
+          <w:szCs w:val="18"/>
+          <w:shd w:val="clear" w:color="auto" w:fill="FFFFFF"/>
+        </w:rPr>
+        <w:t xml:space="preserve"> </w:t>
+      </w:r>
+      <w:r>
+        <w:rPr>
+          <w:rStyle w:val="pl-k"/>
+          <w:rFonts w:ascii="Consolas" w:hAnsi="Consolas"/>
+          <w:color w:val="D73A49"/>
+          <w:sz w:val="18"/>
+          <w:szCs w:val="18"/>
+          <w:shd w:val="clear" w:color="auto" w:fill="FFFFFF"/>
+        </w:rPr>
+        <w:t>*</w:t>
+      </w:r>
+      <w:r>
+        <w:rPr>
+          <w:rFonts w:ascii="Consolas" w:hAnsi="Consolas"/>
+          <w:color w:val="24292E"/>
+          <w:sz w:val="18"/>
+          <w:szCs w:val="18"/>
+          <w:shd w:val="clear" w:color="auto" w:fill="FFFFFF"/>
+        </w:rPr>
+        <w:t xml:space="preserve"> a </w:t>
+      </w:r>
+      <w:r>
+        <w:rPr>
+          <w:rStyle w:val="pl-k"/>
+          <w:rFonts w:ascii="Consolas" w:hAnsi="Consolas"/>
+          <w:color w:val="D73A49"/>
+          <w:sz w:val="18"/>
+          <w:szCs w:val="18"/>
+          <w:shd w:val="clear" w:color="auto" w:fill="FFFFFF"/>
+        </w:rPr>
+        <w:t>*</w:t>
+      </w:r>
+      <w:r>
+        <w:rPr>
+          <w:rFonts w:ascii="Consolas" w:hAnsi="Consolas"/>
+          <w:color w:val="24292E"/>
+          <w:sz w:val="18"/>
+          <w:szCs w:val="18"/>
+          <w:shd w:val="clear" w:color="auto" w:fill="FFFFFF"/>
+        </w:rPr>
+        <w:t xml:space="preserve"> b </w:t>
+      </w:r>
+      <w:r>
+        <w:rPr>
+          <w:rStyle w:val="pl-k"/>
+          <w:rFonts w:ascii="Consolas" w:hAnsi="Consolas"/>
+          <w:color w:val="D73A49"/>
+          <w:sz w:val="18"/>
+          <w:szCs w:val="18"/>
+          <w:shd w:val="clear" w:color="auto" w:fill="FFFFFF"/>
+        </w:rPr>
+        <w:t>*</w:t>
+      </w:r>
+      <w:r>
+        <w:rPr>
+          <w:rFonts w:ascii="Consolas" w:hAnsi="Consolas"/>
+          <w:color w:val="24292E"/>
+          <w:sz w:val="18"/>
+          <w:szCs w:val="18"/>
+          <w:shd w:val="clear" w:color="auto" w:fill="FFFFFF"/>
+        </w:rPr>
+        <w:t xml:space="preserve"> </w:t>
+      </w:r>
+      <w:r>
+        <w:rPr>
+          <w:rStyle w:val="pl-smi"/>
+          <w:rFonts w:ascii="Consolas" w:hAnsi="Consolas"/>
+          <w:color w:val="24292E"/>
+          <w:sz w:val="18"/>
+          <w:szCs w:val="18"/>
+          <w:shd w:val="clear" w:color="auto" w:fill="FFFFFF"/>
+        </w:rPr>
+        <w:t>Math</w:t>
+      </w:r>
+      <w:r>
+        <w:rPr>
+          <w:rStyle w:val="pl-k"/>
+          <w:rFonts w:ascii="Consolas" w:hAnsi="Consolas"/>
+          <w:color w:val="D73A49"/>
+          <w:sz w:val="18"/>
+          <w:szCs w:val="18"/>
+          <w:shd w:val="clear" w:color="auto" w:fill="FFFFFF"/>
+        </w:rPr>
+        <w:t>.</w:t>
+      </w:r>
+      <w:r>
+        <w:rPr>
+          <w:rFonts w:ascii="Consolas" w:hAnsi="Consolas"/>
+          <w:color w:val="24292E"/>
+          <w:sz w:val="18"/>
+          <w:szCs w:val="18"/>
+          <w:shd w:val="clear" w:color="auto" w:fill="FFFFFF"/>
+        </w:rPr>
+        <w:t>sin(cAngle);</w:t>
+      </w:r>
+    </w:p>
+    <w:p>
+      <w:pPr>
+        <w:rPr>
+          <w:color w:val="FF0000"/>
+          <w:sz w:val="28"/>
+        </w:rPr>
+      </w:pPr>
+      <w:r>
+        <w:rPr>
+          <w:color w:val="FF0000"/>
+          <w:sz w:val="28"/>
+        </w:rPr>
+        <w:t>// replace code exercepts with copy&amp;paste from  github</w:t>
+      </w:r>
+    </w:p>
+    <w:p>
+      <w:r>
+        <w:t>The result from this is then displayed to the user.</w:t>
+      </w:r>
+    </w:p>
+    <w:p/>
+    <w:p>
+      <w:pPr>
+        <w:rPr>
+          <w:color w:val="FF0000"/>
+          <w:sz w:val="28"/>
+        </w:rPr>
+      </w:pPr>
+      <w:r>
+        <w:rPr>
+          <w:color w:val="FF0000"/>
+          <w:sz w:val="28"/>
+        </w:rPr>
+        <w:t>// haven’t actually finished this, doesn’t calculate  sides or angle.</w:t>
+      </w:r>
       <w:bookmarkStart w:id="0" w:name="_GoBack"/>
       <w:bookmarkEnd w:id="0"/>
+    </w:p>
+    <w:p>
+      <w:pPr>
+        <w:pStyle w:val="Heading4"/>
+      </w:pPr>
+      <w:r>
+        <w:t>V0.4.5 – Testing</w:t>
+      </w:r>
+    </w:p>
+    <w:p/>
+    <w:tbl>
+      <w:tblPr>
+        <w:tblStyle w:val="TableGrid"/>
+        <w:tblW w:w="0" w:type="auto"/>
+        <w:tblLook w:val="04A0" w:firstRow="1" w:lastRow="0" w:firstColumn="1" w:lastColumn="0" w:noHBand="0" w:noVBand="1"/>
+      </w:tblPr>
+      <w:tblGrid>
+        <w:gridCol w:w="973"/>
+        <w:gridCol w:w="974"/>
+        <w:gridCol w:w="974"/>
+        <w:gridCol w:w="974"/>
+        <w:gridCol w:w="974"/>
+      </w:tblGrid>
+      <w:tr>
+        <w:tc>
+          <w:tcPr>
+            <w:tcW w:w="973" w:type="dxa"/>
+          </w:tcPr>
+          <w:p>
+            <w:pPr>
+              <w:rPr>
+                <w:color w:val="000000" w:themeColor="text1"/>
+                <w:sz w:val="16"/>
+              </w:rPr>
+            </w:pPr>
+            <w:r>
+              <w:rPr>
+                <w:color w:val="000000" w:themeColor="text1"/>
+                <w:sz w:val="16"/>
+              </w:rPr>
+              <w:t>Reason</w:t>
+            </w:r>
+          </w:p>
+        </w:tc>
+        <w:tc>
+          <w:tcPr>
+            <w:tcW w:w="974" w:type="dxa"/>
+          </w:tcPr>
+          <w:p>
+            <w:pPr>
+              <w:rPr>
+                <w:color w:val="000000" w:themeColor="text1"/>
+                <w:sz w:val="16"/>
+              </w:rPr>
+            </w:pPr>
+            <w:r>
+              <w:rPr>
+                <w:color w:val="000000" w:themeColor="text1"/>
+                <w:sz w:val="16"/>
+              </w:rPr>
+              <w:t>Input</w:t>
+            </w:r>
+          </w:p>
+        </w:tc>
+        <w:tc>
+          <w:tcPr>
+            <w:tcW w:w="974" w:type="dxa"/>
+          </w:tcPr>
+          <w:p>
+            <w:pPr>
+              <w:rPr>
+                <w:color w:val="000000" w:themeColor="text1"/>
+                <w:sz w:val="16"/>
+              </w:rPr>
+            </w:pPr>
+            <w:r>
+              <w:rPr>
+                <w:color w:val="000000" w:themeColor="text1"/>
+                <w:sz w:val="16"/>
+              </w:rPr>
+              <w:t>Expected</w:t>
+            </w:r>
+          </w:p>
+        </w:tc>
+        <w:tc>
+          <w:tcPr>
+            <w:tcW w:w="974" w:type="dxa"/>
+          </w:tcPr>
+          <w:p>
+            <w:pPr>
+              <w:rPr>
+                <w:color w:val="000000" w:themeColor="text1"/>
+                <w:sz w:val="16"/>
+              </w:rPr>
+            </w:pPr>
+            <w:r>
+              <w:rPr>
+                <w:color w:val="000000" w:themeColor="text1"/>
+                <w:sz w:val="16"/>
+              </w:rPr>
+              <w:t>Actual</w:t>
+            </w:r>
+          </w:p>
+        </w:tc>
+        <w:tc>
+          <w:tcPr>
+            <w:tcW w:w="974" w:type="dxa"/>
+          </w:tcPr>
+          <w:p>
+            <w:pPr>
+              <w:rPr>
+                <w:color w:val="000000" w:themeColor="text1"/>
+                <w:sz w:val="16"/>
+              </w:rPr>
+            </w:pPr>
+            <w:r>
+              <w:rPr>
+                <w:color w:val="000000" w:themeColor="text1"/>
+                <w:sz w:val="16"/>
+              </w:rPr>
+              <w:t>Required Actions</w:t>
+            </w:r>
+          </w:p>
+        </w:tc>
+      </w:tr>
+      <w:tr>
+        <w:tc>
+          <w:tcPr>
+            <w:tcW w:w="973" w:type="dxa"/>
+          </w:tcPr>
+          <w:p>
+            <w:pPr>
+              <w:rPr>
+                <w:sz w:val="16"/>
+              </w:rPr>
+            </w:pPr>
+            <w:r>
+              <w:rPr>
+                <w:sz w:val="16"/>
+              </w:rPr>
+              <w:t>Calculate area “A”.</w:t>
+            </w:r>
+          </w:p>
+        </w:tc>
+        <w:tc>
+          <w:tcPr>
+            <w:tcW w:w="974" w:type="dxa"/>
+          </w:tcPr>
+          <w:p>
+            <w:pPr>
+              <w:rPr>
+                <w:sz w:val="16"/>
+              </w:rPr>
+            </w:pPr>
+            <w:r>
+              <w:rPr>
+                <w:sz w:val="16"/>
+              </w:rPr>
+              <w:t>a = 3</w:t>
+            </w:r>
+          </w:p>
+          <w:p>
+            <w:pPr>
+              <w:rPr>
+                <w:sz w:val="16"/>
+              </w:rPr>
+            </w:pPr>
+            <w:r>
+              <w:rPr>
+                <w:sz w:val="16"/>
+              </w:rPr>
+              <w:t>a = 5</w:t>
+            </w:r>
+          </w:p>
+          <w:p>
+            <w:pPr>
+              <w:rPr>
+                <w:sz w:val="16"/>
+              </w:rPr>
+            </w:pPr>
+            <w:r>
+              <w:rPr>
+                <w:sz w:val="16"/>
+              </w:rPr>
+              <w:t>C = 30</w:t>
+            </w:r>
+          </w:p>
+        </w:tc>
+        <w:tc>
+          <w:tcPr>
+            <w:tcW w:w="974" w:type="dxa"/>
+          </w:tcPr>
+          <w:p>
+            <w:pPr>
+              <w:rPr>
+                <w:sz w:val="16"/>
+              </w:rPr>
+            </w:pPr>
+            <w:r>
+              <w:rPr>
+                <w:sz w:val="16"/>
+              </w:rPr>
+              <w:t>A = 3.75</w:t>
+            </w:r>
+          </w:p>
+        </w:tc>
+        <w:tc>
+          <w:tcPr>
+            <w:tcW w:w="974" w:type="dxa"/>
+          </w:tcPr>
+          <w:p>
+            <w:pPr>
+              <w:rPr>
+                <w:sz w:val="16"/>
+              </w:rPr>
+            </w:pPr>
+            <w:r>
+              <w:rPr>
+                <w:sz w:val="16"/>
+              </w:rPr>
+              <w:t xml:space="preserve">As expected. </w:t>
+            </w:r>
+          </w:p>
+        </w:tc>
+        <w:tc>
+          <w:tcPr>
+            <w:tcW w:w="974" w:type="dxa"/>
+          </w:tcPr>
+          <w:p>
+            <w:pPr>
+              <w:rPr>
+                <w:sz w:val="16"/>
+              </w:rPr>
+            </w:pPr>
+            <w:r>
+              <w:rPr>
+                <w:sz w:val="16"/>
+              </w:rPr>
+              <w:t>N/A</w:t>
+            </w:r>
+          </w:p>
+        </w:tc>
+      </w:tr>
+      <w:tr>
+        <w:tc>
+          <w:tcPr>
+            <w:tcW w:w="973" w:type="dxa"/>
+          </w:tcPr>
+          <w:p>
+            <w:pPr>
+              <w:rPr>
+                <w:sz w:val="16"/>
+              </w:rPr>
+            </w:pPr>
+            <w:r>
+              <w:rPr>
+                <w:sz w:val="16"/>
+              </w:rPr>
+              <w:t>Tap back button to ensure it sends user to correct activity.</w:t>
+            </w:r>
+          </w:p>
+        </w:tc>
+        <w:tc>
+          <w:tcPr>
+            <w:tcW w:w="974" w:type="dxa"/>
+          </w:tcPr>
+          <w:p>
+            <w:pPr>
+              <w:rPr>
+                <w:sz w:val="16"/>
+              </w:rPr>
+            </w:pPr>
+            <w:r>
+              <w:rPr>
+                <w:sz w:val="16"/>
+              </w:rPr>
+              <w:t>Tap back button.</w:t>
+            </w:r>
+          </w:p>
+        </w:tc>
+        <w:tc>
+          <w:tcPr>
+            <w:tcW w:w="974" w:type="dxa"/>
+          </w:tcPr>
+          <w:p>
+            <w:pPr>
+              <w:rPr>
+                <w:sz w:val="16"/>
+              </w:rPr>
+            </w:pPr>
+            <w:r>
+              <w:rPr>
+                <w:sz w:val="16"/>
+              </w:rPr>
+              <w:t xml:space="preserve">User is sent back to </w:t>
+            </w:r>
+            <w:r>
+              <w:rPr>
+                <w:i/>
+                <w:sz w:val="16"/>
+              </w:rPr>
+              <w:t>Equations</w:t>
+            </w:r>
+            <w:r>
+              <w:rPr>
+                <w:sz w:val="16"/>
+              </w:rPr>
+              <w:t xml:space="preserve"> activity.</w:t>
+            </w:r>
+          </w:p>
+        </w:tc>
+        <w:tc>
+          <w:tcPr>
+            <w:tcW w:w="974" w:type="dxa"/>
+          </w:tcPr>
+          <w:p>
+            <w:pPr>
+              <w:rPr>
+                <w:sz w:val="16"/>
+              </w:rPr>
+            </w:pPr>
+            <w:r>
+              <w:rPr>
+                <w:sz w:val="16"/>
+              </w:rPr>
+              <w:t>As expected.</w:t>
+            </w:r>
+          </w:p>
+        </w:tc>
+        <w:tc>
+          <w:tcPr>
+            <w:tcW w:w="974" w:type="dxa"/>
+          </w:tcPr>
+          <w:p>
+            <w:pPr>
+              <w:rPr>
+                <w:sz w:val="16"/>
+              </w:rPr>
+            </w:pPr>
+            <w:r>
+              <w:rPr>
+                <w:sz w:val="16"/>
+              </w:rPr>
+              <w:t>N/A</w:t>
+            </w:r>
+          </w:p>
+        </w:tc>
+      </w:tr>
+      <w:tr>
+        <w:tc>
+          <w:tcPr>
+            <w:tcW w:w="973" w:type="dxa"/>
+          </w:tcPr>
+          <w:p>
+            <w:pPr>
+              <w:rPr>
+                <w:sz w:val="16"/>
+              </w:rPr>
+            </w:pPr>
+          </w:p>
+        </w:tc>
+        <w:tc>
+          <w:tcPr>
+            <w:tcW w:w="974" w:type="dxa"/>
+          </w:tcPr>
+          <w:p>
+            <w:pPr>
+              <w:rPr>
+                <w:sz w:val="16"/>
+              </w:rPr>
+            </w:pPr>
+          </w:p>
+        </w:tc>
+        <w:tc>
+          <w:tcPr>
+            <w:tcW w:w="974" w:type="dxa"/>
+          </w:tcPr>
+          <w:p>
+            <w:pPr>
+              <w:rPr>
+                <w:sz w:val="16"/>
+              </w:rPr>
+            </w:pPr>
+          </w:p>
+        </w:tc>
+        <w:tc>
+          <w:tcPr>
+            <w:tcW w:w="974" w:type="dxa"/>
+          </w:tcPr>
+          <w:p>
+            <w:pPr>
+              <w:rPr>
+                <w:sz w:val="16"/>
+              </w:rPr>
+            </w:pPr>
+          </w:p>
+        </w:tc>
+        <w:tc>
+          <w:tcPr>
+            <w:tcW w:w="974" w:type="dxa"/>
+          </w:tcPr>
+          <w:p>
+            <w:pPr>
+              <w:rPr>
+                <w:sz w:val="16"/>
+              </w:rPr>
+            </w:pPr>
+          </w:p>
+        </w:tc>
+      </w:tr>
+      <w:tr>
+        <w:tc>
+          <w:tcPr>
+            <w:tcW w:w="973" w:type="dxa"/>
+          </w:tcPr>
+          <w:p>
+            <w:pPr>
+              <w:rPr>
+                <w:sz w:val="16"/>
+              </w:rPr>
+            </w:pPr>
+          </w:p>
+        </w:tc>
+        <w:tc>
+          <w:tcPr>
+            <w:tcW w:w="974" w:type="dxa"/>
+          </w:tcPr>
+          <w:p>
+            <w:pPr>
+              <w:rPr>
+                <w:sz w:val="16"/>
+              </w:rPr>
+            </w:pPr>
+          </w:p>
+        </w:tc>
+        <w:tc>
+          <w:tcPr>
+            <w:tcW w:w="974" w:type="dxa"/>
+          </w:tcPr>
+          <w:p>
+            <w:pPr>
+              <w:rPr>
+                <w:sz w:val="16"/>
+              </w:rPr>
+            </w:pPr>
+          </w:p>
+        </w:tc>
+        <w:tc>
+          <w:tcPr>
+            <w:tcW w:w="974" w:type="dxa"/>
+          </w:tcPr>
+          <w:p>
+            <w:pPr>
+              <w:rPr>
+                <w:sz w:val="16"/>
+              </w:rPr>
+            </w:pPr>
+          </w:p>
+        </w:tc>
+        <w:tc>
+          <w:tcPr>
+            <w:tcW w:w="974" w:type="dxa"/>
+          </w:tcPr>
+          <w:p>
+            <w:pPr>
+              <w:rPr>
+                <w:sz w:val="16"/>
+              </w:rPr>
+            </w:pPr>
+          </w:p>
+        </w:tc>
+      </w:tr>
+      <w:tr>
+        <w:tc>
+          <w:tcPr>
+            <w:tcW w:w="973" w:type="dxa"/>
+          </w:tcPr>
+          <w:p>
+            <w:pPr>
+              <w:rPr>
+                <w:sz w:val="16"/>
+              </w:rPr>
+            </w:pPr>
+          </w:p>
+        </w:tc>
+        <w:tc>
+          <w:tcPr>
+            <w:tcW w:w="974" w:type="dxa"/>
+          </w:tcPr>
+          <w:p>
+            <w:pPr>
+              <w:rPr>
+                <w:sz w:val="16"/>
+              </w:rPr>
+            </w:pPr>
+          </w:p>
+        </w:tc>
+        <w:tc>
+          <w:tcPr>
+            <w:tcW w:w="974" w:type="dxa"/>
+          </w:tcPr>
+          <w:p>
+            <w:pPr>
+              <w:rPr>
+                <w:sz w:val="16"/>
+              </w:rPr>
+            </w:pPr>
+          </w:p>
+        </w:tc>
+        <w:tc>
+          <w:tcPr>
+            <w:tcW w:w="974" w:type="dxa"/>
+          </w:tcPr>
+          <w:p>
+            <w:pPr>
+              <w:rPr>
+                <w:sz w:val="16"/>
+              </w:rPr>
+            </w:pPr>
+          </w:p>
+        </w:tc>
+        <w:tc>
+          <w:tcPr>
+            <w:tcW w:w="974" w:type="dxa"/>
+          </w:tcPr>
+          <w:p>
+            <w:pPr>
+              <w:rPr>
+                <w:sz w:val="16"/>
+              </w:rPr>
+            </w:pPr>
+          </w:p>
+        </w:tc>
+      </w:tr>
+    </w:tbl>
+    <w:p/>
+    <w:p>
+      <w:pPr>
+        <w:rPr>
+          <w:noProof/>
+        </w:rPr>
+      </w:pPr>
     </w:p>
     <w:p/>
     <w:p/>
@@ -13387,7 +14229,7 @@
 </file>
 
 <file path=word/numbering.xml><?xml version="1.0" encoding="utf-8"?>
-<w:numbering xmlns:wpc="http://schemas.microsoft.com/office/word/2010/wordprocessingCanvas" xmlns:cx="http://schemas.microsoft.com/office/drawing/2014/chartex" xmlns:cx1="http://schemas.microsoft.com/office/drawing/2015/9/8/chartex" xmlns:cx2="http://schemas.microsoft.com/office/drawing/2015/10/21/chartex" xmlns:cx3="http://schemas.microsoft.com/office/drawing/2016/5/9/chartex" xmlns:cx4="http://schemas.microsoft.com/office/drawing/2016/5/10/chartex" xmlns:cx5="http://schemas.microsoft.com/office/drawing/2016/5/11/chartex" xmlns:cx6="http://schemas.microsoft.com/office/drawing/2016/5/12/chartex" xmlns:cx7="http://schemas.microsoft.com/office/drawing/2016/5/13/chartex" xmlns:cx8="http://schemas.microsoft.com/office/drawing/2016/5/14/chartex" xmlns:mc="http://schemas.openxmlformats.org/markup-compatibility/2006" xmlns:aink="http://schemas.microsoft.com/office/drawing/2016/ink" xmlns:am3d="http://schemas.microsoft.com/office/drawing/2017/model3d" xmlns:o="urn:schemas-microsoft-com:office:office" xmlns:r="http://schemas.openxmlformats.org/officeDocument/2006/relationships" xmlns:m="http://schemas.openxmlformats.org/officeDocument/2006/math" xmlns:v="urn:schemas-microsoft-com:vml" xmlns:wp14="http://schemas.microsoft.com/office/word/2010/wordprocessingDrawing" xmlns:wp="http://schemas.openxmlformats.org/drawingml/2006/wordprocessingDrawing" xmlns:w10="urn:schemas-microsoft-com:office:word" xmlns:w="http://schemas.openxmlformats.org/wordprocessingml/2006/main" xmlns:w14="http://schemas.microsoft.com/office/word/2010/wordml" xmlns:w15="http://schemas.microsoft.com/office/word/2012/wordml" xmlns:w16cid="http://schemas.microsoft.com/office/word/2016/wordml/cid" xmlns:w16se="http://schemas.microsoft.com/office/word/2015/wordml/symex" xmlns:wpg="http://schemas.microsoft.com/office/word/2010/wordprocessingGroup" xmlns:wpi="http://schemas.microsoft.com/office/word/2010/wordprocessingInk" xmlns:wne="http://schemas.microsoft.com/office/word/2006/wordml" xmlns:wps="http://schemas.microsoft.com/office/word/2010/wordprocessingShape" mc:Ignorable="w14 w15 w16se w16cid wp14">
+<w:numbering xmlns:wpc="http://schemas.microsoft.com/office/word/2010/wordprocessingCanvas" xmlns:cx="http://schemas.microsoft.com/office/drawing/2014/chartex" xmlns:cx1="http://schemas.microsoft.com/office/drawing/2015/9/8/chartex" xmlns:mc="http://schemas.openxmlformats.org/markup-compatibility/2006" xmlns:o="urn:schemas-microsoft-com:office:office" xmlns:r="http://schemas.openxmlformats.org/officeDocument/2006/relationships" xmlns:m="http://schemas.openxmlformats.org/officeDocument/2006/math" xmlns:v="urn:schemas-microsoft-com:vml" xmlns:wp14="http://schemas.microsoft.com/office/word/2010/wordprocessingDrawing" xmlns:wp="http://schemas.openxmlformats.org/drawingml/2006/wordprocessingDrawing" xmlns:w10="urn:schemas-microsoft-com:office:word" xmlns:w="http://schemas.openxmlformats.org/wordprocessingml/2006/main" xmlns:w14="http://schemas.microsoft.com/office/word/2010/wordml" xmlns:w15="http://schemas.microsoft.com/office/word/2012/wordml" xmlns:w16se="http://schemas.microsoft.com/office/word/2015/wordml/symex" xmlns:wpg="http://schemas.microsoft.com/office/word/2010/wordprocessingGroup" xmlns:wpi="http://schemas.microsoft.com/office/word/2010/wordprocessingInk" xmlns:wne="http://schemas.microsoft.com/office/word/2006/wordml" xmlns:wps="http://schemas.microsoft.com/office/word/2010/wordprocessingShape" mc:Ignorable="w14 w15 w16se wp14">
   <w:abstractNum w:abstractNumId="0" w15:restartNumberingAfterBreak="0">
     <w:nsid w:val="06FF1F95"/>
     <w:multiLevelType w:val="hybridMultilevel"/>
@@ -14015,7 +14857,7 @@
 </file>
 
 <file path=word/styles.xml><?xml version="1.0" encoding="utf-8"?>
-<w:styles xmlns:mc="http://schemas.openxmlformats.org/markup-compatibility/2006" xmlns:r="http://schemas.openxmlformats.org/officeDocument/2006/relationships" xmlns:w="http://schemas.openxmlformats.org/wordprocessingml/2006/main" xmlns:w14="http://schemas.microsoft.com/office/word/2010/wordml" xmlns:w15="http://schemas.microsoft.com/office/word/2012/wordml" xmlns:w16cid="http://schemas.microsoft.com/office/word/2016/wordml/cid" xmlns:w16se="http://schemas.microsoft.com/office/word/2015/wordml/symex" mc:Ignorable="w14 w15 w16se w16cid">
+<w:styles xmlns:mc="http://schemas.openxmlformats.org/markup-compatibility/2006" xmlns:r="http://schemas.openxmlformats.org/officeDocument/2006/relationships" xmlns:w="http://schemas.openxmlformats.org/wordprocessingml/2006/main" xmlns:w14="http://schemas.microsoft.com/office/word/2010/wordml" xmlns:w15="http://schemas.microsoft.com/office/word/2012/wordml" xmlns:w16se="http://schemas.microsoft.com/office/word/2015/wordml/symex" mc:Ignorable="w14 w15 w16se">
   <w:docDefaults>
     <w:rPrDefault>
       <w:rPr>
@@ -14031,7 +14873,7 @@
       </w:pPr>
     </w:pPrDefault>
   </w:docDefaults>
-  <w:latentStyles w:defLockedState="0" w:defUIPriority="99" w:defSemiHidden="0" w:defUnhideWhenUsed="0" w:defQFormat="0" w:count="375">
+  <w:latentStyles w:defLockedState="0" w:defUIPriority="99" w:defSemiHidden="0" w:defUnhideWhenUsed="0" w:defQFormat="0" w:count="371">
     <w:lsdException w:name="Normal" w:uiPriority="0" w:qFormat="1"/>
     <w:lsdException w:name="heading 1" w:uiPriority="9" w:qFormat="1"/>
     <w:lsdException w:name="heading 2" w:semiHidden="1" w:uiPriority="9" w:unhideWhenUsed="1" w:qFormat="1"/>
@@ -14403,10 +15245,6 @@
     <w:lsdException w:name="List Table 5 Dark Accent 6" w:uiPriority="50"/>
     <w:lsdException w:name="List Table 6 Colorful Accent 6" w:uiPriority="51"/>
     <w:lsdException w:name="List Table 7 Colorful Accent 6" w:uiPriority="52"/>
-    <w:lsdException w:name="Mention" w:semiHidden="1" w:unhideWhenUsed="1"/>
-    <w:lsdException w:name="Smart Hyperlink" w:semiHidden="1" w:unhideWhenUsed="1"/>
-    <w:lsdException w:name="Hashtag" w:semiHidden="1" w:unhideWhenUsed="1"/>
-    <w:lsdException w:name="Unresolved Mention" w:semiHidden="1" w:unhideWhenUsed="1"/>
   </w:latentStyles>
   <w:style w:type="paragraph" w:default="1" w:styleId="Normal">
     <w:name w:val="Normal"/>
@@ -15122,7 +15960,7 @@
 </file>
 
 <file path=customXml/itemProps1.xml><?xml version="1.0" encoding="utf-8"?>
-<ds:datastoreItem xmlns:ds="http://schemas.openxmlformats.org/officeDocument/2006/customXml" ds:itemID="{6CCE4327-7B59-49FB-A169-BB4D01541AC5}">
+<ds:datastoreItem xmlns:ds="http://schemas.openxmlformats.org/officeDocument/2006/customXml" ds:itemID="{888074AB-4A44-4DCD-A508-98C24CE3897E}">
   <ds:schemaRefs>
     <ds:schemaRef ds:uri="http://schemas.openxmlformats.org/officeDocument/2006/bibliography"/>
   </ds:schemaRefs>

</xml_diff>

<commit_message>
Add images and start write up of Version 0.5.0
</commit_message>
<xml_diff>
--- a/Project Write Up/3. Development.docx
+++ b/Project Write Up/3. Development.docx
@@ -1,6 +1,6 @@
 
 <file path=word/document.xml><?xml version="1.0" encoding="utf-8"?>
-<w:document xmlns:wpc="http://schemas.microsoft.com/office/word/2010/wordprocessingCanvas" xmlns:cx="http://schemas.microsoft.com/office/drawing/2014/chartex" xmlns:cx1="http://schemas.microsoft.com/office/drawing/2015/9/8/chartex" xmlns:mc="http://schemas.openxmlformats.org/markup-compatibility/2006" xmlns:o="urn:schemas-microsoft-com:office:office" xmlns:r="http://schemas.openxmlformats.org/officeDocument/2006/relationships" xmlns:m="http://schemas.openxmlformats.org/officeDocument/2006/math" xmlns:v="urn:schemas-microsoft-com:vml" xmlns:wp14="http://schemas.microsoft.com/office/word/2010/wordprocessingDrawing" xmlns:wp="http://schemas.openxmlformats.org/drawingml/2006/wordprocessingDrawing" xmlns:w10="urn:schemas-microsoft-com:office:word" xmlns:w="http://schemas.openxmlformats.org/wordprocessingml/2006/main" xmlns:w14="http://schemas.microsoft.com/office/word/2010/wordml" xmlns:w15="http://schemas.microsoft.com/office/word/2012/wordml" xmlns:w16se="http://schemas.microsoft.com/office/word/2015/wordml/symex" xmlns:wpg="http://schemas.microsoft.com/office/word/2010/wordprocessingGroup" xmlns:wpi="http://schemas.microsoft.com/office/word/2010/wordprocessingInk" xmlns:wne="http://schemas.microsoft.com/office/word/2006/wordml" xmlns:wps="http://schemas.microsoft.com/office/word/2010/wordprocessingShape" mc:Ignorable="w14 w15 w16se wp14">
+<w:document xmlns:wpc="http://schemas.microsoft.com/office/word/2010/wordprocessingCanvas" xmlns:cx="http://schemas.microsoft.com/office/drawing/2014/chartex" xmlns:cx1="http://schemas.microsoft.com/office/drawing/2015/9/8/chartex" xmlns:cx2="http://schemas.microsoft.com/office/drawing/2015/10/21/chartex" xmlns:cx3="http://schemas.microsoft.com/office/drawing/2016/5/9/chartex" xmlns:cx4="http://schemas.microsoft.com/office/drawing/2016/5/10/chartex" xmlns:cx5="http://schemas.microsoft.com/office/drawing/2016/5/11/chartex" xmlns:cx6="http://schemas.microsoft.com/office/drawing/2016/5/12/chartex" xmlns:cx7="http://schemas.microsoft.com/office/drawing/2016/5/13/chartex" xmlns:cx8="http://schemas.microsoft.com/office/drawing/2016/5/14/chartex" xmlns:mc="http://schemas.openxmlformats.org/markup-compatibility/2006" xmlns:aink="http://schemas.microsoft.com/office/drawing/2016/ink" xmlns:am3d="http://schemas.microsoft.com/office/drawing/2017/model3d" xmlns:o="urn:schemas-microsoft-com:office:office" xmlns:r="http://schemas.openxmlformats.org/officeDocument/2006/relationships" xmlns:m="http://schemas.openxmlformats.org/officeDocument/2006/math" xmlns:v="urn:schemas-microsoft-com:vml" xmlns:wp14="http://schemas.microsoft.com/office/word/2010/wordprocessingDrawing" xmlns:wp="http://schemas.openxmlformats.org/drawingml/2006/wordprocessingDrawing" xmlns:w10="urn:schemas-microsoft-com:office:word" xmlns:w="http://schemas.openxmlformats.org/wordprocessingml/2006/main" xmlns:w14="http://schemas.microsoft.com/office/word/2010/wordml" xmlns:w15="http://schemas.microsoft.com/office/word/2012/wordml" xmlns:w16cid="http://schemas.microsoft.com/office/word/2016/wordml/cid" xmlns:w16se="http://schemas.microsoft.com/office/word/2015/wordml/symex" xmlns:wpg="http://schemas.microsoft.com/office/word/2010/wordprocessingGroup" xmlns:wpi="http://schemas.microsoft.com/office/word/2010/wordprocessingInk" xmlns:wne="http://schemas.microsoft.com/office/word/2006/wordml" xmlns:wps="http://schemas.microsoft.com/office/word/2010/wordprocessingShape" mc:Ignorable="w14 w15 w16se w16cid wp14">
   <w:body>
     <w:p>
       <w:pPr>
@@ -4702,7 +4702,15 @@
     </w:p>
     <w:p>
       <w:r>
-        <w:t xml:space="preserve">The source of this inefficiency was located in the main calculator Java class which handled the user’s interactions and the GUI. The </w:t>
+        <w:t xml:space="preserve">The source of this inefficiency </w:t>
+      </w:r>
+      <w:proofErr w:type="gramStart"/>
+      <w:r>
+        <w:t>was located in</w:t>
+      </w:r>
+      <w:proofErr w:type="gramEnd"/>
+      <w:r>
+        <w:t xml:space="preserve"> the main calculator Java class which handled the user’s interactions and the GUI. The </w:t>
       </w:r>
       <w:r>
         <w:rPr>
@@ -4942,7 +4950,15 @@
     </w:p>
     <w:p>
       <w:r>
-        <w:t xml:space="preserve">In Version 0.2.0, each individual was linked to the overridden </w:t>
+        <w:t xml:space="preserve">In Version 0.2.0, </w:t>
+      </w:r>
+      <w:proofErr w:type="gramStart"/>
+      <w:r>
+        <w:t>each individual</w:t>
+      </w:r>
+      <w:proofErr w:type="gramEnd"/>
+      <w:r>
+        <w:t xml:space="preserve"> was linked to the overridden </w:t>
       </w:r>
       <w:r>
         <w:rPr>
@@ -5008,7 +5024,15 @@
     </w:p>
     <w:p>
       <w:r>
-        <w:t>This also means that when I make slight changes to the process, I only have to make one change to the button groups function rather than going through multiple cases and making individual changes.</w:t>
+        <w:t xml:space="preserve">This also means that when I make slight changes to the process, I only </w:t>
+      </w:r>
+      <w:proofErr w:type="gramStart"/>
+      <w:r>
+        <w:t>have to</w:t>
+      </w:r>
+      <w:proofErr w:type="gramEnd"/>
+      <w:r>
+        <w:t xml:space="preserve"> make one change to the button groups function rather than going through multiple cases and making individual changes.</w:t>
       </w:r>
     </w:p>
     <w:p>
@@ -13411,17 +13435,55 @@
       <w:pPr>
         <w:rPr>
           <w:rFonts w:eastAsiaTheme="minorEastAsia"/>
-          <w:color w:val="FF0000"/>
-          <w:sz w:val="24"/>
-        </w:rPr>
-      </w:pPr>
-      <w:r>
-        <w:rPr>
-          <w:rFonts w:eastAsiaTheme="minorEastAsia"/>
-          <w:color w:val="FF0000"/>
-          <w:sz w:val="24"/>
-        </w:rPr>
-        <w:t>// put image of layout here</w:t>
+          <w:i/>
+        </w:rPr>
+      </w:pPr>
+      <w:r>
+        <w:rPr>
+          <w:noProof/>
+        </w:rPr>
+        <w:drawing>
+          <wp:inline distT="0" distB="0" distL="0" distR="0" wp14:anchorId="52BB7442" wp14:editId="5124D35B">
+            <wp:extent cx="1644378" cy="2914650"/>
+            <wp:effectExtent l="0" t="0" r="0" b="0"/>
+            <wp:docPr id="2" name="Picture 2"/>
+            <wp:cNvGraphicFramePr>
+              <a:graphicFrameLocks xmlns:a="http://schemas.openxmlformats.org/drawingml/2006/main" noChangeAspect="1"/>
+            </wp:cNvGraphicFramePr>
+            <a:graphic xmlns:a="http://schemas.openxmlformats.org/drawingml/2006/main">
+              <a:graphicData uri="http://schemas.openxmlformats.org/drawingml/2006/picture">
+                <pic:pic xmlns:pic="http://schemas.openxmlformats.org/drawingml/2006/picture">
+                  <pic:nvPicPr>
+                    <pic:cNvPr id="1" name=""/>
+                    <pic:cNvPicPr/>
+                  </pic:nvPicPr>
+                  <pic:blipFill rotWithShape="1">
+                    <a:blip r:embed="rId20"/>
+                    <a:srcRect t="3676"/>
+                    <a:stretch/>
+                  </pic:blipFill>
+                  <pic:spPr bwMode="auto">
+                    <a:xfrm>
+                      <a:off x="0" y="0"/>
+                      <a:ext cx="1651323" cy="2926959"/>
+                    </a:xfrm>
+                    <a:prstGeom prst="rect">
+                      <a:avLst/>
+                    </a:prstGeom>
+                    <a:ln>
+                      <a:noFill/>
+                    </a:ln>
+                    <a:extLst>
+                      <a:ext uri="{53640926-AAD7-44D8-BBD7-CCE9431645EC}">
+                        <a14:shadowObscured xmlns:a14="http://schemas.microsoft.com/office/drawing/2010/main"/>
+                      </a:ext>
+                    </a:extLst>
+                  </pic:spPr>
+                </pic:pic>
+              </a:graphicData>
+            </a:graphic>
+          </wp:inline>
+        </w:drawing>
       </w:r>
     </w:p>
     <w:p>
@@ -13633,32 +13695,56 @@
           <w:color w:val="FF0000"/>
           <w:sz w:val="28"/>
         </w:rPr>
-        <w:t>// replace code exercepts with copy&amp;paste from  github</w:t>
-      </w:r>
-    </w:p>
-    <w:p>
-      <w:r>
-        <w:t>The result from this is then displayed to the user.</w:t>
-      </w:r>
-    </w:p>
-    <w:p/>
-    <w:p>
-      <w:pPr>
+        <w:t xml:space="preserve">// replace code </w:t>
+      </w:r>
+      <w:proofErr w:type="spellStart"/>
+      <w:r>
         <w:rPr>
           <w:color w:val="FF0000"/>
           <w:sz w:val="28"/>
         </w:rPr>
-      </w:pPr>
+        <w:t>exercepts</w:t>
+      </w:r>
+      <w:proofErr w:type="spellEnd"/>
       <w:r>
         <w:rPr>
           <w:color w:val="FF0000"/>
           <w:sz w:val="28"/>
         </w:rPr>
-        <w:t>// haven’t actually finished this, doesn’t calculate  sides or angle.</w:t>
-      </w:r>
-      <w:bookmarkStart w:id="0" w:name="_GoBack"/>
-      <w:bookmarkEnd w:id="0"/>
-    </w:p>
+        <w:t xml:space="preserve"> with </w:t>
+      </w:r>
+      <w:proofErr w:type="spellStart"/>
+      <w:r>
+        <w:rPr>
+          <w:color w:val="FF0000"/>
+          <w:sz w:val="28"/>
+        </w:rPr>
+        <w:t>copy&amp;paste</w:t>
+      </w:r>
+      <w:proofErr w:type="spellEnd"/>
+      <w:r>
+        <w:rPr>
+          <w:color w:val="FF0000"/>
+          <w:sz w:val="28"/>
+        </w:rPr>
+        <w:t xml:space="preserve"> from  </w:t>
+      </w:r>
+      <w:proofErr w:type="spellStart"/>
+      <w:r>
+        <w:rPr>
+          <w:color w:val="FF0000"/>
+          <w:sz w:val="28"/>
+        </w:rPr>
+        <w:t>github</w:t>
+      </w:r>
+      <w:proofErr w:type="spellEnd"/>
+    </w:p>
+    <w:p>
+      <w:r>
+        <w:t>The result from this is then displayed to the user.</w:t>
+      </w:r>
+    </w:p>
+    <w:p/>
     <w:p>
       <w:pPr>
         <w:pStyle w:val="Heading4"/>
@@ -13685,6 +13771,13 @@
         <w:tc>
           <w:tcPr>
             <w:tcW w:w="973" w:type="dxa"/>
+            <w:tcBorders>
+              <w:top w:val="single" w:sz="4" w:space="0" w:color="auto"/>
+              <w:left w:val="single" w:sz="4" w:space="0" w:color="auto"/>
+              <w:bottom w:val="single" w:sz="4" w:space="0" w:color="auto"/>
+              <w:right w:val="single" w:sz="4" w:space="0" w:color="auto"/>
+            </w:tcBorders>
+            <w:hideMark/>
           </w:tcPr>
           <w:p>
             <w:pPr>
@@ -13705,6 +13798,13 @@
         <w:tc>
           <w:tcPr>
             <w:tcW w:w="974" w:type="dxa"/>
+            <w:tcBorders>
+              <w:top w:val="single" w:sz="4" w:space="0" w:color="auto"/>
+              <w:left w:val="single" w:sz="4" w:space="0" w:color="auto"/>
+              <w:bottom w:val="single" w:sz="4" w:space="0" w:color="auto"/>
+              <w:right w:val="single" w:sz="4" w:space="0" w:color="auto"/>
+            </w:tcBorders>
+            <w:hideMark/>
           </w:tcPr>
           <w:p>
             <w:pPr>
@@ -13725,6 +13825,13 @@
         <w:tc>
           <w:tcPr>
             <w:tcW w:w="974" w:type="dxa"/>
+            <w:tcBorders>
+              <w:top w:val="single" w:sz="4" w:space="0" w:color="auto"/>
+              <w:left w:val="single" w:sz="4" w:space="0" w:color="auto"/>
+              <w:bottom w:val="single" w:sz="4" w:space="0" w:color="auto"/>
+              <w:right w:val="single" w:sz="4" w:space="0" w:color="auto"/>
+            </w:tcBorders>
+            <w:hideMark/>
           </w:tcPr>
           <w:p>
             <w:pPr>
@@ -13745,6 +13852,13 @@
         <w:tc>
           <w:tcPr>
             <w:tcW w:w="974" w:type="dxa"/>
+            <w:tcBorders>
+              <w:top w:val="single" w:sz="4" w:space="0" w:color="auto"/>
+              <w:left w:val="single" w:sz="4" w:space="0" w:color="auto"/>
+              <w:bottom w:val="single" w:sz="4" w:space="0" w:color="auto"/>
+              <w:right w:val="single" w:sz="4" w:space="0" w:color="auto"/>
+            </w:tcBorders>
+            <w:hideMark/>
           </w:tcPr>
           <w:p>
             <w:pPr>
@@ -13765,6 +13879,13 @@
         <w:tc>
           <w:tcPr>
             <w:tcW w:w="974" w:type="dxa"/>
+            <w:tcBorders>
+              <w:top w:val="single" w:sz="4" w:space="0" w:color="auto"/>
+              <w:left w:val="single" w:sz="4" w:space="0" w:color="auto"/>
+              <w:bottom w:val="single" w:sz="4" w:space="0" w:color="auto"/>
+              <w:right w:val="single" w:sz="4" w:space="0" w:color="auto"/>
+            </w:tcBorders>
+            <w:hideMark/>
           </w:tcPr>
           <w:p>
             <w:pPr>
@@ -13787,13 +13908,21 @@
         <w:tc>
           <w:tcPr>
             <w:tcW w:w="973" w:type="dxa"/>
-          </w:tcPr>
-          <w:p>
-            <w:pPr>
-              <w:rPr>
-                <w:sz w:val="16"/>
-              </w:rPr>
-            </w:pPr>
+            <w:tcBorders>
+              <w:top w:val="single" w:sz="4" w:space="0" w:color="auto"/>
+              <w:left w:val="single" w:sz="4" w:space="0" w:color="auto"/>
+              <w:bottom w:val="single" w:sz="4" w:space="0" w:color="auto"/>
+              <w:right w:val="single" w:sz="4" w:space="0" w:color="auto"/>
+            </w:tcBorders>
+            <w:hideMark/>
+          </w:tcPr>
+          <w:p>
+            <w:pPr>
+              <w:rPr>
+                <w:sz w:val="16"/>
+              </w:rPr>
+            </w:pPr>
+            <w:bookmarkStart w:id="0" w:name="_GoBack"/>
             <w:r>
               <w:rPr>
                 <w:sz w:val="16"/>
@@ -13805,6 +13934,13 @@
         <w:tc>
           <w:tcPr>
             <w:tcW w:w="974" w:type="dxa"/>
+            <w:tcBorders>
+              <w:top w:val="single" w:sz="4" w:space="0" w:color="auto"/>
+              <w:left w:val="single" w:sz="4" w:space="0" w:color="auto"/>
+              <w:bottom w:val="single" w:sz="4" w:space="0" w:color="auto"/>
+              <w:right w:val="single" w:sz="4" w:space="0" w:color="auto"/>
+            </w:tcBorders>
+            <w:hideMark/>
           </w:tcPr>
           <w:p>
             <w:pPr>
@@ -13849,6 +13985,13 @@
         <w:tc>
           <w:tcPr>
             <w:tcW w:w="974" w:type="dxa"/>
+            <w:tcBorders>
+              <w:top w:val="single" w:sz="4" w:space="0" w:color="auto"/>
+              <w:left w:val="single" w:sz="4" w:space="0" w:color="auto"/>
+              <w:bottom w:val="single" w:sz="4" w:space="0" w:color="auto"/>
+              <w:right w:val="single" w:sz="4" w:space="0" w:color="auto"/>
+            </w:tcBorders>
+            <w:hideMark/>
           </w:tcPr>
           <w:p>
             <w:pPr>
@@ -13867,6 +14010,13 @@
         <w:tc>
           <w:tcPr>
             <w:tcW w:w="974" w:type="dxa"/>
+            <w:tcBorders>
+              <w:top w:val="single" w:sz="4" w:space="0" w:color="auto"/>
+              <w:left w:val="single" w:sz="4" w:space="0" w:color="auto"/>
+              <w:bottom w:val="single" w:sz="4" w:space="0" w:color="auto"/>
+              <w:right w:val="single" w:sz="4" w:space="0" w:color="auto"/>
+            </w:tcBorders>
+            <w:hideMark/>
           </w:tcPr>
           <w:p>
             <w:pPr>
@@ -13885,6 +14035,13 @@
         <w:tc>
           <w:tcPr>
             <w:tcW w:w="974" w:type="dxa"/>
+            <w:tcBorders>
+              <w:top w:val="single" w:sz="4" w:space="0" w:color="auto"/>
+              <w:left w:val="single" w:sz="4" w:space="0" w:color="auto"/>
+              <w:bottom w:val="single" w:sz="4" w:space="0" w:color="auto"/>
+              <w:right w:val="single" w:sz="4" w:space="0" w:color="auto"/>
+            </w:tcBorders>
+            <w:hideMark/>
           </w:tcPr>
           <w:p>
             <w:pPr>
@@ -13901,10 +14058,18 @@
           </w:p>
         </w:tc>
       </w:tr>
+      <w:bookmarkEnd w:id="0"/>
       <w:tr>
         <w:tc>
           <w:tcPr>
             <w:tcW w:w="973" w:type="dxa"/>
+            <w:tcBorders>
+              <w:top w:val="single" w:sz="4" w:space="0" w:color="auto"/>
+              <w:left w:val="single" w:sz="4" w:space="0" w:color="auto"/>
+              <w:bottom w:val="single" w:sz="4" w:space="0" w:color="auto"/>
+              <w:right w:val="single" w:sz="4" w:space="0" w:color="auto"/>
+            </w:tcBorders>
+            <w:hideMark/>
           </w:tcPr>
           <w:p>
             <w:pPr>
@@ -13923,6 +14088,13 @@
         <w:tc>
           <w:tcPr>
             <w:tcW w:w="974" w:type="dxa"/>
+            <w:tcBorders>
+              <w:top w:val="single" w:sz="4" w:space="0" w:color="auto"/>
+              <w:left w:val="single" w:sz="4" w:space="0" w:color="auto"/>
+              <w:bottom w:val="single" w:sz="4" w:space="0" w:color="auto"/>
+              <w:right w:val="single" w:sz="4" w:space="0" w:color="auto"/>
+            </w:tcBorders>
+            <w:hideMark/>
           </w:tcPr>
           <w:p>
             <w:pPr>
@@ -13941,6 +14113,13 @@
         <w:tc>
           <w:tcPr>
             <w:tcW w:w="974" w:type="dxa"/>
+            <w:tcBorders>
+              <w:top w:val="single" w:sz="4" w:space="0" w:color="auto"/>
+              <w:left w:val="single" w:sz="4" w:space="0" w:color="auto"/>
+              <w:bottom w:val="single" w:sz="4" w:space="0" w:color="auto"/>
+              <w:right w:val="single" w:sz="4" w:space="0" w:color="auto"/>
+            </w:tcBorders>
+            <w:hideMark/>
           </w:tcPr>
           <w:p>
             <w:pPr>
@@ -13972,6 +14151,13 @@
         <w:tc>
           <w:tcPr>
             <w:tcW w:w="974" w:type="dxa"/>
+            <w:tcBorders>
+              <w:top w:val="single" w:sz="4" w:space="0" w:color="auto"/>
+              <w:left w:val="single" w:sz="4" w:space="0" w:color="auto"/>
+              <w:bottom w:val="single" w:sz="4" w:space="0" w:color="auto"/>
+              <w:right w:val="single" w:sz="4" w:space="0" w:color="auto"/>
+            </w:tcBorders>
+            <w:hideMark/>
           </w:tcPr>
           <w:p>
             <w:pPr>
@@ -13990,6 +14176,13 @@
         <w:tc>
           <w:tcPr>
             <w:tcW w:w="974" w:type="dxa"/>
+            <w:tcBorders>
+              <w:top w:val="single" w:sz="4" w:space="0" w:color="auto"/>
+              <w:left w:val="single" w:sz="4" w:space="0" w:color="auto"/>
+              <w:bottom w:val="single" w:sz="4" w:space="0" w:color="auto"/>
+              <w:right w:val="single" w:sz="4" w:space="0" w:color="auto"/>
+            </w:tcBorders>
+            <w:hideMark/>
           </w:tcPr>
           <w:p>
             <w:pPr>
@@ -14003,197 +14196,138 @@
               </w:rPr>
               <w:t>N/A</w:t>
             </w:r>
-          </w:p>
-        </w:tc>
-      </w:tr>
-      <w:tr>
-        <w:tc>
-          <w:tcPr>
-            <w:tcW w:w="973" w:type="dxa"/>
-          </w:tcPr>
-          <w:p>
-            <w:pPr>
-              <w:rPr>
-                <w:sz w:val="16"/>
-              </w:rPr>
-            </w:pPr>
-          </w:p>
-        </w:tc>
-        <w:tc>
-          <w:tcPr>
-            <w:tcW w:w="974" w:type="dxa"/>
-          </w:tcPr>
-          <w:p>
-            <w:pPr>
-              <w:rPr>
-                <w:sz w:val="16"/>
-              </w:rPr>
-            </w:pPr>
-          </w:p>
-        </w:tc>
-        <w:tc>
-          <w:tcPr>
-            <w:tcW w:w="974" w:type="dxa"/>
-          </w:tcPr>
-          <w:p>
-            <w:pPr>
-              <w:rPr>
-                <w:sz w:val="16"/>
-              </w:rPr>
-            </w:pPr>
-          </w:p>
-        </w:tc>
-        <w:tc>
-          <w:tcPr>
-            <w:tcW w:w="974" w:type="dxa"/>
-          </w:tcPr>
-          <w:p>
-            <w:pPr>
-              <w:rPr>
-                <w:sz w:val="16"/>
-              </w:rPr>
-            </w:pPr>
-          </w:p>
-        </w:tc>
-        <w:tc>
-          <w:tcPr>
-            <w:tcW w:w="974" w:type="dxa"/>
-          </w:tcPr>
-          <w:p>
-            <w:pPr>
-              <w:rPr>
-                <w:sz w:val="16"/>
-              </w:rPr>
-            </w:pPr>
-          </w:p>
-        </w:tc>
-      </w:tr>
-      <w:tr>
-        <w:tc>
-          <w:tcPr>
-            <w:tcW w:w="973" w:type="dxa"/>
-          </w:tcPr>
-          <w:p>
-            <w:pPr>
-              <w:rPr>
-                <w:sz w:val="16"/>
-              </w:rPr>
-            </w:pPr>
-          </w:p>
-        </w:tc>
-        <w:tc>
-          <w:tcPr>
-            <w:tcW w:w="974" w:type="dxa"/>
-          </w:tcPr>
-          <w:p>
-            <w:pPr>
-              <w:rPr>
-                <w:sz w:val="16"/>
-              </w:rPr>
-            </w:pPr>
-          </w:p>
-        </w:tc>
-        <w:tc>
-          <w:tcPr>
-            <w:tcW w:w="974" w:type="dxa"/>
-          </w:tcPr>
-          <w:p>
-            <w:pPr>
-              <w:rPr>
-                <w:sz w:val="16"/>
-              </w:rPr>
-            </w:pPr>
-          </w:p>
-        </w:tc>
-        <w:tc>
-          <w:tcPr>
-            <w:tcW w:w="974" w:type="dxa"/>
-          </w:tcPr>
-          <w:p>
-            <w:pPr>
-              <w:rPr>
-                <w:sz w:val="16"/>
-              </w:rPr>
-            </w:pPr>
-          </w:p>
-        </w:tc>
-        <w:tc>
-          <w:tcPr>
-            <w:tcW w:w="974" w:type="dxa"/>
-          </w:tcPr>
-          <w:p>
-            <w:pPr>
-              <w:rPr>
-                <w:sz w:val="16"/>
-              </w:rPr>
-            </w:pPr>
-          </w:p>
-        </w:tc>
-      </w:tr>
-      <w:tr>
-        <w:tc>
-          <w:tcPr>
-            <w:tcW w:w="973" w:type="dxa"/>
-          </w:tcPr>
-          <w:p>
-            <w:pPr>
-              <w:rPr>
-                <w:sz w:val="16"/>
-              </w:rPr>
-            </w:pPr>
-          </w:p>
-        </w:tc>
-        <w:tc>
-          <w:tcPr>
-            <w:tcW w:w="974" w:type="dxa"/>
-          </w:tcPr>
-          <w:p>
-            <w:pPr>
-              <w:rPr>
-                <w:sz w:val="16"/>
-              </w:rPr>
-            </w:pPr>
-          </w:p>
-        </w:tc>
-        <w:tc>
-          <w:tcPr>
-            <w:tcW w:w="974" w:type="dxa"/>
-          </w:tcPr>
-          <w:p>
-            <w:pPr>
-              <w:rPr>
-                <w:sz w:val="16"/>
-              </w:rPr>
-            </w:pPr>
-          </w:p>
-        </w:tc>
-        <w:tc>
-          <w:tcPr>
-            <w:tcW w:w="974" w:type="dxa"/>
-          </w:tcPr>
-          <w:p>
-            <w:pPr>
-              <w:rPr>
-                <w:sz w:val="16"/>
-              </w:rPr>
-            </w:pPr>
-          </w:p>
-        </w:tc>
-        <w:tc>
-          <w:tcPr>
-            <w:tcW w:w="974" w:type="dxa"/>
-          </w:tcPr>
-          <w:p>
-            <w:pPr>
-              <w:rPr>
-                <w:sz w:val="16"/>
-              </w:rPr>
-            </w:pPr>
           </w:p>
         </w:tc>
       </w:tr>
     </w:tbl>
     <w:p/>
+    <w:p>
+      <w:pPr>
+        <w:pStyle w:val="Heading3"/>
+      </w:pPr>
+      <w:r>
+        <w:t>3.1.9 Version 0.5.0</w:t>
+      </w:r>
+    </w:p>
+    <w:p/>
+    <w:p>
+      <w:pPr>
+        <w:pStyle w:val="Heading4"/>
+      </w:pPr>
+      <w:r>
+        <w:t>V0.5.0 – Success Criteria</w:t>
+      </w:r>
+    </w:p>
+    <w:p/>
+    <w:p>
+      <w:r>
+        <w:t xml:space="preserve">In version 0.5.0, I aimed to fulfil the success criteria: </w:t>
+      </w:r>
+    </w:p>
+    <w:p>
+      <w:r>
+        <w:t>“Conversions between different base number systems, namely, binary, hexadecimal, and denary.”</w:t>
+      </w:r>
+    </w:p>
+    <w:p>
+      <w:r>
+        <w:t xml:space="preserve">To implement this, a button was added to the main </w:t>
+      </w:r>
+      <w:r>
+        <w:rPr>
+          <w:i/>
+        </w:rPr>
+        <w:t>Calculator</w:t>
+      </w:r>
+      <w:r>
+        <w:t xml:space="preserve"> activity which, when clicked, started the new </w:t>
+      </w:r>
+      <w:r>
+        <w:rPr>
+          <w:i/>
+        </w:rPr>
+        <w:t xml:space="preserve">Conversions </w:t>
+      </w:r>
+      <w:r>
+        <w:t>activity.</w:t>
+      </w:r>
+    </w:p>
+    <w:p>
+      <w:r>
+        <w:t xml:space="preserve">In this activity, the class </w:t>
+      </w:r>
+      <w:r>
+        <w:rPr>
+          <w:i/>
+        </w:rPr>
+        <w:t xml:space="preserve">ConversionsRAdapter </w:t>
+      </w:r>
+      <w:r>
+        <w:t xml:space="preserve">is used to create and populate the </w:t>
+      </w:r>
+      <w:r>
+        <w:rPr>
+          <w:i/>
+        </w:rPr>
+        <w:t xml:space="preserve">RecyclerView </w:t>
+      </w:r>
+      <w:r>
+        <w:t xml:space="preserve">in the activity’s layout. The </w:t>
+      </w:r>
+      <w:r>
+        <w:rPr>
+          <w:i/>
+        </w:rPr>
+        <w:t xml:space="preserve">RecyclerView’s </w:t>
+      </w:r>
+      <w:r>
+        <w:t>elements are populated with the different conversions the user can perform. In this version, the possible conversions will consist of:</w:t>
+      </w:r>
+    </w:p>
+    <w:p>
+      <w:pPr>
+        <w:pStyle w:val="ListParagraph"/>
+        <w:numPr>
+          <w:ilvl w:val="0"/>
+          <w:numId w:val="7"/>
+        </w:numPr>
+        <w:spacing w:line="256" w:lineRule="auto"/>
+      </w:pPr>
+      <w:r>
+        <w:t>Denary to binary</w:t>
+      </w:r>
+    </w:p>
+    <w:p>
+      <w:pPr>
+        <w:pStyle w:val="ListParagraph"/>
+        <w:numPr>
+          <w:ilvl w:val="0"/>
+          <w:numId w:val="7"/>
+        </w:numPr>
+        <w:spacing w:line="256" w:lineRule="auto"/>
+      </w:pPr>
+      <w:r>
+        <w:t>Binary to hex</w:t>
+      </w:r>
+    </w:p>
+    <w:p>
+      <w:pPr>
+        <w:pStyle w:val="ListParagraph"/>
+        <w:numPr>
+          <w:ilvl w:val="0"/>
+          <w:numId w:val="7"/>
+        </w:numPr>
+        <w:spacing w:line="256" w:lineRule="auto"/>
+      </w:pPr>
+      <w:r>
+        <w:t>Denary to hex</w:t>
+      </w:r>
+    </w:p>
+    <w:p>
+      <w:pPr>
+        <w:spacing w:line="256" w:lineRule="auto"/>
+      </w:pPr>
+    </w:p>
     <w:p>
       <w:pPr>
         <w:rPr>
@@ -14229,7 +14363,7 @@
 </file>
 
 <file path=word/numbering.xml><?xml version="1.0" encoding="utf-8"?>
-<w:numbering xmlns:wpc="http://schemas.microsoft.com/office/word/2010/wordprocessingCanvas" xmlns:cx="http://schemas.microsoft.com/office/drawing/2014/chartex" xmlns:cx1="http://schemas.microsoft.com/office/drawing/2015/9/8/chartex" xmlns:mc="http://schemas.openxmlformats.org/markup-compatibility/2006" xmlns:o="urn:schemas-microsoft-com:office:office" xmlns:r="http://schemas.openxmlformats.org/officeDocument/2006/relationships" xmlns:m="http://schemas.openxmlformats.org/officeDocument/2006/math" xmlns:v="urn:schemas-microsoft-com:vml" xmlns:wp14="http://schemas.microsoft.com/office/word/2010/wordprocessingDrawing" xmlns:wp="http://schemas.openxmlformats.org/drawingml/2006/wordprocessingDrawing" xmlns:w10="urn:schemas-microsoft-com:office:word" xmlns:w="http://schemas.openxmlformats.org/wordprocessingml/2006/main" xmlns:w14="http://schemas.microsoft.com/office/word/2010/wordml" xmlns:w15="http://schemas.microsoft.com/office/word/2012/wordml" xmlns:w16se="http://schemas.microsoft.com/office/word/2015/wordml/symex" xmlns:wpg="http://schemas.microsoft.com/office/word/2010/wordprocessingGroup" xmlns:wpi="http://schemas.microsoft.com/office/word/2010/wordprocessingInk" xmlns:wne="http://schemas.microsoft.com/office/word/2006/wordml" xmlns:wps="http://schemas.microsoft.com/office/word/2010/wordprocessingShape" mc:Ignorable="w14 w15 w16se wp14">
+<w:numbering xmlns:wpc="http://schemas.microsoft.com/office/word/2010/wordprocessingCanvas" xmlns:cx="http://schemas.microsoft.com/office/drawing/2014/chartex" xmlns:cx1="http://schemas.microsoft.com/office/drawing/2015/9/8/chartex" xmlns:cx2="http://schemas.microsoft.com/office/drawing/2015/10/21/chartex" xmlns:cx3="http://schemas.microsoft.com/office/drawing/2016/5/9/chartex" xmlns:cx4="http://schemas.microsoft.com/office/drawing/2016/5/10/chartex" xmlns:cx5="http://schemas.microsoft.com/office/drawing/2016/5/11/chartex" xmlns:cx6="http://schemas.microsoft.com/office/drawing/2016/5/12/chartex" xmlns:cx7="http://schemas.microsoft.com/office/drawing/2016/5/13/chartex" xmlns:cx8="http://schemas.microsoft.com/office/drawing/2016/5/14/chartex" xmlns:mc="http://schemas.openxmlformats.org/markup-compatibility/2006" xmlns:aink="http://schemas.microsoft.com/office/drawing/2016/ink" xmlns:am3d="http://schemas.microsoft.com/office/drawing/2017/model3d" xmlns:o="urn:schemas-microsoft-com:office:office" xmlns:r="http://schemas.openxmlformats.org/officeDocument/2006/relationships" xmlns:m="http://schemas.openxmlformats.org/officeDocument/2006/math" xmlns:v="urn:schemas-microsoft-com:vml" xmlns:wp14="http://schemas.microsoft.com/office/word/2010/wordprocessingDrawing" xmlns:wp="http://schemas.openxmlformats.org/drawingml/2006/wordprocessingDrawing" xmlns:w10="urn:schemas-microsoft-com:office:word" xmlns:w="http://schemas.openxmlformats.org/wordprocessingml/2006/main" xmlns:w14="http://schemas.microsoft.com/office/word/2010/wordml" xmlns:w15="http://schemas.microsoft.com/office/word/2012/wordml" xmlns:w16cid="http://schemas.microsoft.com/office/word/2016/wordml/cid" xmlns:w16se="http://schemas.microsoft.com/office/word/2015/wordml/symex" xmlns:wpg="http://schemas.microsoft.com/office/word/2010/wordprocessingGroup" xmlns:wpi="http://schemas.microsoft.com/office/word/2010/wordprocessingInk" xmlns:wne="http://schemas.microsoft.com/office/word/2006/wordml" xmlns:wps="http://schemas.microsoft.com/office/word/2010/wordprocessingShape" mc:Ignorable="w14 w15 w16se w16cid wp14">
   <w:abstractNum w:abstractNumId="0" w15:restartNumberingAfterBreak="0">
     <w:nsid w:val="06FF1F95"/>
     <w:multiLevelType w:val="hybridMultilevel"/>
@@ -14433,6 +14567,119 @@
     </w:lvl>
   </w:abstractNum>
   <w:abstractNum w:abstractNumId="2" w15:restartNumberingAfterBreak="0">
+    <w:nsid w:val="2EF80F77"/>
+    <w:multiLevelType w:val="hybridMultilevel"/>
+    <w:tmpl w:val="CFEE8882"/>
+    <w:lvl w:ilvl="0" w:tplc="08090001">
+      <w:start w:val="1"/>
+      <w:numFmt w:val="bullet"/>
+      <w:lvlText w:val=""/>
+      <w:lvlJc w:val="left"/>
+      <w:pPr>
+        <w:ind w:left="720" w:hanging="360"/>
+      </w:pPr>
+      <w:rPr>
+        <w:rFonts w:ascii="Symbol" w:hAnsi="Symbol" w:hint="default"/>
+      </w:rPr>
+    </w:lvl>
+    <w:lvl w:ilvl="1" w:tplc="08090003">
+      <w:start w:val="1"/>
+      <w:numFmt w:val="bullet"/>
+      <w:lvlText w:val="o"/>
+      <w:lvlJc w:val="left"/>
+      <w:pPr>
+        <w:ind w:left="1440" w:hanging="360"/>
+      </w:pPr>
+      <w:rPr>
+        <w:rFonts w:ascii="Courier New" w:hAnsi="Courier New" w:cs="Courier New" w:hint="default"/>
+      </w:rPr>
+    </w:lvl>
+    <w:lvl w:ilvl="2" w:tplc="08090005">
+      <w:start w:val="1"/>
+      <w:numFmt w:val="bullet"/>
+      <w:lvlText w:val=""/>
+      <w:lvlJc w:val="left"/>
+      <w:pPr>
+        <w:ind w:left="2160" w:hanging="360"/>
+      </w:pPr>
+      <w:rPr>
+        <w:rFonts w:ascii="Wingdings" w:hAnsi="Wingdings" w:hint="default"/>
+      </w:rPr>
+    </w:lvl>
+    <w:lvl w:ilvl="3" w:tplc="08090001">
+      <w:start w:val="1"/>
+      <w:numFmt w:val="bullet"/>
+      <w:lvlText w:val=""/>
+      <w:lvlJc w:val="left"/>
+      <w:pPr>
+        <w:ind w:left="2880" w:hanging="360"/>
+      </w:pPr>
+      <w:rPr>
+        <w:rFonts w:ascii="Symbol" w:hAnsi="Symbol" w:hint="default"/>
+      </w:rPr>
+    </w:lvl>
+    <w:lvl w:ilvl="4" w:tplc="08090003">
+      <w:start w:val="1"/>
+      <w:numFmt w:val="bullet"/>
+      <w:lvlText w:val="o"/>
+      <w:lvlJc w:val="left"/>
+      <w:pPr>
+        <w:ind w:left="3600" w:hanging="360"/>
+      </w:pPr>
+      <w:rPr>
+        <w:rFonts w:ascii="Courier New" w:hAnsi="Courier New" w:cs="Courier New" w:hint="default"/>
+      </w:rPr>
+    </w:lvl>
+    <w:lvl w:ilvl="5" w:tplc="08090005">
+      <w:start w:val="1"/>
+      <w:numFmt w:val="bullet"/>
+      <w:lvlText w:val=""/>
+      <w:lvlJc w:val="left"/>
+      <w:pPr>
+        <w:ind w:left="4320" w:hanging="360"/>
+      </w:pPr>
+      <w:rPr>
+        <w:rFonts w:ascii="Wingdings" w:hAnsi="Wingdings" w:hint="default"/>
+      </w:rPr>
+    </w:lvl>
+    <w:lvl w:ilvl="6" w:tplc="08090001">
+      <w:start w:val="1"/>
+      <w:numFmt w:val="bullet"/>
+      <w:lvlText w:val=""/>
+      <w:lvlJc w:val="left"/>
+      <w:pPr>
+        <w:ind w:left="5040" w:hanging="360"/>
+      </w:pPr>
+      <w:rPr>
+        <w:rFonts w:ascii="Symbol" w:hAnsi="Symbol" w:hint="default"/>
+      </w:rPr>
+    </w:lvl>
+    <w:lvl w:ilvl="7" w:tplc="08090003">
+      <w:start w:val="1"/>
+      <w:numFmt w:val="bullet"/>
+      <w:lvlText w:val="o"/>
+      <w:lvlJc w:val="left"/>
+      <w:pPr>
+        <w:ind w:left="5760" w:hanging="360"/>
+      </w:pPr>
+      <w:rPr>
+        <w:rFonts w:ascii="Courier New" w:hAnsi="Courier New" w:cs="Courier New" w:hint="default"/>
+      </w:rPr>
+    </w:lvl>
+    <w:lvl w:ilvl="8" w:tplc="08090005">
+      <w:start w:val="1"/>
+      <w:numFmt w:val="bullet"/>
+      <w:lvlText w:val=""/>
+      <w:lvlJc w:val="left"/>
+      <w:pPr>
+        <w:ind w:left="6480" w:hanging="360"/>
+      </w:pPr>
+      <w:rPr>
+        <w:rFonts w:ascii="Wingdings" w:hAnsi="Wingdings" w:hint="default"/>
+      </w:rPr>
+    </w:lvl>
+  </w:abstractNum>
+  <w:abstractNum w:abstractNumId="3" w15:restartNumberingAfterBreak="0">
     <w:nsid w:val="4E321416"/>
     <w:multiLevelType w:val="hybridMultilevel"/>
     <w:tmpl w:val="660AF30C"/>
@@ -14520,7 +14767,7 @@
       </w:pPr>
     </w:lvl>
   </w:abstractNum>
-  <w:abstractNum w:abstractNumId="3" w15:restartNumberingAfterBreak="0">
+  <w:abstractNum w:abstractNumId="4" w15:restartNumberingAfterBreak="0">
     <w:nsid w:val="55EE5B4D"/>
     <w:multiLevelType w:val="hybridMultilevel"/>
     <w:tmpl w:val="DE8E8AF6"/>
@@ -14633,7 +14880,7 @@
       </w:rPr>
     </w:lvl>
   </w:abstractNum>
-  <w:abstractNum w:abstractNumId="4" w15:restartNumberingAfterBreak="0">
+  <w:abstractNum w:abstractNumId="5" w15:restartNumberingAfterBreak="0">
     <w:nsid w:val="5892180E"/>
     <w:multiLevelType w:val="hybridMultilevel"/>
     <w:tmpl w:val="263AE422"/>
@@ -14722,7 +14969,7 @@
       </w:pPr>
     </w:lvl>
   </w:abstractNum>
-  <w:abstractNum w:abstractNumId="5" w15:restartNumberingAfterBreak="0">
+  <w:abstractNum w:abstractNumId="6" w15:restartNumberingAfterBreak="0">
     <w:nsid w:val="60305535"/>
     <w:multiLevelType w:val="hybridMultilevel"/>
     <w:tmpl w:val="56EADE94"/>
@@ -14836,28 +15083,40 @@
     </w:lvl>
   </w:abstractNum>
   <w:num w:numId="1">
-    <w:abstractNumId w:val="3"/>
+    <w:abstractNumId w:val="4"/>
   </w:num>
   <w:num w:numId="2">
     <w:abstractNumId w:val="1"/>
   </w:num>
   <w:num w:numId="3">
-    <w:abstractNumId w:val="2"/>
+    <w:abstractNumId w:val="3"/>
   </w:num>
   <w:num w:numId="4">
-    <w:abstractNumId w:val="5"/>
+    <w:abstractNumId w:val="6"/>
   </w:num>
   <w:num w:numId="5">
     <w:abstractNumId w:val="0"/>
   </w:num>
   <w:num w:numId="6">
-    <w:abstractNumId w:val="4"/>
+    <w:abstractNumId w:val="5"/>
+  </w:num>
+  <w:num w:numId="7">
+    <w:abstractNumId w:val="2"/>
+    <w:lvlOverride w:ilvl="0"/>
+    <w:lvlOverride w:ilvl="1"/>
+    <w:lvlOverride w:ilvl="2"/>
+    <w:lvlOverride w:ilvl="3"/>
+    <w:lvlOverride w:ilvl="4"/>
+    <w:lvlOverride w:ilvl="5"/>
+    <w:lvlOverride w:ilvl="6"/>
+    <w:lvlOverride w:ilvl="7"/>
+    <w:lvlOverride w:ilvl="8"/>
   </w:num>
 </w:numbering>
 </file>
 
 <file path=word/styles.xml><?xml version="1.0" encoding="utf-8"?>
-<w:styles xmlns:mc="http://schemas.openxmlformats.org/markup-compatibility/2006" xmlns:r="http://schemas.openxmlformats.org/officeDocument/2006/relationships" xmlns:w="http://schemas.openxmlformats.org/wordprocessingml/2006/main" xmlns:w14="http://schemas.microsoft.com/office/word/2010/wordml" xmlns:w15="http://schemas.microsoft.com/office/word/2012/wordml" xmlns:w16se="http://schemas.microsoft.com/office/word/2015/wordml/symex" mc:Ignorable="w14 w15 w16se">
+<w:styles xmlns:mc="http://schemas.openxmlformats.org/markup-compatibility/2006" xmlns:r="http://schemas.openxmlformats.org/officeDocument/2006/relationships" xmlns:w="http://schemas.openxmlformats.org/wordprocessingml/2006/main" xmlns:w14="http://schemas.microsoft.com/office/word/2010/wordml" xmlns:w15="http://schemas.microsoft.com/office/word/2012/wordml" xmlns:w16cid="http://schemas.microsoft.com/office/word/2016/wordml/cid" xmlns:w16se="http://schemas.microsoft.com/office/word/2015/wordml/symex" mc:Ignorable="w14 w15 w16se w16cid">
   <w:docDefaults>
     <w:rPrDefault>
       <w:rPr>
@@ -14873,7 +15132,7 @@
       </w:pPr>
     </w:pPrDefault>
   </w:docDefaults>
-  <w:latentStyles w:defLockedState="0" w:defUIPriority="99" w:defSemiHidden="0" w:defUnhideWhenUsed="0" w:defQFormat="0" w:count="371">
+  <w:latentStyles w:defLockedState="0" w:defUIPriority="99" w:defSemiHidden="0" w:defUnhideWhenUsed="0" w:defQFormat="0" w:count="375">
     <w:lsdException w:name="Normal" w:uiPriority="0" w:qFormat="1"/>
     <w:lsdException w:name="heading 1" w:uiPriority="9" w:qFormat="1"/>
     <w:lsdException w:name="heading 2" w:semiHidden="1" w:uiPriority="9" w:unhideWhenUsed="1" w:qFormat="1"/>
@@ -14979,7 +15238,6 @@
     <w:lsdException w:name="HTML Sample" w:semiHidden="1" w:unhideWhenUsed="1"/>
     <w:lsdException w:name="HTML Typewriter" w:semiHidden="1" w:unhideWhenUsed="1"/>
     <w:lsdException w:name="HTML Variable" w:semiHidden="1" w:unhideWhenUsed="1"/>
-    <w:lsdException w:name="Normal Table" w:semiHidden="1" w:unhideWhenUsed="1"/>
     <w:lsdException w:name="annotation subject" w:semiHidden="1" w:unhideWhenUsed="1"/>
     <w:lsdException w:name="No List" w:semiHidden="1" w:unhideWhenUsed="1"/>
     <w:lsdException w:name="Outline List 1" w:semiHidden="1" w:unhideWhenUsed="1"/>
@@ -15023,10 +15281,8 @@
     <w:lsdException w:name="Table Elegant" w:semiHidden="1" w:unhideWhenUsed="1"/>
     <w:lsdException w:name="Table Professional" w:semiHidden="1" w:unhideWhenUsed="1"/>
     <w:lsdException w:name="Table Subtle 1" w:semiHidden="1" w:unhideWhenUsed="1"/>
-    <w:lsdException w:name="Table Subtle 2" w:semiHidden="1" w:unhideWhenUsed="1"/>
     <w:lsdException w:name="Table Web 1" w:semiHidden="1" w:unhideWhenUsed="1"/>
     <w:lsdException w:name="Table Web 2" w:semiHidden="1" w:unhideWhenUsed="1"/>
-    <w:lsdException w:name="Table Web 3" w:semiHidden="1" w:unhideWhenUsed="1"/>
     <w:lsdException w:name="Balloon Text" w:semiHidden="1" w:unhideWhenUsed="1"/>
     <w:lsdException w:name="Table Grid" w:uiPriority="39"/>
     <w:lsdException w:name="Table Theme" w:semiHidden="1" w:unhideWhenUsed="1"/>
@@ -15245,6 +15501,10 @@
     <w:lsdException w:name="List Table 5 Dark Accent 6" w:uiPriority="50"/>
     <w:lsdException w:name="List Table 6 Colorful Accent 6" w:uiPriority="51"/>
     <w:lsdException w:name="List Table 7 Colorful Accent 6" w:uiPriority="52"/>
+    <w:lsdException w:name="Mention" w:semiHidden="1" w:unhideWhenUsed="1"/>
+    <w:lsdException w:name="Smart Hyperlink" w:semiHidden="1" w:unhideWhenUsed="1"/>
+    <w:lsdException w:name="Hashtag" w:semiHidden="1" w:unhideWhenUsed="1"/>
+    <w:lsdException w:name="Unresolved Mention" w:semiHidden="1" w:unhideWhenUsed="1"/>
   </w:latentStyles>
   <w:style w:type="paragraph" w:default="1" w:styleId="Normal">
     <w:name w:val="Normal"/>
@@ -15960,7 +16220,7 @@
 </file>
 
 <file path=customXml/itemProps1.xml><?xml version="1.0" encoding="utf-8"?>
-<ds:datastoreItem xmlns:ds="http://schemas.openxmlformats.org/officeDocument/2006/customXml" ds:itemID="{888074AB-4A44-4DCD-A508-98C24CE3897E}">
+<ds:datastoreItem xmlns:ds="http://schemas.openxmlformats.org/officeDocument/2006/customXml" ds:itemID="{05900618-C0AC-4C49-AFF7-5760A9F92C8B}">
   <ds:schemaRefs>
     <ds:schemaRef ds:uri="http://schemas.openxmlformats.org/officeDocument/2006/bibliography"/>
   </ds:schemaRefs>

</xml_diff>

<commit_message>
Add versions 0.7.0 and 0.7.1
</commit_message>
<xml_diff>
--- a/Project Write Up/3. Development.docx
+++ b/Project Write Up/3. Development.docx
@@ -1,6 +1,6 @@
 
 <file path=word/document.xml><?xml version="1.0" encoding="utf-8"?>
-<w:document xmlns:wpc="http://schemas.microsoft.com/office/word/2010/wordprocessingCanvas" xmlns:cx="http://schemas.microsoft.com/office/drawing/2014/chartex" xmlns:cx1="http://schemas.microsoft.com/office/drawing/2015/9/8/chartex" xmlns:mc="http://schemas.openxmlformats.org/markup-compatibility/2006" xmlns:o="urn:schemas-microsoft-com:office:office" xmlns:r="http://schemas.openxmlformats.org/officeDocument/2006/relationships" xmlns:m="http://schemas.openxmlformats.org/officeDocument/2006/math" xmlns:v="urn:schemas-microsoft-com:vml" xmlns:wp14="http://schemas.microsoft.com/office/word/2010/wordprocessingDrawing" xmlns:wp="http://schemas.openxmlformats.org/drawingml/2006/wordprocessingDrawing" xmlns:w10="urn:schemas-microsoft-com:office:word" xmlns:w="http://schemas.openxmlformats.org/wordprocessingml/2006/main" xmlns:w14="http://schemas.microsoft.com/office/word/2010/wordml" xmlns:w15="http://schemas.microsoft.com/office/word/2012/wordml" xmlns:w16se="http://schemas.microsoft.com/office/word/2015/wordml/symex" xmlns:wpg="http://schemas.microsoft.com/office/word/2010/wordprocessingGroup" xmlns:wpi="http://schemas.microsoft.com/office/word/2010/wordprocessingInk" xmlns:wne="http://schemas.microsoft.com/office/word/2006/wordml" xmlns:wps="http://schemas.microsoft.com/office/word/2010/wordprocessingShape" mc:Ignorable="w14 w15 w16se wp14">
+<w:document xmlns:wpc="http://schemas.microsoft.com/office/word/2010/wordprocessingCanvas" xmlns:cx="http://schemas.microsoft.com/office/drawing/2014/chartex" xmlns:cx1="http://schemas.microsoft.com/office/drawing/2015/9/8/chartex" xmlns:cx2="http://schemas.microsoft.com/office/drawing/2015/10/21/chartex" xmlns:cx3="http://schemas.microsoft.com/office/drawing/2016/5/9/chartex" xmlns:cx4="http://schemas.microsoft.com/office/drawing/2016/5/10/chartex" xmlns:cx5="http://schemas.microsoft.com/office/drawing/2016/5/11/chartex" xmlns:cx6="http://schemas.microsoft.com/office/drawing/2016/5/12/chartex" xmlns:cx7="http://schemas.microsoft.com/office/drawing/2016/5/13/chartex" xmlns:cx8="http://schemas.microsoft.com/office/drawing/2016/5/14/chartex" xmlns:mc="http://schemas.openxmlformats.org/markup-compatibility/2006" xmlns:aink="http://schemas.microsoft.com/office/drawing/2016/ink" xmlns:am3d="http://schemas.microsoft.com/office/drawing/2017/model3d" xmlns:o="urn:schemas-microsoft-com:office:office" xmlns:r="http://schemas.openxmlformats.org/officeDocument/2006/relationships" xmlns:m="http://schemas.openxmlformats.org/officeDocument/2006/math" xmlns:v="urn:schemas-microsoft-com:vml" xmlns:wp14="http://schemas.microsoft.com/office/word/2010/wordprocessingDrawing" xmlns:wp="http://schemas.openxmlformats.org/drawingml/2006/wordprocessingDrawing" xmlns:w10="urn:schemas-microsoft-com:office:word" xmlns:w="http://schemas.openxmlformats.org/wordprocessingml/2006/main" xmlns:w14="http://schemas.microsoft.com/office/word/2010/wordml" xmlns:w15="http://schemas.microsoft.com/office/word/2012/wordml" xmlns:w16cid="http://schemas.microsoft.com/office/word/2016/wordml/cid" xmlns:w16se="http://schemas.microsoft.com/office/word/2015/wordml/symex" xmlns:wpg="http://schemas.microsoft.com/office/word/2010/wordprocessingGroup" xmlns:wpi="http://schemas.microsoft.com/office/word/2010/wordprocessingInk" xmlns:wne="http://schemas.microsoft.com/office/word/2006/wordml" xmlns:wps="http://schemas.microsoft.com/office/word/2010/wordprocessingShape" mc:Ignorable="w14 w15 w16se w16cid wp14">
   <w:body>
     <w:p>
       <w:pPr>
@@ -416,13 +416,8 @@
       </w:r>
     </w:p>
     <w:p>
-      <w:proofErr w:type="gramStart"/>
-      <w:r>
-        <w:t>A for</w:t>
-      </w:r>
-      <w:proofErr w:type="gramEnd"/>
-      <w:r>
-        <w:t xml:space="preserve">-each loop is used to iterate through the user’s expression by each character. If the current character is empty, a </w:t>
+      <w:r>
+        <w:t xml:space="preserve">A for-each loop is used to iterate through the user’s expression by each character. If the current character is empty, a </w:t>
       </w:r>
       <w:r>
         <w:rPr>
@@ -431,15 +426,7 @@
         <w:t>continue</w:t>
       </w:r>
       <w:r>
-        <w:t xml:space="preserve"> keyword is used to terminate the processing of the current iteration and continue with </w:t>
-      </w:r>
-      <w:proofErr w:type="gramStart"/>
-      <w:r>
-        <w:t>the for</w:t>
-      </w:r>
-      <w:proofErr w:type="gramEnd"/>
-      <w:r>
-        <w:t>-each loop.</w:t>
+        <w:t xml:space="preserve"> keyword is used to terminate the processing of the current iteration and continue with the for-each loop.</w:t>
       </w:r>
     </w:p>
     <w:p>
@@ -472,19 +459,11 @@
       <w:r>
         <w:t>“</w:t>
       </w:r>
-      <w:proofErr w:type="gramStart"/>
-      <w:r>
-        <w:rPr>
-          <w:i/>
-        </w:rPr>
-        <w:t>stack.peek(</w:t>
-      </w:r>
-      <w:proofErr w:type="gramEnd"/>
-      <w:r>
-        <w:rPr>
-          <w:i/>
-        </w:rPr>
-        <w:t>) / 2</w:t>
+      <w:r>
+        <w:rPr>
+          <w:i/>
+        </w:rPr>
+        <w:t>stack.peek() / 2</w:t>
       </w:r>
       <w:r>
         <w:rPr>
@@ -622,15 +601,7 @@
     </w:p>
     <w:p>
       <w:r>
-        <w:t>If none of these conditions (</w:t>
-      </w:r>
-      <w:proofErr w:type="gramStart"/>
-      <w:r>
-        <w:t>index !</w:t>
-      </w:r>
-      <w:proofErr w:type="gramEnd"/>
-      <w:r>
-        <w:t>= -1, character = “(“ or “)”) are met i.e. the current character is just a digit, the digit is appended to the postfix string.</w:t>
+        <w:t>If none of these conditions (index != -1, character = “(“ or “)”) are met i.e. the current character is just a digit, the digit is appended to the postfix string.</w:t>
       </w:r>
     </w:p>
     <w:p>
@@ -2480,21 +2451,7 @@
               <w:rPr>
                 <w:sz w:val="16"/>
               </w:rPr>
-              <w:t xml:space="preserve">ation automatically inserts </w:t>
-            </w:r>
-            <w:proofErr w:type="gramStart"/>
-            <w:r>
-              <w:rPr>
-                <w:sz w:val="16"/>
-              </w:rPr>
-              <w:t>“ “</w:t>
-            </w:r>
-            <w:proofErr w:type="gramEnd"/>
-            <w:r>
-              <w:rPr>
-                <w:sz w:val="16"/>
-              </w:rPr>
-              <w:t xml:space="preserve"> </w:t>
+              <w:t xml:space="preserve">ation automatically inserts “ “ </w:t>
             </w:r>
             <w:r>
               <w:rPr>
@@ -2899,21 +2856,7 @@
         <w:rPr>
           <w:i/>
         </w:rPr>
-        <w:t>(‘</w:t>
-      </w:r>
-      <w:proofErr w:type="gramStart"/>
-      <w:r>
-        <w:rPr>
-          <w:i/>
-        </w:rPr>
-        <w:t>.(</w:t>
-      </w:r>
-      <w:proofErr w:type="gramEnd"/>
-      <w:r>
-        <w:rPr>
-          <w:i/>
-        </w:rPr>
-        <w:t>?=.)’, ‘$0 ’)</w:t>
+        <w:t>(‘.(?=.)’, ‘$0 ’)</w:t>
       </w:r>
       <w:r>
         <w:rPr>
@@ -2951,15 +2894,7 @@
     </w:p>
     <w:p>
       <w:r>
-        <w:t>This function checks if the character before it is a digit, e.g. “4(2)” or a closing bracket, e.g. “(2</w:t>
-      </w:r>
-      <w:proofErr w:type="gramStart"/>
-      <w:r>
-        <w:t>)(</w:t>
-      </w:r>
-      <w:proofErr w:type="gramEnd"/>
-      <w:r>
-        <w:t>2)”</w:t>
+        <w:t>This function checks if the character before it is a digit, e.g. “4(2)” or a closing bracket, e.g. “(2)(2)”</w:t>
       </w:r>
       <w:r>
         <w:t xml:space="preserve">. If the check is positive, a </w:t>
@@ -3065,19 +3000,11 @@
       <w:r>
         <w:t>“</w:t>
       </w:r>
-      <w:proofErr w:type="gramStart"/>
-      <w:r>
-        <w:rPr>
-          <w:i/>
-        </w:rPr>
-        <w:t>Math.pow(</w:t>
-      </w:r>
-      <w:proofErr w:type="gramEnd"/>
-      <w:r>
-        <w:rPr>
-          <w:i/>
-        </w:rPr>
-        <w:t>base, 1.0 / root)</w:t>
+      <w:r>
+        <w:rPr>
+          <w:i/>
+        </w:rPr>
+        <w:t>Math.pow(base, 1.0 / root)</w:t>
       </w:r>
       <w:r>
         <w:rPr>
@@ -4869,15 +4796,7 @@
         <w:t xml:space="preserve">This </w:t>
       </w:r>
       <w:r>
-        <w:t xml:space="preserve">logical error was caused due to the lack of structure in </w:t>
-      </w:r>
-      <w:proofErr w:type="gramStart"/>
-      <w:r>
-        <w:t>the codebase</w:t>
-      </w:r>
-      <w:proofErr w:type="gramEnd"/>
-      <w:r>
-        <w:t xml:space="preserve"> which reduced the source codes readability and so lead to the code being difficult to understand and maintain.</w:t>
+        <w:t>logical error was caused due to the lack of structure in the codebase which reduced the source codes readability and so lead to the code being difficult to understand and maintain.</w:t>
       </w:r>
     </w:p>
     <w:p>
@@ -5556,21 +5475,7 @@
               <w:rPr>
                 <w:sz w:val="16"/>
               </w:rPr>
-              <w:t>Input “(</w:t>
-            </w:r>
-            <w:proofErr w:type="gramStart"/>
-            <w:r>
-              <w:rPr>
-                <w:sz w:val="16"/>
-              </w:rPr>
-              <w:t>“ and</w:t>
-            </w:r>
-            <w:proofErr w:type="gramEnd"/>
-            <w:r>
-              <w:rPr>
-                <w:sz w:val="16"/>
-              </w:rPr>
-              <w:t xml:space="preserve"> “)”.</w:t>
+              <w:t>Input “(“ and “)”.</w:t>
             </w:r>
           </w:p>
         </w:tc>
@@ -7421,7 +7326,7 @@
           <w:szCs w:val="18"/>
           <w:lang w:eastAsia="en-GB"/>
         </w:rPr>
-        <w:t xml:space="preserve">String quadraticEquation = </w:t>
+        <w:t xml:space="preserve">String </w:t>
       </w:r>
       <w:proofErr w:type="spellStart"/>
       <w:r>
@@ -7432,6 +7337,28 @@
           <w:szCs w:val="18"/>
           <w:lang w:eastAsia="en-GB"/>
         </w:rPr>
+        <w:t>quadraticEquation</w:t>
+      </w:r>
+      <w:proofErr w:type="spellEnd"/>
+      <w:r>
+        <w:rPr>
+          <w:rFonts w:ascii="Courier New" w:eastAsia="Times New Roman" w:hAnsi="Courier New" w:cs="Courier New"/>
+          <w:color w:val="A9B7C6"/>
+          <w:sz w:val="18"/>
+          <w:szCs w:val="18"/>
+          <w:lang w:eastAsia="en-GB"/>
+        </w:rPr>
+        <w:t xml:space="preserve"> = </w:t>
+      </w:r>
+      <w:proofErr w:type="spellStart"/>
+      <w:r>
+        <w:rPr>
+          <w:rFonts w:ascii="Courier New" w:eastAsia="Times New Roman" w:hAnsi="Courier New" w:cs="Courier New"/>
+          <w:color w:val="A9B7C6"/>
+          <w:sz w:val="18"/>
+          <w:szCs w:val="18"/>
+          <w:lang w:eastAsia="en-GB"/>
+        </w:rPr>
         <w:t>String.</w:t>
       </w:r>
       <w:r>
@@ -7488,6 +7415,7 @@
         </w:rPr>
         <w:t>\\</w:t>
       </w:r>
+      <w:proofErr w:type="spellStart"/>
       <w:r>
         <w:rPr>
           <w:rFonts w:ascii="Courier New" w:eastAsia="Times New Roman" w:hAnsi="Courier New" w:cs="Courier New"/>
@@ -7496,7 +7424,18 @@
           <w:szCs w:val="18"/>
           <w:lang w:eastAsia="en-GB"/>
         </w:rPr>
-        <w:t xml:space="preserve">color{white}{x = </w:t>
+        <w:t>color</w:t>
+      </w:r>
+      <w:proofErr w:type="spellEnd"/>
+      <w:r>
+        <w:rPr>
+          <w:rFonts w:ascii="Courier New" w:eastAsia="Times New Roman" w:hAnsi="Courier New" w:cs="Courier New"/>
+          <w:color w:val="6A8759"/>
+          <w:sz w:val="18"/>
+          <w:szCs w:val="18"/>
+          <w:lang w:eastAsia="en-GB"/>
+        </w:rPr>
+        <w:t xml:space="preserve">{white}{x = </w:t>
       </w:r>
       <w:r>
         <w:rPr>
@@ -9060,13 +8999,8 @@
     </w:p>
     <w:p>
       <w:r>
-        <w:t>Pythagoras’ Theorem is</w:t>
-      </w:r>
-      <w:proofErr w:type="gramStart"/>
-      <w:r>
-        <w:t xml:space="preserve">: </w:t>
-      </w:r>
-      <w:proofErr w:type="gramEnd"/>
+        <w:t xml:space="preserve">Pythagoras’ Theorem is: </w:t>
+      </w:r>
       <m:oMath>
         <m:sSup>
           <m:sSupPr>
@@ -9578,21 +9512,7 @@
         <w:rPr>
           <w:rFonts w:eastAsiaTheme="minorEastAsia"/>
         </w:rPr>
-        <w:t xml:space="preserve">To implement this in the app, </w:t>
-      </w:r>
-      <w:proofErr w:type="gramStart"/>
-      <w:r>
-        <w:rPr>
-          <w:rFonts w:eastAsiaTheme="minorEastAsia"/>
-        </w:rPr>
-        <w:t>an if</w:t>
-      </w:r>
-      <w:proofErr w:type="gramEnd"/>
-      <w:r>
-        <w:rPr>
-          <w:rFonts w:eastAsiaTheme="minorEastAsia"/>
-        </w:rPr>
-        <w:t xml:space="preserve"> statement was included which tested if the </w:t>
+        <w:t xml:space="preserve">To implement this in the app, an if statement was included which tested if the </w:t>
       </w:r>
       <w:r>
         <w:rPr>
@@ -11052,15 +10972,7 @@
         <w:t>Both</w:t>
       </w:r>
       <w:r>
-        <w:t xml:space="preserve"> forms are required for Version 0.4.3 to be successful. To implement this, </w:t>
-      </w:r>
-      <w:proofErr w:type="gramStart"/>
-      <w:r>
-        <w:t>an if</w:t>
-      </w:r>
-      <w:proofErr w:type="gramEnd"/>
-      <w:r>
-        <w:t xml:space="preserve"> statement is run to check the </w:t>
+        <w:t xml:space="preserve"> forms are required for Version 0.4.3 to be successful. To implement this, an if statement is run to check the </w:t>
       </w:r>
       <w:r>
         <w:rPr>
@@ -11121,7 +11033,6 @@
           <w:shd w:val="clear" w:color="auto" w:fill="FFFFFF"/>
         </w:rPr>
       </w:pPr>
-      <w:proofErr w:type="gramStart"/>
       <w:r>
         <w:rPr>
           <w:rStyle w:val="pl-k"/>
@@ -11133,7 +11044,6 @@
         </w:rPr>
         <w:t>double</w:t>
       </w:r>
-      <w:proofErr w:type="gramEnd"/>
       <w:r>
         <w:rPr>
           <w:rFonts w:ascii="Consolas" w:hAnsi="Consolas"/>
@@ -11436,15 +11346,7 @@
     </w:p>
     <w:p>
       <w:r>
-        <w:t xml:space="preserve">If the user does not want to calculate the side “a”, then </w:t>
-      </w:r>
-      <w:proofErr w:type="gramStart"/>
-      <w:r>
-        <w:t>an if</w:t>
-      </w:r>
-      <w:proofErr w:type="gramEnd"/>
-      <w:r>
-        <w:t xml:space="preserve"> statement is used to see if the angle input is empty. If it is, then the user must want to calculate the angle. Therefore, the values for all the sides are parsed from the member </w:t>
+        <w:t xml:space="preserve">If the user does not want to calculate the side “a”, then an if statement is used to see if the angle input is empty. If it is, then the user must want to calculate the angle. Therefore, the values for all the sides are parsed from the member </w:t>
       </w:r>
       <w:r>
         <w:rPr>
@@ -11492,7 +11394,6 @@
           <w:lang w:eastAsia="en-GB"/>
         </w:rPr>
       </w:pPr>
-      <w:proofErr w:type="gramStart"/>
       <w:r>
         <w:rPr>
           <w:rStyle w:val="pl-k"/>
@@ -11504,7 +11405,6 @@
         </w:rPr>
         <w:t>double</w:t>
       </w:r>
-      <w:proofErr w:type="gramEnd"/>
       <w:r>
         <w:rPr>
           <w:rFonts w:ascii="Consolas" w:hAnsi="Consolas"/>
@@ -12685,27 +12585,11 @@
           <w:rFonts w:eastAsiaTheme="minorEastAsia"/>
         </w:rPr>
       </w:pPr>
-      <w:proofErr w:type="gramStart"/>
       <w:r>
         <w:rPr>
           <w:rFonts w:eastAsiaTheme="minorEastAsia"/>
         </w:rPr>
-        <w:t>An if</w:t>
-      </w:r>
-      <w:proofErr w:type="gramEnd"/>
-      <w:r>
-        <w:rPr>
-          <w:rFonts w:eastAsiaTheme="minorEastAsia"/>
-        </w:rPr>
-        <w:t xml:space="preserve"> statement is then run to determine if the “a” or “b” input was left empty. If it was the “a” input, then the value for side “b” is retrieved and the variable “a” is calculated. </w:t>
-      </w:r>
-      <w:bookmarkStart w:id="0" w:name="_GoBack"/>
-      <w:bookmarkEnd w:id="0"/>
-      <w:r>
-        <w:rPr>
-          <w:rFonts w:eastAsiaTheme="minorEastAsia"/>
-        </w:rPr>
-        <w:t xml:space="preserve">This is then outputted to the user using the </w:t>
+        <w:t xml:space="preserve">An if statement is then run to determine if the “a” or “b” input was left empty. If it was the “a” input, then the value for side “b” is retrieved and the variable “a” is calculated. This is then outputted to the user using the </w:t>
       </w:r>
       <w:r>
         <w:rPr>
@@ -12777,7 +12661,6 @@
           <w:shd w:val="clear" w:color="auto" w:fill="FFFFFF"/>
         </w:rPr>
       </w:pPr>
-      <w:proofErr w:type="gramStart"/>
       <w:r>
         <w:rPr>
           <w:rStyle w:val="pl-k"/>
@@ -12789,7 +12672,6 @@
         </w:rPr>
         <w:t>double</w:t>
       </w:r>
-      <w:proofErr w:type="gramEnd"/>
       <w:r>
         <w:rPr>
           <w:rFonts w:ascii="Consolas" w:hAnsi="Consolas"/>
@@ -13017,7 +12899,6 @@
           <w:rFonts w:eastAsiaTheme="minorEastAsia"/>
         </w:rPr>
       </w:pPr>
-      <w:proofErr w:type="gramStart"/>
       <w:r>
         <w:rPr>
           <w:rFonts w:ascii="Consolas" w:eastAsia="Times New Roman" w:hAnsi="Consolas" w:cs="Segoe UI"/>
@@ -13028,7 +12909,6 @@
         </w:rPr>
         <w:t>double</w:t>
       </w:r>
-      <w:proofErr w:type="gramEnd"/>
       <w:r>
         <w:rPr>
           <w:rFonts w:ascii="Consolas" w:eastAsia="Times New Roman" w:hAnsi="Consolas" w:cs="Segoe UI"/>
@@ -14115,20 +13995,52 @@
       </w:r>
     </w:p>
     <w:p>
-      <w:pPr>
-        <w:rPr>
-          <w:rFonts w:eastAsiaTheme="minorEastAsia"/>
-          <w:color w:val="FF0000"/>
-          <w:sz w:val="24"/>
-        </w:rPr>
-      </w:pPr>
-      <w:r>
-        <w:rPr>
-          <w:rFonts w:eastAsiaTheme="minorEastAsia"/>
-          <w:color w:val="FF0000"/>
-          <w:sz w:val="24"/>
-        </w:rPr>
-        <w:t>// put image of layout here</w:t>
+      <w:r>
+        <w:rPr>
+          <w:noProof/>
+        </w:rPr>
+        <w:drawing>
+          <wp:inline distT="0" distB="0" distL="0" distR="0" wp14:anchorId="36B4583F" wp14:editId="30605FB0">
+            <wp:extent cx="1628256" cy="2886075"/>
+            <wp:effectExtent l="0" t="0" r="0" b="0"/>
+            <wp:docPr id="2" name="Picture 2"/>
+            <wp:cNvGraphicFramePr>
+              <a:graphicFrameLocks xmlns:a="http://schemas.openxmlformats.org/drawingml/2006/main" noChangeAspect="1"/>
+            </wp:cNvGraphicFramePr>
+            <a:graphic xmlns:a="http://schemas.openxmlformats.org/drawingml/2006/main">
+              <a:graphicData uri="http://schemas.openxmlformats.org/drawingml/2006/picture">
+                <pic:pic xmlns:pic="http://schemas.openxmlformats.org/drawingml/2006/picture">
+                  <pic:nvPicPr>
+                    <pic:cNvPr id="1" name=""/>
+                    <pic:cNvPicPr/>
+                  </pic:nvPicPr>
+                  <pic:blipFill rotWithShape="1">
+                    <a:blip r:embed="rId20"/>
+                    <a:srcRect t="3676"/>
+                    <a:stretch/>
+                  </pic:blipFill>
+                  <pic:spPr bwMode="auto">
+                    <a:xfrm>
+                      <a:off x="0" y="0"/>
+                      <a:ext cx="1637219" cy="2901961"/>
+                    </a:xfrm>
+                    <a:prstGeom prst="rect">
+                      <a:avLst/>
+                    </a:prstGeom>
+                    <a:ln>
+                      <a:noFill/>
+                    </a:ln>
+                    <a:extLst>
+                      <a:ext uri="{53640926-AAD7-44D8-BBD7-CCE9431645EC}">
+                        <a14:shadowObscured xmlns:a14="http://schemas.microsoft.com/office/drawing/2010/main"/>
+                      </a:ext>
+                    </a:extLst>
+                  </pic:spPr>
+                </pic:pic>
+              </a:graphicData>
+            </a:graphic>
+          </wp:inline>
+        </w:drawing>
       </w:r>
     </w:p>
     <w:p>
@@ -14169,7 +14081,6 @@
           <w:shd w:val="clear" w:color="auto" w:fill="FFFFFF"/>
         </w:rPr>
       </w:pPr>
-      <w:proofErr w:type="gramStart"/>
       <w:r>
         <w:rPr>
           <w:rStyle w:val="pl-k"/>
@@ -14181,7 +14092,6 @@
         </w:rPr>
         <w:t>double</w:t>
       </w:r>
-      <w:proofErr w:type="gramEnd"/>
       <w:r>
         <w:rPr>
           <w:rFonts w:ascii="Consolas" w:hAnsi="Consolas"/>
@@ -14878,26 +14788,77 @@
     <w:p>
       <w:pPr>
         <w:rPr>
-          <w:color w:val="FF0000"/>
-        </w:rPr>
-      </w:pPr>
-      <w:r>
-        <w:rPr>
-          <w:color w:val="FF0000"/>
-        </w:rPr>
-        <w:t>SHOW IMAGE OF CONVERSIONS XML</w:t>
-      </w:r>
-    </w:p>
-    <w:p>
+          <w:i/>
+        </w:rPr>
+      </w:pPr>
+      <w:r>
+        <w:rPr>
+          <w:i/>
+        </w:rPr>
+        <w:t>The Dialog layout:</w:t>
+      </w:r>
+    </w:p>
+    <w:p>
+      <w:r>
+        <w:rPr>
+          <w:noProof/>
+        </w:rPr>
+        <w:drawing>
+          <wp:inline distT="0" distB="0" distL="0" distR="0" wp14:anchorId="36FFB5A7" wp14:editId="7F568413">
+            <wp:extent cx="2028825" cy="1333500"/>
+            <wp:effectExtent l="0" t="0" r="9525" b="0"/>
+            <wp:docPr id="6" name="Picture 6"/>
+            <wp:cNvGraphicFramePr>
+              <a:graphicFrameLocks xmlns:a="http://schemas.openxmlformats.org/drawingml/2006/main" noChangeAspect="1"/>
+            </wp:cNvGraphicFramePr>
+            <a:graphic xmlns:a="http://schemas.openxmlformats.org/drawingml/2006/main">
+              <a:graphicData uri="http://schemas.openxmlformats.org/drawingml/2006/picture">
+                <pic:pic xmlns:pic="http://schemas.openxmlformats.org/drawingml/2006/picture">
+                  <pic:nvPicPr>
+                    <pic:cNvPr id="1" name=""/>
+                    <pic:cNvPicPr/>
+                  </pic:nvPicPr>
+                  <pic:blipFill rotWithShape="1">
+                    <a:blip r:embed="rId21"/>
+                    <a:srcRect l="16602" t="35921" r="17913" b="40688"/>
+                    <a:stretch/>
+                  </pic:blipFill>
+                  <pic:spPr bwMode="auto">
+                    <a:xfrm>
+                      <a:off x="0" y="0"/>
+                      <a:ext cx="2028825" cy="1333500"/>
+                    </a:xfrm>
+                    <a:prstGeom prst="rect">
+                      <a:avLst/>
+                    </a:prstGeom>
+                    <a:ln>
+                      <a:noFill/>
+                    </a:ln>
+                    <a:extLst>
+                      <a:ext uri="{53640926-AAD7-44D8-BBD7-CCE9431645EC}">
+                        <a14:shadowObscured xmlns:a14="http://schemas.microsoft.com/office/drawing/2010/main"/>
+                      </a:ext>
+                    </a:extLst>
+                  </pic:spPr>
+                </pic:pic>
+              </a:graphicData>
+            </a:graphic>
+          </wp:inline>
+        </w:drawing>
+      </w:r>
       <w:r>
         <w:t xml:space="preserve"> </w:t>
       </w:r>
+    </w:p>
+    <w:p>
+      <w:proofErr w:type="spellStart"/>
       <w:r>
         <w:rPr>
           <w:i/>
         </w:rPr>
         <w:t>OnClickListeners</w:t>
       </w:r>
+      <w:proofErr w:type="spellEnd"/>
       <w:r>
         <w:t xml:space="preserve"> are added to the buttons in the </w:t>
       </w:r>
@@ -15048,29 +15009,31 @@
           <w:i/>
         </w:rPr>
       </w:pPr>
-      <w:r>
-        <w:rPr>
-          <w:i/>
-        </w:rPr>
-        <w:t>Integer.parseString(STRING, 16)</w:t>
-      </w:r>
-    </w:p>
-    <w:p>
-      <w:pPr>
-        <w:pStyle w:val="ListParagraph"/>
-        <w:numPr>
-          <w:ilvl w:val="0"/>
-          <w:numId w:val="8"/>
-        </w:numPr>
-        <w:rPr>
-          <w:i/>
-        </w:rPr>
-      </w:pPr>
-      <w:r>
-        <w:rPr>
-          <w:i/>
-        </w:rPr>
-        <w:t>Integer.parseString(STRING, 2)</w:t>
+      <w:proofErr w:type="spellStart"/>
+      <w:r>
+        <w:rPr>
+          <w:i/>
+        </w:rPr>
+        <w:t>Integer.parseString</w:t>
+      </w:r>
+      <w:proofErr w:type="spellEnd"/>
+      <w:r>
+        <w:rPr>
+          <w:i/>
+        </w:rPr>
+        <w:t xml:space="preserve">(STRING, </w:t>
+      </w:r>
+      <w:r>
+        <w:rPr>
+          <w:i/>
+        </w:rPr>
+        <w:t>BASE</w:t>
+      </w:r>
+      <w:r>
+        <w:rPr>
+          <w:i/>
+        </w:rPr>
+        <w:t>)</w:t>
       </w:r>
     </w:p>
     <w:p>
@@ -15086,6 +15049,7 @@
     </w:p>
     <w:p>
       <w:r>
+        <w:lastRenderedPageBreak/>
         <w:t xml:space="preserve">If the user leaves both </w:t>
       </w:r>
       <w:r>
@@ -15411,14 +15375,7 @@
               <w:rPr>
                 <w:sz w:val="16"/>
               </w:rPr>
-              <w:t xml:space="preserve">Ensure Binary to Hex conversions are </w:t>
-            </w:r>
-            <w:r>
-              <w:rPr>
-                <w:sz w:val="16"/>
-              </w:rPr>
-              <w:lastRenderedPageBreak/>
-              <w:t>correctly calculated.</w:t>
+              <w:t>Ensure Binary to Hex conversions are correctly calculated.</w:t>
             </w:r>
           </w:p>
         </w:tc>
@@ -15436,7 +15393,6 @@
               <w:rPr>
                 <w:sz w:val="16"/>
               </w:rPr>
-              <w:lastRenderedPageBreak/>
               <w:t>1010</w:t>
             </w:r>
           </w:p>
@@ -16062,7 +16018,1933 @@
         <w:t>.</w:t>
       </w:r>
     </w:p>
+    <w:p>
+      <w:r>
+        <w:t xml:space="preserve">The corresponding operators for each function were added the </w:t>
+      </w:r>
+      <w:r>
+        <w:rPr>
+          <w:i/>
+        </w:rPr>
+        <w:t xml:space="preserve">String </w:t>
+      </w:r>
+      <w:proofErr w:type="spellStart"/>
+      <w:r>
+        <w:rPr>
+          <w:i/>
+        </w:rPr>
+        <w:t>mOps</w:t>
+      </w:r>
+      <w:proofErr w:type="spellEnd"/>
+      <w:r>
+        <w:t xml:space="preserve"> so that the function’s precedence could be calculated when the infix is translated to the Reverse Polish Notation. </w:t>
+      </w:r>
+    </w:p>
+    <w:p>
+      <w:r>
+        <w:t xml:space="preserve">The </w:t>
+      </w:r>
+      <w:proofErr w:type="spellStart"/>
+      <w:r>
+        <w:rPr>
+          <w:i/>
+        </w:rPr>
+        <w:t>ShuntingYard</w:t>
+      </w:r>
+      <w:proofErr w:type="spellEnd"/>
+      <w:r>
+        <w:t xml:space="preserve"> </w:t>
+      </w:r>
+      <w:proofErr w:type="spellStart"/>
+      <w:r>
+        <w:rPr>
+          <w:i/>
+        </w:rPr>
+        <w:t>enum</w:t>
+      </w:r>
+      <w:proofErr w:type="spellEnd"/>
+      <w:r>
+        <w:rPr>
+          <w:i/>
+        </w:rPr>
+        <w:t>, Sign</w:t>
+      </w:r>
+      <w:r>
+        <w:t xml:space="preserve"> was also updated to include conditions for all the trigonometric functions and their inverses. Therefore, when the method </w:t>
+      </w:r>
+      <w:proofErr w:type="spellStart"/>
+      <w:r>
+        <w:rPr>
+          <w:i/>
+        </w:rPr>
+        <w:t>evaluateRPN</w:t>
+      </w:r>
+      <w:proofErr w:type="spellEnd"/>
+      <w:r>
+        <w:t xml:space="preserve"> is called, the trigonometric functions can be calculated and used to calculate a result for the user.</w:t>
+      </w:r>
+    </w:p>
+    <w:p>
+      <w:r>
+        <w:t>For example:</w:t>
+      </w:r>
+    </w:p>
+    <w:p>
+      <w:r>
+        <w:rPr>
+          <w:noProof/>
+        </w:rPr>
+        <w:drawing>
+          <wp:inline distT="0" distB="0" distL="0" distR="0" wp14:anchorId="5B2ACE3F" wp14:editId="26F4617C">
+            <wp:extent cx="1502797" cy="2657352"/>
+            <wp:effectExtent l="0" t="0" r="2540" b="0"/>
+            <wp:docPr id="7" name="Picture 7"/>
+            <wp:cNvGraphicFramePr>
+              <a:graphicFrameLocks xmlns:a="http://schemas.openxmlformats.org/drawingml/2006/main" noChangeAspect="1"/>
+            </wp:cNvGraphicFramePr>
+            <a:graphic xmlns:a="http://schemas.openxmlformats.org/drawingml/2006/main">
+              <a:graphicData uri="http://schemas.openxmlformats.org/drawingml/2006/picture">
+                <pic:pic xmlns:pic="http://schemas.openxmlformats.org/drawingml/2006/picture">
+                  <pic:nvPicPr>
+                    <pic:cNvPr id="1" name=""/>
+                    <pic:cNvPicPr/>
+                  </pic:nvPicPr>
+                  <pic:blipFill rotWithShape="1">
+                    <a:blip r:embed="rId22"/>
+                    <a:srcRect t="3905"/>
+                    <a:stretch/>
+                  </pic:blipFill>
+                  <pic:spPr bwMode="auto">
+                    <a:xfrm>
+                      <a:off x="0" y="0"/>
+                      <a:ext cx="1525365" cy="2697258"/>
+                    </a:xfrm>
+                    <a:prstGeom prst="rect">
+                      <a:avLst/>
+                    </a:prstGeom>
+                    <a:ln>
+                      <a:noFill/>
+                    </a:ln>
+                    <a:extLst>
+                      <a:ext uri="{53640926-AAD7-44D8-BBD7-CCE9431645EC}">
+                        <a14:shadowObscured xmlns:a14="http://schemas.microsoft.com/office/drawing/2010/main"/>
+                      </a:ext>
+                    </a:extLst>
+                  </pic:spPr>
+                </pic:pic>
+              </a:graphicData>
+            </a:graphic>
+          </wp:inline>
+        </w:drawing>
+      </w:r>
+    </w:p>
     <w:p/>
+    <w:p>
+      <w:pPr>
+        <w:pStyle w:val="Heading4"/>
+      </w:pPr>
+      <w:r>
+        <w:t>V0.6.0 – Testing</w:t>
+      </w:r>
+    </w:p>
+    <w:p/>
+    <w:tbl>
+      <w:tblPr>
+        <w:tblStyle w:val="TableGrid"/>
+        <w:tblW w:w="0" w:type="auto"/>
+        <w:tblLook w:val="04A0" w:firstRow="1" w:lastRow="0" w:firstColumn="1" w:lastColumn="0" w:noHBand="0" w:noVBand="1"/>
+      </w:tblPr>
+      <w:tblGrid>
+        <w:gridCol w:w="1112"/>
+        <w:gridCol w:w="935"/>
+        <w:gridCol w:w="949"/>
+        <w:gridCol w:w="941"/>
+        <w:gridCol w:w="932"/>
+      </w:tblGrid>
+      <w:tr>
+        <w:tc>
+          <w:tcPr>
+            <w:tcW w:w="991" w:type="dxa"/>
+          </w:tcPr>
+          <w:p>
+            <w:pPr>
+              <w:rPr>
+                <w:sz w:val="16"/>
+              </w:rPr>
+            </w:pPr>
+            <w:r>
+              <w:rPr>
+                <w:sz w:val="16"/>
+              </w:rPr>
+              <w:t>Reason</w:t>
+            </w:r>
+          </w:p>
+        </w:tc>
+        <w:tc>
+          <w:tcPr>
+            <w:tcW w:w="968" w:type="dxa"/>
+          </w:tcPr>
+          <w:p>
+            <w:pPr>
+              <w:rPr>
+                <w:sz w:val="16"/>
+              </w:rPr>
+            </w:pPr>
+            <w:r>
+              <w:rPr>
+                <w:sz w:val="16"/>
+              </w:rPr>
+              <w:t>Input</w:t>
+            </w:r>
+          </w:p>
+        </w:tc>
+        <w:tc>
+          <w:tcPr>
+            <w:tcW w:w="971" w:type="dxa"/>
+          </w:tcPr>
+          <w:p>
+            <w:pPr>
+              <w:rPr>
+                <w:sz w:val="16"/>
+              </w:rPr>
+            </w:pPr>
+            <w:r>
+              <w:rPr>
+                <w:sz w:val="16"/>
+              </w:rPr>
+              <w:t>Expected</w:t>
+            </w:r>
+          </w:p>
+        </w:tc>
+        <w:tc>
+          <w:tcPr>
+            <w:tcW w:w="968" w:type="dxa"/>
+          </w:tcPr>
+          <w:p>
+            <w:pPr>
+              <w:rPr>
+                <w:sz w:val="16"/>
+              </w:rPr>
+            </w:pPr>
+            <w:r>
+              <w:rPr>
+                <w:sz w:val="16"/>
+              </w:rPr>
+              <w:t>Actual</w:t>
+            </w:r>
+          </w:p>
+        </w:tc>
+        <w:tc>
+          <w:tcPr>
+            <w:tcW w:w="971" w:type="dxa"/>
+          </w:tcPr>
+          <w:p>
+            <w:pPr>
+              <w:rPr>
+                <w:sz w:val="16"/>
+              </w:rPr>
+            </w:pPr>
+            <w:r>
+              <w:rPr>
+                <w:sz w:val="16"/>
+              </w:rPr>
+              <w:t>Required Actions</w:t>
+            </w:r>
+          </w:p>
+        </w:tc>
+      </w:tr>
+      <w:tr>
+        <w:tc>
+          <w:tcPr>
+            <w:tcW w:w="991" w:type="dxa"/>
+          </w:tcPr>
+          <w:p>
+            <w:pPr>
+              <w:rPr>
+                <w:sz w:val="16"/>
+              </w:rPr>
+            </w:pPr>
+            <w:r>
+              <w:rPr>
+                <w:sz w:val="16"/>
+              </w:rPr>
+              <w:t xml:space="preserve">Ensure sine function gives correct </w:t>
+            </w:r>
+            <w:r>
+              <w:rPr>
+                <w:sz w:val="16"/>
+              </w:rPr>
+              <w:t>result.</w:t>
+            </w:r>
+          </w:p>
+        </w:tc>
+        <w:tc>
+          <w:tcPr>
+            <w:tcW w:w="968" w:type="dxa"/>
+          </w:tcPr>
+          <w:p>
+            <w:pPr>
+              <w:rPr>
+                <w:sz w:val="16"/>
+              </w:rPr>
+            </w:pPr>
+            <w:r>
+              <w:rPr>
+                <w:sz w:val="16"/>
+              </w:rPr>
+              <w:t>sin90</w:t>
+            </w:r>
+          </w:p>
+        </w:tc>
+        <w:tc>
+          <w:tcPr>
+            <w:tcW w:w="971" w:type="dxa"/>
+          </w:tcPr>
+          <w:p>
+            <w:pPr>
+              <w:rPr>
+                <w:sz w:val="16"/>
+              </w:rPr>
+            </w:pPr>
+            <w:r>
+              <w:rPr>
+                <w:sz w:val="16"/>
+              </w:rPr>
+              <w:t>1.0</w:t>
+            </w:r>
+          </w:p>
+        </w:tc>
+        <w:tc>
+          <w:tcPr>
+            <w:tcW w:w="968" w:type="dxa"/>
+          </w:tcPr>
+          <w:p>
+            <w:pPr>
+              <w:rPr>
+                <w:sz w:val="16"/>
+              </w:rPr>
+            </w:pPr>
+            <w:r>
+              <w:rPr>
+                <w:sz w:val="16"/>
+              </w:rPr>
+              <w:t>As expected.</w:t>
+            </w:r>
+          </w:p>
+        </w:tc>
+        <w:tc>
+          <w:tcPr>
+            <w:tcW w:w="971" w:type="dxa"/>
+          </w:tcPr>
+          <w:p>
+            <w:pPr>
+              <w:rPr>
+                <w:sz w:val="16"/>
+              </w:rPr>
+            </w:pPr>
+            <w:r>
+              <w:rPr>
+                <w:sz w:val="16"/>
+              </w:rPr>
+              <w:t>N/A</w:t>
+            </w:r>
+          </w:p>
+        </w:tc>
+      </w:tr>
+      <w:tr>
+        <w:tc>
+          <w:tcPr>
+            <w:tcW w:w="991" w:type="dxa"/>
+          </w:tcPr>
+          <w:p>
+            <w:pPr>
+              <w:rPr>
+                <w:sz w:val="16"/>
+              </w:rPr>
+            </w:pPr>
+            <w:r>
+              <w:rPr>
+                <w:sz w:val="16"/>
+              </w:rPr>
+              <w:t xml:space="preserve">Ensure cosine function gives correct </w:t>
+            </w:r>
+            <w:r>
+              <w:rPr>
+                <w:sz w:val="16"/>
+              </w:rPr>
+              <w:t>result</w:t>
+            </w:r>
+            <w:r>
+              <w:rPr>
+                <w:sz w:val="16"/>
+              </w:rPr>
+              <w:t>.</w:t>
+            </w:r>
+          </w:p>
+        </w:tc>
+        <w:tc>
+          <w:tcPr>
+            <w:tcW w:w="968" w:type="dxa"/>
+          </w:tcPr>
+          <w:p>
+            <w:pPr>
+              <w:rPr>
+                <w:sz w:val="16"/>
+              </w:rPr>
+            </w:pPr>
+            <w:r>
+              <w:rPr>
+                <w:sz w:val="16"/>
+              </w:rPr>
+              <w:t>cos90</w:t>
+            </w:r>
+          </w:p>
+        </w:tc>
+        <w:tc>
+          <w:tcPr>
+            <w:tcW w:w="971" w:type="dxa"/>
+          </w:tcPr>
+          <w:p>
+            <w:pPr>
+              <w:rPr>
+                <w:sz w:val="16"/>
+              </w:rPr>
+            </w:pPr>
+            <w:r>
+              <w:rPr>
+                <w:sz w:val="16"/>
+              </w:rPr>
+              <w:t>0.0</w:t>
+            </w:r>
+          </w:p>
+        </w:tc>
+        <w:tc>
+          <w:tcPr>
+            <w:tcW w:w="968" w:type="dxa"/>
+          </w:tcPr>
+          <w:p>
+            <w:pPr>
+              <w:rPr>
+                <w:sz w:val="16"/>
+              </w:rPr>
+            </w:pPr>
+            <w:r>
+              <w:rPr>
+                <w:sz w:val="16"/>
+              </w:rPr>
+              <w:t>As expected.</w:t>
+            </w:r>
+          </w:p>
+        </w:tc>
+        <w:tc>
+          <w:tcPr>
+            <w:tcW w:w="971" w:type="dxa"/>
+          </w:tcPr>
+          <w:p>
+            <w:pPr>
+              <w:rPr>
+                <w:sz w:val="16"/>
+              </w:rPr>
+            </w:pPr>
+            <w:r>
+              <w:rPr>
+                <w:sz w:val="16"/>
+              </w:rPr>
+              <w:t>N/A</w:t>
+            </w:r>
+          </w:p>
+        </w:tc>
+      </w:tr>
+      <w:tr>
+        <w:tc>
+          <w:tcPr>
+            <w:tcW w:w="991" w:type="dxa"/>
+          </w:tcPr>
+          <w:p>
+            <w:pPr>
+              <w:rPr>
+                <w:sz w:val="16"/>
+              </w:rPr>
+            </w:pPr>
+            <w:r>
+              <w:rPr>
+                <w:sz w:val="16"/>
+              </w:rPr>
+              <w:t xml:space="preserve">Ensure tangent function </w:t>
+            </w:r>
+            <w:r>
+              <w:rPr>
+                <w:sz w:val="16"/>
+              </w:rPr>
+              <w:lastRenderedPageBreak/>
+              <w:t xml:space="preserve">gives correct </w:t>
+            </w:r>
+            <w:r>
+              <w:rPr>
+                <w:sz w:val="16"/>
+              </w:rPr>
+              <w:t>result</w:t>
+            </w:r>
+            <w:r>
+              <w:rPr>
+                <w:sz w:val="16"/>
+              </w:rPr>
+              <w:t>.</w:t>
+            </w:r>
+          </w:p>
+        </w:tc>
+        <w:tc>
+          <w:tcPr>
+            <w:tcW w:w="968" w:type="dxa"/>
+          </w:tcPr>
+          <w:p>
+            <w:pPr>
+              <w:rPr>
+                <w:sz w:val="16"/>
+              </w:rPr>
+            </w:pPr>
+            <w:r>
+              <w:rPr>
+                <w:sz w:val="16"/>
+              </w:rPr>
+              <w:lastRenderedPageBreak/>
+              <w:t>tan45</w:t>
+            </w:r>
+          </w:p>
+        </w:tc>
+        <w:tc>
+          <w:tcPr>
+            <w:tcW w:w="971" w:type="dxa"/>
+          </w:tcPr>
+          <w:p>
+            <w:pPr>
+              <w:rPr>
+                <w:sz w:val="16"/>
+              </w:rPr>
+            </w:pPr>
+            <w:r>
+              <w:rPr>
+                <w:sz w:val="16"/>
+              </w:rPr>
+              <w:t>1.0</w:t>
+            </w:r>
+          </w:p>
+        </w:tc>
+        <w:tc>
+          <w:tcPr>
+            <w:tcW w:w="968" w:type="dxa"/>
+          </w:tcPr>
+          <w:p>
+            <w:pPr>
+              <w:rPr>
+                <w:sz w:val="16"/>
+              </w:rPr>
+            </w:pPr>
+            <w:r>
+              <w:rPr>
+                <w:sz w:val="16"/>
+              </w:rPr>
+              <w:t>As expected.</w:t>
+            </w:r>
+          </w:p>
+        </w:tc>
+        <w:tc>
+          <w:tcPr>
+            <w:tcW w:w="971" w:type="dxa"/>
+          </w:tcPr>
+          <w:p>
+            <w:pPr>
+              <w:rPr>
+                <w:sz w:val="16"/>
+              </w:rPr>
+            </w:pPr>
+            <w:r>
+              <w:rPr>
+                <w:sz w:val="16"/>
+              </w:rPr>
+              <w:t>N/A</w:t>
+            </w:r>
+          </w:p>
+        </w:tc>
+      </w:tr>
+      <w:tr>
+        <w:tc>
+          <w:tcPr>
+            <w:tcW w:w="991" w:type="dxa"/>
+          </w:tcPr>
+          <w:p>
+            <w:pPr>
+              <w:rPr>
+                <w:sz w:val="16"/>
+              </w:rPr>
+            </w:pPr>
+            <w:r>
+              <w:rPr>
+                <w:sz w:val="16"/>
+              </w:rPr>
+              <w:t>Ensure inverse sine function gives correct result.</w:t>
+            </w:r>
+          </w:p>
+        </w:tc>
+        <w:tc>
+          <w:tcPr>
+            <w:tcW w:w="968" w:type="dxa"/>
+          </w:tcPr>
+          <w:p>
+            <w:pPr>
+              <w:rPr>
+                <w:sz w:val="16"/>
+              </w:rPr>
+            </w:pPr>
+            <w:r>
+              <w:rPr>
+                <w:sz w:val="16"/>
+              </w:rPr>
+              <w:t>arcsin0.5</w:t>
+            </w:r>
+          </w:p>
+        </w:tc>
+        <w:tc>
+          <w:tcPr>
+            <w:tcW w:w="971" w:type="dxa"/>
+          </w:tcPr>
+          <w:p>
+            <w:pPr>
+              <w:rPr>
+                <w:sz w:val="16"/>
+              </w:rPr>
+            </w:pPr>
+            <w:r>
+              <w:rPr>
+                <w:sz w:val="16"/>
+              </w:rPr>
+              <w:t>30.0</w:t>
+            </w:r>
+          </w:p>
+        </w:tc>
+        <w:tc>
+          <w:tcPr>
+            <w:tcW w:w="968" w:type="dxa"/>
+          </w:tcPr>
+          <w:p>
+            <w:pPr>
+              <w:rPr>
+                <w:sz w:val="16"/>
+              </w:rPr>
+            </w:pPr>
+            <w:r>
+              <w:rPr>
+                <w:sz w:val="16"/>
+              </w:rPr>
+              <w:t>As expected.</w:t>
+            </w:r>
+          </w:p>
+        </w:tc>
+        <w:tc>
+          <w:tcPr>
+            <w:tcW w:w="971" w:type="dxa"/>
+          </w:tcPr>
+          <w:p>
+            <w:pPr>
+              <w:rPr>
+                <w:sz w:val="16"/>
+              </w:rPr>
+            </w:pPr>
+            <w:r>
+              <w:rPr>
+                <w:sz w:val="16"/>
+              </w:rPr>
+              <w:t>N/A</w:t>
+            </w:r>
+          </w:p>
+        </w:tc>
+      </w:tr>
+      <w:tr>
+        <w:tc>
+          <w:tcPr>
+            <w:tcW w:w="991" w:type="dxa"/>
+          </w:tcPr>
+          <w:p>
+            <w:pPr>
+              <w:rPr>
+                <w:sz w:val="16"/>
+              </w:rPr>
+            </w:pPr>
+            <w:r>
+              <w:rPr>
+                <w:sz w:val="16"/>
+              </w:rPr>
+              <w:t xml:space="preserve">Ensure inverse </w:t>
+            </w:r>
+            <w:r>
+              <w:rPr>
+                <w:sz w:val="16"/>
+              </w:rPr>
+              <w:t>cosine</w:t>
+            </w:r>
+            <w:r>
+              <w:rPr>
+                <w:sz w:val="16"/>
+              </w:rPr>
+              <w:t xml:space="preserve"> </w:t>
+            </w:r>
+            <w:r>
+              <w:rPr>
+                <w:sz w:val="16"/>
+              </w:rPr>
+              <w:t xml:space="preserve">function </w:t>
+            </w:r>
+            <w:r>
+              <w:rPr>
+                <w:sz w:val="16"/>
+              </w:rPr>
+              <w:t>gives correct result.</w:t>
+            </w:r>
+          </w:p>
+        </w:tc>
+        <w:tc>
+          <w:tcPr>
+            <w:tcW w:w="968" w:type="dxa"/>
+          </w:tcPr>
+          <w:p>
+            <w:pPr>
+              <w:rPr>
+                <w:sz w:val="16"/>
+              </w:rPr>
+            </w:pPr>
+            <w:r>
+              <w:rPr>
+                <w:sz w:val="16"/>
+              </w:rPr>
+              <w:t>arccos0.5</w:t>
+            </w:r>
+          </w:p>
+        </w:tc>
+        <w:tc>
+          <w:tcPr>
+            <w:tcW w:w="971" w:type="dxa"/>
+          </w:tcPr>
+          <w:p>
+            <w:pPr>
+              <w:rPr>
+                <w:sz w:val="16"/>
+              </w:rPr>
+            </w:pPr>
+            <w:r>
+              <w:rPr>
+                <w:sz w:val="16"/>
+              </w:rPr>
+              <w:t>60.0</w:t>
+            </w:r>
+          </w:p>
+        </w:tc>
+        <w:tc>
+          <w:tcPr>
+            <w:tcW w:w="968" w:type="dxa"/>
+          </w:tcPr>
+          <w:p>
+            <w:pPr>
+              <w:rPr>
+                <w:sz w:val="16"/>
+              </w:rPr>
+            </w:pPr>
+            <w:r>
+              <w:rPr>
+                <w:sz w:val="16"/>
+              </w:rPr>
+              <w:t>As expected.</w:t>
+            </w:r>
+          </w:p>
+        </w:tc>
+        <w:tc>
+          <w:tcPr>
+            <w:tcW w:w="971" w:type="dxa"/>
+          </w:tcPr>
+          <w:p>
+            <w:pPr>
+              <w:rPr>
+                <w:sz w:val="16"/>
+              </w:rPr>
+            </w:pPr>
+            <w:r>
+              <w:rPr>
+                <w:sz w:val="16"/>
+              </w:rPr>
+              <w:t>N/A</w:t>
+            </w:r>
+          </w:p>
+        </w:tc>
+      </w:tr>
+      <w:tr>
+        <w:tc>
+          <w:tcPr>
+            <w:tcW w:w="991" w:type="dxa"/>
+          </w:tcPr>
+          <w:p>
+            <w:pPr>
+              <w:rPr>
+                <w:sz w:val="16"/>
+              </w:rPr>
+            </w:pPr>
+            <w:r>
+              <w:rPr>
+                <w:sz w:val="16"/>
+              </w:rPr>
+              <w:t>Ensure inverse</w:t>
+            </w:r>
+            <w:r>
+              <w:rPr>
+                <w:sz w:val="16"/>
+              </w:rPr>
+              <w:t xml:space="preserve"> tangent function</w:t>
+            </w:r>
+            <w:r>
+              <w:rPr>
+                <w:sz w:val="16"/>
+              </w:rPr>
+              <w:t xml:space="preserve"> gives correct result.</w:t>
+            </w:r>
+          </w:p>
+        </w:tc>
+        <w:tc>
+          <w:tcPr>
+            <w:tcW w:w="968" w:type="dxa"/>
+          </w:tcPr>
+          <w:p>
+            <w:pPr>
+              <w:rPr>
+                <w:sz w:val="16"/>
+              </w:rPr>
+            </w:pPr>
+            <w:r>
+              <w:rPr>
+                <w:sz w:val="16"/>
+              </w:rPr>
+              <w:t>arctan0.5</w:t>
+            </w:r>
+          </w:p>
+        </w:tc>
+        <w:tc>
+          <w:tcPr>
+            <w:tcW w:w="971" w:type="dxa"/>
+          </w:tcPr>
+          <w:p>
+            <w:pPr>
+              <w:rPr>
+                <w:sz w:val="16"/>
+              </w:rPr>
+            </w:pPr>
+            <w:r>
+              <w:rPr>
+                <w:sz w:val="16"/>
+              </w:rPr>
+              <w:t xml:space="preserve">26.6 </w:t>
+            </w:r>
+          </w:p>
+          <w:p>
+            <w:pPr>
+              <w:rPr>
+                <w:sz w:val="16"/>
+              </w:rPr>
+            </w:pPr>
+            <w:r>
+              <w:rPr>
+                <w:sz w:val="16"/>
+              </w:rPr>
+              <w:t>(to 3 significant figures)</w:t>
+            </w:r>
+          </w:p>
+        </w:tc>
+        <w:tc>
+          <w:tcPr>
+            <w:tcW w:w="968" w:type="dxa"/>
+          </w:tcPr>
+          <w:p>
+            <w:pPr>
+              <w:rPr>
+                <w:sz w:val="16"/>
+              </w:rPr>
+            </w:pPr>
+            <w:r>
+              <w:rPr>
+                <w:sz w:val="16"/>
+              </w:rPr>
+              <w:t>As Expected.</w:t>
+            </w:r>
+          </w:p>
+        </w:tc>
+        <w:tc>
+          <w:tcPr>
+            <w:tcW w:w="971" w:type="dxa"/>
+          </w:tcPr>
+          <w:p>
+            <w:pPr>
+              <w:rPr>
+                <w:sz w:val="16"/>
+              </w:rPr>
+            </w:pPr>
+            <w:r>
+              <w:rPr>
+                <w:sz w:val="16"/>
+              </w:rPr>
+              <w:t>N/A</w:t>
+            </w:r>
+          </w:p>
+        </w:tc>
+      </w:tr>
+      <w:tr>
+        <w:tc>
+          <w:tcPr>
+            <w:tcW w:w="991" w:type="dxa"/>
+          </w:tcPr>
+          <w:p>
+            <w:pPr>
+              <w:rPr>
+                <w:sz w:val="16"/>
+              </w:rPr>
+            </w:pPr>
+            <w:r>
+              <w:rPr>
+                <w:sz w:val="16"/>
+              </w:rPr>
+              <w:t>Ensure trigonometric functions handle brackets properly.</w:t>
+            </w:r>
+          </w:p>
+        </w:tc>
+        <w:tc>
+          <w:tcPr>
+            <w:tcW w:w="968" w:type="dxa"/>
+          </w:tcPr>
+          <w:p>
+            <w:pPr>
+              <w:rPr>
+                <w:sz w:val="16"/>
+              </w:rPr>
+            </w:pPr>
+            <w:r>
+              <w:rPr>
+                <w:sz w:val="16"/>
+              </w:rPr>
+              <w:t>sin(45*2)</w:t>
+            </w:r>
+          </w:p>
+        </w:tc>
+        <w:tc>
+          <w:tcPr>
+            <w:tcW w:w="971" w:type="dxa"/>
+          </w:tcPr>
+          <w:p>
+            <w:pPr>
+              <w:rPr>
+                <w:sz w:val="16"/>
+              </w:rPr>
+            </w:pPr>
+            <w:r>
+              <w:rPr>
+                <w:sz w:val="16"/>
+              </w:rPr>
+              <w:t>1.0</w:t>
+            </w:r>
+          </w:p>
+        </w:tc>
+        <w:tc>
+          <w:tcPr>
+            <w:tcW w:w="968" w:type="dxa"/>
+          </w:tcPr>
+          <w:p>
+            <w:pPr>
+              <w:rPr>
+                <w:sz w:val="16"/>
+              </w:rPr>
+            </w:pPr>
+            <w:r>
+              <w:rPr>
+                <w:sz w:val="16"/>
+              </w:rPr>
+              <w:t>As expected.</w:t>
+            </w:r>
+          </w:p>
+        </w:tc>
+        <w:tc>
+          <w:tcPr>
+            <w:tcW w:w="971" w:type="dxa"/>
+          </w:tcPr>
+          <w:p>
+            <w:pPr>
+              <w:rPr>
+                <w:sz w:val="16"/>
+              </w:rPr>
+            </w:pPr>
+            <w:r>
+              <w:rPr>
+                <w:sz w:val="16"/>
+              </w:rPr>
+              <w:t>N/A</w:t>
+            </w:r>
+          </w:p>
+        </w:tc>
+      </w:tr>
+      <w:tr>
+        <w:tc>
+          <w:tcPr>
+            <w:tcW w:w="991" w:type="dxa"/>
+          </w:tcPr>
+          <w:p>
+            <w:pPr>
+              <w:rPr>
+                <w:sz w:val="16"/>
+              </w:rPr>
+            </w:pPr>
+            <w:r>
+              <w:rPr>
+                <w:sz w:val="16"/>
+              </w:rPr>
+              <w:t>Ensure trigonometric functions are calculated with proper precedence.</w:t>
+            </w:r>
+          </w:p>
+        </w:tc>
+        <w:tc>
+          <w:tcPr>
+            <w:tcW w:w="968" w:type="dxa"/>
+          </w:tcPr>
+          <w:p>
+            <w:pPr>
+              <w:rPr>
+                <w:sz w:val="16"/>
+              </w:rPr>
+            </w:pPr>
+            <w:r>
+              <w:rPr>
+                <w:sz w:val="16"/>
+              </w:rPr>
+              <w:t>sin90 * 2</w:t>
+            </w:r>
+          </w:p>
+        </w:tc>
+        <w:tc>
+          <w:tcPr>
+            <w:tcW w:w="971" w:type="dxa"/>
+          </w:tcPr>
+          <w:p>
+            <w:pPr>
+              <w:rPr>
+                <w:sz w:val="16"/>
+              </w:rPr>
+            </w:pPr>
+            <w:r>
+              <w:rPr>
+                <w:sz w:val="16"/>
+              </w:rPr>
+              <w:t>2.0</w:t>
+            </w:r>
+          </w:p>
+        </w:tc>
+        <w:tc>
+          <w:tcPr>
+            <w:tcW w:w="968" w:type="dxa"/>
+          </w:tcPr>
+          <w:p>
+            <w:pPr>
+              <w:rPr>
+                <w:sz w:val="16"/>
+              </w:rPr>
+            </w:pPr>
+            <w:r>
+              <w:rPr>
+                <w:sz w:val="16"/>
+              </w:rPr>
+              <w:t>As expected.</w:t>
+            </w:r>
+          </w:p>
+        </w:tc>
+        <w:tc>
+          <w:tcPr>
+            <w:tcW w:w="971" w:type="dxa"/>
+          </w:tcPr>
+          <w:p>
+            <w:pPr>
+              <w:rPr>
+                <w:sz w:val="16"/>
+              </w:rPr>
+            </w:pPr>
+            <w:r>
+              <w:rPr>
+                <w:sz w:val="16"/>
+              </w:rPr>
+              <w:t>N/A</w:t>
+            </w:r>
+          </w:p>
+        </w:tc>
+      </w:tr>
+    </w:tbl>
+    <w:p/>
+    <w:p>
+      <w:pPr>
+        <w:pStyle w:val="Heading3"/>
+      </w:pPr>
+      <w:r>
+        <w:t>3.1.11 Version 0.7.0</w:t>
+      </w:r>
+    </w:p>
+    <w:p/>
+    <w:p>
+      <w:pPr>
+        <w:pStyle w:val="Heading4"/>
+      </w:pPr>
+      <w:r>
+        <w:t xml:space="preserve">V0.7.0 – Success Criteria </w:t>
+      </w:r>
+    </w:p>
+    <w:p/>
+    <w:p>
+      <w:r>
+        <w:t xml:space="preserve">The aim of version 0.7.0 was to create and add functionality to a settings page. The settings page will complete the success criteria: </w:t>
+      </w:r>
+    </w:p>
+    <w:p>
+      <w:pPr>
+        <w:pStyle w:val="ListParagraph"/>
+        <w:numPr>
+          <w:ilvl w:val="0"/>
+          <w:numId w:val="12"/>
+        </w:numPr>
+      </w:pPr>
+      <w:r>
+        <w:t>“</w:t>
+      </w:r>
+      <w:r>
+        <w:t>The capability to change the layout of the app</w:t>
+      </w:r>
+      <w:r>
+        <w:t>”</w:t>
+      </w:r>
+    </w:p>
+    <w:p>
+      <w:r>
+        <w:t xml:space="preserve">To complete this, a layout was created to provide the user with an interface with which to alter their settings. This layout includes an orientation setting, a switch for haptic feedback and a </w:t>
+      </w:r>
+      <w:proofErr w:type="spellStart"/>
+      <w:r>
+        <w:rPr>
+          <w:i/>
+        </w:rPr>
+        <w:t>NumberPicker</w:t>
+      </w:r>
+      <w:proofErr w:type="spellEnd"/>
+      <w:r>
+        <w:t xml:space="preserve"> for the user to select an amount of decimal points to be displayed.</w:t>
+      </w:r>
+    </w:p>
+    <w:p>
+      <w:pPr>
+        <w:rPr>
+          <w:i/>
+        </w:rPr>
+      </w:pPr>
+      <w:r>
+        <w:rPr>
+          <w:i/>
+        </w:rPr>
+        <w:t>Settings layout:</w:t>
+      </w:r>
+    </w:p>
+    <w:p>
+      <w:r>
+        <w:rPr>
+          <w:noProof/>
+        </w:rPr>
+        <w:drawing>
+          <wp:inline distT="0" distB="0" distL="0" distR="0" wp14:anchorId="36F0D06A" wp14:editId="3DC9D599">
+            <wp:extent cx="1383527" cy="2450001"/>
+            <wp:effectExtent l="0" t="0" r="7620" b="7620"/>
+            <wp:docPr id="8" name="Picture 8"/>
+            <wp:cNvGraphicFramePr>
+              <a:graphicFrameLocks xmlns:a="http://schemas.openxmlformats.org/drawingml/2006/main" noChangeAspect="1"/>
+            </wp:cNvGraphicFramePr>
+            <a:graphic xmlns:a="http://schemas.openxmlformats.org/drawingml/2006/main">
+              <a:graphicData uri="http://schemas.openxmlformats.org/drawingml/2006/picture">
+                <pic:pic xmlns:pic="http://schemas.openxmlformats.org/drawingml/2006/picture">
+                  <pic:nvPicPr>
+                    <pic:cNvPr id="1" name=""/>
+                    <pic:cNvPicPr/>
+                  </pic:nvPicPr>
+                  <pic:blipFill rotWithShape="1">
+                    <a:blip r:embed="rId23"/>
+                    <a:srcRect t="3766"/>
+                    <a:stretch/>
+                  </pic:blipFill>
+                  <pic:spPr bwMode="auto">
+                    <a:xfrm>
+                      <a:off x="0" y="0"/>
+                      <a:ext cx="1398851" cy="2477136"/>
+                    </a:xfrm>
+                    <a:prstGeom prst="rect">
+                      <a:avLst/>
+                    </a:prstGeom>
+                    <a:ln>
+                      <a:noFill/>
+                    </a:ln>
+                    <a:extLst>
+                      <a:ext uri="{53640926-AAD7-44D8-BBD7-CCE9431645EC}">
+                        <a14:shadowObscured xmlns:a14="http://schemas.microsoft.com/office/drawing/2010/main"/>
+                      </a:ext>
+                    </a:extLst>
+                  </pic:spPr>
+                </pic:pic>
+              </a:graphicData>
+            </a:graphic>
+          </wp:inline>
+        </w:drawing>
+      </w:r>
+    </w:p>
+    <w:p>
+      <w:r>
+        <w:t xml:space="preserve">The layout was made accessible for the user by adding functionality to the gear </w:t>
+      </w:r>
+      <w:proofErr w:type="spellStart"/>
+      <w:r>
+        <w:rPr>
+          <w:i/>
+        </w:rPr>
+        <w:t>ImageButton</w:t>
+      </w:r>
+      <w:proofErr w:type="spellEnd"/>
+      <w:r>
+        <w:t xml:space="preserve"> of the </w:t>
+      </w:r>
+      <w:proofErr w:type="spellStart"/>
+      <w:r>
+        <w:rPr>
+          <w:i/>
+        </w:rPr>
+        <w:t>main_calc</w:t>
+      </w:r>
+      <w:proofErr w:type="spellEnd"/>
+      <w:r>
+        <w:t xml:space="preserve"> layout. </w:t>
+      </w:r>
+      <w:r>
+        <w:t xml:space="preserve">When clicked, the </w:t>
+      </w:r>
+      <w:proofErr w:type="spellStart"/>
+      <w:r>
+        <w:rPr>
+          <w:i/>
+        </w:rPr>
+        <w:t>ImageButton</w:t>
+      </w:r>
+      <w:proofErr w:type="spellEnd"/>
+      <w:r>
+        <w:t xml:space="preserve"> calls the method </w:t>
+      </w:r>
+      <w:proofErr w:type="spellStart"/>
+      <w:r>
+        <w:rPr>
+          <w:i/>
+        </w:rPr>
+        <w:t>onClickSettings</w:t>
+      </w:r>
+      <w:proofErr w:type="spellEnd"/>
+      <w:r>
+        <w:t xml:space="preserve"> which starts the </w:t>
+      </w:r>
+      <w:r>
+        <w:rPr>
+          <w:i/>
+        </w:rPr>
+        <w:t>Settings</w:t>
+      </w:r>
+      <w:r>
+        <w:t xml:space="preserve"> activity.</w:t>
+      </w:r>
+    </w:p>
+    <w:p>
+      <w:r>
+        <w:t xml:space="preserve">In the settings layout, a </w:t>
+      </w:r>
+      <w:proofErr w:type="spellStart"/>
+      <w:r>
+        <w:rPr>
+          <w:i/>
+        </w:rPr>
+        <w:t>onCheckedChangeListener</w:t>
+      </w:r>
+      <w:proofErr w:type="spellEnd"/>
+      <w:r>
+        <w:t xml:space="preserve"> is set on the orientation switch. When the switch is toggled, the listener runs an </w:t>
+      </w:r>
+      <w:proofErr w:type="spellStart"/>
+      <w:r>
+        <w:rPr>
+          <w:i/>
+        </w:rPr>
+        <w:t>onCheckedChanged</w:t>
+      </w:r>
+      <w:proofErr w:type="spellEnd"/>
+      <w:r>
+        <w:t xml:space="preserve"> method which alters the label </w:t>
+      </w:r>
+      <w:proofErr w:type="spellStart"/>
+      <w:r>
+        <w:rPr>
+          <w:i/>
+        </w:rPr>
+        <w:t>TextView</w:t>
+      </w:r>
+      <w:proofErr w:type="spellEnd"/>
+      <w:r>
+        <w:t xml:space="preserve"> to either “Portrait” or “Landscape” depending on the switch’s state. The method then saves a Boolean </w:t>
+      </w:r>
+      <w:proofErr w:type="spellStart"/>
+      <w:r>
+        <w:rPr>
+          <w:i/>
+        </w:rPr>
+        <w:t>isPortrait</w:t>
+      </w:r>
+      <w:proofErr w:type="spellEnd"/>
+      <w:r>
+        <w:t xml:space="preserve"> to the </w:t>
+      </w:r>
+      <w:proofErr w:type="spellStart"/>
+      <w:r>
+        <w:rPr>
+          <w:i/>
+        </w:rPr>
+        <w:t>SharedPreferences</w:t>
+      </w:r>
+      <w:proofErr w:type="spellEnd"/>
+      <w:r>
+        <w:rPr>
+          <w:i/>
+        </w:rPr>
+        <w:t xml:space="preserve"> </w:t>
+      </w:r>
+      <w:r>
+        <w:t>and updates the current orientation</w:t>
+      </w:r>
+      <w:r>
+        <w:t>.</w:t>
+      </w:r>
+    </w:p>
+    <w:p>
+      <w:r>
+        <w:t xml:space="preserve">As there is no way to globally lock the orientation throughout the app, it must be done in each activity. Therefore, in the </w:t>
+      </w:r>
+      <w:proofErr w:type="spellStart"/>
+      <w:r>
+        <w:rPr>
+          <w:i/>
+        </w:rPr>
+        <w:t>onCreate</w:t>
+      </w:r>
+      <w:proofErr w:type="spellEnd"/>
+      <w:r>
+        <w:t xml:space="preserve"> method of each activity, </w:t>
+      </w:r>
+      <w:r>
+        <w:t>an</w:t>
+      </w:r>
+      <w:r>
+        <w:t xml:space="preserve"> if statement is used to check the status of the </w:t>
+      </w:r>
+      <w:proofErr w:type="spellStart"/>
+      <w:r>
+        <w:rPr>
+          <w:i/>
+        </w:rPr>
+        <w:t>isPortrait</w:t>
+      </w:r>
+      <w:proofErr w:type="spellEnd"/>
+      <w:r>
+        <w:t xml:space="preserve"> Boolean. The orientation is then locked to portrait or landscape, depending on the variable’s value.</w:t>
+      </w:r>
+    </w:p>
+    <w:p>
+      <w:r>
+        <w:t xml:space="preserve">Most of the application’s layouts were created to work in either landscape or portrait by using </w:t>
+      </w:r>
+      <w:proofErr w:type="spellStart"/>
+      <w:r>
+        <w:rPr>
+          <w:i/>
+        </w:rPr>
+        <w:t>ConstraintLayouts</w:t>
+      </w:r>
+      <w:proofErr w:type="spellEnd"/>
+      <w:r>
+        <w:t xml:space="preserve"> which adapted to the different orientations and device sizes. However, the main </w:t>
+      </w:r>
+      <w:r>
+        <w:rPr>
+          <w:i/>
+        </w:rPr>
+        <w:t>Calculator</w:t>
+      </w:r>
+      <w:r>
+        <w:t xml:space="preserve"> layout didn’t adapt properly. This </w:t>
+      </w:r>
+      <w:r>
+        <w:t>led</w:t>
+      </w:r>
+      <w:r>
+        <w:t xml:space="preserve"> to some buttons being pushed off the page, becoming inaccessible and the display becoming cluttered. </w:t>
+      </w:r>
+    </w:p>
+    <w:p>
+      <w:r>
+        <w:t>To remedy this, an alternative layout was created to be used when in landscape while the default can be used for portrait.</w:t>
+      </w:r>
+    </w:p>
+    <w:p>
+      <w:r>
+        <w:t>This is as shown below:</w:t>
+      </w:r>
+    </w:p>
+    <w:p>
+      <w:r>
+        <w:rPr>
+          <w:noProof/>
+        </w:rPr>
+        <w:drawing>
+          <wp:inline distT="0" distB="0" distL="0" distR="0" wp14:anchorId="6AFB03FC" wp14:editId="4E6CFB32">
+            <wp:extent cx="3098165" cy="1746692"/>
+            <wp:effectExtent l="0" t="0" r="6985" b="6350"/>
+            <wp:docPr id="11" name="Picture 11"/>
+            <wp:cNvGraphicFramePr>
+              <a:graphicFrameLocks xmlns:a="http://schemas.openxmlformats.org/drawingml/2006/main" noChangeAspect="1"/>
+            </wp:cNvGraphicFramePr>
+            <a:graphic xmlns:a="http://schemas.openxmlformats.org/drawingml/2006/main">
+              <a:graphicData uri="http://schemas.openxmlformats.org/drawingml/2006/picture">
+                <pic:pic xmlns:pic="http://schemas.openxmlformats.org/drawingml/2006/picture">
+                  <pic:nvPicPr>
+                    <pic:cNvPr id="1" name=""/>
+                    <pic:cNvPicPr/>
+                  </pic:nvPicPr>
+                  <pic:blipFill rotWithShape="1">
+                    <a:blip r:embed="rId24"/>
+                    <a:srcRect t="5992"/>
+                    <a:stretch/>
+                  </pic:blipFill>
+                  <pic:spPr bwMode="auto">
+                    <a:xfrm>
+                      <a:off x="0" y="0"/>
+                      <a:ext cx="3098165" cy="1746692"/>
+                    </a:xfrm>
+                    <a:prstGeom prst="rect">
+                      <a:avLst/>
+                    </a:prstGeom>
+                    <a:ln>
+                      <a:noFill/>
+                    </a:ln>
+                    <a:extLst>
+                      <a:ext uri="{53640926-AAD7-44D8-BBD7-CCE9431645EC}">
+                        <a14:shadowObscured xmlns:a14="http://schemas.microsoft.com/office/drawing/2010/main"/>
+                      </a:ext>
+                    </a:extLst>
+                  </pic:spPr>
+                </pic:pic>
+              </a:graphicData>
+            </a:graphic>
+          </wp:inline>
+        </w:drawing>
+      </w:r>
+    </w:p>
+    <w:p>
+      <w:pPr>
+        <w:pStyle w:val="Heading4"/>
+      </w:pPr>
+      <w:r>
+        <w:t>V0.7.0 – Testing</w:t>
+      </w:r>
+    </w:p>
+    <w:p/>
+    <w:tbl>
+      <w:tblPr>
+        <w:tblStyle w:val="TableGrid"/>
+        <w:tblW w:w="0" w:type="auto"/>
+        <w:tblLook w:val="04A0" w:firstRow="1" w:lastRow="0" w:firstColumn="1" w:lastColumn="0" w:noHBand="0" w:noVBand="1"/>
+      </w:tblPr>
+      <w:tblGrid>
+        <w:gridCol w:w="1066"/>
+        <w:gridCol w:w="1091"/>
+        <w:gridCol w:w="909"/>
+        <w:gridCol w:w="934"/>
+        <w:gridCol w:w="869"/>
+      </w:tblGrid>
+      <w:tr>
+        <w:tc>
+          <w:tcPr>
+            <w:tcW w:w="1066" w:type="dxa"/>
+          </w:tcPr>
+          <w:p>
+            <w:pPr>
+              <w:rPr>
+                <w:sz w:val="16"/>
+              </w:rPr>
+            </w:pPr>
+            <w:r>
+              <w:rPr>
+                <w:sz w:val="16"/>
+              </w:rPr>
+              <w:t>Reason</w:t>
+            </w:r>
+          </w:p>
+        </w:tc>
+        <w:tc>
+          <w:tcPr>
+            <w:tcW w:w="1091" w:type="dxa"/>
+          </w:tcPr>
+          <w:p>
+            <w:pPr>
+              <w:rPr>
+                <w:sz w:val="16"/>
+              </w:rPr>
+            </w:pPr>
+            <w:r>
+              <w:rPr>
+                <w:sz w:val="16"/>
+              </w:rPr>
+              <w:t>Input</w:t>
+            </w:r>
+          </w:p>
+        </w:tc>
+        <w:tc>
+          <w:tcPr>
+            <w:tcW w:w="909" w:type="dxa"/>
+          </w:tcPr>
+          <w:p>
+            <w:pPr>
+              <w:rPr>
+                <w:sz w:val="16"/>
+              </w:rPr>
+            </w:pPr>
+            <w:r>
+              <w:rPr>
+                <w:sz w:val="16"/>
+              </w:rPr>
+              <w:t>Expected</w:t>
+            </w:r>
+          </w:p>
+        </w:tc>
+        <w:tc>
+          <w:tcPr>
+            <w:tcW w:w="934" w:type="dxa"/>
+          </w:tcPr>
+          <w:p>
+            <w:pPr>
+              <w:rPr>
+                <w:sz w:val="16"/>
+              </w:rPr>
+            </w:pPr>
+            <w:r>
+              <w:rPr>
+                <w:sz w:val="16"/>
+              </w:rPr>
+              <w:t>Actual</w:t>
+            </w:r>
+          </w:p>
+        </w:tc>
+        <w:tc>
+          <w:tcPr>
+            <w:tcW w:w="869" w:type="dxa"/>
+          </w:tcPr>
+          <w:p>
+            <w:pPr>
+              <w:rPr>
+                <w:sz w:val="16"/>
+              </w:rPr>
+            </w:pPr>
+            <w:r>
+              <w:rPr>
+                <w:sz w:val="16"/>
+              </w:rPr>
+              <w:t>Required Actions</w:t>
+            </w:r>
+          </w:p>
+        </w:tc>
+      </w:tr>
+      <w:tr>
+        <w:tc>
+          <w:tcPr>
+            <w:tcW w:w="1066" w:type="dxa"/>
+          </w:tcPr>
+          <w:p>
+            <w:pPr>
+              <w:rPr>
+                <w:sz w:val="16"/>
+              </w:rPr>
+            </w:pPr>
+            <w:r>
+              <w:rPr>
+                <w:sz w:val="16"/>
+              </w:rPr>
+              <w:t>Ensure orientation label is changed on switch toggle.</w:t>
+            </w:r>
+          </w:p>
+        </w:tc>
+        <w:tc>
+          <w:tcPr>
+            <w:tcW w:w="1091" w:type="dxa"/>
+          </w:tcPr>
+          <w:p>
+            <w:pPr>
+              <w:rPr>
+                <w:sz w:val="16"/>
+              </w:rPr>
+            </w:pPr>
+            <w:r>
+              <w:rPr>
+                <w:sz w:val="16"/>
+              </w:rPr>
+              <w:t>Toggle orientation switch.</w:t>
+            </w:r>
+          </w:p>
+        </w:tc>
+        <w:tc>
+          <w:tcPr>
+            <w:tcW w:w="909" w:type="dxa"/>
+          </w:tcPr>
+          <w:p>
+            <w:pPr>
+              <w:rPr>
+                <w:sz w:val="16"/>
+              </w:rPr>
+            </w:pPr>
+            <w:r>
+              <w:rPr>
+                <w:sz w:val="16"/>
+              </w:rPr>
+              <w:t>Label is changed to represent the switch’s value. On for portrait, off for landscape.</w:t>
+            </w:r>
+          </w:p>
+        </w:tc>
+        <w:tc>
+          <w:tcPr>
+            <w:tcW w:w="934" w:type="dxa"/>
+          </w:tcPr>
+          <w:p>
+            <w:pPr>
+              <w:rPr>
+                <w:sz w:val="16"/>
+              </w:rPr>
+            </w:pPr>
+            <w:r>
+              <w:rPr>
+                <w:sz w:val="16"/>
+              </w:rPr>
+              <w:t>As expected.</w:t>
+            </w:r>
+          </w:p>
+        </w:tc>
+        <w:tc>
+          <w:tcPr>
+            <w:tcW w:w="869" w:type="dxa"/>
+          </w:tcPr>
+          <w:p>
+            <w:pPr>
+              <w:rPr>
+                <w:sz w:val="16"/>
+              </w:rPr>
+            </w:pPr>
+            <w:r>
+              <w:rPr>
+                <w:sz w:val="16"/>
+              </w:rPr>
+              <w:t>N/A</w:t>
+            </w:r>
+          </w:p>
+        </w:tc>
+      </w:tr>
+      <w:tr>
+        <w:tc>
+          <w:tcPr>
+            <w:tcW w:w="1066" w:type="dxa"/>
+          </w:tcPr>
+          <w:p>
+            <w:pPr>
+              <w:rPr>
+                <w:sz w:val="16"/>
+              </w:rPr>
+            </w:pPr>
+            <w:r>
+              <w:rPr>
+                <w:sz w:val="16"/>
+              </w:rPr>
+              <w:t xml:space="preserve">Ensure other activities load in the </w:t>
+            </w:r>
+            <w:r>
+              <w:rPr>
+                <w:sz w:val="16"/>
+              </w:rPr>
+              <w:lastRenderedPageBreak/>
+              <w:t>correct orientation.</w:t>
+            </w:r>
+          </w:p>
+        </w:tc>
+        <w:tc>
+          <w:tcPr>
+            <w:tcW w:w="1091" w:type="dxa"/>
+          </w:tcPr>
+          <w:p>
+            <w:pPr>
+              <w:rPr>
+                <w:sz w:val="16"/>
+              </w:rPr>
+            </w:pPr>
+            <w:r>
+              <w:rPr>
+                <w:sz w:val="16"/>
+              </w:rPr>
+              <w:lastRenderedPageBreak/>
+              <w:t xml:space="preserve">Change orientation to landscape, then </w:t>
+            </w:r>
+            <w:r>
+              <w:rPr>
+                <w:sz w:val="16"/>
+              </w:rPr>
+              <w:lastRenderedPageBreak/>
+              <w:t xml:space="preserve">navigate to the </w:t>
+            </w:r>
+            <w:r>
+              <w:rPr>
+                <w:i/>
+                <w:sz w:val="16"/>
+              </w:rPr>
+              <w:t>Calculator</w:t>
+            </w:r>
+            <w:r>
+              <w:rPr>
+                <w:sz w:val="16"/>
+              </w:rPr>
+              <w:t xml:space="preserve"> activity.</w:t>
+            </w:r>
+          </w:p>
+        </w:tc>
+        <w:tc>
+          <w:tcPr>
+            <w:tcW w:w="909" w:type="dxa"/>
+          </w:tcPr>
+          <w:p>
+            <w:pPr>
+              <w:rPr>
+                <w:sz w:val="16"/>
+              </w:rPr>
+            </w:pPr>
+            <w:r>
+              <w:rPr>
+                <w:sz w:val="16"/>
+              </w:rPr>
+              <w:lastRenderedPageBreak/>
+              <w:t>Layout is shown as landscape.</w:t>
+            </w:r>
+          </w:p>
+        </w:tc>
+        <w:tc>
+          <w:tcPr>
+            <w:tcW w:w="934" w:type="dxa"/>
+          </w:tcPr>
+          <w:p>
+            <w:pPr>
+              <w:rPr>
+                <w:sz w:val="16"/>
+              </w:rPr>
+            </w:pPr>
+            <w:r>
+              <w:rPr>
+                <w:sz w:val="16"/>
+              </w:rPr>
+              <w:t xml:space="preserve">As expected, with the exception </w:t>
+            </w:r>
+            <w:r>
+              <w:rPr>
+                <w:sz w:val="16"/>
+              </w:rPr>
+              <w:lastRenderedPageBreak/>
+              <w:t xml:space="preserve">of the main </w:t>
+            </w:r>
+            <w:r>
+              <w:rPr>
+                <w:i/>
+                <w:sz w:val="16"/>
+              </w:rPr>
+              <w:t>Calculator</w:t>
+            </w:r>
+            <w:r>
+              <w:rPr>
+                <w:sz w:val="16"/>
+              </w:rPr>
+              <w:t xml:space="preserve"> layout which </w:t>
+            </w:r>
+            <w:r>
+              <w:rPr>
+                <w:sz w:val="16"/>
+              </w:rPr>
+              <w:t xml:space="preserve">adapted improperly . </w:t>
+            </w:r>
+          </w:p>
+        </w:tc>
+        <w:tc>
+          <w:tcPr>
+            <w:tcW w:w="869" w:type="dxa"/>
+          </w:tcPr>
+          <w:p>
+            <w:pPr>
+              <w:rPr>
+                <w:sz w:val="16"/>
+              </w:rPr>
+            </w:pPr>
+            <w:r>
+              <w:rPr>
+                <w:sz w:val="16"/>
+              </w:rPr>
+              <w:lastRenderedPageBreak/>
+              <w:t xml:space="preserve">Create a alter layout for the </w:t>
+            </w:r>
+            <w:r>
+              <w:rPr>
+                <w:sz w:val="16"/>
+              </w:rPr>
+              <w:lastRenderedPageBreak/>
+              <w:t>landscape version.</w:t>
+            </w:r>
+          </w:p>
+        </w:tc>
+      </w:tr>
+      <w:tr>
+        <w:tc>
+          <w:tcPr>
+            <w:tcW w:w="1066" w:type="dxa"/>
+          </w:tcPr>
+          <w:p>
+            <w:pPr>
+              <w:rPr>
+                <w:sz w:val="16"/>
+              </w:rPr>
+            </w:pPr>
+            <w:r>
+              <w:rPr>
+                <w:sz w:val="16"/>
+              </w:rPr>
+              <w:t>Ensure back button sends user to correct activity.</w:t>
+            </w:r>
+          </w:p>
+        </w:tc>
+        <w:tc>
+          <w:tcPr>
+            <w:tcW w:w="1091" w:type="dxa"/>
+          </w:tcPr>
+          <w:p>
+            <w:pPr>
+              <w:rPr>
+                <w:sz w:val="16"/>
+              </w:rPr>
+            </w:pPr>
+            <w:r>
+              <w:rPr>
+                <w:sz w:val="16"/>
+              </w:rPr>
+              <w:t>Tap back button.</w:t>
+            </w:r>
+          </w:p>
+        </w:tc>
+        <w:tc>
+          <w:tcPr>
+            <w:tcW w:w="909" w:type="dxa"/>
+          </w:tcPr>
+          <w:p>
+            <w:pPr>
+              <w:rPr>
+                <w:sz w:val="16"/>
+              </w:rPr>
+            </w:pPr>
+            <w:r>
+              <w:rPr>
+                <w:sz w:val="16"/>
+              </w:rPr>
+              <w:t xml:space="preserve">User is sent back to the main </w:t>
+            </w:r>
+            <w:r>
+              <w:rPr>
+                <w:i/>
+                <w:sz w:val="16"/>
+              </w:rPr>
+              <w:t>Calculator</w:t>
+            </w:r>
+            <w:r>
+              <w:rPr>
+                <w:sz w:val="16"/>
+              </w:rPr>
+              <w:t xml:space="preserve"> activity.</w:t>
+            </w:r>
+          </w:p>
+        </w:tc>
+        <w:tc>
+          <w:tcPr>
+            <w:tcW w:w="934" w:type="dxa"/>
+          </w:tcPr>
+          <w:p>
+            <w:pPr>
+              <w:rPr>
+                <w:sz w:val="16"/>
+              </w:rPr>
+            </w:pPr>
+            <w:r>
+              <w:rPr>
+                <w:sz w:val="16"/>
+              </w:rPr>
+              <w:t>As expected.</w:t>
+            </w:r>
+          </w:p>
+        </w:tc>
+        <w:tc>
+          <w:tcPr>
+            <w:tcW w:w="869" w:type="dxa"/>
+          </w:tcPr>
+          <w:p>
+            <w:pPr>
+              <w:rPr>
+                <w:sz w:val="16"/>
+              </w:rPr>
+            </w:pPr>
+            <w:r>
+              <w:rPr>
+                <w:sz w:val="16"/>
+              </w:rPr>
+              <w:t>N/A.</w:t>
+            </w:r>
+          </w:p>
+        </w:tc>
+      </w:tr>
+    </w:tbl>
+    <w:p/>
+    <w:p>
+      <w:pPr>
+        <w:pStyle w:val="Heading3"/>
+      </w:pPr>
+      <w:r>
+        <w:t>3.1.12 Version 0.7.1</w:t>
+      </w:r>
+    </w:p>
+    <w:p/>
+    <w:p>
+      <w:pPr>
+        <w:pStyle w:val="Heading4"/>
+      </w:pPr>
+      <w:r>
+        <w:t xml:space="preserve">V0.7.1 – Success Criteria </w:t>
+      </w:r>
+    </w:p>
+    <w:p/>
+    <w:p>
+      <w:r>
+        <w:t>The aim of version 0.7.1 was to add functionality to the haptic feedback setting.</w:t>
+      </w:r>
+    </w:p>
+    <w:p>
+      <w:bookmarkStart w:id="0" w:name="_GoBack"/>
+      <w:bookmarkEnd w:id="0"/>
+    </w:p>
     <w:sectPr>
       <w:pgSz w:w="11906" w:h="16838"/>
       <w:pgMar w:top="720" w:right="720" w:bottom="720" w:left="720" w:header="708" w:footer="708" w:gutter="0"/>
@@ -16074,7 +17956,7 @@
 </file>
 
 <file path=word/numbering.xml><?xml version="1.0" encoding="utf-8"?>
-<w:numbering xmlns:wpc="http://schemas.microsoft.com/office/word/2010/wordprocessingCanvas" xmlns:cx="http://schemas.microsoft.com/office/drawing/2014/chartex" xmlns:cx1="http://schemas.microsoft.com/office/drawing/2015/9/8/chartex" xmlns:mc="http://schemas.openxmlformats.org/markup-compatibility/2006" xmlns:o="urn:schemas-microsoft-com:office:office" xmlns:r="http://schemas.openxmlformats.org/officeDocument/2006/relationships" xmlns:m="http://schemas.openxmlformats.org/officeDocument/2006/math" xmlns:v="urn:schemas-microsoft-com:vml" xmlns:wp14="http://schemas.microsoft.com/office/word/2010/wordprocessingDrawing" xmlns:wp="http://schemas.openxmlformats.org/drawingml/2006/wordprocessingDrawing" xmlns:w10="urn:schemas-microsoft-com:office:word" xmlns:w="http://schemas.openxmlformats.org/wordprocessingml/2006/main" xmlns:w14="http://schemas.microsoft.com/office/word/2010/wordml" xmlns:w15="http://schemas.microsoft.com/office/word/2012/wordml" xmlns:w16se="http://schemas.microsoft.com/office/word/2015/wordml/symex" xmlns:wpg="http://schemas.microsoft.com/office/word/2010/wordprocessingGroup" xmlns:wpi="http://schemas.microsoft.com/office/word/2010/wordprocessingInk" xmlns:wne="http://schemas.microsoft.com/office/word/2006/wordml" xmlns:wps="http://schemas.microsoft.com/office/word/2010/wordprocessingShape" mc:Ignorable="w14 w15 w16se wp14">
+<w:numbering xmlns:wpc="http://schemas.microsoft.com/office/word/2010/wordprocessingCanvas" xmlns:cx="http://schemas.microsoft.com/office/drawing/2014/chartex" xmlns:cx1="http://schemas.microsoft.com/office/drawing/2015/9/8/chartex" xmlns:cx2="http://schemas.microsoft.com/office/drawing/2015/10/21/chartex" xmlns:cx3="http://schemas.microsoft.com/office/drawing/2016/5/9/chartex" xmlns:cx4="http://schemas.microsoft.com/office/drawing/2016/5/10/chartex" xmlns:cx5="http://schemas.microsoft.com/office/drawing/2016/5/11/chartex" xmlns:cx6="http://schemas.microsoft.com/office/drawing/2016/5/12/chartex" xmlns:cx7="http://schemas.microsoft.com/office/drawing/2016/5/13/chartex" xmlns:cx8="http://schemas.microsoft.com/office/drawing/2016/5/14/chartex" xmlns:mc="http://schemas.openxmlformats.org/markup-compatibility/2006" xmlns:aink="http://schemas.microsoft.com/office/drawing/2016/ink" xmlns:am3d="http://schemas.microsoft.com/office/drawing/2017/model3d" xmlns:o="urn:schemas-microsoft-com:office:office" xmlns:r="http://schemas.openxmlformats.org/officeDocument/2006/relationships" xmlns:m="http://schemas.openxmlformats.org/officeDocument/2006/math" xmlns:v="urn:schemas-microsoft-com:vml" xmlns:wp14="http://schemas.microsoft.com/office/word/2010/wordprocessingDrawing" xmlns:wp="http://schemas.openxmlformats.org/drawingml/2006/wordprocessingDrawing" xmlns:w10="urn:schemas-microsoft-com:office:word" xmlns:w="http://schemas.openxmlformats.org/wordprocessingml/2006/main" xmlns:w14="http://schemas.microsoft.com/office/word/2010/wordml" xmlns:w15="http://schemas.microsoft.com/office/word/2012/wordml" xmlns:w16cid="http://schemas.microsoft.com/office/word/2016/wordml/cid" xmlns:w16se="http://schemas.microsoft.com/office/word/2015/wordml/symex" xmlns:wpg="http://schemas.microsoft.com/office/word/2010/wordprocessingGroup" xmlns:wpi="http://schemas.microsoft.com/office/word/2010/wordprocessingInk" xmlns:wne="http://schemas.microsoft.com/office/word/2006/wordml" xmlns:wps="http://schemas.microsoft.com/office/word/2010/wordprocessingShape" mc:Ignorable="w14 w15 w16se w16cid wp14">
   <w:abstractNum w:abstractNumId="0" w15:restartNumberingAfterBreak="0">
     <w:nsid w:val="06FF1F95"/>
     <w:multiLevelType w:val="hybridMultilevel"/>
@@ -16191,7 +18073,7 @@
   <w:abstractNum w:abstractNumId="1" w15:restartNumberingAfterBreak="0">
     <w:nsid w:val="217832AA"/>
     <w:multiLevelType w:val="hybridMultilevel"/>
-    <w:tmpl w:val="E558EF56"/>
+    <w:tmpl w:val="30520AEC"/>
     <w:lvl w:ilvl="0" w:tplc="08090001">
       <w:start w:val="1"/>
       <w:numFmt w:val="bullet"/>
@@ -17375,7 +19257,7 @@
 </file>
 
 <file path=word/styles.xml><?xml version="1.0" encoding="utf-8"?>
-<w:styles xmlns:mc="http://schemas.openxmlformats.org/markup-compatibility/2006" xmlns:r="http://schemas.openxmlformats.org/officeDocument/2006/relationships" xmlns:w="http://schemas.openxmlformats.org/wordprocessingml/2006/main" xmlns:w14="http://schemas.microsoft.com/office/word/2010/wordml" xmlns:w15="http://schemas.microsoft.com/office/word/2012/wordml" xmlns:w16se="http://schemas.microsoft.com/office/word/2015/wordml/symex" mc:Ignorable="w14 w15 w16se">
+<w:styles xmlns:mc="http://schemas.openxmlformats.org/markup-compatibility/2006" xmlns:r="http://schemas.openxmlformats.org/officeDocument/2006/relationships" xmlns:w="http://schemas.openxmlformats.org/wordprocessingml/2006/main" xmlns:w14="http://schemas.microsoft.com/office/word/2010/wordml" xmlns:w15="http://schemas.microsoft.com/office/word/2012/wordml" xmlns:w16cid="http://schemas.microsoft.com/office/word/2016/wordml/cid" xmlns:w16se="http://schemas.microsoft.com/office/word/2015/wordml/symex" mc:Ignorable="w14 w15 w16se w16cid">
   <w:docDefaults>
     <w:rPrDefault>
       <w:rPr>
@@ -17391,7 +19273,7 @@
       </w:pPr>
     </w:pPrDefault>
   </w:docDefaults>
-  <w:latentStyles w:defLockedState="0" w:defUIPriority="99" w:defSemiHidden="0" w:defUnhideWhenUsed="0" w:defQFormat="0" w:count="371">
+  <w:latentStyles w:defLockedState="0" w:defUIPriority="99" w:defSemiHidden="0" w:defUnhideWhenUsed="0" w:defQFormat="0" w:count="375">
     <w:lsdException w:name="Normal" w:uiPriority="0" w:qFormat="1"/>
     <w:lsdException w:name="heading 1" w:uiPriority="9" w:qFormat="1"/>
     <w:lsdException w:name="heading 2" w:semiHidden="1" w:uiPriority="9" w:unhideWhenUsed="1" w:qFormat="1"/>
@@ -17497,7 +19379,6 @@
     <w:lsdException w:name="HTML Sample" w:semiHidden="1" w:unhideWhenUsed="1"/>
     <w:lsdException w:name="HTML Typewriter" w:semiHidden="1" w:unhideWhenUsed="1"/>
     <w:lsdException w:name="HTML Variable" w:semiHidden="1" w:unhideWhenUsed="1"/>
-    <w:lsdException w:name="Normal Table" w:semiHidden="1" w:unhideWhenUsed="1"/>
     <w:lsdException w:name="annotation subject" w:semiHidden="1" w:unhideWhenUsed="1"/>
     <w:lsdException w:name="No List" w:semiHidden="1" w:unhideWhenUsed="1"/>
     <w:lsdException w:name="Outline List 1" w:semiHidden="1" w:unhideWhenUsed="1"/>
@@ -17541,10 +19422,8 @@
     <w:lsdException w:name="Table Elegant" w:semiHidden="1" w:unhideWhenUsed="1"/>
     <w:lsdException w:name="Table Professional" w:semiHidden="1" w:unhideWhenUsed="1"/>
     <w:lsdException w:name="Table Subtle 1" w:semiHidden="1" w:unhideWhenUsed="1"/>
-    <w:lsdException w:name="Table Subtle 2" w:semiHidden="1" w:unhideWhenUsed="1"/>
     <w:lsdException w:name="Table Web 1" w:semiHidden="1" w:unhideWhenUsed="1"/>
     <w:lsdException w:name="Table Web 2" w:semiHidden="1" w:unhideWhenUsed="1"/>
-    <w:lsdException w:name="Table Web 3" w:semiHidden="1" w:unhideWhenUsed="1"/>
     <w:lsdException w:name="Balloon Text" w:semiHidden="1" w:unhideWhenUsed="1"/>
     <w:lsdException w:name="Table Grid" w:uiPriority="39"/>
     <w:lsdException w:name="Table Theme" w:semiHidden="1" w:unhideWhenUsed="1"/>
@@ -17763,6 +19642,10 @@
     <w:lsdException w:name="List Table 5 Dark Accent 6" w:uiPriority="50"/>
     <w:lsdException w:name="List Table 6 Colorful Accent 6" w:uiPriority="51"/>
     <w:lsdException w:name="List Table 7 Colorful Accent 6" w:uiPriority="52"/>
+    <w:lsdException w:name="Mention" w:semiHidden="1" w:unhideWhenUsed="1"/>
+    <w:lsdException w:name="Smart Hyperlink" w:semiHidden="1" w:unhideWhenUsed="1"/>
+    <w:lsdException w:name="Hashtag" w:semiHidden="1" w:unhideWhenUsed="1"/>
+    <w:lsdException w:name="Unresolved Mention" w:semiHidden="1" w:unhideWhenUsed="1"/>
   </w:latentStyles>
   <w:style w:type="paragraph" w:default="1" w:styleId="Normal">
     <w:name w:val="Normal"/>
@@ -18478,7 +20361,7 @@
 </file>
 
 <file path=customXml/itemProps1.xml><?xml version="1.0" encoding="utf-8"?>
-<ds:datastoreItem xmlns:ds="http://schemas.openxmlformats.org/officeDocument/2006/customXml" ds:itemID="{C2ED7742-6EB9-4D94-A8D6-14A3236ACFFC}">
+<ds:datastoreItem xmlns:ds="http://schemas.openxmlformats.org/officeDocument/2006/customXml" ds:itemID="{935E26E8-09D6-424D-ABE7-3F09916E526A}">
   <ds:schemaRefs>
     <ds:schemaRef ds:uri="http://schemas.openxmlformats.org/officeDocument/2006/bibliography"/>
   </ds:schemaRefs>

</xml_diff>

<commit_message>
Finish version 0.7.2 and 0.7.3
</commit_message>
<xml_diff>
--- a/Project Write Up/3. Development.docx
+++ b/Project Write Up/3. Development.docx
@@ -16366,19 +16366,7 @@
               <w:rPr>
                 <w:sz w:val="16"/>
               </w:rPr>
-              <w:t xml:space="preserve">Ensure cosine function gives correct </w:t>
-            </w:r>
-            <w:r>
-              <w:rPr>
-                <w:sz w:val="16"/>
-              </w:rPr>
-              <w:t>result</w:t>
-            </w:r>
-            <w:r>
-              <w:rPr>
-                <w:sz w:val="16"/>
-              </w:rPr>
-              <w:t>.</w:t>
+              <w:t>Ensure cosine function gives correct result.</w:t>
             </w:r>
           </w:p>
         </w:tc>
@@ -16477,19 +16465,7 @@
                 <w:sz w:val="16"/>
               </w:rPr>
               <w:lastRenderedPageBreak/>
-              <w:t xml:space="preserve">gives correct </w:t>
-            </w:r>
-            <w:r>
-              <w:rPr>
-                <w:sz w:val="16"/>
-              </w:rPr>
-              <w:t>result</w:t>
-            </w:r>
-            <w:r>
-              <w:rPr>
-                <w:sz w:val="16"/>
-              </w:rPr>
-              <w:t>.</w:t>
+              <w:t>gives correct result.</w:t>
             </w:r>
           </w:p>
         </w:tc>
@@ -16674,31 +16650,7 @@
               <w:rPr>
                 <w:sz w:val="16"/>
               </w:rPr>
-              <w:t xml:space="preserve">Ensure inverse </w:t>
-            </w:r>
-            <w:r>
-              <w:rPr>
-                <w:sz w:val="16"/>
-              </w:rPr>
-              <w:t>cosine</w:t>
-            </w:r>
-            <w:r>
-              <w:rPr>
-                <w:sz w:val="16"/>
-              </w:rPr>
-              <w:t xml:space="preserve"> </w:t>
-            </w:r>
-            <w:r>
-              <w:rPr>
-                <w:sz w:val="16"/>
-              </w:rPr>
-              <w:t xml:space="preserve">function </w:t>
-            </w:r>
-            <w:r>
-              <w:rPr>
-                <w:sz w:val="16"/>
-              </w:rPr>
-              <w:t>gives correct result.</w:t>
+              <w:t>Ensure inverse cosine function gives correct result.</w:t>
             </w:r>
           </w:p>
         </w:tc>
@@ -16790,19 +16742,7 @@
               <w:rPr>
                 <w:sz w:val="16"/>
               </w:rPr>
-              <w:t>Ensure inverse</w:t>
-            </w:r>
-            <w:r>
-              <w:rPr>
-                <w:sz w:val="16"/>
-              </w:rPr>
-              <w:t xml:space="preserve"> tangent function</w:t>
-            </w:r>
-            <w:r>
-              <w:rPr>
-                <w:sz w:val="16"/>
-              </w:rPr>
-              <w:t xml:space="preserve"> gives correct result.</w:t>
+              <w:t>Ensure inverse tangent function gives correct result.</w:t>
             </w:r>
           </w:p>
         </w:tc>
@@ -17826,6 +17766,7 @@
               <w:rPr>
                 <w:sz w:val="16"/>
               </w:rPr>
+              <w:lastRenderedPageBreak/>
               <w:t>Ensure back button sends user to correct activity.</w:t>
             </w:r>
           </w:p>
@@ -17942,9 +17883,1526 @@
       </w:r>
     </w:p>
     <w:p>
-      <w:bookmarkStart w:id="0" w:name="_GoBack"/>
-      <w:bookmarkEnd w:id="0"/>
-    </w:p>
+      <w:r>
+        <w:t xml:space="preserve">This was done by setting a </w:t>
+      </w:r>
+      <w:proofErr w:type="spellStart"/>
+      <w:r>
+        <w:rPr>
+          <w:i/>
+        </w:rPr>
+        <w:t>onCheckedC</w:t>
+      </w:r>
+      <w:r>
+        <w:rPr>
+          <w:i/>
+        </w:rPr>
+        <w:t>h</w:t>
+      </w:r>
+      <w:r>
+        <w:rPr>
+          <w:i/>
+        </w:rPr>
+        <w:t>angeListener</w:t>
+      </w:r>
+      <w:proofErr w:type="spellEnd"/>
+      <w:r>
+        <w:rPr>
+          <w:i/>
+        </w:rPr>
+        <w:t xml:space="preserve"> </w:t>
+      </w:r>
+      <w:r>
+        <w:t xml:space="preserve"> to the </w:t>
+      </w:r>
+      <w:r>
+        <w:t xml:space="preserve">haptic feedback </w:t>
+      </w:r>
+      <w:proofErr w:type="spellStart"/>
+      <w:r>
+        <w:rPr>
+          <w:i/>
+        </w:rPr>
+        <w:t>SwitchCompat</w:t>
+      </w:r>
+      <w:proofErr w:type="spellEnd"/>
+      <w:r>
+        <w:t xml:space="preserve">. When the switch’s state is changed by the user it calls a </w:t>
+      </w:r>
+      <w:proofErr w:type="spellStart"/>
+      <w:r>
+        <w:rPr>
+          <w:i/>
+        </w:rPr>
+        <w:t>onCheckedChange</w:t>
+      </w:r>
+      <w:proofErr w:type="spellEnd"/>
+      <w:r>
+        <w:t xml:space="preserve"> method. This method then edits the </w:t>
+      </w:r>
+      <w:proofErr w:type="spellStart"/>
+      <w:r>
+        <w:rPr>
+          <w:i/>
+        </w:rPr>
+        <w:t>SharedPreferences</w:t>
+      </w:r>
+      <w:proofErr w:type="spellEnd"/>
+      <w:r>
+        <w:t xml:space="preserve"> by adding a Boolean variable called </w:t>
+      </w:r>
+      <w:proofErr w:type="spellStart"/>
+      <w:r>
+        <w:rPr>
+          <w:i/>
+        </w:rPr>
+        <w:t>feedbackIsChecked</w:t>
+      </w:r>
+      <w:proofErr w:type="spellEnd"/>
+      <w:r>
+        <w:rPr>
+          <w:i/>
+        </w:rPr>
+        <w:t>.</w:t>
+      </w:r>
+      <w:r>
+        <w:t xml:space="preserve"> The variable is </w:t>
+      </w:r>
+      <w:r>
+        <w:rPr>
+          <w:i/>
+        </w:rPr>
+        <w:t>true</w:t>
+      </w:r>
+      <w:r>
+        <w:t xml:space="preserve"> when the switch is checked and </w:t>
+      </w:r>
+      <w:r>
+        <w:rPr>
+          <w:i/>
+        </w:rPr>
+        <w:t>false</w:t>
+      </w:r>
+      <w:r>
+        <w:t xml:space="preserve"> when it isn’t.</w:t>
+      </w:r>
+    </w:p>
+    <w:p>
+      <w:r>
+        <w:t xml:space="preserve">In the other activities, this variable can be used to provide haptic feedback to the user.  </w:t>
+      </w:r>
+      <w:r>
+        <w:t xml:space="preserve">To do this, in the </w:t>
+      </w:r>
+      <w:proofErr w:type="spellStart"/>
+      <w:r>
+        <w:rPr>
+          <w:i/>
+        </w:rPr>
+        <w:t>onCreate</w:t>
+      </w:r>
+      <w:proofErr w:type="spellEnd"/>
+      <w:r>
+        <w:t xml:space="preserve"> method of the activity the </w:t>
+      </w:r>
+      <w:proofErr w:type="spellStart"/>
+      <w:r>
+        <w:rPr>
+          <w:i/>
+        </w:rPr>
+        <w:t>SharedPreferences</w:t>
+      </w:r>
+      <w:proofErr w:type="spellEnd"/>
+      <w:r>
+        <w:rPr>
+          <w:i/>
+        </w:rPr>
+        <w:t xml:space="preserve"> </w:t>
+      </w:r>
+      <w:r>
+        <w:t xml:space="preserve">are initialised and the value for the variable, </w:t>
+      </w:r>
+      <w:proofErr w:type="spellStart"/>
+      <w:r>
+        <w:rPr>
+          <w:i/>
+        </w:rPr>
+        <w:t>feedbackIsChecked</w:t>
+      </w:r>
+      <w:proofErr w:type="spellEnd"/>
+      <w:r>
+        <w:t xml:space="preserve"> is retrieved. If the variable does not exist in the </w:t>
+      </w:r>
+      <w:proofErr w:type="spellStart"/>
+      <w:r>
+        <w:rPr>
+          <w:i/>
+        </w:rPr>
+        <w:t>SharedPreferences</w:t>
+      </w:r>
+      <w:proofErr w:type="spellEnd"/>
+      <w:r>
+        <w:t xml:space="preserve">, the value defaults to </w:t>
+      </w:r>
+      <w:r>
+        <w:rPr>
+          <w:i/>
+        </w:rPr>
+        <w:t>true</w:t>
+      </w:r>
+      <w:r>
+        <w:t>. This occurs when the user hasn’t made a change to their settings so nothing has been saved.</w:t>
+      </w:r>
+    </w:p>
+    <w:p>
+      <w:r>
+        <w:t xml:space="preserve">To create the haptic feedback, a </w:t>
+      </w:r>
+      <w:r>
+        <w:rPr>
+          <w:i/>
+        </w:rPr>
+        <w:t>Vibrator</w:t>
+      </w:r>
+      <w:r>
+        <w:t xml:space="preserve"> is initialised. If the </w:t>
+      </w:r>
+      <w:proofErr w:type="spellStart"/>
+      <w:r>
+        <w:rPr>
+          <w:i/>
+        </w:rPr>
+        <w:t>feedbackIsChecked</w:t>
+      </w:r>
+      <w:proofErr w:type="spellEnd"/>
+      <w:r>
+        <w:t xml:space="preserve"> variable is true, t</w:t>
+      </w:r>
+      <w:r>
+        <w:t>he</w:t>
+      </w:r>
+      <w:r>
+        <w:t xml:space="preserve"> </w:t>
+      </w:r>
+      <w:r>
+        <w:rPr>
+          <w:i/>
+        </w:rPr>
+        <w:t>Vibrator</w:t>
+      </w:r>
+      <w:r>
+        <w:t xml:space="preserve"> is used to vibrate the phone for 100 milliseconds in the methods that are called when the user clicks a button.</w:t>
+      </w:r>
+    </w:p>
+    <w:p>
+      <w:pPr>
+        <w:pStyle w:val="Heading4"/>
+      </w:pPr>
+      <w:r>
+        <w:t>V0.7.1 – Testing</w:t>
+      </w:r>
+    </w:p>
+    <w:p/>
+    <w:tbl>
+      <w:tblPr>
+        <w:tblStyle w:val="TableGrid"/>
+        <w:tblW w:w="0" w:type="auto"/>
+        <w:tblLook w:val="04A0" w:firstRow="1" w:lastRow="0" w:firstColumn="1" w:lastColumn="0" w:noHBand="0" w:noVBand="1"/>
+      </w:tblPr>
+      <w:tblGrid>
+        <w:gridCol w:w="1407"/>
+        <w:gridCol w:w="775"/>
+        <w:gridCol w:w="1044"/>
+        <w:gridCol w:w="845"/>
+        <w:gridCol w:w="798"/>
+      </w:tblGrid>
+      <w:tr>
+        <w:tc>
+          <w:tcPr>
+            <w:tcW w:w="1066" w:type="dxa"/>
+          </w:tcPr>
+          <w:p>
+            <w:pPr>
+              <w:rPr>
+                <w:sz w:val="16"/>
+              </w:rPr>
+            </w:pPr>
+            <w:r>
+              <w:rPr>
+                <w:sz w:val="16"/>
+              </w:rPr>
+              <w:t>Reason</w:t>
+            </w:r>
+          </w:p>
+        </w:tc>
+        <w:tc>
+          <w:tcPr>
+            <w:tcW w:w="1091" w:type="dxa"/>
+          </w:tcPr>
+          <w:p>
+            <w:pPr>
+              <w:rPr>
+                <w:sz w:val="16"/>
+              </w:rPr>
+            </w:pPr>
+            <w:r>
+              <w:rPr>
+                <w:sz w:val="16"/>
+              </w:rPr>
+              <w:t>Input</w:t>
+            </w:r>
+          </w:p>
+        </w:tc>
+        <w:tc>
+          <w:tcPr>
+            <w:tcW w:w="909" w:type="dxa"/>
+          </w:tcPr>
+          <w:p>
+            <w:pPr>
+              <w:rPr>
+                <w:sz w:val="16"/>
+              </w:rPr>
+            </w:pPr>
+            <w:r>
+              <w:rPr>
+                <w:sz w:val="16"/>
+              </w:rPr>
+              <w:t>Expected</w:t>
+            </w:r>
+          </w:p>
+        </w:tc>
+        <w:tc>
+          <w:tcPr>
+            <w:tcW w:w="934" w:type="dxa"/>
+          </w:tcPr>
+          <w:p>
+            <w:pPr>
+              <w:rPr>
+                <w:sz w:val="16"/>
+              </w:rPr>
+            </w:pPr>
+            <w:r>
+              <w:rPr>
+                <w:sz w:val="16"/>
+              </w:rPr>
+              <w:t>Actual</w:t>
+            </w:r>
+          </w:p>
+        </w:tc>
+        <w:tc>
+          <w:tcPr>
+            <w:tcW w:w="869" w:type="dxa"/>
+          </w:tcPr>
+          <w:p>
+            <w:pPr>
+              <w:rPr>
+                <w:sz w:val="16"/>
+              </w:rPr>
+            </w:pPr>
+            <w:r>
+              <w:rPr>
+                <w:sz w:val="16"/>
+              </w:rPr>
+              <w:t>Required Actions</w:t>
+            </w:r>
+          </w:p>
+        </w:tc>
+      </w:tr>
+      <w:tr>
+        <w:tc>
+          <w:tcPr>
+            <w:tcW w:w="1066" w:type="dxa"/>
+          </w:tcPr>
+          <w:p>
+            <w:pPr>
+              <w:rPr>
+                <w:sz w:val="16"/>
+              </w:rPr>
+            </w:pPr>
+            <w:r>
+              <w:rPr>
+                <w:sz w:val="16"/>
+              </w:rPr>
+              <w:t xml:space="preserve">Ensure value is saved in </w:t>
+            </w:r>
+            <w:proofErr w:type="spellStart"/>
+            <w:r>
+              <w:rPr>
+                <w:i/>
+                <w:sz w:val="16"/>
+              </w:rPr>
+              <w:t>SharedPreferences</w:t>
+            </w:r>
+            <w:proofErr w:type="spellEnd"/>
+            <w:r>
+              <w:rPr>
+                <w:sz w:val="16"/>
+              </w:rPr>
+              <w:t xml:space="preserve"> when user changes the switch’s state.</w:t>
+            </w:r>
+          </w:p>
+        </w:tc>
+        <w:tc>
+          <w:tcPr>
+            <w:tcW w:w="1091" w:type="dxa"/>
+          </w:tcPr>
+          <w:p>
+            <w:pPr>
+              <w:rPr>
+                <w:sz w:val="16"/>
+              </w:rPr>
+            </w:pPr>
+            <w:r>
+              <w:rPr>
+                <w:sz w:val="16"/>
+              </w:rPr>
+              <w:t>Change state of switch</w:t>
+            </w:r>
+            <w:r>
+              <w:rPr>
+                <w:sz w:val="16"/>
+              </w:rPr>
+              <w:t xml:space="preserve"> to the on position.</w:t>
+            </w:r>
+          </w:p>
+        </w:tc>
+        <w:tc>
+          <w:tcPr>
+            <w:tcW w:w="909" w:type="dxa"/>
+          </w:tcPr>
+          <w:p>
+            <w:pPr>
+              <w:rPr>
+                <w:sz w:val="16"/>
+              </w:rPr>
+            </w:pPr>
+            <w:r>
+              <w:rPr>
+                <w:sz w:val="16"/>
+              </w:rPr>
+              <w:t xml:space="preserve">A </w:t>
+            </w:r>
+            <w:r>
+              <w:rPr>
+                <w:i/>
+                <w:sz w:val="16"/>
+              </w:rPr>
+              <w:t>Toast</w:t>
+            </w:r>
+            <w:r>
+              <w:rPr>
+                <w:sz w:val="16"/>
+              </w:rPr>
+              <w:t xml:space="preserve"> that displays the value of the variable displays “true”.</w:t>
+            </w:r>
+            <w:r>
+              <w:rPr>
+                <w:sz w:val="16"/>
+              </w:rPr>
+              <w:t xml:space="preserve"> </w:t>
+            </w:r>
+          </w:p>
+        </w:tc>
+        <w:tc>
+          <w:tcPr>
+            <w:tcW w:w="934" w:type="dxa"/>
+          </w:tcPr>
+          <w:p>
+            <w:pPr>
+              <w:rPr>
+                <w:sz w:val="16"/>
+              </w:rPr>
+            </w:pPr>
+            <w:r>
+              <w:rPr>
+                <w:sz w:val="16"/>
+              </w:rPr>
+              <w:t>As expected.</w:t>
+            </w:r>
+          </w:p>
+        </w:tc>
+        <w:tc>
+          <w:tcPr>
+            <w:tcW w:w="869" w:type="dxa"/>
+          </w:tcPr>
+          <w:p>
+            <w:pPr>
+              <w:rPr>
+                <w:sz w:val="16"/>
+              </w:rPr>
+            </w:pPr>
+            <w:r>
+              <w:rPr>
+                <w:sz w:val="16"/>
+              </w:rPr>
+              <w:t>N/A</w:t>
+            </w:r>
+          </w:p>
+        </w:tc>
+      </w:tr>
+      <w:tr>
+        <w:tc>
+          <w:tcPr>
+            <w:tcW w:w="1066" w:type="dxa"/>
+          </w:tcPr>
+          <w:p>
+            <w:pPr>
+              <w:rPr>
+                <w:sz w:val="16"/>
+              </w:rPr>
+            </w:pPr>
+            <w:r>
+              <w:rPr>
+                <w:sz w:val="16"/>
+              </w:rPr>
+              <w:t>Ensure that haptic feedback is provided when enabled.</w:t>
+            </w:r>
+          </w:p>
+        </w:tc>
+        <w:tc>
+          <w:tcPr>
+            <w:tcW w:w="1091" w:type="dxa"/>
+          </w:tcPr>
+          <w:p>
+            <w:pPr>
+              <w:rPr>
+                <w:sz w:val="16"/>
+              </w:rPr>
+            </w:pPr>
+            <w:r>
+              <w:rPr>
+                <w:sz w:val="16"/>
+              </w:rPr>
+              <w:t>Change state of switch to the on position and test every button.</w:t>
+            </w:r>
+          </w:p>
+        </w:tc>
+        <w:tc>
+          <w:tcPr>
+            <w:tcW w:w="909" w:type="dxa"/>
+          </w:tcPr>
+          <w:p>
+            <w:pPr>
+              <w:rPr>
+                <w:sz w:val="16"/>
+              </w:rPr>
+            </w:pPr>
+            <w:r>
+              <w:rPr>
+                <w:sz w:val="16"/>
+              </w:rPr>
+              <w:t>When the button is clicked, the phone vibrates for 100 milliseconds.</w:t>
+            </w:r>
+          </w:p>
+        </w:tc>
+        <w:tc>
+          <w:tcPr>
+            <w:tcW w:w="934" w:type="dxa"/>
+          </w:tcPr>
+          <w:p>
+            <w:pPr>
+              <w:rPr>
+                <w:sz w:val="16"/>
+              </w:rPr>
+            </w:pPr>
+            <w:r>
+              <w:rPr>
+                <w:sz w:val="16"/>
+              </w:rPr>
+              <w:t>Some buttons didn’t vibrate the phone.</w:t>
+            </w:r>
+          </w:p>
+        </w:tc>
+        <w:tc>
+          <w:tcPr>
+            <w:tcW w:w="869" w:type="dxa"/>
+          </w:tcPr>
+          <w:p>
+            <w:pPr>
+              <w:rPr>
+                <w:sz w:val="16"/>
+              </w:rPr>
+            </w:pPr>
+            <w:r>
+              <w:rPr>
+                <w:sz w:val="16"/>
+              </w:rPr>
+              <w:t xml:space="preserve">Ensure that every method called by buttons has the code required to vibrate </w:t>
+            </w:r>
+            <w:r>
+              <w:rPr>
+                <w:sz w:val="16"/>
+              </w:rPr>
+              <w:t>the phone.</w:t>
+            </w:r>
+          </w:p>
+        </w:tc>
+      </w:tr>
+      <w:tr>
+        <w:tc>
+          <w:tcPr>
+            <w:tcW w:w="1066" w:type="dxa"/>
+          </w:tcPr>
+          <w:p>
+            <w:pPr>
+              <w:rPr>
+                <w:sz w:val="16"/>
+              </w:rPr>
+            </w:pPr>
+            <w:r>
+              <w:rPr>
+                <w:sz w:val="16"/>
+              </w:rPr>
+              <w:t>Ensure haptic feedback isn’t provided when it is disabled.</w:t>
+            </w:r>
+          </w:p>
+        </w:tc>
+        <w:tc>
+          <w:tcPr>
+            <w:tcW w:w="1091" w:type="dxa"/>
+          </w:tcPr>
+          <w:p>
+            <w:pPr>
+              <w:rPr>
+                <w:sz w:val="16"/>
+              </w:rPr>
+            </w:pPr>
+            <w:r>
+              <w:rPr>
+                <w:sz w:val="16"/>
+              </w:rPr>
+              <w:t>Change state of the switch to the off position and test the buttons.</w:t>
+            </w:r>
+          </w:p>
+        </w:tc>
+        <w:tc>
+          <w:tcPr>
+            <w:tcW w:w="909" w:type="dxa"/>
+          </w:tcPr>
+          <w:p>
+            <w:pPr>
+              <w:rPr>
+                <w:sz w:val="16"/>
+              </w:rPr>
+            </w:pPr>
+            <w:r>
+              <w:rPr>
+                <w:sz w:val="16"/>
+              </w:rPr>
+              <w:t>When the buttons are clicked, they do not vibrate the phone but function as normally.</w:t>
+            </w:r>
+          </w:p>
+        </w:tc>
+        <w:tc>
+          <w:tcPr>
+            <w:tcW w:w="934" w:type="dxa"/>
+          </w:tcPr>
+          <w:p>
+            <w:pPr>
+              <w:rPr>
+                <w:sz w:val="16"/>
+              </w:rPr>
+            </w:pPr>
+            <w:r>
+              <w:rPr>
+                <w:sz w:val="16"/>
+              </w:rPr>
+              <w:t>As expected.</w:t>
+            </w:r>
+          </w:p>
+        </w:tc>
+        <w:tc>
+          <w:tcPr>
+            <w:tcW w:w="869" w:type="dxa"/>
+          </w:tcPr>
+          <w:p>
+            <w:pPr>
+              <w:rPr>
+                <w:sz w:val="16"/>
+              </w:rPr>
+            </w:pPr>
+            <w:r>
+              <w:rPr>
+                <w:sz w:val="16"/>
+              </w:rPr>
+              <w:t>N/A</w:t>
+            </w:r>
+          </w:p>
+        </w:tc>
+      </w:tr>
+    </w:tbl>
+    <w:p/>
+    <w:p>
+      <w:pPr>
+        <w:pStyle w:val="Heading3"/>
+      </w:pPr>
+      <w:r>
+        <w:t>3.1.13 Version 0.7.2</w:t>
+      </w:r>
+    </w:p>
+    <w:p/>
+    <w:p>
+      <w:pPr>
+        <w:pStyle w:val="Heading4"/>
+      </w:pPr>
+      <w:r>
+        <w:t xml:space="preserve">V0.7.2 – Success Criteria </w:t>
+      </w:r>
+    </w:p>
+    <w:p/>
+    <w:p>
+      <w:r>
+        <w:t xml:space="preserve">The aim of version 0.7.2 was to add functionality to the </w:t>
+      </w:r>
+      <w:proofErr w:type="spellStart"/>
+      <w:r>
+        <w:rPr>
+          <w:i/>
+        </w:rPr>
+        <w:t>NumberPicker</w:t>
+      </w:r>
+      <w:proofErr w:type="spellEnd"/>
+      <w:r>
+        <w:t xml:space="preserve"> so the user can select the amount of decimal points they want to be displayed when making calculations.</w:t>
+      </w:r>
+    </w:p>
+    <w:p>
+      <w:r>
+        <w:t xml:space="preserve">This was implemented by setting an </w:t>
+      </w:r>
+      <w:proofErr w:type="spellStart"/>
+      <w:r>
+        <w:rPr>
+          <w:i/>
+        </w:rPr>
+        <w:t>onValueChangedListener</w:t>
+      </w:r>
+      <w:proofErr w:type="spellEnd"/>
+      <w:r>
+        <w:t xml:space="preserve"> to the </w:t>
+      </w:r>
+      <w:proofErr w:type="spellStart"/>
+      <w:r>
+        <w:rPr>
+          <w:i/>
+        </w:rPr>
+        <w:t>NumberPicker</w:t>
+      </w:r>
+      <w:proofErr w:type="spellEnd"/>
+      <w:r>
+        <w:t xml:space="preserve">. This means that when the user changes the value of the </w:t>
+      </w:r>
+      <w:proofErr w:type="spellStart"/>
+      <w:r>
+        <w:rPr>
+          <w:i/>
+        </w:rPr>
+        <w:t>NumberPicker</w:t>
+      </w:r>
+      <w:proofErr w:type="spellEnd"/>
+      <w:r>
+        <w:t xml:space="preserve">, a </w:t>
+      </w:r>
+      <w:proofErr w:type="spellStart"/>
+      <w:r>
+        <w:rPr>
+          <w:i/>
+        </w:rPr>
+        <w:t>onValueChange</w:t>
+      </w:r>
+      <w:proofErr w:type="spellEnd"/>
+      <w:r>
+        <w:t xml:space="preserve"> method is called. </w:t>
+      </w:r>
+      <w:r>
+        <w:t xml:space="preserve">The method saves the user’s new value in the </w:t>
+      </w:r>
+      <w:proofErr w:type="spellStart"/>
+      <w:r>
+        <w:rPr>
+          <w:i/>
+        </w:rPr>
+        <w:t>SharedPreferences</w:t>
+      </w:r>
+      <w:proofErr w:type="spellEnd"/>
+      <w:r>
+        <w:t xml:space="preserve"> with the variable name </w:t>
+      </w:r>
+      <w:proofErr w:type="spellStart"/>
+      <w:r>
+        <w:rPr>
+          <w:i/>
+        </w:rPr>
+        <w:t>decimalPoints</w:t>
+      </w:r>
+      <w:proofErr w:type="spellEnd"/>
+      <w:r>
+        <w:t xml:space="preserve">. </w:t>
+      </w:r>
+    </w:p>
+    <w:p>
+      <w:r>
+        <w:t xml:space="preserve">In the </w:t>
+      </w:r>
+      <w:proofErr w:type="spellStart"/>
+      <w:r>
+        <w:rPr>
+          <w:i/>
+        </w:rPr>
+        <w:t>onCreate</w:t>
+      </w:r>
+      <w:proofErr w:type="spellEnd"/>
+      <w:r>
+        <w:t xml:space="preserve"> method of the </w:t>
+      </w:r>
+      <w:r>
+        <w:rPr>
+          <w:i/>
+        </w:rPr>
+        <w:t>Calculator</w:t>
+      </w:r>
+      <w:r>
+        <w:t xml:space="preserve"> activity, the user’s value is retrieved from the </w:t>
+      </w:r>
+      <w:proofErr w:type="spellStart"/>
+      <w:r>
+        <w:rPr>
+          <w:i/>
+        </w:rPr>
+        <w:t>SharedPreferences</w:t>
+      </w:r>
+      <w:proofErr w:type="spellEnd"/>
+      <w:r>
+        <w:rPr>
+          <w:i/>
+        </w:rPr>
+        <w:t>.</w:t>
+      </w:r>
+      <w:r>
+        <w:t xml:space="preserve"> A specific amount of decimal points can be displayed by using the </w:t>
+      </w:r>
+      <w:r>
+        <w:rPr>
+          <w:i/>
+        </w:rPr>
+        <w:t xml:space="preserve">Math </w:t>
+      </w:r>
+      <w:r>
+        <w:t xml:space="preserve">method </w:t>
+      </w:r>
+      <w:r>
+        <w:rPr>
+          <w:i/>
+        </w:rPr>
+        <w:t>round</w:t>
+      </w:r>
+      <w:r>
+        <w:t>. This method rounds the given value to the nearest integer. Therefore,</w:t>
+      </w:r>
+      <w:r>
+        <w:t xml:space="preserve"> </w:t>
+      </w:r>
+      <w:r>
+        <w:t>a rounded value can be found.</w:t>
+      </w:r>
+      <w:r>
+        <w:t xml:space="preserve"> by multiplying the value by 10 to the power of the number of decimal points required, rounding to the nearest integer and then dividing by the number of decimal points. </w:t>
+      </w:r>
+    </w:p>
+    <w:p>
+      <w:r>
+        <w:t>For example, to round the value “11.009” to 2 decimal points:</w:t>
+      </w:r>
+    </w:p>
+    <w:p>
+      <w:pPr>
+        <w:pStyle w:val="ListParagraph"/>
+        <w:numPr>
+          <w:ilvl w:val="0"/>
+          <w:numId w:val="12"/>
+        </w:numPr>
+      </w:pPr>
+      <w:r>
+        <w:t>Multiplied by 100 = “1100.9”</w:t>
+      </w:r>
+    </w:p>
+    <w:p>
+      <w:pPr>
+        <w:pStyle w:val="ListParagraph"/>
+        <w:numPr>
+          <w:ilvl w:val="0"/>
+          <w:numId w:val="12"/>
+        </w:numPr>
+      </w:pPr>
+      <w:r>
+        <w:t>Rounded to nearest integer = “1101”</w:t>
+      </w:r>
+    </w:p>
+    <w:p>
+      <w:pPr>
+        <w:pStyle w:val="ListParagraph"/>
+        <w:numPr>
+          <w:ilvl w:val="0"/>
+          <w:numId w:val="12"/>
+        </w:numPr>
+      </w:pPr>
+      <w:r>
+        <w:t>Divided by 100 = “11.01”.</w:t>
+      </w:r>
+    </w:p>
+    <w:p>
+      <w:r>
+        <w:t>The gives the correct result of “11.01”.</w:t>
+      </w:r>
+    </w:p>
+    <w:p>
+      <w:r>
+        <w:t>To implement this into my application, the user’s given value, which could range from 1-10 must be translated into a value of 10-1x10</w:t>
+      </w:r>
+      <w:r>
+        <w:rPr>
+          <w:vertAlign w:val="superscript"/>
+        </w:rPr>
+        <w:t>10</w:t>
+      </w:r>
+      <w:r>
+        <w:t xml:space="preserve">. This was done by </w:t>
+      </w:r>
+      <w:r>
+        <w:t xml:space="preserve">using Java’s </w:t>
+      </w:r>
+      <w:r>
+        <w:rPr>
+          <w:i/>
+        </w:rPr>
+        <w:t>Math</w:t>
+      </w:r>
+      <w:r>
+        <w:t xml:space="preserve"> library to raise 10 to the power of </w:t>
+      </w:r>
+      <w:proofErr w:type="spellStart"/>
+      <w:r>
+        <w:rPr>
+          <w:i/>
+        </w:rPr>
+        <w:t>decimalPoints</w:t>
+      </w:r>
+      <w:proofErr w:type="spellEnd"/>
+      <w:r>
+        <w:t xml:space="preserve"> to calculate the value that should be used when rounding.</w:t>
+      </w:r>
+    </w:p>
+    <w:p>
+      <w:r>
+        <w:t xml:space="preserve">In the method </w:t>
+      </w:r>
+      <w:proofErr w:type="spellStart"/>
+      <w:r>
+        <w:rPr>
+          <w:i/>
+        </w:rPr>
+        <w:t>submitInfix</w:t>
+      </w:r>
+      <w:proofErr w:type="spellEnd"/>
+      <w:r>
+        <w:t xml:space="preserve">, after the answer is calculated from the </w:t>
+      </w:r>
+      <w:proofErr w:type="spellStart"/>
+      <w:r>
+        <w:rPr>
+          <w:i/>
+        </w:rPr>
+        <w:t>ShuntingYard</w:t>
+      </w:r>
+      <w:proofErr w:type="spellEnd"/>
+      <w:r>
+        <w:t xml:space="preserve"> method </w:t>
+      </w:r>
+      <w:proofErr w:type="spellStart"/>
+      <w:r>
+        <w:rPr>
+          <w:i/>
+        </w:rPr>
+        <w:t>evaluateRPN</w:t>
+      </w:r>
+      <w:proofErr w:type="spellEnd"/>
+      <w:r>
+        <w:t xml:space="preserve">, the </w:t>
+      </w:r>
+      <w:r>
+        <w:rPr>
+          <w:i/>
+        </w:rPr>
+        <w:t>round</w:t>
+      </w:r>
+      <w:r>
+        <w:t xml:space="preserve"> method from Java’s </w:t>
+      </w:r>
+      <w:r>
+        <w:rPr>
+          <w:i/>
+        </w:rPr>
+        <w:t>Math</w:t>
+      </w:r>
+      <w:r>
+        <w:t xml:space="preserve"> library is used with the rounding value that was calculated to calculate the answer to the correct amount of decimal points. This value is then displayed to the user as usual.</w:t>
+      </w:r>
+    </w:p>
+    <w:p/>
+    <w:p>
+      <w:pPr>
+        <w:pStyle w:val="Heading4"/>
+      </w:pPr>
+      <w:r>
+        <w:lastRenderedPageBreak/>
+        <w:t>V0.7.2 – Testing</w:t>
+      </w:r>
+    </w:p>
+    <w:p/>
+    <w:tbl>
+      <w:tblPr>
+        <w:tblStyle w:val="TableGrid"/>
+        <w:tblW w:w="0" w:type="auto"/>
+        <w:tblLook w:val="04A0" w:firstRow="1" w:lastRow="0" w:firstColumn="1" w:lastColumn="0" w:noHBand="0" w:noVBand="1"/>
+      </w:tblPr>
+      <w:tblGrid>
+        <w:gridCol w:w="1212"/>
+        <w:gridCol w:w="1180"/>
+        <w:gridCol w:w="1066"/>
+        <w:gridCol w:w="724"/>
+        <w:gridCol w:w="687"/>
+      </w:tblGrid>
+      <w:tr>
+        <w:tc>
+          <w:tcPr>
+            <w:tcW w:w="1212" w:type="dxa"/>
+          </w:tcPr>
+          <w:p>
+            <w:pPr>
+              <w:rPr>
+                <w:sz w:val="16"/>
+              </w:rPr>
+            </w:pPr>
+            <w:r>
+              <w:rPr>
+                <w:sz w:val="16"/>
+              </w:rPr>
+              <w:t>Reason</w:t>
+            </w:r>
+          </w:p>
+        </w:tc>
+        <w:tc>
+          <w:tcPr>
+            <w:tcW w:w="1180" w:type="dxa"/>
+          </w:tcPr>
+          <w:p>
+            <w:pPr>
+              <w:rPr>
+                <w:sz w:val="16"/>
+              </w:rPr>
+            </w:pPr>
+            <w:r>
+              <w:rPr>
+                <w:sz w:val="16"/>
+              </w:rPr>
+              <w:t>Input</w:t>
+            </w:r>
+          </w:p>
+        </w:tc>
+        <w:tc>
+          <w:tcPr>
+            <w:tcW w:w="1066" w:type="dxa"/>
+          </w:tcPr>
+          <w:p>
+            <w:pPr>
+              <w:rPr>
+                <w:sz w:val="16"/>
+              </w:rPr>
+            </w:pPr>
+            <w:r>
+              <w:rPr>
+                <w:sz w:val="16"/>
+              </w:rPr>
+              <w:t>Expected</w:t>
+            </w:r>
+          </w:p>
+        </w:tc>
+        <w:tc>
+          <w:tcPr>
+            <w:tcW w:w="724" w:type="dxa"/>
+          </w:tcPr>
+          <w:p>
+            <w:pPr>
+              <w:rPr>
+                <w:sz w:val="16"/>
+              </w:rPr>
+            </w:pPr>
+            <w:r>
+              <w:rPr>
+                <w:sz w:val="16"/>
+              </w:rPr>
+              <w:t>Actual</w:t>
+            </w:r>
+          </w:p>
+        </w:tc>
+        <w:tc>
+          <w:tcPr>
+            <w:tcW w:w="687" w:type="dxa"/>
+          </w:tcPr>
+          <w:p>
+            <w:pPr>
+              <w:rPr>
+                <w:sz w:val="16"/>
+              </w:rPr>
+            </w:pPr>
+            <w:r>
+              <w:rPr>
+                <w:sz w:val="16"/>
+              </w:rPr>
+              <w:t>Required Actions</w:t>
+            </w:r>
+          </w:p>
+        </w:tc>
+      </w:tr>
+      <w:tr>
+        <w:tc>
+          <w:tcPr>
+            <w:tcW w:w="1212" w:type="dxa"/>
+          </w:tcPr>
+          <w:p>
+            <w:pPr>
+              <w:rPr>
+                <w:sz w:val="16"/>
+              </w:rPr>
+            </w:pPr>
+            <w:r>
+              <w:rPr>
+                <w:sz w:val="16"/>
+              </w:rPr>
+              <w:t xml:space="preserve">Ensure user’s value is saved properly in </w:t>
+            </w:r>
+            <w:proofErr w:type="spellStart"/>
+            <w:r>
+              <w:rPr>
+                <w:i/>
+                <w:sz w:val="16"/>
+              </w:rPr>
+              <w:t>SharedPreferences</w:t>
+            </w:r>
+            <w:proofErr w:type="spellEnd"/>
+            <w:r>
+              <w:rPr>
+                <w:sz w:val="16"/>
+              </w:rPr>
+              <w:t>.</w:t>
+            </w:r>
+          </w:p>
+        </w:tc>
+        <w:tc>
+          <w:tcPr>
+            <w:tcW w:w="1180" w:type="dxa"/>
+          </w:tcPr>
+          <w:p>
+            <w:pPr>
+              <w:rPr>
+                <w:sz w:val="16"/>
+              </w:rPr>
+            </w:pPr>
+            <w:r>
+              <w:rPr>
+                <w:sz w:val="16"/>
+              </w:rPr>
+              <w:t xml:space="preserve">Change value in </w:t>
+            </w:r>
+            <w:proofErr w:type="spellStart"/>
+            <w:r>
+              <w:rPr>
+                <w:i/>
+                <w:sz w:val="16"/>
+              </w:rPr>
+              <w:t>NumberPicker</w:t>
+            </w:r>
+            <w:proofErr w:type="spellEnd"/>
+            <w:r>
+              <w:rPr>
+                <w:sz w:val="16"/>
+              </w:rPr>
+              <w:t xml:space="preserve"> to “5”</w:t>
+            </w:r>
+          </w:p>
+        </w:tc>
+        <w:tc>
+          <w:tcPr>
+            <w:tcW w:w="1066" w:type="dxa"/>
+          </w:tcPr>
+          <w:p>
+            <w:pPr>
+              <w:rPr>
+                <w:sz w:val="16"/>
+              </w:rPr>
+            </w:pPr>
+            <w:r>
+              <w:rPr>
+                <w:sz w:val="16"/>
+              </w:rPr>
+              <w:t xml:space="preserve">A </w:t>
+            </w:r>
+            <w:r>
+              <w:rPr>
+                <w:i/>
+                <w:sz w:val="16"/>
+              </w:rPr>
+              <w:t>Toast</w:t>
+            </w:r>
+            <w:r>
+              <w:rPr>
+                <w:sz w:val="16"/>
+              </w:rPr>
+              <w:t xml:space="preserve"> that displays the value of the saved value displays “5”.</w:t>
+            </w:r>
+          </w:p>
+        </w:tc>
+        <w:tc>
+          <w:tcPr>
+            <w:tcW w:w="724" w:type="dxa"/>
+          </w:tcPr>
+          <w:p>
+            <w:pPr>
+              <w:rPr>
+                <w:sz w:val="16"/>
+              </w:rPr>
+            </w:pPr>
+            <w:r>
+              <w:rPr>
+                <w:sz w:val="16"/>
+              </w:rPr>
+              <w:t>As expected.</w:t>
+            </w:r>
+          </w:p>
+        </w:tc>
+        <w:tc>
+          <w:tcPr>
+            <w:tcW w:w="687" w:type="dxa"/>
+          </w:tcPr>
+          <w:p>
+            <w:pPr>
+              <w:rPr>
+                <w:sz w:val="16"/>
+              </w:rPr>
+            </w:pPr>
+            <w:r>
+              <w:rPr>
+                <w:sz w:val="16"/>
+              </w:rPr>
+              <w:t>N/A</w:t>
+            </w:r>
+          </w:p>
+        </w:tc>
+      </w:tr>
+      <w:tr>
+        <w:tc>
+          <w:tcPr>
+            <w:tcW w:w="1212" w:type="dxa"/>
+          </w:tcPr>
+          <w:p>
+            <w:pPr>
+              <w:rPr>
+                <w:sz w:val="16"/>
+              </w:rPr>
+            </w:pPr>
+            <w:r>
+              <w:rPr>
+                <w:sz w:val="16"/>
+              </w:rPr>
+              <w:t>Ensure result is rounded correctly to user’s given value.</w:t>
+            </w:r>
+          </w:p>
+        </w:tc>
+        <w:tc>
+          <w:tcPr>
+            <w:tcW w:w="1180" w:type="dxa"/>
+          </w:tcPr>
+          <w:p>
+            <w:pPr>
+              <w:rPr>
+                <w:sz w:val="16"/>
+              </w:rPr>
+            </w:pPr>
+            <w:r>
+              <w:rPr>
+                <w:sz w:val="16"/>
+              </w:rPr>
+              <w:t>Decimal points set to “5”.</w:t>
+            </w:r>
+          </w:p>
+          <w:p>
+            <w:pPr>
+              <w:rPr>
+                <w:sz w:val="16"/>
+              </w:rPr>
+            </w:pPr>
+          </w:p>
+          <w:p>
+            <w:pPr>
+              <w:rPr>
+                <w:sz w:val="16"/>
+              </w:rPr>
+            </w:pPr>
+            <w:r>
+              <w:rPr>
+                <w:sz w:val="16"/>
+              </w:rPr>
+              <w:t xml:space="preserve">Input “10 / 3” in </w:t>
+            </w:r>
+            <w:r>
+              <w:rPr>
+                <w:i/>
+                <w:sz w:val="16"/>
+              </w:rPr>
+              <w:t>Calculator</w:t>
+            </w:r>
+            <w:r>
+              <w:rPr>
+                <w:sz w:val="16"/>
+              </w:rPr>
+              <w:t xml:space="preserve"> activity.</w:t>
+            </w:r>
+          </w:p>
+        </w:tc>
+        <w:tc>
+          <w:tcPr>
+            <w:tcW w:w="1066" w:type="dxa"/>
+          </w:tcPr>
+          <w:p>
+            <w:pPr>
+              <w:rPr>
+                <w:sz w:val="16"/>
+              </w:rPr>
+            </w:pPr>
+            <w:r>
+              <w:rPr>
+                <w:sz w:val="16"/>
+              </w:rPr>
+              <w:t>Result is:</w:t>
+            </w:r>
+          </w:p>
+          <w:p>
+            <w:pPr>
+              <w:rPr>
+                <w:sz w:val="16"/>
+              </w:rPr>
+            </w:pPr>
+          </w:p>
+          <w:p>
+            <w:pPr>
+              <w:rPr>
+                <w:sz w:val="16"/>
+              </w:rPr>
+            </w:pPr>
+            <w:r>
+              <w:rPr>
+                <w:sz w:val="16"/>
+              </w:rPr>
+              <w:t>3.33333</w:t>
+            </w:r>
+          </w:p>
+        </w:tc>
+        <w:tc>
+          <w:tcPr>
+            <w:tcW w:w="724" w:type="dxa"/>
+          </w:tcPr>
+          <w:p>
+            <w:pPr>
+              <w:rPr>
+                <w:sz w:val="16"/>
+              </w:rPr>
+            </w:pPr>
+            <w:r>
+              <w:rPr>
+                <w:sz w:val="16"/>
+              </w:rPr>
+              <w:t>As expected.</w:t>
+            </w:r>
+          </w:p>
+        </w:tc>
+        <w:tc>
+          <w:tcPr>
+            <w:tcW w:w="687" w:type="dxa"/>
+          </w:tcPr>
+          <w:p>
+            <w:pPr>
+              <w:rPr>
+                <w:sz w:val="16"/>
+              </w:rPr>
+            </w:pPr>
+            <w:r>
+              <w:rPr>
+                <w:sz w:val="16"/>
+              </w:rPr>
+              <w:t>N/A</w:t>
+            </w:r>
+          </w:p>
+        </w:tc>
+      </w:tr>
+      <w:tr>
+        <w:tc>
+          <w:tcPr>
+            <w:tcW w:w="1212" w:type="dxa"/>
+          </w:tcPr>
+          <w:p>
+            <w:pPr>
+              <w:rPr>
+                <w:sz w:val="16"/>
+              </w:rPr>
+            </w:pPr>
+            <w:r>
+              <w:rPr>
+                <w:sz w:val="16"/>
+              </w:rPr>
+              <w:t xml:space="preserve">Ensure result is rounded to default value (10 decimal points) when user has not selected a specific value. </w:t>
+            </w:r>
+          </w:p>
+        </w:tc>
+        <w:tc>
+          <w:tcPr>
+            <w:tcW w:w="1180" w:type="dxa"/>
+          </w:tcPr>
+          <w:p>
+            <w:pPr>
+              <w:rPr>
+                <w:sz w:val="16"/>
+              </w:rPr>
+            </w:pPr>
+            <w:r>
+              <w:rPr>
+                <w:sz w:val="16"/>
+              </w:rPr>
+              <w:t xml:space="preserve">Clear </w:t>
+            </w:r>
+            <w:proofErr w:type="spellStart"/>
+            <w:r>
+              <w:rPr>
+                <w:i/>
+                <w:sz w:val="16"/>
+              </w:rPr>
+              <w:t>SharedPreferences</w:t>
+            </w:r>
+            <w:proofErr w:type="spellEnd"/>
+            <w:r>
+              <w:rPr>
+                <w:sz w:val="16"/>
+              </w:rPr>
+              <w:t xml:space="preserve"> and input:</w:t>
+            </w:r>
+          </w:p>
+          <w:p>
+            <w:pPr>
+              <w:rPr>
+                <w:i/>
+                <w:sz w:val="16"/>
+              </w:rPr>
+            </w:pPr>
+          </w:p>
+          <w:p>
+            <w:pPr>
+              <w:rPr>
+                <w:sz w:val="16"/>
+              </w:rPr>
+            </w:pPr>
+            <w:r>
+              <w:rPr>
+                <w:sz w:val="16"/>
+              </w:rPr>
+              <w:t>“10 / 3</w:t>
+            </w:r>
+            <w:r>
+              <w:rPr>
+                <w:i/>
+                <w:sz w:val="16"/>
+              </w:rPr>
+              <w:t>”</w:t>
+            </w:r>
+          </w:p>
+        </w:tc>
+        <w:tc>
+          <w:tcPr>
+            <w:tcW w:w="1066" w:type="dxa"/>
+          </w:tcPr>
+          <w:p>
+            <w:pPr>
+              <w:rPr>
+                <w:sz w:val="16"/>
+              </w:rPr>
+            </w:pPr>
+            <w:r>
+              <w:rPr>
+                <w:sz w:val="16"/>
+              </w:rPr>
+              <w:t xml:space="preserve">Result is: </w:t>
+            </w:r>
+          </w:p>
+          <w:p>
+            <w:pPr>
+              <w:rPr>
+                <w:sz w:val="16"/>
+              </w:rPr>
+            </w:pPr>
+          </w:p>
+          <w:p>
+            <w:pPr>
+              <w:rPr>
+                <w:sz w:val="16"/>
+              </w:rPr>
+            </w:pPr>
+            <w:r>
+              <w:rPr>
+                <w:sz w:val="16"/>
+              </w:rPr>
+              <w:t>“3.3333333333”</w:t>
+            </w:r>
+          </w:p>
+        </w:tc>
+        <w:tc>
+          <w:tcPr>
+            <w:tcW w:w="724" w:type="dxa"/>
+          </w:tcPr>
+          <w:p>
+            <w:pPr>
+              <w:rPr>
+                <w:sz w:val="16"/>
+              </w:rPr>
+            </w:pPr>
+            <w:r>
+              <w:rPr>
+                <w:sz w:val="16"/>
+              </w:rPr>
+              <w:t>As expected.</w:t>
+            </w:r>
+          </w:p>
+        </w:tc>
+        <w:tc>
+          <w:tcPr>
+            <w:tcW w:w="687" w:type="dxa"/>
+          </w:tcPr>
+          <w:p>
+            <w:pPr>
+              <w:rPr>
+                <w:sz w:val="16"/>
+              </w:rPr>
+            </w:pPr>
+            <w:r>
+              <w:rPr>
+                <w:sz w:val="16"/>
+              </w:rPr>
+              <w:t>N/A</w:t>
+            </w:r>
+          </w:p>
+        </w:tc>
+        <w:bookmarkStart w:id="0" w:name="_GoBack"/>
+        <w:bookmarkEnd w:id="0"/>
+      </w:tr>
+    </w:tbl>
+    <w:p/>
     <w:sectPr>
       <w:pgSz w:w="11906" w:h="16838"/>
       <w:pgMar w:top="720" w:right="720" w:bottom="720" w:left="720" w:header="708" w:footer="708" w:gutter="0"/>
@@ -18073,7 +19531,7 @@
   <w:abstractNum w:abstractNumId="1" w15:restartNumberingAfterBreak="0">
     <w:nsid w:val="217832AA"/>
     <w:multiLevelType w:val="hybridMultilevel"/>
-    <w:tmpl w:val="30520AEC"/>
+    <w:tmpl w:val="0F7C7A54"/>
     <w:lvl w:ilvl="0" w:tplc="08090001">
       <w:start w:val="1"/>
       <w:numFmt w:val="bullet"/>
@@ -19379,6 +20837,7 @@
     <w:lsdException w:name="HTML Sample" w:semiHidden="1" w:unhideWhenUsed="1"/>
     <w:lsdException w:name="HTML Typewriter" w:semiHidden="1" w:unhideWhenUsed="1"/>
     <w:lsdException w:name="HTML Variable" w:semiHidden="1" w:unhideWhenUsed="1"/>
+    <w:lsdException w:name="Normal Table" w:semiHidden="1" w:unhideWhenUsed="1"/>
     <w:lsdException w:name="annotation subject" w:semiHidden="1" w:unhideWhenUsed="1"/>
     <w:lsdException w:name="No List" w:semiHidden="1" w:unhideWhenUsed="1"/>
     <w:lsdException w:name="Outline List 1" w:semiHidden="1" w:unhideWhenUsed="1"/>
@@ -19422,8 +20881,10 @@
     <w:lsdException w:name="Table Elegant" w:semiHidden="1" w:unhideWhenUsed="1"/>
     <w:lsdException w:name="Table Professional" w:semiHidden="1" w:unhideWhenUsed="1"/>
     <w:lsdException w:name="Table Subtle 1" w:semiHidden="1" w:unhideWhenUsed="1"/>
+    <w:lsdException w:name="Table Subtle 2" w:semiHidden="1" w:unhideWhenUsed="1"/>
     <w:lsdException w:name="Table Web 1" w:semiHidden="1" w:unhideWhenUsed="1"/>
     <w:lsdException w:name="Table Web 2" w:semiHidden="1" w:unhideWhenUsed="1"/>
+    <w:lsdException w:name="Table Web 3" w:semiHidden="1" w:unhideWhenUsed="1"/>
     <w:lsdException w:name="Balloon Text" w:semiHidden="1" w:unhideWhenUsed="1"/>
     <w:lsdException w:name="Table Grid" w:uiPriority="39"/>
     <w:lsdException w:name="Table Theme" w:semiHidden="1" w:unhideWhenUsed="1"/>
@@ -19745,7 +21206,6 @@
   <w:style w:type="character" w:default="1" w:styleId="DefaultParagraphFont">
     <w:name w:val="Default Paragraph Font"/>
     <w:uiPriority w:val="1"/>
-    <w:semiHidden/>
     <w:unhideWhenUsed/>
   </w:style>
   <w:style w:type="table" w:default="1" w:styleId="TableNormal">
@@ -20361,7 +21821,7 @@
 </file>
 
 <file path=customXml/itemProps1.xml><?xml version="1.0" encoding="utf-8"?>
-<ds:datastoreItem xmlns:ds="http://schemas.openxmlformats.org/officeDocument/2006/customXml" ds:itemID="{935E26E8-09D6-424D-ABE7-3F09916E526A}">
+<ds:datastoreItem xmlns:ds="http://schemas.openxmlformats.org/officeDocument/2006/customXml" ds:itemID="{BB8BD45C-2F32-4F85-8A35-0CDE5C19DD4D}">
   <ds:schemaRefs>
     <ds:schemaRef ds:uri="http://schemas.openxmlformats.org/officeDocument/2006/bibliography"/>
   </ds:schemaRefs>

</xml_diff>